<commit_message>
missing titles given signature look
</commit_message>
<xml_diff>
--- a/thesis/QK8IUC_Thesis.docx
+++ b/thesis/QK8IUC_Thesis.docx
@@ -336,7 +336,7 @@
           <w:r>
             <w:fldChar w:fldCharType="separate"/>
           </w:r>
-          <w:hyperlink w:anchor="_Toc194434592" w:history="1">
+          <w:hyperlink w:anchor="_Toc194435985" w:history="1">
             <w:r>
               <w:rPr>
                 <w:rStyle w:val="Hiperhivatkozs"/>
@@ -366,7 +366,7 @@
                 <w:noProof/>
                 <w:webHidden/>
               </w:rPr>
-              <w:instrText xml:space="preserve"> PAGEREF _Toc194434592 \h </w:instrText>
+              <w:instrText xml:space="preserve"> PAGEREF _Toc194435985 \h </w:instrText>
             </w:r>
             <w:r>
               <w:rPr>
@@ -412,7 +412,7 @@
               <w14:ligatures w14:val="standardContextual"/>
             </w:rPr>
           </w:pPr>
-          <w:hyperlink w:anchor="_Toc194434593" w:history="1">
+          <w:hyperlink w:anchor="_Toc194435986" w:history="1">
             <w:r>
               <w:rPr>
                 <w:rStyle w:val="Hiperhivatkozs"/>
@@ -442,7 +442,7 @@
                 <w:noProof/>
                 <w:webHidden/>
               </w:rPr>
-              <w:instrText xml:space="preserve"> PAGEREF _Toc194434593 \h </w:instrText>
+              <w:instrText xml:space="preserve"> PAGEREF _Toc194435986 \h </w:instrText>
             </w:r>
             <w:r>
               <w:rPr>
@@ -488,7 +488,7 @@
               <w14:ligatures w14:val="standardContextual"/>
             </w:rPr>
           </w:pPr>
-          <w:hyperlink w:anchor="_Toc194434594" w:history="1">
+          <w:hyperlink w:anchor="_Toc194435987" w:history="1">
             <w:r>
               <w:rPr>
                 <w:rStyle w:val="Hiperhivatkozs"/>
@@ -518,7 +518,7 @@
                 <w:noProof/>
                 <w:webHidden/>
               </w:rPr>
-              <w:instrText xml:space="preserve"> PAGEREF _Toc194434594 \h </w:instrText>
+              <w:instrText xml:space="preserve"> PAGEREF _Toc194435987 \h </w:instrText>
             </w:r>
             <w:r>
               <w:rPr>
@@ -564,7 +564,7 @@
               <w14:ligatures w14:val="standardContextual"/>
             </w:rPr>
           </w:pPr>
-          <w:hyperlink w:anchor="_Toc194434595" w:history="1">
+          <w:hyperlink w:anchor="_Toc194435988" w:history="1">
             <w:r>
               <w:rPr>
                 <w:rStyle w:val="Hiperhivatkozs"/>
@@ -593,7 +593,7 @@
                 <w:noProof/>
                 <w:webHidden/>
               </w:rPr>
-              <w:instrText xml:space="preserve"> PAGEREF _Toc194434595 \h </w:instrText>
+              <w:instrText xml:space="preserve"> PAGEREF _Toc194435988 \h </w:instrText>
             </w:r>
             <w:r>
               <w:rPr>
@@ -639,7 +639,7 @@
               <w14:ligatures w14:val="standardContextual"/>
             </w:rPr>
           </w:pPr>
-          <w:hyperlink w:anchor="_Toc194434596" w:history="1">
+          <w:hyperlink w:anchor="_Toc194435989" w:history="1">
             <w:r>
               <w:rPr>
                 <w:rStyle w:val="Hiperhivatkozs"/>
@@ -668,7 +668,7 @@
                 <w:noProof/>
                 <w:webHidden/>
               </w:rPr>
-              <w:instrText xml:space="preserve"> PAGEREF _Toc194434596 \h </w:instrText>
+              <w:instrText xml:space="preserve"> PAGEREF _Toc194435989 \h </w:instrText>
             </w:r>
             <w:r>
               <w:rPr>
@@ -714,7 +714,7 @@
               <w14:ligatures w14:val="standardContextual"/>
             </w:rPr>
           </w:pPr>
-          <w:hyperlink w:anchor="_Toc194434597" w:history="1">
+          <w:hyperlink w:anchor="_Toc194435990" w:history="1">
             <w:r>
               <w:rPr>
                 <w:rStyle w:val="Hiperhivatkozs"/>
@@ -744,7 +744,7 @@
                 <w:noProof/>
                 <w:webHidden/>
               </w:rPr>
-              <w:instrText xml:space="preserve"> PAGEREF _Toc194434597 \h </w:instrText>
+              <w:instrText xml:space="preserve"> PAGEREF _Toc194435990 \h </w:instrText>
             </w:r>
             <w:r>
               <w:rPr>
@@ -790,7 +790,7 @@
               <w14:ligatures w14:val="standardContextual"/>
             </w:rPr>
           </w:pPr>
-          <w:hyperlink w:anchor="_Toc194434598" w:history="1">
+          <w:hyperlink w:anchor="_Toc194435991" w:history="1">
             <w:r>
               <w:rPr>
                 <w:rStyle w:val="Hiperhivatkozs"/>
@@ -819,7 +819,7 @@
                 <w:noProof/>
                 <w:webHidden/>
               </w:rPr>
-              <w:instrText xml:space="preserve"> PAGEREF _Toc194434598 \h </w:instrText>
+              <w:instrText xml:space="preserve"> PAGEREF _Toc194435991 \h </w:instrText>
             </w:r>
             <w:r>
               <w:rPr>
@@ -865,7 +865,7 @@
               <w14:ligatures w14:val="standardContextual"/>
             </w:rPr>
           </w:pPr>
-          <w:hyperlink w:anchor="_Toc194434599" w:history="1">
+          <w:hyperlink w:anchor="_Toc194435992" w:history="1">
             <w:r>
               <w:rPr>
                 <w:rStyle w:val="Hiperhivatkozs"/>
@@ -895,7 +895,7 @@
                 <w:noProof/>
                 <w:webHidden/>
               </w:rPr>
-              <w:instrText xml:space="preserve"> PAGEREF _Toc194434599 \h </w:instrText>
+              <w:instrText xml:space="preserve"> PAGEREF _Toc194435992 \h </w:instrText>
             </w:r>
             <w:r>
               <w:rPr>
@@ -941,7 +941,7 @@
               <w14:ligatures w14:val="standardContextual"/>
             </w:rPr>
           </w:pPr>
-          <w:hyperlink w:anchor="_Toc194434600" w:history="1">
+          <w:hyperlink w:anchor="_Toc194435993" w:history="1">
             <w:r>
               <w:rPr>
                 <w:rStyle w:val="Hiperhivatkozs"/>
@@ -971,7 +971,7 @@
                 <w:noProof/>
                 <w:webHidden/>
               </w:rPr>
-              <w:instrText xml:space="preserve"> PAGEREF _Toc194434600 \h </w:instrText>
+              <w:instrText xml:space="preserve"> PAGEREF _Toc194435993 \h </w:instrText>
             </w:r>
             <w:r>
               <w:rPr>
@@ -1017,7 +1017,7 @@
               <w14:ligatures w14:val="standardContextual"/>
             </w:rPr>
           </w:pPr>
-          <w:hyperlink w:anchor="_Toc194434601" w:history="1">
+          <w:hyperlink w:anchor="_Toc194435994" w:history="1">
             <w:r>
               <w:rPr>
                 <w:rStyle w:val="Hiperhivatkozs"/>
@@ -1046,7 +1046,7 @@
                 <w:noProof/>
                 <w:webHidden/>
               </w:rPr>
-              <w:instrText xml:space="preserve"> PAGEREF _Toc194434601 \h </w:instrText>
+              <w:instrText xml:space="preserve"> PAGEREF _Toc194435994 \h </w:instrText>
             </w:r>
             <w:r>
               <w:rPr>
@@ -1092,7 +1092,7 @@
               <w14:ligatures w14:val="standardContextual"/>
             </w:rPr>
           </w:pPr>
-          <w:hyperlink w:anchor="_Toc194434602" w:history="1">
+          <w:hyperlink w:anchor="_Toc194435995" w:history="1">
             <w:r>
               <w:rPr>
                 <w:rStyle w:val="Hiperhivatkozs"/>
@@ -1121,7 +1121,7 @@
                 <w:noProof/>
                 <w:webHidden/>
               </w:rPr>
-              <w:instrText xml:space="preserve"> PAGEREF _Toc194434602 \h </w:instrText>
+              <w:instrText xml:space="preserve"> PAGEREF _Toc194435995 \h </w:instrText>
             </w:r>
             <w:r>
               <w:rPr>
@@ -1167,7 +1167,7 @@
               <w14:ligatures w14:val="standardContextual"/>
             </w:rPr>
           </w:pPr>
-          <w:hyperlink w:anchor="_Toc194434603" w:history="1">
+          <w:hyperlink w:anchor="_Toc194435996" w:history="1">
             <w:r>
               <w:rPr>
                 <w:rStyle w:val="Hiperhivatkozs"/>
@@ -1196,7 +1196,7 @@
                 <w:noProof/>
                 <w:webHidden/>
               </w:rPr>
-              <w:instrText xml:space="preserve"> PAGEREF _Toc194434603 \h </w:instrText>
+              <w:instrText xml:space="preserve"> PAGEREF _Toc194435996 \h </w:instrText>
             </w:r>
             <w:r>
               <w:rPr>
@@ -1242,7 +1242,7 @@
               <w14:ligatures w14:val="standardContextual"/>
             </w:rPr>
           </w:pPr>
-          <w:hyperlink w:anchor="_Toc194434604" w:history="1">
+          <w:hyperlink w:anchor="_Toc194435997" w:history="1">
             <w:r>
               <w:rPr>
                 <w:rStyle w:val="Hiperhivatkozs"/>
@@ -1271,7 +1271,7 @@
                 <w:noProof/>
                 <w:webHidden/>
               </w:rPr>
-              <w:instrText xml:space="preserve"> PAGEREF _Toc194434604 \h </w:instrText>
+              <w:instrText xml:space="preserve"> PAGEREF _Toc194435997 \h </w:instrText>
             </w:r>
             <w:r>
               <w:rPr>
@@ -1317,7 +1317,7 @@
               <w14:ligatures w14:val="standardContextual"/>
             </w:rPr>
           </w:pPr>
-          <w:hyperlink w:anchor="_Toc194434605" w:history="1">
+          <w:hyperlink w:anchor="_Toc194435998" w:history="1">
             <w:r>
               <w:rPr>
                 <w:rStyle w:val="Hiperhivatkozs"/>
@@ -1347,7 +1347,7 @@
                 <w:noProof/>
                 <w:webHidden/>
               </w:rPr>
-              <w:instrText xml:space="preserve"> PAGEREF _Toc194434605 \h </w:instrText>
+              <w:instrText xml:space="preserve"> PAGEREF _Toc194435998 \h </w:instrText>
             </w:r>
             <w:r>
               <w:rPr>
@@ -1393,7 +1393,7 @@
               <w14:ligatures w14:val="standardContextual"/>
             </w:rPr>
           </w:pPr>
-          <w:hyperlink w:anchor="_Toc194434606" w:history="1">
+          <w:hyperlink w:anchor="_Toc194435999" w:history="1">
             <w:r>
               <w:rPr>
                 <w:rStyle w:val="Hiperhivatkozs"/>
@@ -1422,7 +1422,7 @@
                 <w:noProof/>
                 <w:webHidden/>
               </w:rPr>
-              <w:instrText xml:space="preserve"> PAGEREF _Toc194434606 \h </w:instrText>
+              <w:instrText xml:space="preserve"> PAGEREF _Toc194435999 \h </w:instrText>
             </w:r>
             <w:r>
               <w:rPr>
@@ -1468,7 +1468,7 @@
               <w14:ligatures w14:val="standardContextual"/>
             </w:rPr>
           </w:pPr>
-          <w:hyperlink w:anchor="_Toc194434607" w:history="1">
+          <w:hyperlink w:anchor="_Toc194436000" w:history="1">
             <w:r>
               <w:rPr>
                 <w:rStyle w:val="Hiperhivatkozs"/>
@@ -1497,7 +1497,7 @@
                 <w:noProof/>
                 <w:webHidden/>
               </w:rPr>
-              <w:instrText xml:space="preserve"> PAGEREF _Toc194434607 \h </w:instrText>
+              <w:instrText xml:space="preserve"> PAGEREF _Toc194436000 \h </w:instrText>
             </w:r>
             <w:r>
               <w:rPr>
@@ -1543,7 +1543,7 @@
               <w14:ligatures w14:val="standardContextual"/>
             </w:rPr>
           </w:pPr>
-          <w:hyperlink w:anchor="_Toc194434608" w:history="1">
+          <w:hyperlink w:anchor="_Toc194436001" w:history="1">
             <w:r>
               <w:rPr>
                 <w:rStyle w:val="Hiperhivatkozs"/>
@@ -1572,7 +1572,7 @@
                 <w:noProof/>
                 <w:webHidden/>
               </w:rPr>
-              <w:instrText xml:space="preserve"> PAGEREF _Toc194434608 \h </w:instrText>
+              <w:instrText xml:space="preserve"> PAGEREF _Toc194436001 \h </w:instrText>
             </w:r>
             <w:r>
               <w:rPr>
@@ -1618,7 +1618,7 @@
               <w14:ligatures w14:val="standardContextual"/>
             </w:rPr>
           </w:pPr>
-          <w:hyperlink w:anchor="_Toc194434609" w:history="1">
+          <w:hyperlink w:anchor="_Toc194436002" w:history="1">
             <w:r>
               <w:rPr>
                 <w:rStyle w:val="Hiperhivatkozs"/>
@@ -1647,7 +1647,7 @@
                 <w:noProof/>
                 <w:webHidden/>
               </w:rPr>
-              <w:instrText xml:space="preserve"> PAGEREF _Toc194434609 \h </w:instrText>
+              <w:instrText xml:space="preserve"> PAGEREF _Toc194436002 \h </w:instrText>
             </w:r>
             <w:r>
               <w:rPr>
@@ -1693,7 +1693,7 @@
               <w14:ligatures w14:val="standardContextual"/>
             </w:rPr>
           </w:pPr>
-          <w:hyperlink w:anchor="_Toc194434610" w:history="1">
+          <w:hyperlink w:anchor="_Toc194436003" w:history="1">
             <w:r>
               <w:rPr>
                 <w:rStyle w:val="Hiperhivatkozs"/>
@@ -1723,7 +1723,7 @@
                 <w:noProof/>
                 <w:webHidden/>
               </w:rPr>
-              <w:instrText xml:space="preserve"> PAGEREF _Toc194434610 \h </w:instrText>
+              <w:instrText xml:space="preserve"> PAGEREF _Toc194436003 \h </w:instrText>
             </w:r>
             <w:r>
               <w:rPr>
@@ -1769,7 +1769,7 @@
               <w14:ligatures w14:val="standardContextual"/>
             </w:rPr>
           </w:pPr>
-          <w:hyperlink w:anchor="_Toc194434611" w:history="1">
+          <w:hyperlink w:anchor="_Toc194436004" w:history="1">
             <w:r>
               <w:rPr>
                 <w:rStyle w:val="Hiperhivatkozs"/>
@@ -1799,7 +1799,7 @@
                 <w:noProof/>
                 <w:webHidden/>
               </w:rPr>
-              <w:instrText xml:space="preserve"> PAGEREF _Toc194434611 \h </w:instrText>
+              <w:instrText xml:space="preserve"> PAGEREF _Toc194436004 \h </w:instrText>
             </w:r>
             <w:r>
               <w:rPr>
@@ -1846,7 +1846,7 @@
               <w14:ligatures w14:val="standardContextual"/>
             </w:rPr>
           </w:pPr>
-          <w:hyperlink w:anchor="_Toc194434612" w:history="1">
+          <w:hyperlink w:anchor="_Toc194436005" w:history="1">
             <w:r>
               <w:rPr>
                 <w:rStyle w:val="Hiperhivatkozs"/>
@@ -1897,203 +1897,7 @@
                 <w:noProof/>
                 <w:webHidden/>
               </w:rPr>
-              <w:instrText xml:space="preserve"> PAGEREF _Toc194434612 \h </w:instrText>
-            </w:r>
-            <w:r>
-              <w:rPr>
-                <w:noProof/>
-                <w:webHidden/>
-              </w:rPr>
-            </w:r>
-            <w:r>
-              <w:rPr>
-                <w:noProof/>
-                <w:webHidden/>
-              </w:rPr>
-              <w:fldChar w:fldCharType="separate"/>
-            </w:r>
-            <w:r>
-              <w:rPr>
-                <w:noProof/>
-                <w:webHidden/>
-              </w:rPr>
-              <w:t>23</w:t>
-            </w:r>
-            <w:r>
-              <w:rPr>
-                <w:noProof/>
-                <w:webHidden/>
-              </w:rPr>
-              <w:fldChar w:fldCharType="end"/>
-            </w:r>
-          </w:hyperlink>
-        </w:p>
-        <w:p>
-          <w:pPr>
-            <w:pStyle w:val="TJ1"/>
-            <w:tabs>
-              <w:tab w:val="left" w:pos="720"/>
-              <w:tab w:val="right" w:leader="dot" w:pos="9062"/>
-            </w:tabs>
-            <w:rPr>
-              <w:rFonts w:eastAsiaTheme="minorEastAsia"/>
-              <w:noProof/>
-              <w:kern w:val="2"/>
-              <w:szCs w:val="24"/>
-              <w:lang w:eastAsia="hu-HU"/>
-              <w14:ligatures w14:val="standardContextual"/>
-            </w:rPr>
-          </w:pPr>
-          <w:hyperlink w:anchor="_Toc194434613" w:history="1">
-            <w:r>
-              <w:rPr>
-                <w:rStyle w:val="Hiperhivatkozs"/>
-                <w:rFonts w:cstheme="minorHAnsi"/>
-                <w:b/>
-                <w:bCs/>
-                <w:noProof/>
-              </w:rPr>
-              <w:t>3.1</w:t>
-            </w:r>
-            <w:r>
-              <w:rPr>
-                <w:rFonts w:eastAsiaTheme="minorEastAsia"/>
-                <w:noProof/>
-                <w:kern w:val="2"/>
-                <w:szCs w:val="24"/>
-                <w:lang w:eastAsia="hu-HU"/>
-                <w14:ligatures w14:val="standardContextual"/>
-              </w:rPr>
-              <w:tab/>
-            </w:r>
-            <w:r>
-              <w:rPr>
-                <w:rStyle w:val="Hiperhivatkozs"/>
-                <w:rFonts w:cstheme="minorHAnsi"/>
-                <w:b/>
-                <w:bCs/>
-                <w:noProof/>
-              </w:rPr>
-              <w:t>Forráskód beszerzése</w:t>
-            </w:r>
-            <w:r>
-              <w:rPr>
-                <w:noProof/>
-                <w:webHidden/>
-              </w:rPr>
-              <w:tab/>
-            </w:r>
-            <w:r>
-              <w:rPr>
-                <w:noProof/>
-                <w:webHidden/>
-              </w:rPr>
-              <w:fldChar w:fldCharType="begin"/>
-            </w:r>
-            <w:r>
-              <w:rPr>
-                <w:noProof/>
-                <w:webHidden/>
-              </w:rPr>
-              <w:instrText xml:space="preserve"> PAGEREF _Toc194434613 \h </w:instrText>
-            </w:r>
-            <w:r>
-              <w:rPr>
-                <w:noProof/>
-                <w:webHidden/>
-              </w:rPr>
-            </w:r>
-            <w:r>
-              <w:rPr>
-                <w:noProof/>
-                <w:webHidden/>
-              </w:rPr>
-              <w:fldChar w:fldCharType="separate"/>
-            </w:r>
-            <w:r>
-              <w:rPr>
-                <w:noProof/>
-                <w:webHidden/>
-              </w:rPr>
-              <w:t>23</w:t>
-            </w:r>
-            <w:r>
-              <w:rPr>
-                <w:noProof/>
-                <w:webHidden/>
-              </w:rPr>
-              <w:fldChar w:fldCharType="end"/>
-            </w:r>
-          </w:hyperlink>
-        </w:p>
-        <w:p>
-          <w:pPr>
-            <w:pStyle w:val="TJ1"/>
-            <w:tabs>
-              <w:tab w:val="left" w:pos="720"/>
-              <w:tab w:val="right" w:leader="dot" w:pos="9062"/>
-            </w:tabs>
-            <w:rPr>
-              <w:rFonts w:eastAsiaTheme="minorEastAsia"/>
-              <w:noProof/>
-              <w:kern w:val="2"/>
-              <w:szCs w:val="24"/>
-              <w:lang w:eastAsia="hu-HU"/>
-              <w14:ligatures w14:val="standardContextual"/>
-            </w:rPr>
-          </w:pPr>
-          <w:hyperlink w:anchor="_Toc194434614" w:history="1">
-            <w:r>
-              <w:rPr>
-                <w:rStyle w:val="Hiperhivatkozs"/>
-                <w:rFonts w:cstheme="minorHAnsi"/>
-                <w:b/>
-                <w:bCs/>
-                <w:noProof/>
-              </w:rPr>
-              <w:t>3.2</w:t>
-            </w:r>
-            <w:r>
-              <w:rPr>
-                <w:rFonts w:eastAsiaTheme="minorEastAsia"/>
-                <w:noProof/>
-                <w:kern w:val="2"/>
-                <w:szCs w:val="24"/>
-                <w:lang w:eastAsia="hu-HU"/>
-                <w14:ligatures w14:val="standardContextual"/>
-              </w:rPr>
-              <w:tab/>
-            </w:r>
-            <w:r>
-              <w:rPr>
-                <w:rStyle w:val="Hiperhivatkozs"/>
-                <w:rFonts w:cstheme="minorHAnsi"/>
-                <w:b/>
-                <w:bCs/>
-                <w:noProof/>
-              </w:rPr>
-              <w:t>A forrás könyvtárszerkezete</w:t>
-            </w:r>
-            <w:r>
-              <w:rPr>
-                <w:noProof/>
-                <w:webHidden/>
-              </w:rPr>
-              <w:tab/>
-            </w:r>
-            <w:r>
-              <w:rPr>
-                <w:noProof/>
-                <w:webHidden/>
-              </w:rPr>
-              <w:fldChar w:fldCharType="begin"/>
-            </w:r>
-            <w:r>
-              <w:rPr>
-                <w:noProof/>
-                <w:webHidden/>
-              </w:rPr>
-              <w:instrText xml:space="preserve"> PAGEREF _Toc194434614 \h </w:instrText>
+              <w:instrText xml:space="preserve"> PAGEREF _Toc194436005 \h </w:instrText>
             </w:r>
             <w:r>
               <w:rPr>
@@ -2139,7 +1943,7 @@
               <w14:ligatures w14:val="standardContextual"/>
             </w:rPr>
           </w:pPr>
-          <w:hyperlink w:anchor="_Toc194434615" w:history="1">
+          <w:hyperlink w:anchor="_Toc194436006" w:history="1">
             <w:r>
               <w:rPr>
                 <w:rStyle w:val="Hiperhivatkozs"/>
@@ -2148,6 +1952,158 @@
                 <w:bCs/>
                 <w:noProof/>
               </w:rPr>
+              <w:t>3.1. Forráskód beszerzése</w:t>
+            </w:r>
+            <w:r>
+              <w:rPr>
+                <w:noProof/>
+                <w:webHidden/>
+              </w:rPr>
+              <w:tab/>
+            </w:r>
+            <w:r>
+              <w:rPr>
+                <w:noProof/>
+                <w:webHidden/>
+              </w:rPr>
+              <w:fldChar w:fldCharType="begin"/>
+            </w:r>
+            <w:r>
+              <w:rPr>
+                <w:noProof/>
+                <w:webHidden/>
+              </w:rPr>
+              <w:instrText xml:space="preserve"> PAGEREF _Toc194436006 \h </w:instrText>
+            </w:r>
+            <w:r>
+              <w:rPr>
+                <w:noProof/>
+                <w:webHidden/>
+              </w:rPr>
+            </w:r>
+            <w:r>
+              <w:rPr>
+                <w:noProof/>
+                <w:webHidden/>
+              </w:rPr>
+              <w:fldChar w:fldCharType="separate"/>
+            </w:r>
+            <w:r>
+              <w:rPr>
+                <w:noProof/>
+                <w:webHidden/>
+              </w:rPr>
+              <w:t>23</w:t>
+            </w:r>
+            <w:r>
+              <w:rPr>
+                <w:noProof/>
+                <w:webHidden/>
+              </w:rPr>
+              <w:fldChar w:fldCharType="end"/>
+            </w:r>
+          </w:hyperlink>
+        </w:p>
+        <w:p>
+          <w:pPr>
+            <w:pStyle w:val="TJ1"/>
+            <w:tabs>
+              <w:tab w:val="right" w:leader="dot" w:pos="9062"/>
+            </w:tabs>
+            <w:rPr>
+              <w:rFonts w:eastAsiaTheme="minorEastAsia"/>
+              <w:noProof/>
+              <w:kern w:val="2"/>
+              <w:szCs w:val="24"/>
+              <w:lang w:eastAsia="hu-HU"/>
+              <w14:ligatures w14:val="standardContextual"/>
+            </w:rPr>
+          </w:pPr>
+          <w:hyperlink w:anchor="_Toc194436007" w:history="1">
+            <w:r>
+              <w:rPr>
+                <w:rStyle w:val="Hiperhivatkozs"/>
+                <w:rFonts w:cstheme="minorHAnsi"/>
+                <w:b/>
+                <w:bCs/>
+                <w:noProof/>
+              </w:rPr>
+              <w:t>3.2. A forrás könyvtárszerkezete</w:t>
+            </w:r>
+            <w:r>
+              <w:rPr>
+                <w:noProof/>
+                <w:webHidden/>
+              </w:rPr>
+              <w:tab/>
+            </w:r>
+            <w:r>
+              <w:rPr>
+                <w:noProof/>
+                <w:webHidden/>
+              </w:rPr>
+              <w:fldChar w:fldCharType="begin"/>
+            </w:r>
+            <w:r>
+              <w:rPr>
+                <w:noProof/>
+                <w:webHidden/>
+              </w:rPr>
+              <w:instrText xml:space="preserve"> PAGEREF _Toc194436007 \h </w:instrText>
+            </w:r>
+            <w:r>
+              <w:rPr>
+                <w:noProof/>
+                <w:webHidden/>
+              </w:rPr>
+            </w:r>
+            <w:r>
+              <w:rPr>
+                <w:noProof/>
+                <w:webHidden/>
+              </w:rPr>
+              <w:fldChar w:fldCharType="separate"/>
+            </w:r>
+            <w:r>
+              <w:rPr>
+                <w:noProof/>
+                <w:webHidden/>
+              </w:rPr>
+              <w:t>23</w:t>
+            </w:r>
+            <w:r>
+              <w:rPr>
+                <w:noProof/>
+                <w:webHidden/>
+              </w:rPr>
+              <w:fldChar w:fldCharType="end"/>
+            </w:r>
+          </w:hyperlink>
+        </w:p>
+        <w:p>
+          <w:pPr>
+            <w:pStyle w:val="TJ1"/>
+            <w:tabs>
+              <w:tab w:val="right" w:leader="dot" w:pos="9062"/>
+            </w:tabs>
+            <w:rPr>
+              <w:rFonts w:eastAsiaTheme="minorEastAsia"/>
+              <w:noProof/>
+              <w:kern w:val="2"/>
+              <w:szCs w:val="24"/>
+              <w:lang w:eastAsia="hu-HU"/>
+              <w14:ligatures w14:val="standardContextual"/>
+            </w:rPr>
+          </w:pPr>
+          <w:hyperlink w:anchor="_Toc194436008" w:history="1">
+            <w:r>
+              <w:rPr>
+                <w:rStyle w:val="Hiperhivatkozs"/>
+                <w:rFonts w:cstheme="minorHAnsi"/>
+                <w:b/>
+                <w:bCs/>
+                <w:noProof/>
+              </w:rPr>
               <w:t>3.3. Függőségek</w:t>
             </w:r>
             <w:r>
@@ -2169,7 +2125,7 @@
                 <w:noProof/>
                 <w:webHidden/>
               </w:rPr>
-              <w:instrText xml:space="preserve"> PAGEREF _Toc194434615 \h </w:instrText>
+              <w:instrText xml:space="preserve"> PAGEREF _Toc194436008 \h </w:instrText>
             </w:r>
             <w:r>
               <w:rPr>
@@ -2215,7 +2171,7 @@
               <w14:ligatures w14:val="standardContextual"/>
             </w:rPr>
           </w:pPr>
-          <w:hyperlink w:anchor="_Toc194434616" w:history="1">
+          <w:hyperlink w:anchor="_Toc194436009" w:history="1">
             <w:r>
               <w:rPr>
                 <w:rStyle w:val="Hiperhivatkozs"/>
@@ -2244,7 +2200,7 @@
                 <w:noProof/>
                 <w:webHidden/>
               </w:rPr>
-              <w:instrText xml:space="preserve"> PAGEREF _Toc194434616 \h </w:instrText>
+              <w:instrText xml:space="preserve"> PAGEREF _Toc194436009 \h </w:instrText>
             </w:r>
             <w:r>
               <w:rPr>
@@ -2290,7 +2246,7 @@
               <w14:ligatures w14:val="standardContextual"/>
             </w:rPr>
           </w:pPr>
-          <w:hyperlink w:anchor="_Toc194434617" w:history="1">
+          <w:hyperlink w:anchor="_Toc194436010" w:history="1">
             <w:r>
               <w:rPr>
                 <w:rStyle w:val="Hiperhivatkozs"/>
@@ -2319,7 +2275,7 @@
                 <w:noProof/>
                 <w:webHidden/>
               </w:rPr>
-              <w:instrText xml:space="preserve"> PAGEREF _Toc194434617 \h </w:instrText>
+              <w:instrText xml:space="preserve"> PAGEREF _Toc194436010 \h </w:instrText>
             </w:r>
             <w:r>
               <w:rPr>
@@ -2365,7 +2321,7 @@
               <w14:ligatures w14:val="standardContextual"/>
             </w:rPr>
           </w:pPr>
-          <w:hyperlink w:anchor="_Toc194434618" w:history="1">
+          <w:hyperlink w:anchor="_Toc194436011" w:history="1">
             <w:r>
               <w:rPr>
                 <w:rStyle w:val="Hiperhivatkozs"/>
@@ -2395,7 +2351,7 @@
                 <w:noProof/>
                 <w:webHidden/>
               </w:rPr>
-              <w:instrText xml:space="preserve"> PAGEREF _Toc194434618 \h </w:instrText>
+              <w:instrText xml:space="preserve"> PAGEREF _Toc194436011 \h </w:instrText>
             </w:r>
             <w:r>
               <w:rPr>
@@ -2441,7 +2397,7 @@
               <w14:ligatures w14:val="standardContextual"/>
             </w:rPr>
           </w:pPr>
-          <w:hyperlink w:anchor="_Toc194434619" w:history="1">
+          <w:hyperlink w:anchor="_Toc194436012" w:history="1">
             <w:r>
               <w:rPr>
                 <w:rStyle w:val="Hiperhivatkozs"/>
@@ -2470,7 +2426,7 @@
                 <w:noProof/>
                 <w:webHidden/>
               </w:rPr>
-              <w:instrText xml:space="preserve"> PAGEREF _Toc194434619 \h </w:instrText>
+              <w:instrText xml:space="preserve"> PAGEREF _Toc194436012 \h </w:instrText>
             </w:r>
             <w:r>
               <w:rPr>
@@ -2516,7 +2472,7 @@
               <w14:ligatures w14:val="standardContextual"/>
             </w:rPr>
           </w:pPr>
-          <w:hyperlink w:anchor="_Toc194434620" w:history="1">
+          <w:hyperlink w:anchor="_Toc194436013" w:history="1">
             <w:r>
               <w:rPr>
                 <w:rStyle w:val="Hiperhivatkozs"/>
@@ -2545,7 +2501,7 @@
                 <w:noProof/>
                 <w:webHidden/>
               </w:rPr>
-              <w:instrText xml:space="preserve"> PAGEREF _Toc194434620 \h </w:instrText>
+              <w:instrText xml:space="preserve"> PAGEREF _Toc194436013 \h </w:instrText>
             </w:r>
             <w:r>
               <w:rPr>
@@ -2591,7 +2547,7 @@
               <w14:ligatures w14:val="standardContextual"/>
             </w:rPr>
           </w:pPr>
-          <w:hyperlink w:anchor="_Toc194434621" w:history="1">
+          <w:hyperlink w:anchor="_Toc194436014" w:history="1">
             <w:r>
               <w:rPr>
                 <w:rStyle w:val="Hiperhivatkozs"/>
@@ -2620,7 +2576,7 @@
                 <w:noProof/>
                 <w:webHidden/>
               </w:rPr>
-              <w:instrText xml:space="preserve"> PAGEREF _Toc194434621 \h </w:instrText>
+              <w:instrText xml:space="preserve"> PAGEREF _Toc194436014 \h </w:instrText>
             </w:r>
             <w:r>
               <w:rPr>
@@ -2666,7 +2622,7 @@
               <w14:ligatures w14:val="standardContextual"/>
             </w:rPr>
           </w:pPr>
-          <w:hyperlink w:anchor="_Toc194434622" w:history="1">
+          <w:hyperlink w:anchor="_Toc194436015" w:history="1">
             <w:r>
               <w:rPr>
                 <w:rStyle w:val="Hiperhivatkozs"/>
@@ -2695,7 +2651,7 @@
                 <w:noProof/>
                 <w:webHidden/>
               </w:rPr>
-              <w:instrText xml:space="preserve"> PAGEREF _Toc194434622 \h </w:instrText>
+              <w:instrText xml:space="preserve"> PAGEREF _Toc194436015 \h </w:instrText>
             </w:r>
             <w:r>
               <w:rPr>
@@ -2741,7 +2697,7 @@
               <w14:ligatures w14:val="standardContextual"/>
             </w:rPr>
           </w:pPr>
-          <w:hyperlink w:anchor="_Toc194434623" w:history="1">
+          <w:hyperlink w:anchor="_Toc194436016" w:history="1">
             <w:r>
               <w:rPr>
                 <w:rStyle w:val="Hiperhivatkozs"/>
@@ -2770,7 +2726,7 @@
                 <w:noProof/>
                 <w:webHidden/>
               </w:rPr>
-              <w:instrText xml:space="preserve"> PAGEREF _Toc194434623 \h </w:instrText>
+              <w:instrText xml:space="preserve"> PAGEREF _Toc194436016 \h </w:instrText>
             </w:r>
             <w:r>
               <w:rPr>
@@ -2816,7 +2772,7 @@
               <w14:ligatures w14:val="standardContextual"/>
             </w:rPr>
           </w:pPr>
-          <w:hyperlink w:anchor="_Toc194434624" w:history="1">
+          <w:hyperlink w:anchor="_Toc194436017" w:history="1">
             <w:r>
               <w:rPr>
                 <w:rStyle w:val="Hiperhivatkozs"/>
@@ -2846,7 +2802,7 @@
                 <w:noProof/>
                 <w:webHidden/>
               </w:rPr>
-              <w:instrText xml:space="preserve"> PAGEREF _Toc194434624 \h </w:instrText>
+              <w:instrText xml:space="preserve"> PAGEREF _Toc194436017 \h </w:instrText>
             </w:r>
             <w:r>
               <w:rPr>
@@ -2892,7 +2848,7 @@
               <w14:ligatures w14:val="standardContextual"/>
             </w:rPr>
           </w:pPr>
-          <w:hyperlink w:anchor="_Toc194434625" w:history="1">
+          <w:hyperlink w:anchor="_Toc194436018" w:history="1">
             <w:r>
               <w:rPr>
                 <w:rStyle w:val="Hiperhivatkozs"/>
@@ -2921,7 +2877,7 @@
                 <w:noProof/>
                 <w:webHidden/>
               </w:rPr>
-              <w:instrText xml:space="preserve"> PAGEREF _Toc194434625 \h </w:instrText>
+              <w:instrText xml:space="preserve"> PAGEREF _Toc194436018 \h </w:instrText>
             </w:r>
             <w:r>
               <w:rPr>
@@ -2967,7 +2923,7 @@
               <w14:ligatures w14:val="standardContextual"/>
             </w:rPr>
           </w:pPr>
-          <w:hyperlink w:anchor="_Toc194434626" w:history="1">
+          <w:hyperlink w:anchor="_Toc194436019" w:history="1">
             <w:r>
               <w:rPr>
                 <w:rStyle w:val="Hiperhivatkozs"/>
@@ -2996,7 +2952,7 @@
                 <w:noProof/>
                 <w:webHidden/>
               </w:rPr>
-              <w:instrText xml:space="preserve"> PAGEREF _Toc194434626 \h </w:instrText>
+              <w:instrText xml:space="preserve"> PAGEREF _Toc194436019 \h </w:instrText>
             </w:r>
             <w:r>
               <w:rPr>
@@ -3042,7 +2998,7 @@
               <w14:ligatures w14:val="standardContextual"/>
             </w:rPr>
           </w:pPr>
-          <w:hyperlink w:anchor="_Toc194434627" w:history="1">
+          <w:hyperlink w:anchor="_Toc194436020" w:history="1">
             <w:r>
               <w:rPr>
                 <w:rStyle w:val="Hiperhivatkozs"/>
@@ -3071,7 +3027,7 @@
                 <w:noProof/>
                 <w:webHidden/>
               </w:rPr>
-              <w:instrText xml:space="preserve"> PAGEREF _Toc194434627 \h </w:instrText>
+              <w:instrText xml:space="preserve"> PAGEREF _Toc194436020 \h </w:instrText>
             </w:r>
             <w:r>
               <w:rPr>
@@ -3117,7 +3073,7 @@
               <w14:ligatures w14:val="standardContextual"/>
             </w:rPr>
           </w:pPr>
-          <w:hyperlink w:anchor="_Toc194434628" w:history="1">
+          <w:hyperlink w:anchor="_Toc194436021" w:history="1">
             <w:r>
               <w:rPr>
                 <w:rStyle w:val="Hiperhivatkozs"/>
@@ -3146,7 +3102,7 @@
                 <w:noProof/>
                 <w:webHidden/>
               </w:rPr>
-              <w:instrText xml:space="preserve"> PAGEREF _Toc194434628 \h </w:instrText>
+              <w:instrText xml:space="preserve"> PAGEREF _Toc194436021 \h </w:instrText>
             </w:r>
             <w:r>
               <w:rPr>
@@ -3192,7 +3148,7 @@
               <w14:ligatures w14:val="standardContextual"/>
             </w:rPr>
           </w:pPr>
-          <w:hyperlink w:anchor="_Toc194434629" w:history="1">
+          <w:hyperlink w:anchor="_Toc194436022" w:history="1">
             <w:r>
               <w:rPr>
                 <w:rStyle w:val="Hiperhivatkozs"/>
@@ -3222,7 +3178,7 @@
                 <w:noProof/>
                 <w:webHidden/>
               </w:rPr>
-              <w:instrText xml:space="preserve"> PAGEREF _Toc194434629 \h </w:instrText>
+              <w:instrText xml:space="preserve"> PAGEREF _Toc194436022 \h </w:instrText>
             </w:r>
             <w:r>
               <w:rPr>
@@ -3268,7 +3224,7 @@
               <w14:ligatures w14:val="standardContextual"/>
             </w:rPr>
           </w:pPr>
-          <w:hyperlink w:anchor="_Toc194434630" w:history="1">
+          <w:hyperlink w:anchor="_Toc194436023" w:history="1">
             <w:r>
               <w:rPr>
                 <w:rStyle w:val="Hiperhivatkozs"/>
@@ -3298,7 +3254,7 @@
                 <w:noProof/>
                 <w:webHidden/>
               </w:rPr>
-              <w:instrText xml:space="preserve"> PAGEREF _Toc194434630 \h </w:instrText>
+              <w:instrText xml:space="preserve"> PAGEREF _Toc194436023 \h </w:instrText>
             </w:r>
             <w:r>
               <w:rPr>
@@ -3344,7 +3300,7 @@
               <w14:ligatures w14:val="standardContextual"/>
             </w:rPr>
           </w:pPr>
-          <w:hyperlink w:anchor="_Toc194434631" w:history="1">
+          <w:hyperlink w:anchor="_Toc194436024" w:history="1">
             <w:r>
               <w:rPr>
                 <w:rStyle w:val="Hiperhivatkozs"/>
@@ -3374,7 +3330,7 @@
                 <w:noProof/>
                 <w:webHidden/>
               </w:rPr>
-              <w:instrText xml:space="preserve"> PAGEREF _Toc194434631 \h </w:instrText>
+              <w:instrText xml:space="preserve"> PAGEREF _Toc194436024 \h </w:instrText>
             </w:r>
             <w:r>
               <w:rPr>
@@ -3420,7 +3376,7 @@
               <w14:ligatures w14:val="standardContextual"/>
             </w:rPr>
           </w:pPr>
-          <w:hyperlink w:anchor="_Toc194434632" w:history="1">
+          <w:hyperlink w:anchor="_Toc194436025" w:history="1">
             <w:r>
               <w:rPr>
                 <w:rStyle w:val="Hiperhivatkozs"/>
@@ -3450,7 +3406,7 @@
                 <w:noProof/>
                 <w:webHidden/>
               </w:rPr>
-              <w:instrText xml:space="preserve"> PAGEREF _Toc194434632 \h </w:instrText>
+              <w:instrText xml:space="preserve"> PAGEREF _Toc194436025 \h </w:instrText>
             </w:r>
             <w:r>
               <w:rPr>
@@ -3496,7 +3452,7 @@
               <w14:ligatures w14:val="standardContextual"/>
             </w:rPr>
           </w:pPr>
-          <w:hyperlink w:anchor="_Toc194434633" w:history="1">
+          <w:hyperlink w:anchor="_Toc194436026" w:history="1">
             <w:r>
               <w:rPr>
                 <w:rStyle w:val="Hiperhivatkozs"/>
@@ -3526,7 +3482,7 @@
                 <w:noProof/>
                 <w:webHidden/>
               </w:rPr>
-              <w:instrText xml:space="preserve"> PAGEREF _Toc194434633 \h </w:instrText>
+              <w:instrText xml:space="preserve"> PAGEREF _Toc194436026 \h </w:instrText>
             </w:r>
             <w:r>
               <w:rPr>
@@ -3572,7 +3528,7 @@
               <w14:ligatures w14:val="standardContextual"/>
             </w:rPr>
           </w:pPr>
-          <w:hyperlink w:anchor="_Toc194434634" w:history="1">
+          <w:hyperlink w:anchor="_Toc194436027" w:history="1">
             <w:r>
               <w:rPr>
                 <w:rStyle w:val="Hiperhivatkozs"/>
@@ -3601,7 +3557,7 @@
                 <w:noProof/>
                 <w:webHidden/>
               </w:rPr>
-              <w:instrText xml:space="preserve"> PAGEREF _Toc194434634 \h </w:instrText>
+              <w:instrText xml:space="preserve"> PAGEREF _Toc194436027 \h </w:instrText>
             </w:r>
             <w:r>
               <w:rPr>
@@ -3647,7 +3603,7 @@
               <w14:ligatures w14:val="standardContextual"/>
             </w:rPr>
           </w:pPr>
-          <w:hyperlink w:anchor="_Toc194434635" w:history="1">
+          <w:hyperlink w:anchor="_Toc194436028" w:history="1">
             <w:r>
               <w:rPr>
                 <w:rStyle w:val="Hiperhivatkozs"/>
@@ -3676,7 +3632,7 @@
                 <w:noProof/>
                 <w:webHidden/>
               </w:rPr>
-              <w:instrText xml:space="preserve"> PAGEREF _Toc194434635 \h </w:instrText>
+              <w:instrText xml:space="preserve"> PAGEREF _Toc194436028 \h </w:instrText>
             </w:r>
             <w:r>
               <w:rPr>
@@ -3722,7 +3678,7 @@
               <w14:ligatures w14:val="standardContextual"/>
             </w:rPr>
           </w:pPr>
-          <w:hyperlink w:anchor="_Toc194434636" w:history="1">
+          <w:hyperlink w:anchor="_Toc194436029" w:history="1">
             <w:r>
               <w:rPr>
                 <w:rStyle w:val="Hiperhivatkozs"/>
@@ -3751,7 +3707,7 @@
                 <w:noProof/>
                 <w:webHidden/>
               </w:rPr>
-              <w:instrText xml:space="preserve"> PAGEREF _Toc194434636 \h </w:instrText>
+              <w:instrText xml:space="preserve"> PAGEREF _Toc194436029 \h </w:instrText>
             </w:r>
             <w:r>
               <w:rPr>
@@ -3797,7 +3753,7 @@
               <w14:ligatures w14:val="standardContextual"/>
             </w:rPr>
           </w:pPr>
-          <w:hyperlink w:anchor="_Toc194434637" w:history="1">
+          <w:hyperlink w:anchor="_Toc194436030" w:history="1">
             <w:r>
               <w:rPr>
                 <w:rStyle w:val="Hiperhivatkozs"/>
@@ -3826,7 +3782,7 @@
                 <w:noProof/>
                 <w:webHidden/>
               </w:rPr>
-              <w:instrText xml:space="preserve"> PAGEREF _Toc194434637 \h </w:instrText>
+              <w:instrText xml:space="preserve"> PAGEREF _Toc194436030 \h </w:instrText>
             </w:r>
             <w:r>
               <w:rPr>
@@ -3872,7 +3828,7 @@
               <w14:ligatures w14:val="standardContextual"/>
             </w:rPr>
           </w:pPr>
-          <w:hyperlink w:anchor="_Toc194434638" w:history="1">
+          <w:hyperlink w:anchor="_Toc194436031" w:history="1">
             <w:r>
               <w:rPr>
                 <w:rStyle w:val="Hiperhivatkozs"/>
@@ -3902,7 +3858,7 @@
                 <w:noProof/>
                 <w:webHidden/>
               </w:rPr>
-              <w:instrText xml:space="preserve"> PAGEREF _Toc194434638 \h </w:instrText>
+              <w:instrText xml:space="preserve"> PAGEREF _Toc194436031 \h </w:instrText>
             </w:r>
             <w:r>
               <w:rPr>
@@ -3948,7 +3904,7 @@
               <w14:ligatures w14:val="standardContextual"/>
             </w:rPr>
           </w:pPr>
-          <w:hyperlink w:anchor="_Toc194434639" w:history="1">
+          <w:hyperlink w:anchor="_Toc194436032" w:history="1">
             <w:r>
               <w:rPr>
                 <w:rStyle w:val="Hiperhivatkozs"/>
@@ -3978,7 +3934,7 @@
                 <w:noProof/>
                 <w:webHidden/>
               </w:rPr>
-              <w:instrText xml:space="preserve"> PAGEREF _Toc194434639 \h </w:instrText>
+              <w:instrText xml:space="preserve"> PAGEREF _Toc194436032 \h </w:instrText>
             </w:r>
             <w:r>
               <w:rPr>
@@ -4024,7 +3980,7 @@
               <w14:ligatures w14:val="standardContextual"/>
             </w:rPr>
           </w:pPr>
-          <w:hyperlink w:anchor="_Toc194434640" w:history="1">
+          <w:hyperlink w:anchor="_Toc194436033" w:history="1">
             <w:r>
               <w:rPr>
                 <w:rStyle w:val="Hiperhivatkozs"/>
@@ -4054,7 +4010,7 @@
                 <w:noProof/>
                 <w:webHidden/>
               </w:rPr>
-              <w:instrText xml:space="preserve"> PAGEREF _Toc194434640 \h </w:instrText>
+              <w:instrText xml:space="preserve"> PAGEREF _Toc194436033 \h </w:instrText>
             </w:r>
             <w:r>
               <w:rPr>
@@ -4100,7 +4056,7 @@
               <w14:ligatures w14:val="standardContextual"/>
             </w:rPr>
           </w:pPr>
-          <w:hyperlink w:anchor="_Toc194434641" w:history="1">
+          <w:hyperlink w:anchor="_Toc194436034" w:history="1">
             <w:r>
               <w:rPr>
                 <w:rStyle w:val="Hiperhivatkozs"/>
@@ -4130,7 +4086,7 @@
                 <w:noProof/>
                 <w:webHidden/>
               </w:rPr>
-              <w:instrText xml:space="preserve"> PAGEREF _Toc194434641 \h </w:instrText>
+              <w:instrText xml:space="preserve"> PAGEREF _Toc194436034 \h </w:instrText>
             </w:r>
             <w:r>
               <w:rPr>
@@ -4176,7 +4132,7 @@
               <w14:ligatures w14:val="standardContextual"/>
             </w:rPr>
           </w:pPr>
-          <w:hyperlink w:anchor="_Toc194434642" w:history="1">
+          <w:hyperlink w:anchor="_Toc194436035" w:history="1">
             <w:r>
               <w:rPr>
                 <w:rStyle w:val="Hiperhivatkozs"/>
@@ -4206,7 +4162,7 @@
                 <w:noProof/>
                 <w:webHidden/>
               </w:rPr>
-              <w:instrText xml:space="preserve"> PAGEREF _Toc194434642 \h </w:instrText>
+              <w:instrText xml:space="preserve"> PAGEREF _Toc194436035 \h </w:instrText>
             </w:r>
             <w:r>
               <w:rPr>
@@ -4253,7 +4209,7 @@
               <w14:ligatures w14:val="standardContextual"/>
             </w:rPr>
           </w:pPr>
-          <w:hyperlink w:anchor="_Toc194434643" w:history="1">
+          <w:hyperlink w:anchor="_Toc194436036" w:history="1">
             <w:r>
               <w:rPr>
                 <w:rStyle w:val="Hiperhivatkozs"/>
@@ -4304,7 +4260,7 @@
                 <w:noProof/>
                 <w:webHidden/>
               </w:rPr>
-              <w:instrText xml:space="preserve"> PAGEREF _Toc194434643 \h </w:instrText>
+              <w:instrText xml:space="preserve"> PAGEREF _Toc194436036 \h </w:instrText>
             </w:r>
             <w:r>
               <w:rPr>
@@ -4337,9 +4293,8 @@
         </w:p>
         <w:p>
           <w:pPr>
-            <w:pStyle w:val="TJ2"/>
+            <w:pStyle w:val="TJ1"/>
             <w:tabs>
-              <w:tab w:val="left" w:pos="960"/>
               <w:tab w:val="right" w:leader="dot" w:pos="9062"/>
             </w:tabs>
             <w:rPr>
@@ -4351,7 +4306,7 @@
               <w14:ligatures w14:val="standardContextual"/>
             </w:rPr>
           </w:pPr>
-          <w:hyperlink w:anchor="_Toc194434644" w:history="1">
+          <w:hyperlink w:anchor="_Toc194436037" w:history="1">
             <w:r>
               <w:rPr>
                 <w:rStyle w:val="Hiperhivatkozs"/>
@@ -4360,38 +4315,17 @@
                 <w:bCs/>
                 <w:noProof/>
               </w:rPr>
-              <w:t>4.1.</w:t>
-            </w:r>
-            <w:r>
-              <w:rPr>
-                <w:rFonts w:eastAsiaTheme="minorEastAsia"/>
-                <w:noProof/>
-                <w:kern w:val="2"/>
-                <w:szCs w:val="24"/>
-                <w:lang w:eastAsia="hu-HU"/>
-                <w14:ligatures w14:val="standardContextual"/>
+              <w:t>4.1. További fejlesztési lehetőségek</w:t>
+            </w:r>
+            <w:r>
+              <w:rPr>
+                <w:noProof/>
+                <w:webHidden/>
               </w:rPr>
               <w:tab/>
             </w:r>
             <w:r>
               <w:rPr>
-                <w:rStyle w:val="Hiperhivatkozs"/>
-                <w:rFonts w:cstheme="minorHAnsi"/>
-                <w:b/>
-                <w:bCs/>
-                <w:noProof/>
-              </w:rPr>
-              <w:t>További fejlesztési lehetőségek</w:t>
-            </w:r>
-            <w:r>
-              <w:rPr>
-                <w:noProof/>
-                <w:webHidden/>
-              </w:rPr>
-              <w:tab/>
-            </w:r>
-            <w:r>
-              <w:rPr>
                 <w:noProof/>
                 <w:webHidden/>
               </w:rPr>
@@ -4402,7 +4336,7 @@
                 <w:noProof/>
                 <w:webHidden/>
               </w:rPr>
-              <w:instrText xml:space="preserve"> PAGEREF _Toc194434644 \h </w:instrText>
+              <w:instrText xml:space="preserve"> PAGEREF _Toc194436037 \h </w:instrText>
             </w:r>
             <w:r>
               <w:rPr>
@@ -4449,7 +4383,7 @@
               <w14:ligatures w14:val="standardContextual"/>
             </w:rPr>
           </w:pPr>
-          <w:hyperlink w:anchor="_Toc194434645" w:history="1">
+          <w:hyperlink w:anchor="_Toc194436038" w:history="1">
             <w:r>
               <w:rPr>
                 <w:rStyle w:val="Hiperhivatkozs"/>
@@ -4500,7 +4434,7 @@
                 <w:noProof/>
                 <w:webHidden/>
               </w:rPr>
-              <w:instrText xml:space="preserve"> PAGEREF _Toc194434645 \h </w:instrText>
+              <w:instrText xml:space="preserve"> PAGEREF _Toc194436038 \h </w:instrText>
             </w:r>
             <w:r>
               <w:rPr>
@@ -4569,7 +4503,7 @@
           <w:u w:val="single"/>
         </w:rPr>
       </w:pPr>
-      <w:bookmarkStart w:id="0" w:name="_Toc194434592"/>
+      <w:bookmarkStart w:id="0" w:name="_Toc194435985"/>
       <w:r>
         <w:rPr>
           <w:rFonts w:asciiTheme="minorHAnsi" w:hAnsiTheme="minorHAnsi" w:cstheme="minorHAnsi"/>
@@ -4758,7 +4692,7 @@
           <w:u w:val="single"/>
         </w:rPr>
       </w:pPr>
-      <w:bookmarkStart w:id="1" w:name="_Toc194434593"/>
+      <w:bookmarkStart w:id="1" w:name="_Toc194435986"/>
       <w:r>
         <w:rPr>
           <w:rFonts w:asciiTheme="minorHAnsi" w:hAnsiTheme="minorHAnsi" w:cstheme="minorHAnsi"/>
@@ -4793,7 +4727,7 @@
           <w:u w:val="single"/>
         </w:rPr>
       </w:pPr>
-      <w:bookmarkStart w:id="2" w:name="_Toc194434594"/>
+      <w:bookmarkStart w:id="2" w:name="_Toc194435987"/>
       <w:r>
         <w:rPr>
           <w:rFonts w:asciiTheme="minorHAnsi" w:hAnsiTheme="minorHAnsi" w:cstheme="minorHAnsi"/>
@@ -4858,7 +4792,7 @@
           <w:u w:val="single"/>
         </w:rPr>
       </w:pPr>
-      <w:bookmarkStart w:id="3" w:name="_Toc194434595"/>
+      <w:bookmarkStart w:id="3" w:name="_Toc194435988"/>
       <w:r>
         <w:rPr>
           <w:b/>
@@ -5078,7 +5012,7 @@
           <w:u w:val="single"/>
         </w:rPr>
       </w:pPr>
-      <w:bookmarkStart w:id="4" w:name="_Toc194434596"/>
+      <w:bookmarkStart w:id="4" w:name="_Toc194435989"/>
       <w:r>
         <w:rPr>
           <w:b/>
@@ -5294,7 +5228,7 @@
           <w:u w:val="single"/>
         </w:rPr>
       </w:pPr>
-      <w:bookmarkStart w:id="5" w:name="_Toc194434597"/>
+      <w:bookmarkStart w:id="5" w:name="_Toc194435990"/>
       <w:r>
         <w:rPr>
           <w:rFonts w:asciiTheme="minorHAnsi" w:hAnsiTheme="minorHAnsi" w:cstheme="minorHAnsi"/>
@@ -5338,16 +5272,7 @@
           <w:bCs/>
           <w:u w:val="single"/>
         </w:rPr>
-        <w:t xml:space="preserve"> </w:t>
-      </w:r>
-      <w:r>
-        <w:rPr>
-          <w:rFonts w:asciiTheme="minorHAnsi" w:hAnsiTheme="minorHAnsi" w:cstheme="minorHAnsi"/>
-          <w:b/>
-          <w:bCs/>
-          <w:u w:val="single"/>
-        </w:rPr>
-        <w:t>Telepítés</w:t>
+        <w:t xml:space="preserve"> Telepítés</w:t>
       </w:r>
       <w:bookmarkEnd w:id="5"/>
     </w:p>
@@ -5432,7 +5357,7 @@
           <w:u w:val="single"/>
         </w:rPr>
       </w:pPr>
-      <w:bookmarkStart w:id="6" w:name="_Toc194434598"/>
+      <w:bookmarkStart w:id="6" w:name="_Toc194435991"/>
       <w:r>
         <w:rPr>
           <w:b/>
@@ -6176,7 +6101,7 @@
           <w:u w:val="single"/>
         </w:rPr>
       </w:pPr>
-      <w:bookmarkStart w:id="7" w:name="_Toc194434599"/>
+      <w:bookmarkStart w:id="7" w:name="_Toc194435992"/>
       <w:r>
         <w:rPr>
           <w:rFonts w:asciiTheme="minorHAnsi" w:hAnsiTheme="minorHAnsi" w:cstheme="minorHAnsi"/>
@@ -6220,16 +6145,7 @@
           <w:bCs/>
           <w:u w:val="single"/>
         </w:rPr>
-        <w:t xml:space="preserve"> </w:t>
-      </w:r>
-      <w:r>
-        <w:rPr>
-          <w:rFonts w:asciiTheme="minorHAnsi" w:hAnsiTheme="minorHAnsi" w:cstheme="minorHAnsi"/>
-          <w:b/>
-          <w:bCs/>
-          <w:u w:val="single"/>
-        </w:rPr>
-        <w:t>Indítás</w:t>
+        <w:t xml:space="preserve"> Indítás</w:t>
       </w:r>
       <w:bookmarkEnd w:id="7"/>
     </w:p>
@@ -6435,7 +6351,7 @@
           <w:u w:val="single"/>
         </w:rPr>
       </w:pPr>
-      <w:bookmarkStart w:id="8" w:name="_Toc194434600"/>
+      <w:bookmarkStart w:id="8" w:name="_Toc194435993"/>
       <w:r>
         <w:rPr>
           <w:rFonts w:asciiTheme="minorHAnsi" w:hAnsiTheme="minorHAnsi" w:cstheme="minorHAnsi"/>
@@ -6479,16 +6395,7 @@
           <w:bCs/>
           <w:u w:val="single"/>
         </w:rPr>
-        <w:t xml:space="preserve"> </w:t>
-      </w:r>
-      <w:r>
-        <w:rPr>
-          <w:rFonts w:asciiTheme="minorHAnsi" w:hAnsiTheme="minorHAnsi" w:cstheme="minorHAnsi"/>
-          <w:b/>
-          <w:bCs/>
-          <w:u w:val="single"/>
-        </w:rPr>
-        <w:t>A program funkciói</w:t>
+        <w:t xml:space="preserve"> A program funkciói</w:t>
       </w:r>
       <w:bookmarkEnd w:id="8"/>
     </w:p>
@@ -6509,7 +6416,7 @@
           <w:u w:val="single"/>
         </w:rPr>
       </w:pPr>
-      <w:bookmarkStart w:id="9" w:name="_Toc194434601"/>
+      <w:bookmarkStart w:id="9" w:name="_Toc194435994"/>
       <w:r>
         <w:rPr>
           <w:b/>
@@ -6685,7 +6592,7 @@
           <w:u w:val="single"/>
         </w:rPr>
       </w:pPr>
-      <w:bookmarkStart w:id="10" w:name="_Toc194434602"/>
+      <w:bookmarkStart w:id="10" w:name="_Toc194435995"/>
       <w:r>
         <w:rPr>
           <w:b/>
@@ -6932,7 +6839,7 @@
           <w:u w:val="single"/>
         </w:rPr>
       </w:pPr>
-      <w:bookmarkStart w:id="11" w:name="_Toc194434603"/>
+      <w:bookmarkStart w:id="11" w:name="_Toc194435996"/>
       <w:r>
         <w:rPr>
           <w:b/>
@@ -7116,7 +7023,7 @@
           <w:u w:val="single"/>
         </w:rPr>
       </w:pPr>
-      <w:bookmarkStart w:id="12" w:name="_Toc194434604"/>
+      <w:bookmarkStart w:id="12" w:name="_Toc194435997"/>
       <w:r>
         <w:rPr>
           <w:b/>
@@ -7185,17 +7092,7 @@
           <w:szCs w:val="24"/>
           <w:u w:val="single"/>
         </w:rPr>
-        <w:t>Tanítás</w:t>
-      </w:r>
-      <w:r>
-        <w:rPr>
-          <w:b/>
-          <w:bCs/>
-          <w:sz w:val="24"/>
-          <w:szCs w:val="24"/>
-          <w:u w:val="single"/>
-        </w:rPr>
-        <w:t>i adatok kiírása</w:t>
+        <w:t>Tanítási adatok kiírása</w:t>
       </w:r>
       <w:bookmarkEnd w:id="12"/>
     </w:p>
@@ -7442,7 +7339,7 @@
           <w:u w:val="single"/>
         </w:rPr>
       </w:pPr>
-      <w:bookmarkStart w:id="13" w:name="_Toc194434605"/>
+      <w:bookmarkStart w:id="13" w:name="_Toc194435998"/>
       <w:r>
         <w:rPr>
           <w:rFonts w:asciiTheme="minorHAnsi" w:hAnsiTheme="minorHAnsi" w:cstheme="minorHAnsi"/>
@@ -7614,7 +7511,7 @@
           <w:u w:val="single"/>
         </w:rPr>
       </w:pPr>
-      <w:bookmarkStart w:id="14" w:name="_Toc194434606"/>
+      <w:bookmarkStart w:id="14" w:name="_Toc194435999"/>
       <w:r>
         <w:rPr>
           <w:b/>
@@ -7909,7 +7806,7 @@
           <w:u w:val="single"/>
         </w:rPr>
       </w:pPr>
-      <w:bookmarkStart w:id="15" w:name="_Toc194434607"/>
+      <w:bookmarkStart w:id="15" w:name="_Toc194436000"/>
       <w:r>
         <w:rPr>
           <w:b/>
@@ -7979,17 +7876,7 @@
           <w:szCs w:val="24"/>
           <w:u w:val="single"/>
         </w:rPr>
-        <w:t>Modell szimulálása/képernyő felvétele</w:t>
-      </w:r>
-      <w:r>
-        <w:rPr>
-          <w:b/>
-          <w:bCs/>
-          <w:sz w:val="24"/>
-          <w:szCs w:val="24"/>
-          <w:u w:val="single"/>
-        </w:rPr>
-        <w:t xml:space="preserve"> </w:t>
+        <w:t xml:space="preserve">Modell szimulálása/képernyő felvétele </w:t>
       </w:r>
       <w:proofErr w:type="spellStart"/>
       <w:r>
@@ -8042,7 +7929,7 @@
           <w:u w:val="single"/>
         </w:rPr>
       </w:pPr>
-      <w:bookmarkStart w:id="16" w:name="_Toc194434608"/>
+      <w:bookmarkStart w:id="16" w:name="_Toc194436001"/>
       <w:r>
         <w:rPr>
           <w:b/>
@@ -8111,17 +7998,7 @@
           <w:szCs w:val="24"/>
           <w:u w:val="single"/>
         </w:rPr>
-        <w:t>Tanítás folytatása</w:t>
-      </w:r>
-      <w:r>
-        <w:rPr>
-          <w:b/>
-          <w:bCs/>
-          <w:sz w:val="24"/>
-          <w:szCs w:val="24"/>
-          <w:u w:val="single"/>
-        </w:rPr>
-        <w:t xml:space="preserve"> </w:t>
+        <w:t xml:space="preserve">Tanítás folytatása </w:t>
       </w:r>
       <w:proofErr w:type="spellStart"/>
       <w:r>
@@ -8363,7 +8240,7 @@
           <w:u w:val="single"/>
         </w:rPr>
       </w:pPr>
-      <w:bookmarkStart w:id="17" w:name="_Toc194434609"/>
+      <w:bookmarkStart w:id="17" w:name="_Toc194436002"/>
       <w:r>
         <w:rPr>
           <w:b/>
@@ -8433,17 +8310,7 @@
           <w:szCs w:val="24"/>
           <w:u w:val="single"/>
         </w:rPr>
-        <w:t>Tanítási adatok kiírása</w:t>
-      </w:r>
-      <w:r>
-        <w:rPr>
-          <w:b/>
-          <w:bCs/>
-          <w:sz w:val="24"/>
-          <w:szCs w:val="24"/>
-          <w:u w:val="single"/>
-        </w:rPr>
-        <w:t xml:space="preserve"> </w:t>
+        <w:t xml:space="preserve">Tanítási adatok kiírása </w:t>
       </w:r>
       <w:proofErr w:type="spellStart"/>
       <w:r>
@@ -8632,7 +8499,7 @@
           <w:u w:val="single"/>
         </w:rPr>
       </w:pPr>
-      <w:bookmarkStart w:id="18" w:name="_Toc194434610"/>
+      <w:bookmarkStart w:id="18" w:name="_Toc194436003"/>
       <w:r>
         <w:rPr>
           <w:rFonts w:asciiTheme="minorHAnsi" w:hAnsiTheme="minorHAnsi" w:cstheme="minorHAnsi"/>
@@ -8658,16 +8525,7 @@
           <w:bCs/>
           <w:u w:val="single"/>
         </w:rPr>
-        <w:t xml:space="preserve">. </w:t>
-      </w:r>
-      <w:r>
-        <w:rPr>
-          <w:rFonts w:asciiTheme="minorHAnsi" w:hAnsiTheme="minorHAnsi" w:cstheme="minorHAnsi"/>
-          <w:b/>
-          <w:bCs/>
-          <w:u w:val="single"/>
-        </w:rPr>
-        <w:t>A létrehozott nyersanyagok és annak kezelése</w:t>
+        <w:t>. A létrehozott nyersanyagok és annak kezelése</w:t>
       </w:r>
       <w:bookmarkEnd w:id="18"/>
     </w:p>
@@ -8954,7 +8812,7 @@
           <w:u w:val="single"/>
         </w:rPr>
       </w:pPr>
-      <w:bookmarkStart w:id="19" w:name="_Toc194434611"/>
+      <w:bookmarkStart w:id="19" w:name="_Toc194436004"/>
       <w:r>
         <w:rPr>
           <w:rFonts w:asciiTheme="minorHAnsi" w:hAnsiTheme="minorHAnsi" w:cstheme="minorHAnsi"/>
@@ -9169,7 +9027,7 @@
         <w:pStyle w:val="Cmsor1"/>
         <w:numPr>
           <w:ilvl w:val="0"/>
-          <w:numId w:val="25"/>
+          <w:numId w:val="26"/>
         </w:numPr>
         <w:rPr>
           <w:rFonts w:asciiTheme="minorHAnsi" w:hAnsiTheme="minorHAnsi" w:cstheme="minorHAnsi"/>
@@ -9180,7 +9038,7 @@
           <w:u w:val="single"/>
         </w:rPr>
       </w:pPr>
-      <w:bookmarkStart w:id="20" w:name="_Toc194434612"/>
+      <w:bookmarkStart w:id="20" w:name="_Toc194436005"/>
       <w:r>
         <w:rPr>
           <w:rFonts w:asciiTheme="minorHAnsi" w:hAnsiTheme="minorHAnsi" w:cstheme="minorHAnsi"/>
@@ -9210,8 +9068,8 @@
       <w:pPr>
         <w:pStyle w:val="Cmsor1"/>
         <w:numPr>
-          <w:ilvl w:val="1"/>
-          <w:numId w:val="5"/>
+          <w:ilvl w:val="0"/>
+          <w:numId w:val="0"/>
         </w:numPr>
         <w:rPr>
           <w:rFonts w:asciiTheme="minorHAnsi" w:hAnsiTheme="minorHAnsi" w:cstheme="minorHAnsi"/>
@@ -9220,7 +9078,43 @@
           <w:u w:val="single"/>
         </w:rPr>
       </w:pPr>
-      <w:bookmarkStart w:id="21" w:name="_Toc194434613"/>
+      <w:bookmarkStart w:id="21" w:name="_Toc194436006"/>
+      <w:r>
+        <w:rPr>
+          <w:rFonts w:asciiTheme="minorHAnsi" w:hAnsiTheme="minorHAnsi" w:cstheme="minorHAnsi"/>
+          <w:b/>
+          <w:bCs/>
+          <w:u w:val="single"/>
+        </w:rPr>
+        <w:t>3</w:t>
+      </w:r>
+      <w:r>
+        <w:rPr>
+          <w:rFonts w:asciiTheme="minorHAnsi" w:hAnsiTheme="minorHAnsi" w:cstheme="minorHAnsi"/>
+          <w:b/>
+          <w:bCs/>
+          <w:u w:val="single"/>
+        </w:rPr>
+        <w:t>.</w:t>
+      </w:r>
+      <w:r>
+        <w:rPr>
+          <w:rFonts w:asciiTheme="minorHAnsi" w:hAnsiTheme="minorHAnsi" w:cstheme="minorHAnsi"/>
+          <w:b/>
+          <w:bCs/>
+          <w:u w:val="single"/>
+        </w:rPr>
+        <w:t>1</w:t>
+      </w:r>
+      <w:r>
+        <w:rPr>
+          <w:rFonts w:asciiTheme="minorHAnsi" w:hAnsiTheme="minorHAnsi" w:cstheme="minorHAnsi"/>
+          <w:b/>
+          <w:bCs/>
+          <w:u w:val="single"/>
+        </w:rPr>
+        <w:t xml:space="preserve">. </w:t>
+      </w:r>
       <w:r>
         <w:rPr>
           <w:rFonts w:asciiTheme="minorHAnsi" w:hAnsiTheme="minorHAnsi" w:cstheme="minorHAnsi"/>
@@ -9392,8 +9286,8 @@
       <w:pPr>
         <w:pStyle w:val="Cmsor1"/>
         <w:numPr>
-          <w:ilvl w:val="1"/>
-          <w:numId w:val="5"/>
+          <w:ilvl w:val="0"/>
+          <w:numId w:val="0"/>
         </w:numPr>
         <w:rPr>
           <w:rFonts w:asciiTheme="minorHAnsi" w:hAnsiTheme="minorHAnsi" w:cstheme="minorHAnsi"/>
@@ -9402,7 +9296,7 @@
           <w:u w:val="single"/>
         </w:rPr>
       </w:pPr>
-      <w:bookmarkStart w:id="22" w:name="_Toc194434614"/>
+      <w:bookmarkStart w:id="22" w:name="_Toc194436007"/>
       <w:r>
         <w:rPr>
           <w:rFonts w:asciiTheme="minorHAnsi" w:hAnsiTheme="minorHAnsi" w:cstheme="minorHAnsi"/>
@@ -9410,7 +9304,7 @@
           <w:bCs/>
           <w:u w:val="single"/>
         </w:rPr>
-        <w:t xml:space="preserve">A </w:t>
+        <w:t>3</w:t>
       </w:r>
       <w:r>
         <w:rPr>
@@ -9419,7 +9313,7 @@
           <w:bCs/>
           <w:u w:val="single"/>
         </w:rPr>
-        <w:t>f</w:t>
+        <w:t>.</w:t>
       </w:r>
       <w:r>
         <w:rPr>
@@ -9428,7 +9322,7 @@
           <w:bCs/>
           <w:u w:val="single"/>
         </w:rPr>
-        <w:t xml:space="preserve">orrás </w:t>
+        <w:t>2</w:t>
       </w:r>
       <w:r>
         <w:rPr>
@@ -9437,7 +9331,7 @@
           <w:bCs/>
           <w:u w:val="single"/>
         </w:rPr>
-        <w:t>k</w:t>
+        <w:t xml:space="preserve">. </w:t>
       </w:r>
       <w:r>
         <w:rPr>
@@ -9446,7 +9340,7 @@
           <w:bCs/>
           <w:u w:val="single"/>
         </w:rPr>
-        <w:t>önyvtárszerkezete</w:t>
+        <w:t>A forrás könyvtárszerkezete</w:t>
       </w:r>
       <w:bookmarkEnd w:id="22"/>
     </w:p>
@@ -9761,7 +9655,7 @@
           <w:u w:val="single"/>
         </w:rPr>
       </w:pPr>
-      <w:bookmarkStart w:id="23" w:name="_Toc194434615"/>
+      <w:bookmarkStart w:id="23" w:name="_Toc194436008"/>
       <w:r>
         <w:rPr>
           <w:rFonts w:asciiTheme="minorHAnsi" w:hAnsiTheme="minorHAnsi" w:cstheme="minorHAnsi"/>
@@ -9925,7 +9819,7 @@
         </w:rPr>
       </w:pPr>
       <w:bookmarkStart w:id="24" w:name="_Toc91692779"/>
-      <w:bookmarkStart w:id="25" w:name="_Toc194434616"/>
+      <w:bookmarkStart w:id="25" w:name="_Toc194436009"/>
       <w:r>
         <w:rPr>
           <w:b/>
@@ -9971,7 +9865,7 @@
           <w:u w:val="single"/>
         </w:rPr>
       </w:pPr>
-      <w:bookmarkStart w:id="26" w:name="_Toc194434617"/>
+      <w:bookmarkStart w:id="26" w:name="_Toc194436010"/>
       <w:r>
         <w:rPr>
           <w:b/>
@@ -10066,7 +9960,7 @@
           <w:u w:val="single"/>
         </w:rPr>
       </w:pPr>
-      <w:bookmarkStart w:id="27" w:name="_Toc194434618"/>
+      <w:bookmarkStart w:id="27" w:name="_Toc194436011"/>
       <w:r>
         <w:rPr>
           <w:rFonts w:asciiTheme="minorHAnsi" w:hAnsiTheme="minorHAnsi" w:cstheme="minorHAnsi"/>
@@ -10122,7 +10016,7 @@
           <w:u w:val="single"/>
         </w:rPr>
       </w:pPr>
-      <w:bookmarkStart w:id="28" w:name="_Toc194434619"/>
+      <w:bookmarkStart w:id="28" w:name="_Toc194436012"/>
       <w:r>
         <w:rPr>
           <w:b/>
@@ -10372,7 +10266,7 @@
           <w:u w:val="single"/>
         </w:rPr>
       </w:pPr>
-      <w:bookmarkStart w:id="29" w:name="_Toc194434620"/>
+      <w:bookmarkStart w:id="29" w:name="_Toc194436013"/>
       <w:r>
         <w:rPr>
           <w:b/>
@@ -10658,7 +10552,7 @@
           <w:u w:val="single"/>
         </w:rPr>
       </w:pPr>
-      <w:bookmarkStart w:id="30" w:name="_Toc194434621"/>
+      <w:bookmarkStart w:id="30" w:name="_Toc194436014"/>
       <w:r>
         <w:rPr>
           <w:b/>
@@ -11158,7 +11052,7 @@
           <w:u w:val="single"/>
         </w:rPr>
       </w:pPr>
-      <w:bookmarkStart w:id="31" w:name="_Toc194434622"/>
+      <w:bookmarkStart w:id="31" w:name="_Toc194436015"/>
       <w:r>
         <w:rPr>
           <w:b/>
@@ -11322,7 +11216,7 @@
           <w:u w:val="single"/>
         </w:rPr>
       </w:pPr>
-      <w:bookmarkStart w:id="32" w:name="_Toc194434623"/>
+      <w:bookmarkStart w:id="32" w:name="_Toc194436016"/>
       <w:r>
         <w:rPr>
           <w:b/>
@@ -11455,7 +11349,7 @@
           <w:u w:val="single"/>
         </w:rPr>
       </w:pPr>
-      <w:bookmarkStart w:id="33" w:name="_Toc194434624"/>
+      <w:bookmarkStart w:id="33" w:name="_Toc194436017"/>
       <w:r>
         <w:rPr>
           <w:rFonts w:asciiTheme="minorHAnsi" w:hAnsiTheme="minorHAnsi" w:cstheme="minorHAnsi"/>
@@ -11502,7 +11396,7 @@
           <w:u w:val="single"/>
         </w:rPr>
       </w:pPr>
-      <w:bookmarkStart w:id="34" w:name="_Toc194434625"/>
+      <w:bookmarkStart w:id="34" w:name="_Toc194436018"/>
       <w:r>
         <w:rPr>
           <w:b/>
@@ -11736,7 +11630,7 @@
           <w:u w:val="single"/>
         </w:rPr>
       </w:pPr>
-      <w:bookmarkStart w:id="35" w:name="_Toc194434626"/>
+      <w:bookmarkStart w:id="35" w:name="_Toc194436019"/>
       <w:r>
         <w:rPr>
           <w:b/>
@@ -11903,7 +11797,7 @@
           <w:u w:val="single"/>
         </w:rPr>
       </w:pPr>
-      <w:bookmarkStart w:id="36" w:name="_Toc194434627"/>
+      <w:bookmarkStart w:id="36" w:name="_Toc194436020"/>
       <w:r>
         <w:rPr>
           <w:b/>
@@ -12089,7 +11983,7 @@
           <w:u w:val="single"/>
         </w:rPr>
       </w:pPr>
-      <w:bookmarkStart w:id="37" w:name="_Toc194434628"/>
+      <w:bookmarkStart w:id="37" w:name="_Toc194436021"/>
       <w:r>
         <w:rPr>
           <w:b/>
@@ -12295,7 +12189,7 @@
           <w:u w:val="single"/>
         </w:rPr>
       </w:pPr>
-      <w:bookmarkStart w:id="38" w:name="_Toc194434629"/>
+      <w:bookmarkStart w:id="38" w:name="_Toc194436022"/>
       <w:r>
         <w:rPr>
           <w:rFonts w:asciiTheme="minorHAnsi" w:hAnsiTheme="minorHAnsi" w:cstheme="minorHAnsi"/>
@@ -12422,7 +12316,7 @@
           <w:u w:val="single"/>
         </w:rPr>
       </w:pPr>
-      <w:bookmarkStart w:id="39" w:name="_Toc194434630"/>
+      <w:bookmarkStart w:id="39" w:name="_Toc194436023"/>
       <w:r>
         <w:rPr>
           <w:rFonts w:asciiTheme="minorHAnsi" w:hAnsiTheme="minorHAnsi" w:cstheme="minorHAnsi"/>
@@ -12467,7 +12361,7 @@
           <w:u w:val="single"/>
         </w:rPr>
       </w:pPr>
-      <w:bookmarkStart w:id="40" w:name="_Toc194434631"/>
+      <w:bookmarkStart w:id="40" w:name="_Toc194436024"/>
       <w:r>
         <w:rPr>
           <w:rFonts w:asciiTheme="minorHAnsi" w:hAnsiTheme="minorHAnsi" w:cstheme="minorHAnsi"/>
@@ -12690,7 +12584,7 @@
           <w:u w:val="single"/>
         </w:rPr>
       </w:pPr>
-      <w:bookmarkStart w:id="41" w:name="_Toc194434632"/>
+      <w:bookmarkStart w:id="41" w:name="_Toc194436025"/>
       <w:r>
         <w:rPr>
           <w:rFonts w:asciiTheme="minorHAnsi" w:hAnsiTheme="minorHAnsi" w:cstheme="minorHAnsi"/>
@@ -12762,7 +12656,7 @@
           <w:u w:val="single"/>
         </w:rPr>
       </w:pPr>
-      <w:bookmarkStart w:id="42" w:name="_Toc194434633"/>
+      <w:bookmarkStart w:id="42" w:name="_Toc194436026"/>
       <w:r>
         <w:rPr>
           <w:rFonts w:asciiTheme="minorHAnsi" w:hAnsiTheme="minorHAnsi" w:cstheme="minorHAnsi"/>
@@ -12813,7 +12707,7 @@
           <w:u w:val="single"/>
         </w:rPr>
       </w:pPr>
-      <w:bookmarkStart w:id="43" w:name="_Toc194434634"/>
+      <w:bookmarkStart w:id="43" w:name="_Toc194436027"/>
       <w:r>
         <w:rPr>
           <w:b/>
@@ -12965,7 +12859,7 @@
           <w:u w:val="single"/>
         </w:rPr>
       </w:pPr>
-      <w:bookmarkStart w:id="44" w:name="_Toc194434635"/>
+      <w:bookmarkStart w:id="44" w:name="_Toc194436028"/>
       <w:r>
         <w:rPr>
           <w:b/>
@@ -13394,7 +13288,7 @@
           <w:u w:val="single"/>
         </w:rPr>
       </w:pPr>
-      <w:bookmarkStart w:id="45" w:name="_Toc194434636"/>
+      <w:bookmarkStart w:id="45" w:name="_Toc194436029"/>
       <w:r>
         <w:rPr>
           <w:b/>
@@ -13554,7 +13448,7 @@
           <w:u w:val="single"/>
         </w:rPr>
       </w:pPr>
-      <w:bookmarkStart w:id="46" w:name="_Toc194434637"/>
+      <w:bookmarkStart w:id="46" w:name="_Toc194436030"/>
       <w:r>
         <w:rPr>
           <w:b/>
@@ -13638,7 +13532,7 @@
           <w:u w:val="single"/>
         </w:rPr>
       </w:pPr>
-      <w:bookmarkStart w:id="47" w:name="_Toc194434638"/>
+      <w:bookmarkStart w:id="47" w:name="_Toc194436031"/>
       <w:r>
         <w:rPr>
           <w:rFonts w:asciiTheme="minorHAnsi" w:hAnsiTheme="minorHAnsi" w:cstheme="minorHAnsi"/>
@@ -13913,7 +13807,7 @@
           <w:u w:val="single"/>
         </w:rPr>
       </w:pPr>
-      <w:bookmarkStart w:id="48" w:name="_Toc194434639"/>
+      <w:bookmarkStart w:id="48" w:name="_Toc194436032"/>
       <w:r>
         <w:rPr>
           <w:rFonts w:asciiTheme="minorHAnsi" w:hAnsiTheme="minorHAnsi" w:cstheme="minorHAnsi"/>
@@ -14133,7 +14027,7 @@
           <w:u w:val="single"/>
         </w:rPr>
       </w:pPr>
-      <w:bookmarkStart w:id="49" w:name="_Toc194434640"/>
+      <w:bookmarkStart w:id="49" w:name="_Toc194436033"/>
       <w:r>
         <w:rPr>
           <w:rFonts w:asciiTheme="minorHAnsi" w:hAnsiTheme="minorHAnsi" w:cstheme="minorHAnsi"/>
@@ -14186,7 +14080,7 @@
           <w:u w:val="single"/>
         </w:rPr>
       </w:pPr>
-      <w:bookmarkStart w:id="50" w:name="_Toc194434641"/>
+      <w:bookmarkStart w:id="50" w:name="_Toc194436034"/>
       <w:r>
         <w:rPr>
           <w:rFonts w:asciiTheme="minorHAnsi" w:hAnsiTheme="minorHAnsi" w:cstheme="minorHAnsi"/>
@@ -14222,7 +14116,7 @@
           <w:u w:val="single"/>
         </w:rPr>
       </w:pPr>
-      <w:bookmarkStart w:id="51" w:name="_Toc194434642"/>
+      <w:bookmarkStart w:id="51" w:name="_Toc194436035"/>
       <w:r>
         <w:rPr>
           <w:rFonts w:asciiTheme="minorHAnsi" w:hAnsiTheme="minorHAnsi" w:cstheme="minorHAnsi"/>
@@ -14326,7 +14220,7 @@
           <w:u w:val="single"/>
         </w:rPr>
       </w:pPr>
-      <w:bookmarkStart w:id="52" w:name="_Toc194434643"/>
+      <w:bookmarkStart w:id="52" w:name="_Toc194436036"/>
       <w:r>
         <w:rPr>
           <w:rFonts w:asciiTheme="minorHAnsi" w:hAnsiTheme="minorHAnsi" w:cstheme="minorHAnsi"/>
@@ -14371,24 +14265,43 @@
     </w:p>
     <w:p>
       <w:pPr>
-        <w:pStyle w:val="Cmsor2"/>
+        <w:pStyle w:val="Cmsor1"/>
+        <w:numPr>
+          <w:ilvl w:val="0"/>
+          <w:numId w:val="0"/>
+        </w:numPr>
+        <w:ind w:left="432" w:hanging="432"/>
         <w:rPr>
           <w:rFonts w:asciiTheme="minorHAnsi" w:hAnsiTheme="minorHAnsi" w:cstheme="minorHAnsi"/>
           <w:b/>
           <w:bCs/>
-          <w:sz w:val="32"/>
-          <w:szCs w:val="32"/>
-          <w:u w:val="single"/>
-        </w:rPr>
-      </w:pPr>
-      <w:bookmarkStart w:id="53" w:name="_Toc194434644"/>
+          <w:u w:val="single"/>
+        </w:rPr>
+      </w:pPr>
+      <w:bookmarkStart w:id="53" w:name="_Toc194436037"/>
       <w:r>
         <w:rPr>
           <w:rFonts w:asciiTheme="minorHAnsi" w:hAnsiTheme="minorHAnsi" w:cstheme="minorHAnsi"/>
           <w:b/>
           <w:bCs/>
-          <w:sz w:val="32"/>
-          <w:szCs w:val="32"/>
+          <w:u w:val="single"/>
+        </w:rPr>
+        <w:t>4</w:t>
+      </w:r>
+      <w:r>
+        <w:rPr>
+          <w:rFonts w:asciiTheme="minorHAnsi" w:hAnsiTheme="minorHAnsi" w:cstheme="minorHAnsi"/>
+          <w:b/>
+          <w:bCs/>
+          <w:u w:val="single"/>
+        </w:rPr>
+        <w:t xml:space="preserve">.1. </w:t>
+      </w:r>
+      <w:r>
+        <w:rPr>
+          <w:rFonts w:asciiTheme="minorHAnsi" w:hAnsiTheme="minorHAnsi" w:cstheme="minorHAnsi"/>
+          <w:b/>
+          <w:bCs/>
           <w:u w:val="single"/>
         </w:rPr>
         <w:t>További fejlesztési lehetőségek</w:t>
@@ -14448,7 +14361,7 @@
           <w:u w:val="single"/>
         </w:rPr>
       </w:pPr>
-      <w:bookmarkStart w:id="54" w:name="_Toc194434645"/>
+      <w:bookmarkStart w:id="54" w:name="_Toc194436038"/>
       <w:r>
         <w:rPr>
           <w:rFonts w:asciiTheme="minorHAnsi" w:hAnsiTheme="minorHAnsi" w:cstheme="minorHAnsi"/>
@@ -15439,7 +15352,7 @@
   <w:abstractNum w:abstractNumId="0" w15:restartNumberingAfterBreak="0">
     <w:nsid w:val="003A64A7"/>
     <w:multiLevelType w:val="multilevel"/>
-    <w:tmpl w:val="3044287A"/>
+    <w:tmpl w:val="61FEB036"/>
     <w:lvl w:ilvl="0">
       <w:start w:val="1"/>
       <w:numFmt w:val="decimal"/>
@@ -18021,6 +17934,36 @@
     <w:abstractNumId w:val="5"/>
   </w:num>
   <w:num w:numId="25" w16cid:durableId="828711256">
+    <w:abstractNumId w:val="0"/>
+    <w:lvlOverride w:ilvl="0">
+      <w:startOverride w:val="3"/>
+    </w:lvlOverride>
+    <w:lvlOverride w:ilvl="1">
+      <w:startOverride w:val="1"/>
+    </w:lvlOverride>
+    <w:lvlOverride w:ilvl="2">
+      <w:startOverride w:val="1"/>
+    </w:lvlOverride>
+    <w:lvlOverride w:ilvl="3">
+      <w:startOverride w:val="1"/>
+    </w:lvlOverride>
+    <w:lvlOverride w:ilvl="4">
+      <w:startOverride w:val="1"/>
+    </w:lvlOverride>
+    <w:lvlOverride w:ilvl="5">
+      <w:startOverride w:val="1"/>
+    </w:lvlOverride>
+    <w:lvlOverride w:ilvl="6">
+      <w:startOverride w:val="1"/>
+    </w:lvlOverride>
+    <w:lvlOverride w:ilvl="7">
+      <w:startOverride w:val="1"/>
+    </w:lvlOverride>
+    <w:lvlOverride w:ilvl="8">
+      <w:startOverride w:val="1"/>
+    </w:lvlOverride>
+  </w:num>
+  <w:num w:numId="26" w16cid:durableId="855774706">
     <w:abstractNumId w:val="0"/>
     <w:lvlOverride w:ilvl="0">
       <w:startOverride w:val="3"/>
@@ -19561,19 +19504,10 @@
 </file>
 
 <file path=customXml/item1.xml><?xml version="1.0" encoding="utf-8"?>
-<?mso-contentType ?>
-<FormTemplates xmlns="http://schemas.microsoft.com/sharepoint/v3/contenttype/forms">
-  <Display>DocumentLibraryForm</Display>
-  <Edit>DocumentLibraryForm</Edit>
-  <New>DocumentLibraryForm</New>
-</FormTemplates>
+<b:Sources xmlns:b="http://schemas.openxmlformats.org/officeDocument/2006/bibliography" xmlns="http://schemas.openxmlformats.org/officeDocument/2006/bibliography" SelectedStyle="\APASixthEditionOfficeOnline.xsl" StyleName="APA" Version="6"/>
 </file>
 
 <file path=customXml/item2.xml><?xml version="1.0" encoding="utf-8"?>
-<b:Sources xmlns:b="http://schemas.openxmlformats.org/officeDocument/2006/bibliography" xmlns="http://schemas.openxmlformats.org/officeDocument/2006/bibliography" SelectedStyle="\APASixthEditionOfficeOnline.xsl" StyleName="APA" Version="6"/>
-</file>
-
-<file path=customXml/item3.xml><?xml version="1.0" encoding="utf-8"?>
 <ct:contentTypeSchema xmlns:ct="http://schemas.microsoft.com/office/2006/metadata/contentType" xmlns:ma="http://schemas.microsoft.com/office/2006/metadata/properties/metaAttributes" ct:_="" ma:_="" ma:contentTypeName="Document" ma:contentTypeID="0x01010057D746A6CC7228419059D1F304ECB892" ma:contentTypeVersion="6" ma:contentTypeDescription="Create a new document." ma:contentTypeScope="" ma:versionID="230bd601e8ab138a3182c21189d57f93">
   <xsd:schema xmlns:xsd="http://www.w3.org/2001/XMLSchema" xmlns:xs="http://www.w3.org/2001/XMLSchema" xmlns:p="http://schemas.microsoft.com/office/2006/metadata/properties" xmlns:ns2="23369ae5-05ef-4c7c-a662-deac929baaef" targetNamespace="http://schemas.microsoft.com/office/2006/metadata/properties" ma:root="true" ma:fieldsID="ed8cacf55a6d923cbbf7f604d05b507d" ns2:_="">
     <xsd:import namespace="23369ae5-05ef-4c7c-a662-deac929baaef"/>
@@ -19731,15 +19665,16 @@
 </ct:contentTypeSchema>
 </file>
 
-<file path=customXml/itemProps1.xml><?xml version="1.0" encoding="utf-8"?>
-<ds:datastoreItem xmlns:ds="http://schemas.openxmlformats.org/officeDocument/2006/customXml" ds:itemID="{79D0F40F-646A-4DBF-9119-0FC598DFBBBB}">
-  <ds:schemaRefs>
-    <ds:schemaRef ds:uri="http://schemas.microsoft.com/sharepoint/v3/contenttype/forms"/>
-  </ds:schemaRefs>
-</ds:datastoreItem>
+<file path=customXml/item3.xml><?xml version="1.0" encoding="utf-8"?>
+<?mso-contentType ?>
+<FormTemplates xmlns="http://schemas.microsoft.com/sharepoint/v3/contenttype/forms">
+  <Display>DocumentLibraryForm</Display>
+  <Edit>DocumentLibraryForm</Edit>
+  <New>DocumentLibraryForm</New>
+</FormTemplates>
 </file>
 
-<file path=customXml/itemProps2.xml><?xml version="1.0" encoding="utf-8"?>
+<file path=customXml/itemProps1.xml><?xml version="1.0" encoding="utf-8"?>
 <ds:datastoreItem xmlns:ds="http://schemas.openxmlformats.org/officeDocument/2006/customXml" ds:itemID="{E9F6CDE2-636C-4043-AFFC-7CB0CE5DF55A}">
   <ds:schemaRefs>
     <ds:schemaRef ds:uri="http://schemas.openxmlformats.org/officeDocument/2006/bibliography"/>
@@ -19747,7 +19682,7 @@
 </ds:datastoreItem>
 </file>
 
-<file path=customXml/itemProps3.xml><?xml version="1.0" encoding="utf-8"?>
+<file path=customXml/itemProps2.xml><?xml version="1.0" encoding="utf-8"?>
 <ds:datastoreItem xmlns:ds="http://schemas.openxmlformats.org/officeDocument/2006/customXml" ds:itemID="{E0E361D0-270A-43DD-B744-DC4991A38C53}">
   <ds:schemaRefs>
     <ds:schemaRef ds:uri="http://schemas.microsoft.com/office/2006/metadata/contentType"/>
@@ -19763,4 +19698,12 @@
     <ds:schemaRef ds:uri="http://schemas.microsoft.com/internal/obd"/>
   </ds:schemaRefs>
 </ds:datastoreItem>
+</file>
+
+<file path=customXml/itemProps3.xml><?xml version="1.0" encoding="utf-8"?>
+<ds:datastoreItem xmlns:ds="http://schemas.openxmlformats.org/officeDocument/2006/customXml" ds:itemID="{79D0F40F-646A-4DBF-9119-0FC598DFBBBB}">
+  <ds:schemaRefs>
+    <ds:schemaRef ds:uri="http://schemas.microsoft.com/sharepoint/v3/contenttype/forms"/>
+  </ds:schemaRefs>
+</ds:datastoreItem>
 </file>
</xml_diff>

<commit_message>
added colors to chapter titles, to make it easier to read
</commit_message>
<xml_diff>
--- a/thesis/QK8IUC_Thesis.docx
+++ b/thesis/QK8IUC_Thesis.docx
@@ -4511,32 +4511,11 @@
           <w:bCs/>
           <w:sz w:val="44"/>
           <w:szCs w:val="44"/>
+          <w:highlight w:val="green"/>
           <w:u w:val="single"/>
         </w:rPr>
         <w:lastRenderedPageBreak/>
-        <w:t>1</w:t>
-      </w:r>
-      <w:r>
-        <w:rPr>
-          <w:rFonts w:asciiTheme="minorHAnsi" w:hAnsiTheme="minorHAnsi" w:cstheme="minorHAnsi"/>
-          <w:b/>
-          <w:bCs/>
-          <w:sz w:val="44"/>
-          <w:szCs w:val="44"/>
-          <w:u w:val="single"/>
-        </w:rPr>
-        <w:t xml:space="preserve">. </w:t>
-      </w:r>
-      <w:r>
-        <w:rPr>
-          <w:rFonts w:asciiTheme="minorHAnsi" w:hAnsiTheme="minorHAnsi" w:cstheme="minorHAnsi"/>
-          <w:b/>
-          <w:bCs/>
-          <w:sz w:val="44"/>
-          <w:szCs w:val="44"/>
-          <w:u w:val="single"/>
-        </w:rPr>
-        <w:t>Bevezetés</w:t>
+        <w:t>1. Bevezetés</w:t>
       </w:r>
       <w:bookmarkEnd w:id="0"/>
     </w:p>
@@ -4700,6 +4679,7 @@
           <w:bCs/>
           <w:sz w:val="44"/>
           <w:szCs w:val="44"/>
+          <w:highlight w:val="green"/>
           <w:u w:val="single"/>
         </w:rPr>
         <w:lastRenderedPageBreak/>
@@ -4733,45 +4713,10 @@
           <w:rFonts w:asciiTheme="minorHAnsi" w:hAnsiTheme="minorHAnsi" w:cstheme="minorHAnsi"/>
           <w:b/>
           <w:bCs/>
-          <w:u w:val="single"/>
-        </w:rPr>
-        <w:t>2</w:t>
-      </w:r>
-      <w:r>
-        <w:rPr>
-          <w:rFonts w:asciiTheme="minorHAnsi" w:hAnsiTheme="minorHAnsi" w:cstheme="minorHAnsi"/>
-          <w:b/>
-          <w:bCs/>
-          <w:u w:val="single"/>
-        </w:rPr>
-        <w:t>.</w:t>
-      </w:r>
-      <w:r>
-        <w:rPr>
-          <w:rFonts w:asciiTheme="minorHAnsi" w:hAnsiTheme="minorHAnsi" w:cstheme="minorHAnsi"/>
-          <w:b/>
-          <w:bCs/>
-          <w:u w:val="single"/>
-        </w:rPr>
-        <w:t>1</w:t>
-      </w:r>
-      <w:r>
-        <w:rPr>
-          <w:rFonts w:asciiTheme="minorHAnsi" w:hAnsiTheme="minorHAnsi" w:cstheme="minorHAnsi"/>
-          <w:b/>
-          <w:bCs/>
-          <w:u w:val="single"/>
-        </w:rPr>
-        <w:t>.</w:t>
-      </w:r>
-      <w:r>
-        <w:rPr>
-          <w:rFonts w:asciiTheme="minorHAnsi" w:hAnsiTheme="minorHAnsi" w:cstheme="minorHAnsi"/>
-          <w:b/>
-          <w:bCs/>
-          <w:u w:val="single"/>
-        </w:rPr>
-        <w:t xml:space="preserve"> Rendszerkövetelmények</w:t>
+          <w:highlight w:val="green"/>
+          <w:u w:val="single"/>
+        </w:rPr>
+        <w:t>2.1. Rendszerkövetelmények</w:t>
       </w:r>
       <w:bookmarkEnd w:id="2"/>
     </w:p>
@@ -4799,49 +4744,10 @@
           <w:bCs/>
           <w:sz w:val="24"/>
           <w:szCs w:val="24"/>
-          <w:u w:val="single"/>
-        </w:rPr>
-        <w:t>2</w:t>
-      </w:r>
-      <w:r>
-        <w:rPr>
-          <w:b/>
-          <w:bCs/>
-          <w:sz w:val="24"/>
-          <w:szCs w:val="24"/>
-          <w:u w:val="single"/>
-        </w:rPr>
-        <w:t>.</w:t>
-      </w:r>
-      <w:r>
-        <w:rPr>
-          <w:b/>
-          <w:bCs/>
-          <w:sz w:val="24"/>
-          <w:szCs w:val="24"/>
-          <w:u w:val="single"/>
-        </w:rPr>
-        <w:t>1</w:t>
-      </w:r>
-      <w:r>
-        <w:rPr>
-          <w:b/>
-          <w:bCs/>
-          <w:sz w:val="24"/>
-          <w:szCs w:val="24"/>
-          <w:u w:val="single"/>
-        </w:rPr>
-        <w:t xml:space="preserve">.1. </w:t>
-      </w:r>
-      <w:r>
-        <w:rPr>
-          <w:b/>
-          <w:bCs/>
-          <w:sz w:val="24"/>
-          <w:szCs w:val="24"/>
-          <w:u w:val="single"/>
-        </w:rPr>
-        <w:t>Hardware követelmények</w:t>
+          <w:highlight w:val="green"/>
+          <w:u w:val="single"/>
+        </w:rPr>
+        <w:t>2.1.1. Hardware követelmények</w:t>
       </w:r>
       <w:bookmarkEnd w:id="3"/>
     </w:p>
@@ -5019,69 +4925,10 @@
           <w:bCs/>
           <w:sz w:val="24"/>
           <w:szCs w:val="24"/>
-          <w:u w:val="single"/>
-        </w:rPr>
-        <w:t>2</w:t>
-      </w:r>
-      <w:r>
-        <w:rPr>
-          <w:b/>
-          <w:bCs/>
-          <w:sz w:val="24"/>
-          <w:szCs w:val="24"/>
-          <w:u w:val="single"/>
-        </w:rPr>
-        <w:t>.</w:t>
-      </w:r>
-      <w:r>
-        <w:rPr>
-          <w:b/>
-          <w:bCs/>
-          <w:sz w:val="24"/>
-          <w:szCs w:val="24"/>
-          <w:u w:val="single"/>
-        </w:rPr>
-        <w:t>1</w:t>
-      </w:r>
-      <w:r>
-        <w:rPr>
-          <w:b/>
-          <w:bCs/>
-          <w:sz w:val="24"/>
-          <w:szCs w:val="24"/>
-          <w:u w:val="single"/>
-        </w:rPr>
-        <w:t>.</w:t>
-      </w:r>
-      <w:r>
-        <w:rPr>
-          <w:b/>
-          <w:bCs/>
-          <w:sz w:val="24"/>
-          <w:szCs w:val="24"/>
-          <w:u w:val="single"/>
-        </w:rPr>
-        <w:t>2</w:t>
-      </w:r>
-      <w:r>
-        <w:rPr>
-          <w:b/>
-          <w:bCs/>
-          <w:sz w:val="24"/>
-          <w:szCs w:val="24"/>
-          <w:u w:val="single"/>
-        </w:rPr>
-        <w:t xml:space="preserve">. </w:t>
-      </w:r>
-      <w:r>
-        <w:rPr>
-          <w:b/>
-          <w:bCs/>
-          <w:sz w:val="24"/>
-          <w:szCs w:val="24"/>
-          <w:u w:val="single"/>
-        </w:rPr>
-        <w:t>Program beszerzése</w:t>
+          <w:highlight w:val="green"/>
+          <w:u w:val="single"/>
+        </w:rPr>
+        <w:t>2.1.2. Program beszerzése</w:t>
       </w:r>
       <w:bookmarkEnd w:id="4"/>
     </w:p>
@@ -5234,45 +5081,10 @@
           <w:rFonts w:asciiTheme="minorHAnsi" w:hAnsiTheme="minorHAnsi" w:cstheme="minorHAnsi"/>
           <w:b/>
           <w:bCs/>
-          <w:u w:val="single"/>
-        </w:rPr>
-        <w:t>2</w:t>
-      </w:r>
-      <w:r>
-        <w:rPr>
-          <w:rFonts w:asciiTheme="minorHAnsi" w:hAnsiTheme="minorHAnsi" w:cstheme="minorHAnsi"/>
-          <w:b/>
-          <w:bCs/>
-          <w:u w:val="single"/>
-        </w:rPr>
-        <w:t>.</w:t>
-      </w:r>
-      <w:r>
-        <w:rPr>
-          <w:rFonts w:asciiTheme="minorHAnsi" w:hAnsiTheme="minorHAnsi" w:cstheme="minorHAnsi"/>
-          <w:b/>
-          <w:bCs/>
-          <w:u w:val="single"/>
-        </w:rPr>
-        <w:t>2</w:t>
-      </w:r>
-      <w:r>
-        <w:rPr>
-          <w:rFonts w:asciiTheme="minorHAnsi" w:hAnsiTheme="minorHAnsi" w:cstheme="minorHAnsi"/>
-          <w:b/>
-          <w:bCs/>
-          <w:u w:val="single"/>
-        </w:rPr>
-        <w:t>.</w:t>
-      </w:r>
-      <w:r>
-        <w:rPr>
-          <w:rFonts w:asciiTheme="minorHAnsi" w:hAnsiTheme="minorHAnsi" w:cstheme="minorHAnsi"/>
-          <w:b/>
-          <w:bCs/>
-          <w:u w:val="single"/>
-        </w:rPr>
-        <w:t xml:space="preserve"> Telepítés</w:t>
+          <w:highlight w:val="green"/>
+          <w:u w:val="single"/>
+        </w:rPr>
+        <w:t>2.2. Telepítés</w:t>
       </w:r>
       <w:bookmarkEnd w:id="5"/>
     </w:p>
@@ -5364,49 +5176,10 @@
           <w:bCs/>
           <w:sz w:val="24"/>
           <w:szCs w:val="24"/>
-          <w:u w:val="single"/>
-        </w:rPr>
-        <w:t>2</w:t>
-      </w:r>
-      <w:r>
-        <w:rPr>
-          <w:b/>
-          <w:bCs/>
-          <w:sz w:val="24"/>
-          <w:szCs w:val="24"/>
-          <w:u w:val="single"/>
-        </w:rPr>
-        <w:t>.</w:t>
-      </w:r>
-      <w:r>
-        <w:rPr>
-          <w:b/>
-          <w:bCs/>
-          <w:sz w:val="24"/>
-          <w:szCs w:val="24"/>
-          <w:u w:val="single"/>
-        </w:rPr>
-        <w:t>2</w:t>
-      </w:r>
-      <w:r>
-        <w:rPr>
-          <w:b/>
-          <w:bCs/>
-          <w:sz w:val="24"/>
-          <w:szCs w:val="24"/>
-          <w:u w:val="single"/>
-        </w:rPr>
-        <w:t xml:space="preserve">.1. </w:t>
-      </w:r>
-      <w:r>
-        <w:rPr>
-          <w:b/>
-          <w:bCs/>
-          <w:sz w:val="24"/>
-          <w:szCs w:val="24"/>
-          <w:u w:val="single"/>
-        </w:rPr>
-        <w:t>Docker telepítése</w:t>
+          <w:highlight w:val="green"/>
+          <w:u w:val="single"/>
+        </w:rPr>
+        <w:t>2.2.1. Docker telepítése</w:t>
       </w:r>
       <w:bookmarkEnd w:id="6"/>
     </w:p>
@@ -6107,45 +5880,10 @@
           <w:rFonts w:asciiTheme="minorHAnsi" w:hAnsiTheme="minorHAnsi" w:cstheme="minorHAnsi"/>
           <w:b/>
           <w:bCs/>
-          <w:u w:val="single"/>
-        </w:rPr>
-        <w:t>2</w:t>
-      </w:r>
-      <w:r>
-        <w:rPr>
-          <w:rFonts w:asciiTheme="minorHAnsi" w:hAnsiTheme="minorHAnsi" w:cstheme="minorHAnsi"/>
-          <w:b/>
-          <w:bCs/>
-          <w:u w:val="single"/>
-        </w:rPr>
-        <w:t>.</w:t>
-      </w:r>
-      <w:r>
-        <w:rPr>
-          <w:rFonts w:asciiTheme="minorHAnsi" w:hAnsiTheme="minorHAnsi" w:cstheme="minorHAnsi"/>
-          <w:b/>
-          <w:bCs/>
-          <w:u w:val="single"/>
-        </w:rPr>
-        <w:t>3</w:t>
-      </w:r>
-      <w:r>
-        <w:rPr>
-          <w:rFonts w:asciiTheme="minorHAnsi" w:hAnsiTheme="minorHAnsi" w:cstheme="minorHAnsi"/>
-          <w:b/>
-          <w:bCs/>
-          <w:u w:val="single"/>
-        </w:rPr>
-        <w:t>.</w:t>
-      </w:r>
-      <w:r>
-        <w:rPr>
-          <w:rFonts w:asciiTheme="minorHAnsi" w:hAnsiTheme="minorHAnsi" w:cstheme="minorHAnsi"/>
-          <w:b/>
-          <w:bCs/>
-          <w:u w:val="single"/>
-        </w:rPr>
-        <w:t xml:space="preserve"> Indítás</w:t>
+          <w:highlight w:val="yellow"/>
+          <w:u w:val="single"/>
+        </w:rPr>
+        <w:t>2.3. Indítás</w:t>
       </w:r>
       <w:bookmarkEnd w:id="7"/>
     </w:p>
@@ -6357,47 +6095,31 @@
           <w:rFonts w:asciiTheme="minorHAnsi" w:hAnsiTheme="minorHAnsi" w:cstheme="minorHAnsi"/>
           <w:b/>
           <w:bCs/>
-          <w:u w:val="single"/>
-        </w:rPr>
-        <w:t>2</w:t>
-      </w:r>
+          <w:highlight w:val="yellow"/>
+          <w:u w:val="single"/>
+        </w:rPr>
+        <w:t>2.4. A program funkció</w:t>
+      </w:r>
+      <w:commentRangeStart w:id="9"/>
       <w:r>
         <w:rPr>
           <w:rFonts w:asciiTheme="minorHAnsi" w:hAnsiTheme="minorHAnsi" w:cstheme="minorHAnsi"/>
           <w:b/>
           <w:bCs/>
-          <w:u w:val="single"/>
-        </w:rPr>
-        <w:t>.</w:t>
-      </w:r>
-      <w:r>
-        <w:rPr>
-          <w:rFonts w:asciiTheme="minorHAnsi" w:hAnsiTheme="minorHAnsi" w:cstheme="minorHAnsi"/>
-          <w:b/>
-          <w:bCs/>
-          <w:u w:val="single"/>
-        </w:rPr>
-        <w:t>4</w:t>
-      </w:r>
-      <w:r>
-        <w:rPr>
-          <w:rFonts w:asciiTheme="minorHAnsi" w:hAnsiTheme="minorHAnsi" w:cstheme="minorHAnsi"/>
-          <w:b/>
-          <w:bCs/>
-          <w:u w:val="single"/>
-        </w:rPr>
-        <w:t>.</w:t>
-      </w:r>
-      <w:r>
-        <w:rPr>
-          <w:rFonts w:asciiTheme="minorHAnsi" w:hAnsiTheme="minorHAnsi" w:cstheme="minorHAnsi"/>
-          <w:b/>
-          <w:bCs/>
-          <w:u w:val="single"/>
-        </w:rPr>
-        <w:t xml:space="preserve"> A program funkciói</w:t>
+          <w:highlight w:val="yellow"/>
+          <w:u w:val="single"/>
+        </w:rPr>
+        <w:t>i</w:t>
       </w:r>
       <w:bookmarkEnd w:id="8"/>
+      <w:commentRangeEnd w:id="9"/>
+      <w:r>
+        <w:rPr>
+          <w:rStyle w:val="Jegyzethivatkozs"/>
+          <w:rFonts w:asciiTheme="minorHAnsi" w:eastAsiaTheme="minorHAnsi" w:hAnsiTheme="minorHAnsi" w:cstheme="minorBidi"/>
+        </w:rPr>
+        <w:commentReference w:id="9"/>
+      </w:r>
     </w:p>
     <w:p>
       <w:pPr>
@@ -6416,16 +6138,17 @@
           <w:u w:val="single"/>
         </w:rPr>
       </w:pPr>
-      <w:bookmarkStart w:id="9" w:name="_Toc194435994"/>
+      <w:bookmarkStart w:id="10" w:name="_Toc194435994"/>
       <w:r>
         <w:rPr>
           <w:b/>
           <w:bCs/>
           <w:sz w:val="24"/>
           <w:szCs w:val="24"/>
-          <w:u w:val="single"/>
-        </w:rPr>
-        <w:t>2</w:t>
+          <w:highlight w:val="yellow"/>
+          <w:u w:val="single"/>
+        </w:rPr>
+        <w:t>2.</w:t>
       </w:r>
       <w:r>
         <w:rPr>
@@ -6433,9 +6156,10 @@
           <w:bCs/>
           <w:sz w:val="24"/>
           <w:szCs w:val="24"/>
-          <w:u w:val="single"/>
-        </w:rPr>
-        <w:t>.</w:t>
+          <w:highlight w:val="yellow"/>
+          <w:u w:val="single"/>
+        </w:rPr>
+        <w:t>4</w:t>
       </w:r>
       <w:r>
         <w:rPr>
@@ -6443,31 +6167,32 @@
           <w:bCs/>
           <w:sz w:val="24"/>
           <w:szCs w:val="24"/>
-          <w:u w:val="single"/>
-        </w:rPr>
-        <w:t>4</w:t>
-      </w:r>
+          <w:highlight w:val="yellow"/>
+          <w:u w:val="single"/>
+        </w:rPr>
+        <w:t>.1. Új modell tanítás</w:t>
+      </w:r>
+      <w:commentRangeStart w:id="11"/>
       <w:r>
         <w:rPr>
           <w:b/>
           <w:bCs/>
           <w:sz w:val="24"/>
           <w:szCs w:val="24"/>
-          <w:u w:val="single"/>
-        </w:rPr>
-        <w:t xml:space="preserve">.1. </w:t>
-      </w:r>
-      <w:r>
-        <w:rPr>
-          <w:b/>
-          <w:bCs/>
-          <w:sz w:val="24"/>
-          <w:szCs w:val="24"/>
-          <w:u w:val="single"/>
-        </w:rPr>
-        <w:t>Új modell tanítása</w:t>
-      </w:r>
-      <w:bookmarkEnd w:id="9"/>
+          <w:highlight w:val="yellow"/>
+          <w:u w:val="single"/>
+        </w:rPr>
+        <w:t>a</w:t>
+      </w:r>
+      <w:bookmarkEnd w:id="10"/>
+      <w:commentRangeEnd w:id="11"/>
+      <w:r>
+        <w:rPr>
+          <w:rStyle w:val="Jegyzethivatkozs"/>
+          <w:rFonts w:asciiTheme="minorHAnsi" w:eastAsiaTheme="minorHAnsi" w:hAnsiTheme="minorHAnsi" w:cstheme="minorBidi"/>
+        </w:rPr>
+        <w:commentReference w:id="11"/>
+      </w:r>
     </w:p>
     <w:p>
       <w:r>
@@ -6512,7 +6237,7 @@
                     </pic:cNvPicPr>
                   </pic:nvPicPr>
                   <pic:blipFill>
-                    <a:blip r:embed="rId19">
+                    <a:blip r:embed="rId23">
                       <a:extLst>
                         <a:ext uri="{28A0092B-C50C-407E-A947-70E740481C1C}">
                           <a14:useLocalDpi xmlns:a14="http://schemas.microsoft.com/office/drawing/2010/main" val="0"/>
@@ -6592,16 +6317,17 @@
           <w:u w:val="single"/>
         </w:rPr>
       </w:pPr>
-      <w:bookmarkStart w:id="10" w:name="_Toc194435995"/>
+      <w:bookmarkStart w:id="12" w:name="_Toc194435995"/>
       <w:r>
         <w:rPr>
           <w:b/>
           <w:bCs/>
           <w:sz w:val="24"/>
           <w:szCs w:val="24"/>
-          <w:u w:val="single"/>
-        </w:rPr>
-        <w:t>2</w:t>
+          <w:highlight w:val="yellow"/>
+          <w:u w:val="single"/>
+        </w:rPr>
+        <w:t>2.4.2. Modell szimulálása/</w:t>
       </w:r>
       <w:r>
         <w:rPr>
@@ -6609,9 +6335,10 @@
           <w:bCs/>
           <w:sz w:val="24"/>
           <w:szCs w:val="24"/>
-          <w:u w:val="single"/>
-        </w:rPr>
-        <w:t>.</w:t>
+          <w:highlight w:val="yellow"/>
+          <w:u w:val="single"/>
+        </w:rPr>
+        <w:t>k</w:t>
       </w:r>
       <w:r>
         <w:rPr>
@@ -6619,71 +6346,12 @@
           <w:bCs/>
           <w:sz w:val="24"/>
           <w:szCs w:val="24"/>
-          <w:u w:val="single"/>
-        </w:rPr>
-        <w:t>4</w:t>
-      </w:r>
-      <w:r>
-        <w:rPr>
-          <w:b/>
-          <w:bCs/>
-          <w:sz w:val="24"/>
-          <w:szCs w:val="24"/>
-          <w:u w:val="single"/>
-        </w:rPr>
-        <w:t>.</w:t>
-      </w:r>
-      <w:r>
-        <w:rPr>
-          <w:b/>
-          <w:bCs/>
-          <w:sz w:val="24"/>
-          <w:szCs w:val="24"/>
-          <w:u w:val="single"/>
-        </w:rPr>
-        <w:t>2</w:t>
-      </w:r>
-      <w:r>
-        <w:rPr>
-          <w:b/>
-          <w:bCs/>
-          <w:sz w:val="24"/>
-          <w:szCs w:val="24"/>
-          <w:u w:val="single"/>
-        </w:rPr>
-        <w:t xml:space="preserve">. </w:t>
-      </w:r>
-      <w:r>
-        <w:rPr>
-          <w:b/>
-          <w:bCs/>
-          <w:sz w:val="24"/>
-          <w:szCs w:val="24"/>
-          <w:u w:val="single"/>
-        </w:rPr>
-        <w:t>Modell szimulálása/</w:t>
-      </w:r>
-      <w:r>
-        <w:rPr>
-          <w:b/>
-          <w:bCs/>
-          <w:sz w:val="24"/>
-          <w:szCs w:val="24"/>
-          <w:u w:val="single"/>
-        </w:rPr>
-        <w:t>k</w:t>
-      </w:r>
-      <w:r>
-        <w:rPr>
-          <w:b/>
-          <w:bCs/>
-          <w:sz w:val="24"/>
-          <w:szCs w:val="24"/>
+          <w:highlight w:val="yellow"/>
           <w:u w:val="single"/>
         </w:rPr>
         <w:t>épernyő felvétele</w:t>
       </w:r>
-      <w:bookmarkEnd w:id="10"/>
+      <w:bookmarkEnd w:id="12"/>
     </w:p>
     <w:p>
       <w:r>
@@ -6839,78 +6507,19 @@
           <w:u w:val="single"/>
         </w:rPr>
       </w:pPr>
-      <w:bookmarkStart w:id="11" w:name="_Toc194435996"/>
+      <w:bookmarkStart w:id="13" w:name="_Toc194435996"/>
       <w:r>
         <w:rPr>
           <w:b/>
           <w:bCs/>
           <w:sz w:val="24"/>
           <w:szCs w:val="24"/>
-          <w:u w:val="single"/>
-        </w:rPr>
-        <w:t>2</w:t>
-      </w:r>
-      <w:r>
-        <w:rPr>
-          <w:b/>
-          <w:bCs/>
-          <w:sz w:val="24"/>
-          <w:szCs w:val="24"/>
-          <w:u w:val="single"/>
-        </w:rPr>
-        <w:t>.</w:t>
-      </w:r>
-      <w:r>
-        <w:rPr>
-          <w:b/>
-          <w:bCs/>
-          <w:sz w:val="24"/>
-          <w:szCs w:val="24"/>
-          <w:u w:val="single"/>
-        </w:rPr>
-        <w:t>4</w:t>
-      </w:r>
-      <w:r>
-        <w:rPr>
-          <w:b/>
-          <w:bCs/>
-          <w:sz w:val="24"/>
-          <w:szCs w:val="24"/>
-          <w:u w:val="single"/>
-        </w:rPr>
-        <w:t>.</w:t>
-      </w:r>
-      <w:r>
-        <w:rPr>
-          <w:b/>
-          <w:bCs/>
-          <w:sz w:val="24"/>
-          <w:szCs w:val="24"/>
-          <w:u w:val="single"/>
-        </w:rPr>
-        <w:t>3</w:t>
-      </w:r>
-      <w:r>
-        <w:rPr>
-          <w:b/>
-          <w:bCs/>
-          <w:sz w:val="24"/>
-          <w:szCs w:val="24"/>
-          <w:u w:val="single"/>
-        </w:rPr>
-        <w:t xml:space="preserve">. </w:t>
-      </w:r>
-      <w:r>
-        <w:rPr>
-          <w:b/>
-          <w:bCs/>
-          <w:sz w:val="24"/>
-          <w:szCs w:val="24"/>
-          <w:u w:val="single"/>
-        </w:rPr>
-        <w:t>Tanítás folytatása</w:t>
-      </w:r>
-      <w:bookmarkEnd w:id="11"/>
+          <w:highlight w:val="yellow"/>
+          <w:u w:val="single"/>
+        </w:rPr>
+        <w:t>2.4.3. Tanítás folytatása</w:t>
+      </w:r>
+      <w:bookmarkEnd w:id="13"/>
     </w:p>
     <w:p>
       <w:r>
@@ -7023,78 +6632,19 @@
           <w:u w:val="single"/>
         </w:rPr>
       </w:pPr>
-      <w:bookmarkStart w:id="12" w:name="_Toc194435997"/>
+      <w:bookmarkStart w:id="14" w:name="_Toc194435997"/>
       <w:r>
         <w:rPr>
           <w:b/>
           <w:bCs/>
           <w:sz w:val="24"/>
           <w:szCs w:val="24"/>
-          <w:u w:val="single"/>
-        </w:rPr>
-        <w:t>2</w:t>
-      </w:r>
-      <w:r>
-        <w:rPr>
-          <w:b/>
-          <w:bCs/>
-          <w:sz w:val="24"/>
-          <w:szCs w:val="24"/>
-          <w:u w:val="single"/>
-        </w:rPr>
-        <w:t>.</w:t>
-      </w:r>
-      <w:r>
-        <w:rPr>
-          <w:b/>
-          <w:bCs/>
-          <w:sz w:val="24"/>
-          <w:szCs w:val="24"/>
-          <w:u w:val="single"/>
-        </w:rPr>
-        <w:t>4</w:t>
-      </w:r>
-      <w:r>
-        <w:rPr>
-          <w:b/>
-          <w:bCs/>
-          <w:sz w:val="24"/>
-          <w:szCs w:val="24"/>
-          <w:u w:val="single"/>
-        </w:rPr>
-        <w:t>.</w:t>
-      </w:r>
-      <w:r>
-        <w:rPr>
-          <w:b/>
-          <w:bCs/>
-          <w:sz w:val="24"/>
-          <w:szCs w:val="24"/>
-          <w:u w:val="single"/>
-        </w:rPr>
-        <w:t>4</w:t>
-      </w:r>
-      <w:r>
-        <w:rPr>
-          <w:b/>
-          <w:bCs/>
-          <w:sz w:val="24"/>
-          <w:szCs w:val="24"/>
-          <w:u w:val="single"/>
-        </w:rPr>
-        <w:t xml:space="preserve">. </w:t>
-      </w:r>
-      <w:r>
-        <w:rPr>
-          <w:b/>
-          <w:bCs/>
-          <w:sz w:val="24"/>
-          <w:szCs w:val="24"/>
-          <w:u w:val="single"/>
-        </w:rPr>
-        <w:t>Tanítási adatok kiírása</w:t>
-      </w:r>
-      <w:bookmarkEnd w:id="12"/>
+          <w:highlight w:val="yellow"/>
+          <w:u w:val="single"/>
+        </w:rPr>
+        <w:t>2.4.4. Tanítási adatok kiírása</w:t>
+      </w:r>
+      <w:bookmarkEnd w:id="14"/>
     </w:p>
     <w:p>
       <w:r>
@@ -7159,7 +6709,7 @@
                     </pic:cNvPicPr>
                   </pic:nvPicPr>
                   <pic:blipFill>
-                    <a:blip r:embed="rId20" cstate="print">
+                    <a:blip r:embed="rId24" cstate="print">
                       <a:extLst>
                         <a:ext uri="{28A0092B-C50C-407E-A947-70E740481C1C}">
                           <a14:useLocalDpi xmlns:a14="http://schemas.microsoft.com/office/drawing/2010/main" val="0"/>
@@ -7274,7 +6824,7 @@
                     </pic:cNvPicPr>
                   </pic:nvPicPr>
                   <pic:blipFill>
-                    <a:blip r:embed="rId21">
+                    <a:blip r:embed="rId25">
                       <a:extLst>
                         <a:ext uri="{28A0092B-C50C-407E-A947-70E740481C1C}">
                           <a14:useLocalDpi xmlns:a14="http://schemas.microsoft.com/office/drawing/2010/main" val="0"/>
@@ -7339,93 +6889,62 @@
           <w:u w:val="single"/>
         </w:rPr>
       </w:pPr>
-      <w:bookmarkStart w:id="13" w:name="_Toc194435998"/>
+      <w:bookmarkStart w:id="15" w:name="_Toc194435998"/>
       <w:r>
         <w:rPr>
           <w:rFonts w:asciiTheme="minorHAnsi" w:hAnsiTheme="minorHAnsi" w:cstheme="minorHAnsi"/>
           <w:b/>
           <w:bCs/>
-          <w:u w:val="single"/>
-        </w:rPr>
-        <w:t>2</w:t>
-      </w:r>
+          <w:highlight w:val="green"/>
+          <w:u w:val="single"/>
+        </w:rPr>
+        <w:t xml:space="preserve">2.5. </w:t>
+      </w:r>
+      <w:proofErr w:type="spellStart"/>
       <w:r>
         <w:rPr>
           <w:rFonts w:asciiTheme="minorHAnsi" w:hAnsiTheme="minorHAnsi" w:cstheme="minorHAnsi"/>
           <w:b/>
           <w:bCs/>
-          <w:u w:val="single"/>
-        </w:rPr>
-        <w:t>.</w:t>
-      </w:r>
+          <w:highlight w:val="green"/>
+          <w:u w:val="single"/>
+        </w:rPr>
+        <w:t>Konfig</w:t>
+      </w:r>
+      <w:proofErr w:type="spellEnd"/>
       <w:r>
         <w:rPr>
           <w:rFonts w:asciiTheme="minorHAnsi" w:hAnsiTheme="minorHAnsi" w:cstheme="minorHAnsi"/>
           <w:b/>
           <w:bCs/>
-          <w:u w:val="single"/>
-        </w:rPr>
-        <w:t>5</w:t>
-      </w:r>
+          <w:highlight w:val="green"/>
+          <w:u w:val="single"/>
+        </w:rPr>
+        <w:t xml:space="preserve"> és a program funkcióinak </w:t>
+      </w:r>
+      <w:proofErr w:type="spellStart"/>
       <w:r>
         <w:rPr>
           <w:rFonts w:asciiTheme="minorHAnsi" w:hAnsiTheme="minorHAnsi" w:cstheme="minorHAnsi"/>
           <w:b/>
           <w:bCs/>
-          <w:u w:val="single"/>
-        </w:rPr>
-        <w:t>.</w:t>
-      </w:r>
+          <w:highlight w:val="green"/>
+          <w:u w:val="single"/>
+        </w:rPr>
+        <w:t>konfigfájljainak</w:t>
+      </w:r>
+      <w:proofErr w:type="spellEnd"/>
       <w:r>
         <w:rPr>
           <w:rFonts w:asciiTheme="minorHAnsi" w:hAnsiTheme="minorHAnsi" w:cstheme="minorHAnsi"/>
           <w:b/>
           <w:bCs/>
-          <w:u w:val="single"/>
-        </w:rPr>
-        <w:t xml:space="preserve"> </w:t>
-      </w:r>
-      <w:proofErr w:type="spellStart"/>
-      <w:r>
-        <w:rPr>
-          <w:rFonts w:asciiTheme="minorHAnsi" w:hAnsiTheme="minorHAnsi" w:cstheme="minorHAnsi"/>
-          <w:b/>
-          <w:bCs/>
-          <w:u w:val="single"/>
-        </w:rPr>
-        <w:t>Konfig</w:t>
-      </w:r>
-      <w:proofErr w:type="spellEnd"/>
-      <w:r>
-        <w:rPr>
-          <w:rFonts w:asciiTheme="minorHAnsi" w:hAnsiTheme="minorHAnsi" w:cstheme="minorHAnsi"/>
-          <w:b/>
-          <w:bCs/>
-          <w:u w:val="single"/>
-        </w:rPr>
-        <w:t xml:space="preserve"> és a program funkcióinak </w:t>
-      </w:r>
-      <w:proofErr w:type="spellStart"/>
-      <w:r>
-        <w:rPr>
-          <w:rFonts w:asciiTheme="minorHAnsi" w:hAnsiTheme="minorHAnsi" w:cstheme="minorHAnsi"/>
-          <w:b/>
-          <w:bCs/>
-          <w:u w:val="single"/>
-        </w:rPr>
-        <w:t>konfigfájljainak</w:t>
-      </w:r>
-      <w:proofErr w:type="spellEnd"/>
-      <w:r>
-        <w:rPr>
-          <w:rFonts w:asciiTheme="minorHAnsi" w:hAnsiTheme="minorHAnsi" w:cstheme="minorHAnsi"/>
-          <w:b/>
-          <w:bCs/>
+          <w:highlight w:val="green"/>
           <w:u w:val="single"/>
         </w:rPr>
         <w:t xml:space="preserve"> felépítése</w:t>
       </w:r>
-      <w:bookmarkEnd w:id="13"/>
+      <w:bookmarkEnd w:id="15"/>
     </w:p>
     <w:p>
       <w:r>
@@ -7511,100 +7030,43 @@
           <w:u w:val="single"/>
         </w:rPr>
       </w:pPr>
-      <w:bookmarkStart w:id="14" w:name="_Toc194435999"/>
+      <w:bookmarkStart w:id="16" w:name="_Toc194435999"/>
       <w:r>
         <w:rPr>
           <w:b/>
           <w:bCs/>
           <w:sz w:val="24"/>
           <w:szCs w:val="24"/>
-          <w:u w:val="single"/>
-        </w:rPr>
-        <w:t>2</w:t>
-      </w:r>
+          <w:highlight w:val="green"/>
+          <w:u w:val="single"/>
+        </w:rPr>
+        <w:t xml:space="preserve">2.5.1. Új modell tanítása </w:t>
+      </w:r>
+      <w:proofErr w:type="spellStart"/>
       <w:r>
         <w:rPr>
           <w:b/>
           <w:bCs/>
           <w:sz w:val="24"/>
           <w:szCs w:val="24"/>
-          <w:u w:val="single"/>
-        </w:rPr>
-        <w:t>.</w:t>
-      </w:r>
+          <w:highlight w:val="green"/>
+          <w:u w:val="single"/>
+        </w:rPr>
+        <w:t>konfigfájljának</w:t>
+      </w:r>
+      <w:proofErr w:type="spellEnd"/>
       <w:r>
         <w:rPr>
           <w:b/>
           <w:bCs/>
           <w:sz w:val="24"/>
           <w:szCs w:val="24"/>
-          <w:u w:val="single"/>
-        </w:rPr>
-        <w:t>5</w:t>
-      </w:r>
-      <w:r>
-        <w:rPr>
-          <w:b/>
-          <w:bCs/>
-          <w:sz w:val="24"/>
-          <w:szCs w:val="24"/>
-          <w:u w:val="single"/>
-        </w:rPr>
-        <w:t>.</w:t>
-      </w:r>
-      <w:r>
-        <w:rPr>
-          <w:b/>
-          <w:bCs/>
-          <w:sz w:val="24"/>
-          <w:szCs w:val="24"/>
-          <w:u w:val="single"/>
-        </w:rPr>
-        <w:t>1</w:t>
-      </w:r>
-      <w:r>
-        <w:rPr>
-          <w:b/>
-          <w:bCs/>
-          <w:sz w:val="24"/>
-          <w:szCs w:val="24"/>
-          <w:u w:val="single"/>
-        </w:rPr>
-        <w:t xml:space="preserve">. </w:t>
-      </w:r>
-      <w:r>
-        <w:rPr>
-          <w:b/>
-          <w:bCs/>
-          <w:sz w:val="24"/>
-          <w:szCs w:val="24"/>
-          <w:u w:val="single"/>
-        </w:rPr>
-        <w:t xml:space="preserve">Új modell tanítása </w:t>
-      </w:r>
-      <w:proofErr w:type="spellStart"/>
-      <w:r>
-        <w:rPr>
-          <w:b/>
-          <w:bCs/>
-          <w:sz w:val="24"/>
-          <w:szCs w:val="24"/>
-          <w:u w:val="single"/>
-        </w:rPr>
-        <w:t>konfigfájljának</w:t>
-      </w:r>
-      <w:proofErr w:type="spellEnd"/>
-      <w:r>
-        <w:rPr>
-          <w:b/>
-          <w:bCs/>
-          <w:sz w:val="24"/>
-          <w:szCs w:val="24"/>
+          <w:highlight w:val="green"/>
           <w:u w:val="single"/>
         </w:rPr>
         <w:t xml:space="preserve"> felépítése</w:t>
       </w:r>
-      <w:bookmarkEnd w:id="14"/>
+      <w:bookmarkEnd w:id="16"/>
     </w:p>
     <w:p>
       <w:r>
@@ -7629,7 +7091,7 @@
                     </pic:cNvPicPr>
                   </pic:nvPicPr>
                   <pic:blipFill>
-                    <a:blip r:embed="rId22">
+                    <a:blip r:embed="rId26">
                       <a:extLst>
                         <a:ext uri="{28A0092B-C50C-407E-A947-70E740481C1C}">
                           <a14:useLocalDpi xmlns:a14="http://schemas.microsoft.com/office/drawing/2010/main" val="0"/>
@@ -7806,101 +7268,44 @@
           <w:u w:val="single"/>
         </w:rPr>
       </w:pPr>
-      <w:bookmarkStart w:id="15" w:name="_Toc194436000"/>
+      <w:bookmarkStart w:id="17" w:name="_Toc194436000"/>
       <w:r>
         <w:rPr>
           <w:b/>
           <w:bCs/>
           <w:sz w:val="24"/>
           <w:szCs w:val="24"/>
+          <w:highlight w:val="red"/>
           <w:u w:val="single"/>
         </w:rPr>
         <w:lastRenderedPageBreak/>
-        <w:t>2</w:t>
-      </w:r>
+        <w:t xml:space="preserve">2.5.2. Modell szimulálása/képernyő felvétele </w:t>
+      </w:r>
+      <w:proofErr w:type="spellStart"/>
       <w:r>
         <w:rPr>
           <w:b/>
           <w:bCs/>
           <w:sz w:val="24"/>
           <w:szCs w:val="24"/>
-          <w:u w:val="single"/>
-        </w:rPr>
-        <w:t>.</w:t>
-      </w:r>
+          <w:highlight w:val="red"/>
+          <w:u w:val="single"/>
+        </w:rPr>
+        <w:t>konfigfájljának</w:t>
+      </w:r>
+      <w:proofErr w:type="spellEnd"/>
       <w:r>
         <w:rPr>
           <w:b/>
           <w:bCs/>
           <w:sz w:val="24"/>
           <w:szCs w:val="24"/>
-          <w:u w:val="single"/>
-        </w:rPr>
-        <w:t>5</w:t>
-      </w:r>
-      <w:r>
-        <w:rPr>
-          <w:b/>
-          <w:bCs/>
-          <w:sz w:val="24"/>
-          <w:szCs w:val="24"/>
-          <w:u w:val="single"/>
-        </w:rPr>
-        <w:t>.</w:t>
-      </w:r>
-      <w:r>
-        <w:rPr>
-          <w:b/>
-          <w:bCs/>
-          <w:sz w:val="24"/>
-          <w:szCs w:val="24"/>
-          <w:u w:val="single"/>
-        </w:rPr>
-        <w:t>2</w:t>
-      </w:r>
-      <w:r>
-        <w:rPr>
-          <w:b/>
-          <w:bCs/>
-          <w:sz w:val="24"/>
-          <w:szCs w:val="24"/>
-          <w:u w:val="single"/>
-        </w:rPr>
-        <w:t xml:space="preserve">. </w:t>
-      </w:r>
-      <w:r>
-        <w:rPr>
-          <w:b/>
-          <w:bCs/>
-          <w:sz w:val="24"/>
-          <w:szCs w:val="24"/>
-          <w:u w:val="single"/>
-        </w:rPr>
-        <w:t xml:space="preserve">Modell szimulálása/képernyő felvétele </w:t>
-      </w:r>
-      <w:proofErr w:type="spellStart"/>
-      <w:r>
-        <w:rPr>
-          <w:b/>
-          <w:bCs/>
-          <w:sz w:val="24"/>
-          <w:szCs w:val="24"/>
-          <w:u w:val="single"/>
-        </w:rPr>
-        <w:t>konfigfájljának</w:t>
-      </w:r>
-      <w:proofErr w:type="spellEnd"/>
-      <w:r>
-        <w:rPr>
-          <w:b/>
-          <w:bCs/>
-          <w:sz w:val="24"/>
-          <w:szCs w:val="24"/>
+          <w:highlight w:val="red"/>
           <w:u w:val="single"/>
         </w:rPr>
         <w:t xml:space="preserve"> felépítése</w:t>
       </w:r>
-      <w:bookmarkEnd w:id="15"/>
+      <w:bookmarkEnd w:id="17"/>
     </w:p>
     <w:p>
       <w:r>
@@ -7929,100 +7334,43 @@
           <w:u w:val="single"/>
         </w:rPr>
       </w:pPr>
-      <w:bookmarkStart w:id="16" w:name="_Toc194436001"/>
+      <w:bookmarkStart w:id="18" w:name="_Toc194436001"/>
       <w:r>
         <w:rPr>
           <w:b/>
           <w:bCs/>
           <w:sz w:val="24"/>
           <w:szCs w:val="24"/>
-          <w:u w:val="single"/>
-        </w:rPr>
-        <w:t>2</w:t>
-      </w:r>
+          <w:highlight w:val="green"/>
+          <w:u w:val="single"/>
+        </w:rPr>
+        <w:t xml:space="preserve">2.5.3. Tanítás folytatása </w:t>
+      </w:r>
+      <w:proofErr w:type="spellStart"/>
       <w:r>
         <w:rPr>
           <w:b/>
           <w:bCs/>
           <w:sz w:val="24"/>
           <w:szCs w:val="24"/>
-          <w:u w:val="single"/>
-        </w:rPr>
-        <w:t>.</w:t>
-      </w:r>
+          <w:highlight w:val="green"/>
+          <w:u w:val="single"/>
+        </w:rPr>
+        <w:t>konfigfájljának</w:t>
+      </w:r>
+      <w:proofErr w:type="spellEnd"/>
       <w:r>
         <w:rPr>
           <w:b/>
           <w:bCs/>
           <w:sz w:val="24"/>
           <w:szCs w:val="24"/>
-          <w:u w:val="single"/>
-        </w:rPr>
-        <w:t>5</w:t>
-      </w:r>
-      <w:r>
-        <w:rPr>
-          <w:b/>
-          <w:bCs/>
-          <w:sz w:val="24"/>
-          <w:szCs w:val="24"/>
-          <w:u w:val="single"/>
-        </w:rPr>
-        <w:t>.</w:t>
-      </w:r>
-      <w:r>
-        <w:rPr>
-          <w:b/>
-          <w:bCs/>
-          <w:sz w:val="24"/>
-          <w:szCs w:val="24"/>
-          <w:u w:val="single"/>
-        </w:rPr>
-        <w:t>3</w:t>
-      </w:r>
-      <w:r>
-        <w:rPr>
-          <w:b/>
-          <w:bCs/>
-          <w:sz w:val="24"/>
-          <w:szCs w:val="24"/>
-          <w:u w:val="single"/>
-        </w:rPr>
-        <w:t xml:space="preserve">. </w:t>
-      </w:r>
-      <w:r>
-        <w:rPr>
-          <w:b/>
-          <w:bCs/>
-          <w:sz w:val="24"/>
-          <w:szCs w:val="24"/>
-          <w:u w:val="single"/>
-        </w:rPr>
-        <w:t xml:space="preserve">Tanítás folytatása </w:t>
-      </w:r>
-      <w:proofErr w:type="spellStart"/>
-      <w:r>
-        <w:rPr>
-          <w:b/>
-          <w:bCs/>
-          <w:sz w:val="24"/>
-          <w:szCs w:val="24"/>
-          <w:u w:val="single"/>
-        </w:rPr>
-        <w:t>konfigfájljának</w:t>
-      </w:r>
-      <w:proofErr w:type="spellEnd"/>
-      <w:r>
-        <w:rPr>
-          <w:b/>
-          <w:bCs/>
-          <w:sz w:val="24"/>
-          <w:szCs w:val="24"/>
+          <w:highlight w:val="green"/>
           <w:u w:val="single"/>
         </w:rPr>
         <w:t xml:space="preserve"> felépítése</w:t>
       </w:r>
-      <w:bookmarkEnd w:id="16"/>
+      <w:bookmarkEnd w:id="18"/>
     </w:p>
     <w:p>
       <w:r>
@@ -8047,7 +7395,7 @@
                     </pic:cNvPicPr>
                   </pic:nvPicPr>
                   <pic:blipFill>
-                    <a:blip r:embed="rId23">
+                    <a:blip r:embed="rId27">
                       <a:extLst>
                         <a:ext uri="{28A0092B-C50C-407E-A947-70E740481C1C}">
                           <a14:useLocalDpi xmlns:a14="http://schemas.microsoft.com/office/drawing/2010/main" val="0"/>
@@ -8240,101 +7588,44 @@
           <w:u w:val="single"/>
         </w:rPr>
       </w:pPr>
-      <w:bookmarkStart w:id="17" w:name="_Toc194436002"/>
+      <w:bookmarkStart w:id="19" w:name="_Toc194436002"/>
       <w:r>
         <w:rPr>
           <w:b/>
           <w:bCs/>
           <w:sz w:val="24"/>
           <w:szCs w:val="24"/>
+          <w:highlight w:val="green"/>
           <w:u w:val="single"/>
         </w:rPr>
         <w:lastRenderedPageBreak/>
-        <w:t>2</w:t>
-      </w:r>
+        <w:t xml:space="preserve">2.5.4. Tanítási adatok kiírása </w:t>
+      </w:r>
+      <w:proofErr w:type="spellStart"/>
       <w:r>
         <w:rPr>
           <w:b/>
           <w:bCs/>
           <w:sz w:val="24"/>
           <w:szCs w:val="24"/>
-          <w:u w:val="single"/>
-        </w:rPr>
-        <w:t>.</w:t>
-      </w:r>
+          <w:highlight w:val="green"/>
+          <w:u w:val="single"/>
+        </w:rPr>
+        <w:t>konfigfájljának</w:t>
+      </w:r>
+      <w:proofErr w:type="spellEnd"/>
       <w:r>
         <w:rPr>
           <w:b/>
           <w:bCs/>
           <w:sz w:val="24"/>
           <w:szCs w:val="24"/>
-          <w:u w:val="single"/>
-        </w:rPr>
-        <w:t>5</w:t>
-      </w:r>
-      <w:r>
-        <w:rPr>
-          <w:b/>
-          <w:bCs/>
-          <w:sz w:val="24"/>
-          <w:szCs w:val="24"/>
-          <w:u w:val="single"/>
-        </w:rPr>
-        <w:t>.</w:t>
-      </w:r>
-      <w:r>
-        <w:rPr>
-          <w:b/>
-          <w:bCs/>
-          <w:sz w:val="24"/>
-          <w:szCs w:val="24"/>
-          <w:u w:val="single"/>
-        </w:rPr>
-        <w:t>4</w:t>
-      </w:r>
-      <w:r>
-        <w:rPr>
-          <w:b/>
-          <w:bCs/>
-          <w:sz w:val="24"/>
-          <w:szCs w:val="24"/>
-          <w:u w:val="single"/>
-        </w:rPr>
-        <w:t xml:space="preserve">. </w:t>
-      </w:r>
-      <w:r>
-        <w:rPr>
-          <w:b/>
-          <w:bCs/>
-          <w:sz w:val="24"/>
-          <w:szCs w:val="24"/>
-          <w:u w:val="single"/>
-        </w:rPr>
-        <w:t xml:space="preserve">Tanítási adatok kiírása </w:t>
-      </w:r>
-      <w:proofErr w:type="spellStart"/>
-      <w:r>
-        <w:rPr>
-          <w:b/>
-          <w:bCs/>
-          <w:sz w:val="24"/>
-          <w:szCs w:val="24"/>
-          <w:u w:val="single"/>
-        </w:rPr>
-        <w:t>konfigfájljának</w:t>
-      </w:r>
-      <w:proofErr w:type="spellEnd"/>
-      <w:r>
-        <w:rPr>
-          <w:b/>
-          <w:bCs/>
-          <w:sz w:val="24"/>
-          <w:szCs w:val="24"/>
+          <w:highlight w:val="green"/>
           <w:u w:val="single"/>
         </w:rPr>
         <w:t xml:space="preserve"> felépítése</w:t>
       </w:r>
-      <w:bookmarkEnd w:id="17"/>
+      <w:bookmarkEnd w:id="19"/>
     </w:p>
     <w:p>
       <w:r>
@@ -8359,7 +7650,7 @@
                     </pic:cNvPicPr>
                   </pic:nvPicPr>
                   <pic:blipFill>
-                    <a:blip r:embed="rId24">
+                    <a:blip r:embed="rId28">
                       <a:extLst>
                         <a:ext uri="{28A0092B-C50C-407E-A947-70E740481C1C}">
                           <a14:useLocalDpi xmlns:a14="http://schemas.microsoft.com/office/drawing/2010/main" val="0"/>
@@ -8499,12 +7790,13 @@
           <w:u w:val="single"/>
         </w:rPr>
       </w:pPr>
-      <w:bookmarkStart w:id="18" w:name="_Toc194436003"/>
+      <w:bookmarkStart w:id="20" w:name="_Toc194436003"/>
       <w:r>
         <w:rPr>
           <w:rFonts w:asciiTheme="minorHAnsi" w:hAnsiTheme="minorHAnsi" w:cstheme="minorHAnsi"/>
           <w:b/>
           <w:bCs/>
+          <w:highlight w:val="green"/>
           <w:u w:val="single"/>
         </w:rPr>
         <w:t>2.</w:t>
@@ -8514,6 +7806,7 @@
           <w:rFonts w:asciiTheme="minorHAnsi" w:hAnsiTheme="minorHAnsi" w:cstheme="minorHAnsi"/>
           <w:b/>
           <w:bCs/>
+          <w:highlight w:val="green"/>
           <w:u w:val="single"/>
         </w:rPr>
         <w:t>6</w:t>
@@ -8523,11 +7816,12 @@
           <w:rFonts w:asciiTheme="minorHAnsi" w:hAnsiTheme="minorHAnsi" w:cstheme="minorHAnsi"/>
           <w:b/>
           <w:bCs/>
+          <w:highlight w:val="green"/>
           <w:u w:val="single"/>
         </w:rPr>
         <w:t>. A létrehozott nyersanyagok és annak kezelése</w:t>
       </w:r>
-      <w:bookmarkEnd w:id="18"/>
+      <w:bookmarkEnd w:id="20"/>
     </w:p>
     <w:p>
       <w:r>
@@ -8575,7 +7869,7 @@
                     </pic:cNvPicPr>
                   </pic:nvPicPr>
                   <pic:blipFill>
-                    <a:blip r:embed="rId25">
+                    <a:blip r:embed="rId29">
                       <a:extLst>
                         <a:ext uri="{28A0092B-C50C-407E-A947-70E740481C1C}">
                           <a14:useLocalDpi xmlns:a14="http://schemas.microsoft.com/office/drawing/2010/main" val="0"/>
@@ -8812,12 +8106,13 @@
           <w:u w:val="single"/>
         </w:rPr>
       </w:pPr>
-      <w:bookmarkStart w:id="19" w:name="_Toc194436004"/>
+      <w:bookmarkStart w:id="21" w:name="_Toc194436004"/>
       <w:r>
         <w:rPr>
           <w:rFonts w:asciiTheme="minorHAnsi" w:hAnsiTheme="minorHAnsi" w:cstheme="minorHAnsi"/>
           <w:b/>
           <w:bCs/>
+          <w:highlight w:val="green"/>
           <w:u w:val="single"/>
         </w:rPr>
         <w:t>2.</w:t>
@@ -8827,6 +8122,7 @@
           <w:rFonts w:asciiTheme="minorHAnsi" w:hAnsiTheme="minorHAnsi" w:cstheme="minorHAnsi"/>
           <w:b/>
           <w:bCs/>
+          <w:highlight w:val="green"/>
           <w:u w:val="single"/>
         </w:rPr>
         <w:t>7</w:t>
@@ -8836,40 +8132,34 @@
           <w:rFonts w:asciiTheme="minorHAnsi" w:hAnsiTheme="minorHAnsi" w:cstheme="minorHAnsi"/>
           <w:b/>
           <w:bCs/>
-          <w:u w:val="single"/>
-        </w:rPr>
-        <w:t xml:space="preserve">. A </w:t>
-      </w:r>
+          <w:highlight w:val="green"/>
+          <w:u w:val="single"/>
+        </w:rPr>
+        <w:t xml:space="preserve">. A program </w:t>
+      </w:r>
+      <w:proofErr w:type="spellStart"/>
       <w:r>
         <w:rPr>
           <w:rFonts w:asciiTheme="minorHAnsi" w:hAnsiTheme="minorHAnsi" w:cstheme="minorHAnsi"/>
           <w:b/>
           <w:bCs/>
-          <w:u w:val="single"/>
-        </w:rPr>
-        <w:t xml:space="preserve">program </w:t>
-      </w:r>
-      <w:proofErr w:type="spellStart"/>
+          <w:highlight w:val="green"/>
+          <w:u w:val="single"/>
+        </w:rPr>
+        <w:t>logolása</w:t>
+      </w:r>
+      <w:proofErr w:type="spellEnd"/>
       <w:r>
         <w:rPr>
           <w:rFonts w:asciiTheme="minorHAnsi" w:hAnsiTheme="minorHAnsi" w:cstheme="minorHAnsi"/>
           <w:b/>
           <w:bCs/>
-          <w:u w:val="single"/>
-        </w:rPr>
-        <w:t>logolása</w:t>
-      </w:r>
-      <w:proofErr w:type="spellEnd"/>
-      <w:r>
-        <w:rPr>
-          <w:rFonts w:asciiTheme="minorHAnsi" w:hAnsiTheme="minorHAnsi" w:cstheme="minorHAnsi"/>
-          <w:b/>
-          <w:bCs/>
+          <w:highlight w:val="green"/>
           <w:u w:val="single"/>
         </w:rPr>
         <w:t xml:space="preserve"> és annak értelmezése</w:t>
       </w:r>
-      <w:bookmarkEnd w:id="19"/>
+      <w:bookmarkEnd w:id="21"/>
     </w:p>
     <w:p>
       <w:r>
@@ -9035,10 +8325,11 @@
           <w:bCs/>
           <w:sz w:val="44"/>
           <w:szCs w:val="44"/>
-          <w:u w:val="single"/>
-        </w:rPr>
-      </w:pPr>
-      <w:bookmarkStart w:id="20" w:name="_Toc194436005"/>
+          <w:highlight w:val="yellow"/>
+          <w:u w:val="single"/>
+        </w:rPr>
+      </w:pPr>
+      <w:bookmarkStart w:id="22" w:name="_Toc194436005"/>
       <w:r>
         <w:rPr>
           <w:rFonts w:asciiTheme="minorHAnsi" w:hAnsiTheme="minorHAnsi" w:cstheme="minorHAnsi"/>
@@ -9046,12 +8337,34 @@
           <w:bCs/>
           <w:sz w:val="44"/>
           <w:szCs w:val="44"/>
+          <w:highlight w:val="yellow"/>
           <w:u w:val="single"/>
         </w:rPr>
         <w:lastRenderedPageBreak/>
-        <w:t>Fejlesztői dokumentáció</w:t>
-      </w:r>
-      <w:bookmarkEnd w:id="20"/>
+        <w:t>Fejlesztői dokumentáci</w:t>
+      </w:r>
+      <w:commentRangeStart w:id="23"/>
+      <w:r>
+        <w:rPr>
+          <w:rFonts w:asciiTheme="minorHAnsi" w:hAnsiTheme="minorHAnsi" w:cstheme="minorHAnsi"/>
+          <w:b/>
+          <w:bCs/>
+          <w:sz w:val="44"/>
+          <w:szCs w:val="44"/>
+          <w:highlight w:val="yellow"/>
+          <w:u w:val="single"/>
+        </w:rPr>
+        <w:t>ó</w:t>
+      </w:r>
+      <w:bookmarkEnd w:id="22"/>
+      <w:commentRangeEnd w:id="23"/>
+      <w:r>
+        <w:rPr>
+          <w:rStyle w:val="Jegyzethivatkozs"/>
+          <w:rFonts w:asciiTheme="minorHAnsi" w:eastAsiaTheme="minorHAnsi" w:hAnsiTheme="minorHAnsi" w:cstheme="minorBidi"/>
+        </w:rPr>
+        <w:commentReference w:id="23"/>
+      </w:r>
     </w:p>
     <w:p>
       <w:pPr>
@@ -9078,53 +8391,37 @@
           <w:u w:val="single"/>
         </w:rPr>
       </w:pPr>
-      <w:bookmarkStart w:id="21" w:name="_Toc194436006"/>
+      <w:bookmarkStart w:id="24" w:name="_Toc194436006"/>
       <w:r>
         <w:rPr>
           <w:rFonts w:asciiTheme="minorHAnsi" w:hAnsiTheme="minorHAnsi" w:cstheme="minorHAnsi"/>
           <w:b/>
           <w:bCs/>
-          <w:u w:val="single"/>
-        </w:rPr>
-        <w:t>3</w:t>
-      </w:r>
+          <w:highlight w:val="yellow"/>
+          <w:u w:val="single"/>
+        </w:rPr>
+        <w:t>3.1. Forráskód beszerzés</w:t>
+      </w:r>
+      <w:commentRangeStart w:id="25"/>
       <w:r>
         <w:rPr>
           <w:rFonts w:asciiTheme="minorHAnsi" w:hAnsiTheme="minorHAnsi" w:cstheme="minorHAnsi"/>
           <w:b/>
           <w:bCs/>
-          <w:u w:val="single"/>
-        </w:rPr>
-        <w:t>.</w:t>
-      </w:r>
-      <w:r>
-        <w:rPr>
-          <w:rFonts w:asciiTheme="minorHAnsi" w:hAnsiTheme="minorHAnsi" w:cstheme="minorHAnsi"/>
-          <w:b/>
-          <w:bCs/>
-          <w:u w:val="single"/>
-        </w:rPr>
-        <w:t>1</w:t>
-      </w:r>
-      <w:r>
-        <w:rPr>
-          <w:rFonts w:asciiTheme="minorHAnsi" w:hAnsiTheme="minorHAnsi" w:cstheme="minorHAnsi"/>
-          <w:b/>
-          <w:bCs/>
-          <w:u w:val="single"/>
-        </w:rPr>
-        <w:t xml:space="preserve">. </w:t>
-      </w:r>
-      <w:r>
-        <w:rPr>
-          <w:rFonts w:asciiTheme="minorHAnsi" w:hAnsiTheme="minorHAnsi" w:cstheme="minorHAnsi"/>
-          <w:b/>
-          <w:bCs/>
-          <w:u w:val="single"/>
-        </w:rPr>
-        <w:t>Forráskód beszerzése</w:t>
-      </w:r>
-      <w:bookmarkEnd w:id="21"/>
+          <w:highlight w:val="yellow"/>
+          <w:u w:val="single"/>
+        </w:rPr>
+        <w:t>e</w:t>
+      </w:r>
+      <w:bookmarkEnd w:id="24"/>
+      <w:commentRangeEnd w:id="25"/>
+      <w:r>
+        <w:rPr>
+          <w:rStyle w:val="Jegyzethivatkozs"/>
+          <w:rFonts w:asciiTheme="minorHAnsi" w:eastAsiaTheme="minorHAnsi" w:hAnsiTheme="minorHAnsi" w:cstheme="minorBidi"/>
+        </w:rPr>
+        <w:commentReference w:id="25"/>
+      </w:r>
     </w:p>
     <w:p>
       <w:r>
@@ -9296,7 +8593,7 @@
           <w:u w:val="single"/>
         </w:rPr>
       </w:pPr>
-      <w:bookmarkStart w:id="22" w:name="_Toc194436007"/>
+      <w:bookmarkStart w:id="26" w:name="_Toc194436007"/>
       <w:r>
         <w:rPr>
           <w:rFonts w:asciiTheme="minorHAnsi" w:hAnsiTheme="minorHAnsi" w:cstheme="minorHAnsi"/>
@@ -9342,7 +8639,7 @@
         </w:rPr>
         <w:t>A forrás könyvtárszerkezete</w:t>
       </w:r>
-      <w:bookmarkEnd w:id="22"/>
+      <w:bookmarkEnd w:id="26"/>
     </w:p>
     <w:p>
       <w:r>
@@ -9655,17 +8952,37 @@
           <w:u w:val="single"/>
         </w:rPr>
       </w:pPr>
-      <w:bookmarkStart w:id="23" w:name="_Toc194436008"/>
+      <w:bookmarkStart w:id="27" w:name="_Toc194436008"/>
       <w:r>
         <w:rPr>
           <w:rFonts w:asciiTheme="minorHAnsi" w:hAnsiTheme="minorHAnsi" w:cstheme="minorHAnsi"/>
           <w:b/>
           <w:bCs/>
-          <w:u w:val="single"/>
-        </w:rPr>
-        <w:t>3.3. Függőségek</w:t>
-      </w:r>
-      <w:bookmarkEnd w:id="23"/>
+          <w:highlight w:val="yellow"/>
+          <w:u w:val="single"/>
+        </w:rPr>
+        <w:t>3.3. Függősége</w:t>
+      </w:r>
+      <w:commentRangeStart w:id="28"/>
+      <w:r>
+        <w:rPr>
+          <w:rFonts w:asciiTheme="minorHAnsi" w:hAnsiTheme="minorHAnsi" w:cstheme="minorHAnsi"/>
+          <w:b/>
+          <w:bCs/>
+          <w:highlight w:val="yellow"/>
+          <w:u w:val="single"/>
+        </w:rPr>
+        <w:t>k</w:t>
+      </w:r>
+      <w:bookmarkEnd w:id="27"/>
+      <w:commentRangeEnd w:id="28"/>
+      <w:r>
+        <w:rPr>
+          <w:rStyle w:val="Jegyzethivatkozs"/>
+          <w:rFonts w:asciiTheme="minorHAnsi" w:eastAsiaTheme="minorHAnsi" w:hAnsiTheme="minorHAnsi" w:cstheme="minorBidi"/>
+        </w:rPr>
+        <w:commentReference w:id="28"/>
+      </w:r>
     </w:p>
     <w:p>
       <w:r>
@@ -9888,34 +9205,45 @@
           <w:u w:val="single"/>
         </w:rPr>
       </w:pPr>
-      <w:bookmarkStart w:id="24" w:name="_Toc91692779"/>
-      <w:bookmarkStart w:id="25" w:name="_Toc194436009"/>
+      <w:bookmarkStart w:id="29" w:name="_Toc91692779"/>
+      <w:bookmarkStart w:id="30" w:name="_Toc194436009"/>
       <w:r>
         <w:rPr>
           <w:b/>
           <w:bCs/>
           <w:sz w:val="24"/>
           <w:szCs w:val="24"/>
+          <w:highlight w:val="green"/>
           <w:u w:val="single"/>
         </w:rPr>
         <w:t>3.3.1. A</w:t>
       </w:r>
-      <w:bookmarkEnd w:id="24"/>
+      <w:bookmarkEnd w:id="29"/>
       <w:r>
         <w:rPr>
           <w:b/>
           <w:bCs/>
           <w:sz w:val="24"/>
           <w:szCs w:val="24"/>
+          <w:highlight w:val="green"/>
           <w:u w:val="single"/>
         </w:rPr>
         <w:t xml:space="preserve"> függőségek beszerzése</w:t>
       </w:r>
-      <w:bookmarkEnd w:id="25"/>
-    </w:p>
-    <w:p>
-      <w:r>
-        <w:t>Ezek függőségek alapvetően telepítve vannak a forráskód megfelelő futtatása során, és a test_env.sh fájlban pedig ellenőrizve van, hogy minden a megfelelő módon működik-e. TODO még több?</w:t>
+      <w:bookmarkEnd w:id="30"/>
+    </w:p>
+    <w:p>
+      <w:r>
+        <w:t xml:space="preserve">Ezek függőségek alapvetően telepítve vannak a forráskód megfelelő futtatása során, és a </w:t>
+      </w:r>
+      <w:r>
+        <w:t>tesztelés</w:t>
+      </w:r>
+      <w:r>
+        <w:t>ekkel</w:t>
+      </w:r>
+      <w:r>
+        <w:t xml:space="preserve"> pedig ellenőrizve van, hogy minden a megfelelő módon működik-e.</w:t>
       </w:r>
     </w:p>
     <w:p>
@@ -9935,48 +9263,19 @@
           <w:u w:val="single"/>
         </w:rPr>
       </w:pPr>
-      <w:bookmarkStart w:id="26" w:name="_Toc194436010"/>
+      <w:bookmarkStart w:id="31" w:name="_Toc194436010"/>
       <w:r>
         <w:rPr>
           <w:b/>
           <w:bCs/>
           <w:sz w:val="24"/>
           <w:szCs w:val="24"/>
-          <w:u w:val="single"/>
-        </w:rPr>
-        <w:t>3.3.</w:t>
-      </w:r>
-      <w:r>
-        <w:rPr>
-          <w:b/>
-          <w:bCs/>
-          <w:sz w:val="24"/>
-          <w:szCs w:val="24"/>
-          <w:u w:val="single"/>
-        </w:rPr>
-        <w:t>2</w:t>
-      </w:r>
-      <w:r>
-        <w:rPr>
-          <w:b/>
-          <w:bCs/>
-          <w:sz w:val="24"/>
-          <w:szCs w:val="24"/>
-          <w:u w:val="single"/>
-        </w:rPr>
-        <w:t>. A</w:t>
-      </w:r>
-      <w:r>
-        <w:rPr>
-          <w:b/>
-          <w:bCs/>
-          <w:sz w:val="24"/>
-          <w:szCs w:val="24"/>
-          <w:u w:val="single"/>
-        </w:rPr>
-        <w:t xml:space="preserve"> függőségek frissítése</w:t>
-      </w:r>
-      <w:bookmarkEnd w:id="26"/>
+          <w:highlight w:val="green"/>
+          <w:u w:val="single"/>
+        </w:rPr>
+        <w:t>3.3.2. A függőségek frissítése</w:t>
+      </w:r>
+      <w:bookmarkEnd w:id="31"/>
     </w:p>
     <w:p>
       <w:r>
@@ -9988,31 +9287,7 @@
       </w:r>
       <w:proofErr w:type="spellEnd"/>
       <w:r>
-        <w:t xml:space="preserve"> és a ROS szoros integrációja miatt, nagyon nehéz a függőségek frissítése anélkül, hogy el ne rontsuk a másik függőségek funkcionalitását. Ezért habár van frissítési lehetőség, nem ajánlott a megfelelő működés érdekében. TODO megnézni </w:t>
-      </w:r>
-      <w:proofErr w:type="spellStart"/>
-      <w:r>
-        <w:t>ros</w:t>
-      </w:r>
-      <w:proofErr w:type="spellEnd"/>
-      <w:r>
-        <w:t xml:space="preserve">-ok melyik </w:t>
-      </w:r>
-      <w:proofErr w:type="spellStart"/>
-      <w:r>
-        <w:t>gazeboval</w:t>
-      </w:r>
-      <w:proofErr w:type="spellEnd"/>
-      <w:r>
-        <w:t xml:space="preserve"> mennek, esetleg arról egy rész, </w:t>
-      </w:r>
-      <w:proofErr w:type="spellStart"/>
-      <w:r>
-        <w:t>ros</w:t>
-      </w:r>
-      <w:proofErr w:type="spellEnd"/>
-      <w:r>
-        <w:t xml:space="preserve"> csomagok összehasonlítása</w:t>
+        <w:t xml:space="preserve"> és a ROS szoros integrációja miatt, nagyon nehéz a függőségek frissítése anélkül, hogy el ne rontsuk a másik függőségek funkcionalitását. Ezért habár van frissítési lehetőség, nem ajánlott a megfelelő működés érdekében.</w:t>
       </w:r>
     </w:p>
     <w:p>
@@ -10030,12 +9305,13 @@
           <w:u w:val="single"/>
         </w:rPr>
       </w:pPr>
-      <w:bookmarkStart w:id="27" w:name="_Toc194436011"/>
+      <w:bookmarkStart w:id="32" w:name="_Toc194436011"/>
       <w:r>
         <w:rPr>
           <w:rFonts w:asciiTheme="minorHAnsi" w:hAnsiTheme="minorHAnsi" w:cstheme="minorHAnsi"/>
           <w:b/>
           <w:bCs/>
+          <w:highlight w:val="yellow"/>
           <w:u w:val="single"/>
         </w:rPr>
         <w:t>3.</w:t>
@@ -10045,6 +9321,7 @@
           <w:rFonts w:asciiTheme="minorHAnsi" w:hAnsiTheme="minorHAnsi" w:cstheme="minorHAnsi"/>
           <w:b/>
           <w:bCs/>
+          <w:highlight w:val="yellow"/>
           <w:u w:val="single"/>
         </w:rPr>
         <w:t>4</w:t>
@@ -10054,6 +9331,7 @@
           <w:rFonts w:asciiTheme="minorHAnsi" w:hAnsiTheme="minorHAnsi" w:cstheme="minorHAnsi"/>
           <w:b/>
           <w:bCs/>
+          <w:highlight w:val="yellow"/>
           <w:u w:val="single"/>
         </w:rPr>
         <w:t xml:space="preserve">. </w:t>
@@ -10063,11 +9341,31 @@
           <w:rFonts w:asciiTheme="minorHAnsi" w:hAnsiTheme="minorHAnsi" w:cstheme="minorHAnsi"/>
           <w:b/>
           <w:bCs/>
-          <w:u w:val="single"/>
-        </w:rPr>
-        <w:t>A forrásmappa felépítése</w:t>
-      </w:r>
-      <w:bookmarkEnd w:id="27"/>
+          <w:highlight w:val="yellow"/>
+          <w:u w:val="single"/>
+        </w:rPr>
+        <w:t>A forrásmappa felépítés</w:t>
+      </w:r>
+      <w:commentRangeStart w:id="33"/>
+      <w:r>
+        <w:rPr>
+          <w:rFonts w:asciiTheme="minorHAnsi" w:hAnsiTheme="minorHAnsi" w:cstheme="minorHAnsi"/>
+          <w:b/>
+          <w:bCs/>
+          <w:highlight w:val="yellow"/>
+          <w:u w:val="single"/>
+        </w:rPr>
+        <w:t>e</w:t>
+      </w:r>
+      <w:bookmarkEnd w:id="32"/>
+      <w:commentRangeEnd w:id="33"/>
+      <w:r>
+        <w:rPr>
+          <w:rStyle w:val="Jegyzethivatkozs"/>
+          <w:rFonts w:asciiTheme="minorHAnsi" w:eastAsiaTheme="minorHAnsi" w:hAnsiTheme="minorHAnsi" w:cstheme="minorBidi"/>
+        </w:rPr>
+        <w:commentReference w:id="33"/>
+      </w:r>
     </w:p>
     <w:p>
       <w:pPr>
@@ -10086,48 +9384,39 @@
           <w:u w:val="single"/>
         </w:rPr>
       </w:pPr>
-      <w:bookmarkStart w:id="28" w:name="_Toc194436012"/>
+      <w:bookmarkStart w:id="34" w:name="_Toc194436012"/>
       <w:r>
         <w:rPr>
           <w:b/>
           <w:bCs/>
           <w:sz w:val="24"/>
           <w:szCs w:val="24"/>
-          <w:u w:val="single"/>
-        </w:rPr>
-        <w:t>3.</w:t>
-      </w:r>
+          <w:highlight w:val="yellow"/>
+          <w:u w:val="single"/>
+        </w:rPr>
+        <w:t>3.4.1. Fejlesztői konténer felépítés</w:t>
+      </w:r>
+      <w:commentRangeStart w:id="35"/>
       <w:r>
         <w:rPr>
           <w:b/>
           <w:bCs/>
           <w:sz w:val="24"/>
           <w:szCs w:val="24"/>
-          <w:u w:val="single"/>
-        </w:rPr>
-        <w:t>4</w:t>
-      </w:r>
-      <w:r>
-        <w:rPr>
-          <w:b/>
-          <w:bCs/>
-          <w:sz w:val="24"/>
-          <w:szCs w:val="24"/>
-          <w:u w:val="single"/>
-        </w:rPr>
-        <w:t xml:space="preserve">.1. </w:t>
-      </w:r>
-      <w:r>
-        <w:rPr>
-          <w:b/>
-          <w:bCs/>
-          <w:sz w:val="24"/>
-          <w:szCs w:val="24"/>
-          <w:u w:val="single"/>
-        </w:rPr>
-        <w:t>Fejlesztői konténer felépítése</w:t>
-      </w:r>
-      <w:bookmarkEnd w:id="28"/>
+          <w:highlight w:val="yellow"/>
+          <w:u w:val="single"/>
+        </w:rPr>
+        <w:t>e</w:t>
+      </w:r>
+      <w:bookmarkEnd w:id="34"/>
+      <w:commentRangeEnd w:id="35"/>
+      <w:r>
+        <w:rPr>
+          <w:rStyle w:val="Jegyzethivatkozs"/>
+          <w:rFonts w:asciiTheme="minorHAnsi" w:eastAsiaTheme="minorHAnsi" w:hAnsiTheme="minorHAnsi" w:cstheme="minorBidi"/>
+        </w:rPr>
+        <w:commentReference w:id="35"/>
+      </w:r>
     </w:p>
     <w:p/>
     <w:p>
@@ -10135,7 +9424,6 @@
         <w:rPr>
           <w:noProof/>
         </w:rPr>
-        <w:lastRenderedPageBreak/>
         <w:drawing>
           <wp:inline distT="0" distB="0" distL="0" distR="0" wp14:anchorId="4EF2AE12" wp14:editId="7561EEB4">
             <wp:extent cx="5755005" cy="3240405"/>
@@ -10154,7 +9442,7 @@
                     </pic:cNvPicPr>
                   </pic:nvPicPr>
                   <pic:blipFill>
-                    <a:blip r:embed="rId26" cstate="print">
+                    <a:blip r:embed="rId30" cstate="print">
                       <a:extLst>
                         <a:ext uri="{28A0092B-C50C-407E-A947-70E740481C1C}">
                           <a14:useLocalDpi xmlns:a14="http://schemas.microsoft.com/office/drawing/2010/main" val="0"/>
@@ -10191,6 +9479,7 @@
         <w:jc w:val="center"/>
       </w:pPr>
       <w:r>
+        <w:lastRenderedPageBreak/>
         <w:t>TODO. ábra: Fejlesztői konténer működés közben</w:t>
       </w:r>
     </w:p>
@@ -10336,104 +9625,91 @@
           <w:u w:val="single"/>
         </w:rPr>
       </w:pPr>
-      <w:bookmarkStart w:id="29" w:name="_Toc194436013"/>
+      <w:bookmarkStart w:id="36" w:name="_Toc194436013"/>
       <w:r>
         <w:rPr>
           <w:b/>
           <w:bCs/>
           <w:sz w:val="24"/>
           <w:szCs w:val="24"/>
-          <w:u w:val="single"/>
-        </w:rPr>
-        <w:t>3.</w:t>
-      </w:r>
+          <w:highlight w:val="yellow"/>
+          <w:u w:val="single"/>
+        </w:rPr>
+        <w:t xml:space="preserve">3.4.2. Fejlesztői </w:t>
+      </w:r>
+      <w:proofErr w:type="spellStart"/>
       <w:r>
         <w:rPr>
           <w:b/>
           <w:bCs/>
           <w:sz w:val="24"/>
           <w:szCs w:val="24"/>
-          <w:u w:val="single"/>
-        </w:rPr>
-        <w:t>4</w:t>
-      </w:r>
+          <w:highlight w:val="yellow"/>
+          <w:u w:val="single"/>
+        </w:rPr>
+        <w:t>docker</w:t>
+      </w:r>
+      <w:proofErr w:type="spellEnd"/>
       <w:r>
         <w:rPr>
           <w:b/>
           <w:bCs/>
           <w:sz w:val="24"/>
           <w:szCs w:val="24"/>
-          <w:u w:val="single"/>
-        </w:rPr>
-        <w:t>.</w:t>
-      </w:r>
+          <w:highlight w:val="yellow"/>
+          <w:u w:val="single"/>
+        </w:rPr>
+        <w:t xml:space="preserve"> konténer felépítés</w:t>
+      </w:r>
+      <w:commentRangeStart w:id="37"/>
       <w:r>
         <w:rPr>
           <w:b/>
           <w:bCs/>
           <w:sz w:val="24"/>
           <w:szCs w:val="24"/>
-          <w:u w:val="single"/>
-        </w:rPr>
-        <w:t>2</w:t>
-      </w:r>
-      <w:r>
-        <w:rPr>
-          <w:b/>
-          <w:bCs/>
-          <w:sz w:val="24"/>
-          <w:szCs w:val="24"/>
-          <w:u w:val="single"/>
-        </w:rPr>
-        <w:t xml:space="preserve">. </w:t>
-      </w:r>
-      <w:r>
-        <w:rPr>
-          <w:b/>
-          <w:bCs/>
-          <w:sz w:val="24"/>
-          <w:szCs w:val="24"/>
-          <w:u w:val="single"/>
-        </w:rPr>
-        <w:t xml:space="preserve">Fejlesztői </w:t>
-      </w:r>
-      <w:proofErr w:type="spellStart"/>
-      <w:r>
-        <w:rPr>
-          <w:b/>
-          <w:bCs/>
-          <w:sz w:val="24"/>
-          <w:szCs w:val="24"/>
-          <w:u w:val="single"/>
-        </w:rPr>
+          <w:highlight w:val="yellow"/>
+          <w:u w:val="single"/>
+        </w:rPr>
+        <w:t>e</w:t>
+      </w:r>
+      <w:bookmarkEnd w:id="36"/>
+      <w:commentRangeEnd w:id="37"/>
+      <w:r>
+        <w:rPr>
+          <w:rStyle w:val="Jegyzethivatkozs"/>
+          <w:rFonts w:asciiTheme="minorHAnsi" w:eastAsiaTheme="minorHAnsi" w:hAnsiTheme="minorHAnsi" w:cstheme="minorBidi"/>
+        </w:rPr>
+        <w:commentReference w:id="37"/>
+      </w:r>
+    </w:p>
+    <w:p>
+      <w:r>
+        <w:t xml:space="preserve">A fejlesztői </w:t>
+      </w:r>
+      <w:proofErr w:type="spellStart"/>
+      <w:r>
         <w:t>docker</w:t>
       </w:r>
       <w:proofErr w:type="spellEnd"/>
       <w:r>
-        <w:rPr>
-          <w:b/>
-          <w:bCs/>
-          <w:sz w:val="24"/>
-          <w:szCs w:val="24"/>
-          <w:u w:val="single"/>
-        </w:rPr>
+        <w:t xml:space="preserve"> fájl, abban különbözik a felhasználói </w:t>
+      </w:r>
+      <w:proofErr w:type="spellStart"/>
+      <w:r>
+        <w:t>docker</w:t>
+      </w:r>
+      <w:proofErr w:type="spellEnd"/>
+      <w:r>
         <w:t xml:space="preserve"> </w:t>
       </w:r>
-      <w:r>
-        <w:rPr>
-          <w:b/>
-          <w:bCs/>
-          <w:sz w:val="24"/>
-          <w:szCs w:val="24"/>
-          <w:u w:val="single"/>
-        </w:rPr>
-        <w:t>konténer felépítése</w:t>
-      </w:r>
-      <w:bookmarkEnd w:id="29"/>
-    </w:p>
-    <w:p>
-      <w:r>
-        <w:t xml:space="preserve">A fejlesztői </w:t>
+      <w:proofErr w:type="spellStart"/>
+      <w:r>
+        <w:t>fájltől</w:t>
+      </w:r>
+      <w:proofErr w:type="spellEnd"/>
+      <w:r>
+        <w:t xml:space="preserve">, hogy több opciót adunk meg, hogy a fejlesztőnek több lehetősége legyen fejleszteni. A </w:t>
       </w:r>
       <w:proofErr w:type="spellStart"/>
       <w:r>
@@ -10441,7 +9717,29 @@
       </w:r>
       <w:proofErr w:type="spellEnd"/>
       <w:r>
-        <w:t xml:space="preserve"> fájl, abban különbözik a felhasználói </w:t>
+        <w:t xml:space="preserve"> első sorában először meg kell adnunk milyen </w:t>
+      </w:r>
+      <w:r>
+        <w:t>alapot használunk</w:t>
+      </w:r>
+      <w:r>
+        <w:t xml:space="preserve"> a </w:t>
+      </w:r>
+      <w:proofErr w:type="spellStart"/>
+      <w:r>
+        <w:t>dockerhez</w:t>
+      </w:r>
+      <w:proofErr w:type="spellEnd"/>
+      <w:r>
+        <w:t xml:space="preserve">, ehhez a hivatalos ROS </w:t>
+      </w:r>
+      <w:proofErr w:type="spellStart"/>
+      <w:r>
+        <w:t>Noetic</w:t>
+      </w:r>
+      <w:proofErr w:type="spellEnd"/>
+      <w:r>
+        <w:t xml:space="preserve"> </w:t>
       </w:r>
       <w:proofErr w:type="spellStart"/>
       <w:r>
@@ -10449,66 +9747,23 @@
       </w:r>
       <w:proofErr w:type="spellEnd"/>
       <w:r>
-        <w:t xml:space="preserve"> </w:t>
-      </w:r>
-      <w:proofErr w:type="spellStart"/>
-      <w:r>
-        <w:t>fájltől</w:t>
-      </w:r>
-      <w:proofErr w:type="spellEnd"/>
-      <w:r>
-        <w:t xml:space="preserve">, hogy több opciót adunk meg, hogy a fejlesztőnek több lehetősége legyen fejleszteni. A </w:t>
-      </w:r>
-      <w:proofErr w:type="spellStart"/>
-      <w:r>
-        <w:t>docker</w:t>
-      </w:r>
-      <w:proofErr w:type="spellEnd"/>
-      <w:r>
-        <w:t xml:space="preserve"> első sorában először meg kell adnunk milyen </w:t>
+        <w:t xml:space="preserve"> image-t használunk, amely egy </w:t>
+      </w:r>
+      <w:proofErr w:type="spellStart"/>
+      <w:r>
+        <w:t>ubuntura</w:t>
+      </w:r>
+      <w:proofErr w:type="spellEnd"/>
+      <w:r>
+        <w:t xml:space="preserve"> épülő </w:t>
       </w:r>
       <w:proofErr w:type="gramStart"/>
       <w:r>
-        <w:t xml:space="preserve">alapot  </w:t>
-      </w:r>
-      <w:r>
-        <w:t>használunk</w:t>
+        <w:t>image</w:t>
       </w:r>
       <w:proofErr w:type="gramEnd"/>
       <w:r>
-        <w:t xml:space="preserve"> a </w:t>
-      </w:r>
-      <w:proofErr w:type="spellStart"/>
-      <w:r>
-        <w:t>dockerhez</w:t>
-      </w:r>
-      <w:proofErr w:type="spellEnd"/>
-      <w:r>
-        <w:t xml:space="preserve">, ehhez a hivatalos ROS </w:t>
-      </w:r>
-      <w:proofErr w:type="spellStart"/>
-      <w:r>
-        <w:t>Noetic</w:t>
-      </w:r>
-      <w:proofErr w:type="spellEnd"/>
-      <w:r>
-        <w:t xml:space="preserve"> </w:t>
-      </w:r>
-      <w:proofErr w:type="spellStart"/>
-      <w:r>
-        <w:t>docker</w:t>
-      </w:r>
-      <w:proofErr w:type="spellEnd"/>
-      <w:r>
-        <w:t xml:space="preserve"> image-t használunk, amely egy </w:t>
-      </w:r>
-      <w:proofErr w:type="spellStart"/>
-      <w:r>
-        <w:t>ubuntura</w:t>
-      </w:r>
-      <w:proofErr w:type="spellEnd"/>
-      <w:r>
-        <w:t xml:space="preserve"> épülő image amiben benne van a </w:t>
+        <w:t xml:space="preserve"> amiben benne van a </w:t>
       </w:r>
       <w:proofErr w:type="spellStart"/>
       <w:r>
@@ -10524,29 +9779,26 @@
       </w:r>
       <w:proofErr w:type="spellEnd"/>
       <w:r>
-        <w:t xml:space="preserve">, vagy a turtlebot3-nak a használt modelljét. Utána telepíteni fogjuk a megfelelő csomagokat. A program legvégén </w:t>
-      </w:r>
-      <w:r>
+        <w:t xml:space="preserve">, vagy a turtlebot3-nak a használt modelljét. Utána telepíteni fogjuk a megfelelő csomagokat. A program legvégén beállítunk még extra beállításokat és utána megadjuk az </w:t>
+      </w:r>
+      <w:proofErr w:type="spellStart"/>
+      <w:r>
+        <w:t>entrypoint</w:t>
+      </w:r>
+      <w:proofErr w:type="spellEnd"/>
+      <w:r>
+        <w:t>-ot, amelyet már korábbi fejezetben definiáltam, hogyan működik.</w:t>
+      </w:r>
+    </w:p>
+    <w:p>
+      <w:pPr>
+        <w:jc w:val="center"/>
+      </w:pPr>
+      <w:r>
+        <w:rPr>
+          <w:noProof/>
+        </w:rPr>
         <w:lastRenderedPageBreak/>
-        <w:t xml:space="preserve">beállítunk még extra beállításokat és utána megadjuk az </w:t>
-      </w:r>
-      <w:proofErr w:type="spellStart"/>
-      <w:r>
-        <w:t>entrypoint</w:t>
-      </w:r>
-      <w:proofErr w:type="spellEnd"/>
-      <w:r>
-        <w:t>-ot, amelyet már korábbi fejezetben definiáltam, hogyan működik.</w:t>
-      </w:r>
-    </w:p>
-    <w:p>
-      <w:pPr>
-        <w:jc w:val="center"/>
-      </w:pPr>
-      <w:r>
-        <w:rPr>
-          <w:noProof/>
-        </w:rPr>
         <w:drawing>
           <wp:inline distT="0" distB="0" distL="0" distR="0" wp14:anchorId="641113D2" wp14:editId="340755E4">
             <wp:extent cx="4527982" cy="6639340"/>
@@ -10565,7 +9817,7 @@
                     </pic:cNvPicPr>
                   </pic:nvPicPr>
                   <pic:blipFill>
-                    <a:blip r:embed="rId27">
+                    <a:blip r:embed="rId31">
                       <a:extLst>
                         <a:ext uri="{28A0092B-C50C-407E-A947-70E740481C1C}">
                           <a14:useLocalDpi xmlns:a14="http://schemas.microsoft.com/office/drawing/2010/main" val="0"/>
@@ -10622,114 +9874,88 @@
           <w:u w:val="single"/>
         </w:rPr>
       </w:pPr>
-      <w:bookmarkStart w:id="30" w:name="_Toc194436014"/>
+      <w:bookmarkStart w:id="38" w:name="_Toc194436014"/>
       <w:r>
         <w:rPr>
           <w:b/>
           <w:bCs/>
           <w:sz w:val="24"/>
           <w:szCs w:val="24"/>
-          <w:u w:val="single"/>
-        </w:rPr>
-        <w:t>3.</w:t>
-      </w:r>
+          <w:highlight w:val="yellow"/>
+          <w:u w:val="single"/>
+        </w:rPr>
+        <w:t>3.4.3. Környezet felépítés</w:t>
+      </w:r>
+      <w:commentRangeStart w:id="39"/>
       <w:r>
         <w:rPr>
           <w:b/>
           <w:bCs/>
           <w:sz w:val="24"/>
           <w:szCs w:val="24"/>
-          <w:u w:val="single"/>
-        </w:rPr>
-        <w:t>4</w:t>
-      </w:r>
-      <w:r>
-        <w:rPr>
-          <w:b/>
-          <w:bCs/>
-          <w:sz w:val="24"/>
-          <w:szCs w:val="24"/>
-          <w:u w:val="single"/>
-        </w:rPr>
-        <w:t>.</w:t>
-      </w:r>
-      <w:r>
-        <w:rPr>
-          <w:b/>
-          <w:bCs/>
-          <w:sz w:val="24"/>
-          <w:szCs w:val="24"/>
-          <w:u w:val="single"/>
-        </w:rPr>
-        <w:t>3</w:t>
-      </w:r>
-      <w:r>
-        <w:rPr>
-          <w:b/>
-          <w:bCs/>
-          <w:sz w:val="24"/>
-          <w:szCs w:val="24"/>
-          <w:u w:val="single"/>
-        </w:rPr>
+          <w:highlight w:val="yellow"/>
+          <w:u w:val="single"/>
+        </w:rPr>
+        <w:t>e</w:t>
+      </w:r>
+      <w:bookmarkEnd w:id="38"/>
+      <w:commentRangeEnd w:id="39"/>
+      <w:r>
+        <w:rPr>
+          <w:rStyle w:val="Jegyzethivatkozs"/>
+          <w:rFonts w:asciiTheme="minorHAnsi" w:eastAsiaTheme="minorHAnsi" w:hAnsiTheme="minorHAnsi" w:cstheme="minorBidi"/>
+        </w:rPr>
+        <w:commentReference w:id="39"/>
+      </w:r>
+    </w:p>
+    <w:p/>
+    <w:p>
+      <w:r>
+        <w:t xml:space="preserve">A szakdolgozat egyik legnehezebb feladata a saját környezet létrehozása volt, és ennek felépítése. </w:t>
+      </w:r>
+      <w:r>
+        <w:t xml:space="preserve">A környezet alapjai a </w:t>
+      </w:r>
+      <w:proofErr w:type="spellStart"/>
+      <w:r>
+        <w:t>Gazeboban</w:t>
+      </w:r>
+      <w:proofErr w:type="spellEnd"/>
+      <w:r>
+        <w:t xml:space="preserve"> használt alapkörnyezetnek</w:t>
+      </w:r>
+      <w:r>
+        <w:t xml:space="preserve"> [</w:t>
+      </w:r>
+      <w:r>
+        <w:t>TODO</w:t>
+      </w:r>
+      <w:r>
+        <w:t>]</w:t>
+      </w:r>
+      <w:r>
+        <w:t xml:space="preserve"> a kiegészítése</w:t>
+      </w:r>
+      <w:r>
         <w:t xml:space="preserve">. </w:t>
       </w:r>
       <w:r>
-        <w:rPr>
-          <w:b/>
-          <w:bCs/>
-          <w:sz w:val="24"/>
-          <w:szCs w:val="24"/>
-          <w:u w:val="single"/>
-        </w:rPr>
-        <w:t>Környezet felépítése</w:t>
-      </w:r>
-      <w:bookmarkEnd w:id="30"/>
-    </w:p>
-    <w:p/>
-    <w:p>
+        <w:t>A környezet meghívásánál</w:t>
+      </w:r>
+      <w:r>
+        <w:t xml:space="preserve"> megadjuk a kezdő, és </w:t>
+      </w:r>
+      <w:proofErr w:type="spellStart"/>
+      <w:r>
+        <w:t>célpoziciót</w:t>
+      </w:r>
+      <w:proofErr w:type="spellEnd"/>
+      <w:r>
+        <w:t xml:space="preserve">, mielőtt feliratkozunk a különböző </w:t>
+      </w:r>
       <w:r>
         <w:lastRenderedPageBreak/>
-        <w:t xml:space="preserve">A szakdolgozat egyik legnehezebb feladata a saját környezet létrehozása volt, és ennek felépítése. </w:t>
-      </w:r>
-      <w:r>
-        <w:t xml:space="preserve">A környezet alapjai a </w:t>
-      </w:r>
-      <w:proofErr w:type="spellStart"/>
-      <w:r>
-        <w:t>Gazeboban</w:t>
-      </w:r>
-      <w:proofErr w:type="spellEnd"/>
-      <w:r>
-        <w:t xml:space="preserve"> használt alapkörnyezetnek</w:t>
-      </w:r>
-      <w:r>
-        <w:t xml:space="preserve"> [</w:t>
-      </w:r>
-      <w:r>
-        <w:t>TODO</w:t>
-      </w:r>
-      <w:r>
-        <w:t>]</w:t>
-      </w:r>
-      <w:r>
-        <w:t xml:space="preserve"> a kiegészítése</w:t>
-      </w:r>
-      <w:r>
-        <w:t xml:space="preserve">. </w:t>
-      </w:r>
-      <w:r>
-        <w:t>A környezet meghívásánál</w:t>
-      </w:r>
-      <w:r>
-        <w:t xml:space="preserve"> megadjuk a kezdő, és </w:t>
-      </w:r>
-      <w:proofErr w:type="spellStart"/>
-      <w:r>
-        <w:t>célpoziciót</w:t>
-      </w:r>
-      <w:proofErr w:type="spellEnd"/>
-      <w:r>
-        <w:t>, mielőtt feliratkozunk a különböző szenzorokra.</w:t>
+        <w:t>szenzorokra.</w:t>
       </w:r>
       <w:r>
         <w:t xml:space="preserve"> Az </w:t>
@@ -10775,7 +10001,7 @@
                     </pic:cNvPicPr>
                   </pic:nvPicPr>
                   <pic:blipFill>
-                    <a:blip r:embed="rId28">
+                    <a:blip r:embed="rId32">
                       <a:extLst>
                         <a:ext uri="{28A0092B-C50C-407E-A947-70E740481C1C}">
                           <a14:useLocalDpi xmlns:a14="http://schemas.microsoft.com/office/drawing/2010/main" val="0"/>
@@ -10890,7 +10116,7 @@
                     </pic:cNvPicPr>
                   </pic:nvPicPr>
                   <pic:blipFill>
-                    <a:blip r:embed="rId29">
+                    <a:blip r:embed="rId33">
                       <a:extLst>
                         <a:ext uri="{28A0092B-C50C-407E-A947-70E740481C1C}">
                           <a14:useLocalDpi xmlns:a14="http://schemas.microsoft.com/office/drawing/2010/main" val="0"/>
@@ -10927,12 +10153,12 @@
         <w:jc w:val="center"/>
       </w:pPr>
       <w:r>
+        <w:t>TODO. ábra: A lépés függvénynek definiálása</w:t>
+      </w:r>
+    </w:p>
+    <w:p>
+      <w:r>
         <w:lastRenderedPageBreak/>
-        <w:t>TODO. ábra: A lépés függvénynek definiálása</w:t>
-      </w:r>
-    </w:p>
-    <w:p>
-      <w:r>
         <w:t>A második fontos függvény</w:t>
       </w:r>
       <w:r>
@@ -10982,7 +10208,7 @@
                     </pic:cNvPicPr>
                   </pic:nvPicPr>
                   <pic:blipFill>
-                    <a:blip r:embed="rId30">
+                    <a:blip r:embed="rId34">
                       <a:extLst>
                         <a:ext uri="{28A0092B-C50C-407E-A947-70E740481C1C}">
                           <a14:useLocalDpi xmlns:a14="http://schemas.microsoft.com/office/drawing/2010/main" val="0"/>
@@ -11065,7 +10291,7 @@
                     </pic:cNvPicPr>
                   </pic:nvPicPr>
                   <pic:blipFill>
-                    <a:blip r:embed="rId31">
+                    <a:blip r:embed="rId35">
                       <a:extLst>
                         <a:ext uri="{28A0092B-C50C-407E-A947-70E740481C1C}">
                           <a14:useLocalDpi xmlns:a14="http://schemas.microsoft.com/office/drawing/2010/main" val="0"/>
@@ -11122,17 +10348,18 @@
           <w:u w:val="single"/>
         </w:rPr>
       </w:pPr>
-      <w:bookmarkStart w:id="31" w:name="_Toc194436015"/>
+      <w:bookmarkStart w:id="40" w:name="_Toc194436015"/>
       <w:r>
         <w:rPr>
           <w:b/>
           <w:bCs/>
           <w:sz w:val="24"/>
           <w:szCs w:val="24"/>
+          <w:highlight w:val="green"/>
           <w:u w:val="single"/>
         </w:rPr>
         <w:lastRenderedPageBreak/>
-        <w:t>3.</w:t>
+        <w:t>3.4.</w:t>
       </w:r>
       <w:r>
         <w:rPr>
@@ -11140,6 +10367,7 @@
           <w:bCs/>
           <w:sz w:val="24"/>
           <w:szCs w:val="24"/>
+          <w:highlight w:val="green"/>
           <w:u w:val="single"/>
         </w:rPr>
         <w:t>4</w:t>
@@ -11150,41 +10378,12 @@
           <w:bCs/>
           <w:sz w:val="24"/>
           <w:szCs w:val="24"/>
-          <w:u w:val="single"/>
-        </w:rPr>
-        <w:t>.</w:t>
-      </w:r>
-      <w:r>
-        <w:rPr>
-          <w:b/>
-          <w:bCs/>
-          <w:sz w:val="24"/>
-          <w:szCs w:val="24"/>
-          <w:u w:val="single"/>
-        </w:rPr>
-        <w:t>4</w:t>
-      </w:r>
-      <w:r>
-        <w:rPr>
-          <w:b/>
-          <w:bCs/>
-          <w:sz w:val="24"/>
-          <w:szCs w:val="24"/>
-          <w:u w:val="single"/>
-        </w:rPr>
-        <w:t xml:space="preserve">. </w:t>
-      </w:r>
-      <w:r>
-        <w:rPr>
-          <w:b/>
-          <w:bCs/>
-          <w:sz w:val="24"/>
-          <w:szCs w:val="24"/>
-          <w:u w:val="single"/>
-        </w:rPr>
-        <w:t>Robot és a környezet kapcsolata, kommunikációja</w:t>
-      </w:r>
-      <w:bookmarkEnd w:id="31"/>
+          <w:highlight w:val="green"/>
+          <w:u w:val="single"/>
+        </w:rPr>
+        <w:t>. Robot és a környezet kapcsolata, kommunikációja</w:t>
+      </w:r>
+      <w:bookmarkEnd w:id="40"/>
     </w:p>
     <w:p>
       <w:r>
@@ -11223,7 +10422,7 @@
                     </pic:cNvPicPr>
                   </pic:nvPicPr>
                   <pic:blipFill>
-                    <a:blip r:embed="rId32">
+                    <a:blip r:embed="rId36">
                       <a:extLst>
                         <a:ext uri="{28A0092B-C50C-407E-A947-70E740481C1C}">
                           <a14:useLocalDpi xmlns:a14="http://schemas.microsoft.com/office/drawing/2010/main" val="0"/>
@@ -11286,16 +10485,17 @@
           <w:u w:val="single"/>
         </w:rPr>
       </w:pPr>
-      <w:bookmarkStart w:id="32" w:name="_Toc194436016"/>
+      <w:bookmarkStart w:id="41" w:name="_Toc194436016"/>
       <w:r>
         <w:rPr>
           <w:b/>
           <w:bCs/>
           <w:sz w:val="24"/>
           <w:szCs w:val="24"/>
-          <w:u w:val="single"/>
-        </w:rPr>
-        <w:t>3.</w:t>
+          <w:highlight w:val="yellow"/>
+          <w:u w:val="single"/>
+        </w:rPr>
+        <w:t>3.4.</w:t>
       </w:r>
       <w:r>
         <w:rPr>
@@ -11303,9 +10503,10 @@
           <w:bCs/>
           <w:sz w:val="24"/>
           <w:szCs w:val="24"/>
-          <w:u w:val="single"/>
-        </w:rPr>
-        <w:t>4</w:t>
+          <w:highlight w:val="yellow"/>
+          <w:u w:val="single"/>
+        </w:rPr>
+        <w:t>5</w:t>
       </w:r>
       <w:r>
         <w:rPr>
@@ -11313,53 +10514,56 @@
           <w:bCs/>
           <w:sz w:val="24"/>
           <w:szCs w:val="24"/>
-          <w:u w:val="single"/>
-        </w:rPr>
-        <w:t>.</w:t>
-      </w:r>
+          <w:highlight w:val="yellow"/>
+          <w:u w:val="single"/>
+        </w:rPr>
+        <w:t xml:space="preserve">. </w:t>
+      </w:r>
+      <w:proofErr w:type="spellStart"/>
       <w:r>
         <w:rPr>
           <w:b/>
           <w:bCs/>
           <w:sz w:val="24"/>
           <w:szCs w:val="24"/>
-          <w:u w:val="single"/>
-        </w:rPr>
-        <w:t>5</w:t>
-      </w:r>
+          <w:highlight w:val="yellow"/>
+          <w:u w:val="single"/>
+        </w:rPr>
+        <w:t>Konfig</w:t>
+      </w:r>
+      <w:proofErr w:type="spellEnd"/>
       <w:r>
         <w:rPr>
           <w:b/>
           <w:bCs/>
           <w:sz w:val="24"/>
           <w:szCs w:val="24"/>
-          <w:u w:val="single"/>
-        </w:rPr>
-        <w:t xml:space="preserve">. </w:t>
-      </w:r>
-      <w:proofErr w:type="spellStart"/>
+          <w:highlight w:val="yellow"/>
+          <w:u w:val="single"/>
+        </w:rPr>
+        <w:t xml:space="preserve"> felépítés</w:t>
+      </w:r>
+      <w:commentRangeStart w:id="42"/>
       <w:r>
         <w:rPr>
           <w:b/>
           <w:bCs/>
           <w:sz w:val="24"/>
           <w:szCs w:val="24"/>
-          <w:u w:val="single"/>
-        </w:rPr>
-        <w:t>Konfig</w:t>
-      </w:r>
-      <w:proofErr w:type="spellEnd"/>
-      <w:r>
-        <w:rPr>
-          <w:b/>
-          <w:bCs/>
-          <w:sz w:val="24"/>
-          <w:szCs w:val="24"/>
-          <w:u w:val="single"/>
-        </w:rPr>
-        <w:t xml:space="preserve"> felépítése</w:t>
-      </w:r>
-      <w:bookmarkEnd w:id="32"/>
+          <w:highlight w:val="yellow"/>
+          <w:u w:val="single"/>
+        </w:rPr>
+        <w:t>e</w:t>
+      </w:r>
+      <w:bookmarkEnd w:id="41"/>
+      <w:commentRangeEnd w:id="42"/>
+      <w:r>
+        <w:rPr>
+          <w:rStyle w:val="Jegyzethivatkozs"/>
+          <w:rFonts w:asciiTheme="minorHAnsi" w:eastAsiaTheme="minorHAnsi" w:hAnsiTheme="minorHAnsi" w:cstheme="minorBidi"/>
+        </w:rPr>
+        <w:commentReference w:id="42"/>
+      </w:r>
     </w:p>
     <w:p>
       <w:r>
@@ -11419,12 +10623,13 @@
           <w:u w:val="single"/>
         </w:rPr>
       </w:pPr>
-      <w:bookmarkStart w:id="33" w:name="_Toc194436017"/>
+      <w:bookmarkStart w:id="43" w:name="_Toc194436017"/>
       <w:r>
         <w:rPr>
           <w:rFonts w:asciiTheme="minorHAnsi" w:hAnsiTheme="minorHAnsi" w:cstheme="minorHAnsi"/>
           <w:b/>
           <w:bCs/>
+          <w:highlight w:val="green"/>
           <w:u w:val="single"/>
         </w:rPr>
         <w:t>3.</w:t>
@@ -11434,6 +10639,7 @@
           <w:rFonts w:asciiTheme="minorHAnsi" w:hAnsiTheme="minorHAnsi" w:cstheme="minorHAnsi"/>
           <w:b/>
           <w:bCs/>
+          <w:highlight w:val="green"/>
           <w:u w:val="single"/>
         </w:rPr>
         <w:t>5</w:t>
@@ -11443,11 +10649,31 @@
           <w:rFonts w:asciiTheme="minorHAnsi" w:hAnsiTheme="minorHAnsi" w:cstheme="minorHAnsi"/>
           <w:b/>
           <w:bCs/>
-          <w:u w:val="single"/>
-        </w:rPr>
-        <w:t>. Követelmény-specifikáció</w:t>
-      </w:r>
-      <w:bookmarkEnd w:id="33"/>
+          <w:highlight w:val="green"/>
+          <w:u w:val="single"/>
+        </w:rPr>
+        <w:t>. Követelmény-specifikáci</w:t>
+      </w:r>
+      <w:commentRangeStart w:id="44"/>
+      <w:r>
+        <w:rPr>
+          <w:rFonts w:asciiTheme="minorHAnsi" w:hAnsiTheme="minorHAnsi" w:cstheme="minorHAnsi"/>
+          <w:b/>
+          <w:bCs/>
+          <w:highlight w:val="green"/>
+          <w:u w:val="single"/>
+        </w:rPr>
+        <w:t>ó</w:t>
+      </w:r>
+      <w:bookmarkEnd w:id="43"/>
+      <w:commentRangeEnd w:id="44"/>
+      <w:r>
+        <w:rPr>
+          <w:rStyle w:val="Jegyzethivatkozs"/>
+          <w:rFonts w:asciiTheme="minorHAnsi" w:eastAsiaTheme="minorHAnsi" w:hAnsiTheme="minorHAnsi" w:cstheme="minorBidi"/>
+        </w:rPr>
+        <w:commentReference w:id="44"/>
+      </w:r>
     </w:p>
     <w:p>
       <w:pPr>
@@ -11466,7 +10692,7 @@
           <w:u w:val="single"/>
         </w:rPr>
       </w:pPr>
-      <w:bookmarkStart w:id="34" w:name="_Toc194436018"/>
+      <w:bookmarkStart w:id="45" w:name="_Toc194436018"/>
       <w:r>
         <w:rPr>
           <w:b/>
@@ -11527,7 +10753,7 @@
         </w:rPr>
         <w:t>Követelményelemzés</w:t>
       </w:r>
-      <w:bookmarkEnd w:id="34"/>
+      <w:bookmarkEnd w:id="45"/>
     </w:p>
     <w:p>
       <w:r>
@@ -11700,7 +10926,7 @@
           <w:u w:val="single"/>
         </w:rPr>
       </w:pPr>
-      <w:bookmarkStart w:id="35" w:name="_Toc194436019"/>
+      <w:bookmarkStart w:id="46" w:name="_Toc194436019"/>
       <w:r>
         <w:rPr>
           <w:b/>
@@ -11761,7 +10987,7 @@
         </w:rPr>
         <w:t>Megvalósíthatósági terv</w:t>
       </w:r>
-      <w:bookmarkEnd w:id="35"/>
+      <w:bookmarkEnd w:id="46"/>
     </w:p>
     <w:p>
       <w:pPr>
@@ -11867,7 +11093,7 @@
           <w:u w:val="single"/>
         </w:rPr>
       </w:pPr>
-      <w:bookmarkStart w:id="36" w:name="_Toc194436020"/>
+      <w:bookmarkStart w:id="47" w:name="_Toc194436020"/>
       <w:r>
         <w:rPr>
           <w:b/>
@@ -11968,7 +11194,7 @@
         </w:rPr>
         <w:t>övetelmények</w:t>
       </w:r>
-      <w:bookmarkEnd w:id="36"/>
+      <w:bookmarkEnd w:id="47"/>
     </w:p>
     <w:p>
       <w:pPr>
@@ -12053,7 +11279,7 @@
           <w:u w:val="single"/>
         </w:rPr>
       </w:pPr>
-      <w:bookmarkStart w:id="37" w:name="_Toc194436021"/>
+      <w:bookmarkStart w:id="48" w:name="_Toc194436021"/>
       <w:r>
         <w:rPr>
           <w:b/>
@@ -12134,7 +11360,7 @@
         </w:rPr>
         <w:t>övetelmények</w:t>
       </w:r>
-      <w:bookmarkEnd w:id="37"/>
+      <w:bookmarkEnd w:id="48"/>
     </w:p>
     <w:p>
       <w:r>
@@ -12259,12 +11485,13 @@
           <w:u w:val="single"/>
         </w:rPr>
       </w:pPr>
-      <w:bookmarkStart w:id="38" w:name="_Toc194436022"/>
+      <w:bookmarkStart w:id="49" w:name="_Toc194436022"/>
       <w:r>
         <w:rPr>
           <w:rFonts w:asciiTheme="minorHAnsi" w:hAnsiTheme="minorHAnsi" w:cstheme="minorHAnsi"/>
           <w:b/>
           <w:bCs/>
+          <w:highlight w:val="red"/>
           <w:u w:val="single"/>
         </w:rPr>
         <w:t>3.</w:t>
@@ -12274,6 +11501,7 @@
           <w:rFonts w:asciiTheme="minorHAnsi" w:hAnsiTheme="minorHAnsi" w:cstheme="minorHAnsi"/>
           <w:b/>
           <w:bCs/>
+          <w:highlight w:val="red"/>
           <w:u w:val="single"/>
         </w:rPr>
         <w:t>6</w:t>
@@ -12283,6 +11511,7 @@
           <w:rFonts w:asciiTheme="minorHAnsi" w:hAnsiTheme="minorHAnsi" w:cstheme="minorHAnsi"/>
           <w:b/>
           <w:bCs/>
+          <w:highlight w:val="red"/>
           <w:u w:val="single"/>
         </w:rPr>
         <w:t xml:space="preserve">. </w:t>
@@ -12293,6 +11522,7 @@
           <w:rFonts w:asciiTheme="minorHAnsi" w:hAnsiTheme="minorHAnsi" w:cstheme="minorHAnsi"/>
           <w:b/>
           <w:bCs/>
+          <w:highlight w:val="red"/>
           <w:u w:val="single"/>
         </w:rPr>
         <w:t>Use</w:t>
@@ -12303,6 +11533,7 @@
           <w:rFonts w:asciiTheme="minorHAnsi" w:hAnsiTheme="minorHAnsi" w:cstheme="minorHAnsi"/>
           <w:b/>
           <w:bCs/>
+          <w:highlight w:val="red"/>
           <w:u w:val="single"/>
         </w:rPr>
         <w:t xml:space="preserve"> </w:t>
@@ -12313,6 +11544,7 @@
           <w:rFonts w:asciiTheme="minorHAnsi" w:hAnsiTheme="minorHAnsi" w:cstheme="minorHAnsi"/>
           <w:b/>
           <w:bCs/>
+          <w:highlight w:val="red"/>
           <w:u w:val="single"/>
         </w:rPr>
         <w:t>Case</w:t>
@@ -12323,11 +11555,12 @@
           <w:rFonts w:asciiTheme="minorHAnsi" w:hAnsiTheme="minorHAnsi" w:cstheme="minorHAnsi"/>
           <w:b/>
           <w:bCs/>
+          <w:highlight w:val="red"/>
           <w:u w:val="single"/>
         </w:rPr>
         <w:t>-k</w:t>
       </w:r>
-      <w:bookmarkEnd w:id="38"/>
+      <w:bookmarkEnd w:id="49"/>
     </w:p>
     <w:p>
       <w:r>
@@ -12386,12 +11619,13 @@
           <w:u w:val="single"/>
         </w:rPr>
       </w:pPr>
-      <w:bookmarkStart w:id="39" w:name="_Toc194436023"/>
+      <w:bookmarkStart w:id="50" w:name="_Toc194436023"/>
       <w:r>
         <w:rPr>
           <w:rFonts w:asciiTheme="minorHAnsi" w:hAnsiTheme="minorHAnsi" w:cstheme="minorHAnsi"/>
           <w:b/>
           <w:bCs/>
+          <w:highlight w:val="red"/>
           <w:u w:val="single"/>
         </w:rPr>
         <w:t>3.</w:t>
@@ -12401,6 +11635,7 @@
           <w:rFonts w:asciiTheme="minorHAnsi" w:hAnsiTheme="minorHAnsi" w:cstheme="minorHAnsi"/>
           <w:b/>
           <w:bCs/>
+          <w:highlight w:val="red"/>
           <w:u w:val="single"/>
         </w:rPr>
         <w:t>7</w:t>
@@ -12410,11 +11645,12 @@
           <w:rFonts w:asciiTheme="minorHAnsi" w:hAnsiTheme="minorHAnsi" w:cstheme="minorHAnsi"/>
           <w:b/>
           <w:bCs/>
+          <w:highlight w:val="red"/>
           <w:u w:val="single"/>
         </w:rPr>
         <w:t>. Rendszerterv</w:t>
       </w:r>
-      <w:bookmarkEnd w:id="39"/>
+      <w:bookmarkEnd w:id="50"/>
     </w:p>
     <w:p>
       <w:pPr>
@@ -12431,12 +11667,13 @@
           <w:u w:val="single"/>
         </w:rPr>
       </w:pPr>
-      <w:bookmarkStart w:id="40" w:name="_Toc194436024"/>
+      <w:bookmarkStart w:id="51" w:name="_Toc194436024"/>
       <w:r>
         <w:rPr>
           <w:rFonts w:asciiTheme="minorHAnsi" w:hAnsiTheme="minorHAnsi" w:cstheme="minorHAnsi"/>
           <w:b/>
           <w:bCs/>
+          <w:highlight w:val="yellow"/>
           <w:u w:val="single"/>
         </w:rPr>
         <w:t>3.</w:t>
@@ -12446,6 +11683,7 @@
           <w:rFonts w:asciiTheme="minorHAnsi" w:hAnsiTheme="minorHAnsi" w:cstheme="minorHAnsi"/>
           <w:b/>
           <w:bCs/>
+          <w:highlight w:val="yellow"/>
           <w:u w:val="single"/>
         </w:rPr>
         <w:t>8</w:t>
@@ -12455,11 +11693,31 @@
           <w:rFonts w:asciiTheme="minorHAnsi" w:hAnsiTheme="minorHAnsi" w:cstheme="minorHAnsi"/>
           <w:b/>
           <w:bCs/>
-          <w:u w:val="single"/>
-        </w:rPr>
-        <w:t>. A fejlesztői környezet</w:t>
-      </w:r>
-      <w:bookmarkEnd w:id="40"/>
+          <w:highlight w:val="yellow"/>
+          <w:u w:val="single"/>
+        </w:rPr>
+        <w:t>. A fejlesztői környeze</w:t>
+      </w:r>
+      <w:commentRangeStart w:id="52"/>
+      <w:r>
+        <w:rPr>
+          <w:rFonts w:asciiTheme="minorHAnsi" w:hAnsiTheme="minorHAnsi" w:cstheme="minorHAnsi"/>
+          <w:b/>
+          <w:bCs/>
+          <w:highlight w:val="yellow"/>
+          <w:u w:val="single"/>
+        </w:rPr>
+        <w:t>t</w:t>
+      </w:r>
+      <w:bookmarkEnd w:id="51"/>
+      <w:commentRangeEnd w:id="52"/>
+      <w:r>
+        <w:rPr>
+          <w:rStyle w:val="Jegyzethivatkozs"/>
+          <w:rFonts w:asciiTheme="minorHAnsi" w:eastAsiaTheme="minorHAnsi" w:hAnsiTheme="minorHAnsi" w:cstheme="minorBidi"/>
+        </w:rPr>
+        <w:commentReference w:id="52"/>
+      </w:r>
     </w:p>
     <w:p>
       <w:r>
@@ -12654,12 +11912,13 @@
           <w:u w:val="single"/>
         </w:rPr>
       </w:pPr>
-      <w:bookmarkStart w:id="41" w:name="_Toc194436025"/>
+      <w:bookmarkStart w:id="53" w:name="_Toc194436025"/>
       <w:r>
         <w:rPr>
           <w:rFonts w:asciiTheme="minorHAnsi" w:hAnsiTheme="minorHAnsi" w:cstheme="minorHAnsi"/>
           <w:b/>
           <w:bCs/>
+          <w:highlight w:val="red"/>
           <w:u w:val="single"/>
         </w:rPr>
         <w:t>3.</w:t>
@@ -12669,6 +11928,7 @@
           <w:rFonts w:asciiTheme="minorHAnsi" w:hAnsiTheme="minorHAnsi" w:cstheme="minorHAnsi"/>
           <w:b/>
           <w:bCs/>
+          <w:highlight w:val="red"/>
           <w:u w:val="single"/>
         </w:rPr>
         <w:t>9</w:t>
@@ -12678,11 +11938,31 @@
           <w:rFonts w:asciiTheme="minorHAnsi" w:hAnsiTheme="minorHAnsi" w:cstheme="minorHAnsi"/>
           <w:b/>
           <w:bCs/>
-          <w:u w:val="single"/>
-        </w:rPr>
-        <w:t>. Tesztkörnyezet</w:t>
-      </w:r>
-      <w:bookmarkEnd w:id="41"/>
+          <w:highlight w:val="red"/>
+          <w:u w:val="single"/>
+        </w:rPr>
+        <w:t>. Tesztkörnyeze</w:t>
+      </w:r>
+      <w:commentRangeStart w:id="54"/>
+      <w:r>
+        <w:rPr>
+          <w:rFonts w:asciiTheme="minorHAnsi" w:hAnsiTheme="minorHAnsi" w:cstheme="minorHAnsi"/>
+          <w:b/>
+          <w:bCs/>
+          <w:highlight w:val="red"/>
+          <w:u w:val="single"/>
+        </w:rPr>
+        <w:t>t</w:t>
+      </w:r>
+      <w:bookmarkEnd w:id="53"/>
+      <w:commentRangeEnd w:id="54"/>
+      <w:r>
+        <w:rPr>
+          <w:rStyle w:val="Jegyzethivatkozs"/>
+          <w:rFonts w:asciiTheme="minorHAnsi" w:eastAsiaTheme="minorHAnsi" w:hAnsiTheme="minorHAnsi" w:cstheme="minorBidi"/>
+        </w:rPr>
+        <w:commentReference w:id="54"/>
+      </w:r>
     </w:p>
     <w:p>
       <w:r>
@@ -12726,12 +12006,13 @@
           <w:u w:val="single"/>
         </w:rPr>
       </w:pPr>
-      <w:bookmarkStart w:id="42" w:name="_Toc194436026"/>
+      <w:bookmarkStart w:id="55" w:name="_Toc194436026"/>
       <w:r>
         <w:rPr>
           <w:rFonts w:asciiTheme="minorHAnsi" w:hAnsiTheme="minorHAnsi" w:cstheme="minorHAnsi"/>
           <w:b/>
           <w:bCs/>
+          <w:highlight w:val="red"/>
           <w:u w:val="single"/>
         </w:rPr>
         <w:t>3.</w:t>
@@ -12741,6 +12022,7 @@
           <w:rFonts w:asciiTheme="minorHAnsi" w:hAnsiTheme="minorHAnsi" w:cstheme="minorHAnsi"/>
           <w:b/>
           <w:bCs/>
+          <w:highlight w:val="red"/>
           <w:u w:val="single"/>
         </w:rPr>
         <w:t>10</w:t>
@@ -12750,11 +12032,12 @@
           <w:rFonts w:asciiTheme="minorHAnsi" w:hAnsiTheme="minorHAnsi" w:cstheme="minorHAnsi"/>
           <w:b/>
           <w:bCs/>
+          <w:highlight w:val="red"/>
           <w:u w:val="single"/>
         </w:rPr>
         <w:t>. A tesztelési terv</w:t>
       </w:r>
-      <w:bookmarkEnd w:id="42"/>
+      <w:bookmarkEnd w:id="55"/>
     </w:p>
     <w:p>
       <w:r>
@@ -12777,68 +12060,19 @@
           <w:u w:val="single"/>
         </w:rPr>
       </w:pPr>
-      <w:bookmarkStart w:id="43" w:name="_Toc194436027"/>
+      <w:bookmarkStart w:id="56" w:name="_Toc194436027"/>
       <w:r>
         <w:rPr>
           <w:b/>
           <w:bCs/>
           <w:sz w:val="24"/>
           <w:szCs w:val="24"/>
-          <w:u w:val="single"/>
-        </w:rPr>
-        <w:t>3.</w:t>
-      </w:r>
-      <w:r>
-        <w:rPr>
-          <w:b/>
-          <w:bCs/>
-          <w:sz w:val="24"/>
-          <w:szCs w:val="24"/>
-          <w:u w:val="single"/>
-        </w:rPr>
-        <w:t>10</w:t>
-      </w:r>
-      <w:r>
-        <w:rPr>
-          <w:b/>
-          <w:bCs/>
-          <w:sz w:val="24"/>
-          <w:szCs w:val="24"/>
-          <w:u w:val="single"/>
-        </w:rPr>
-        <w:t>.</w:t>
-      </w:r>
-      <w:r>
-        <w:rPr>
-          <w:b/>
-          <w:bCs/>
-          <w:sz w:val="24"/>
-          <w:szCs w:val="24"/>
-          <w:u w:val="single"/>
-        </w:rPr>
-        <w:t>1</w:t>
-      </w:r>
-      <w:r>
-        <w:rPr>
-          <w:b/>
-          <w:bCs/>
-          <w:sz w:val="24"/>
-          <w:szCs w:val="24"/>
-          <w:u w:val="single"/>
-        </w:rPr>
-        <w:t xml:space="preserve">. </w:t>
-      </w:r>
-      <w:r>
-        <w:rPr>
-          <w:b/>
-          <w:bCs/>
-          <w:sz w:val="24"/>
-          <w:szCs w:val="24"/>
-          <w:u w:val="single"/>
-        </w:rPr>
-        <w:t>Manuális tesztelés</w:t>
-      </w:r>
-      <w:bookmarkEnd w:id="43"/>
+          <w:highlight w:val="red"/>
+          <w:u w:val="single"/>
+        </w:rPr>
+        <w:t>3.10.1. Manuális tesztelés</w:t>
+      </w:r>
+      <w:bookmarkEnd w:id="56"/>
     </w:p>
     <w:p>
       <w:r>
@@ -12929,68 +12163,19 @@
           <w:u w:val="single"/>
         </w:rPr>
       </w:pPr>
-      <w:bookmarkStart w:id="44" w:name="_Toc194436028"/>
+      <w:bookmarkStart w:id="57" w:name="_Toc194436028"/>
       <w:r>
         <w:rPr>
           <w:b/>
           <w:bCs/>
           <w:sz w:val="24"/>
           <w:szCs w:val="24"/>
-          <w:u w:val="single"/>
-        </w:rPr>
-        <w:t>3.</w:t>
-      </w:r>
-      <w:r>
-        <w:rPr>
-          <w:b/>
-          <w:bCs/>
-          <w:sz w:val="24"/>
-          <w:szCs w:val="24"/>
-          <w:u w:val="single"/>
-        </w:rPr>
-        <w:t>10</w:t>
-      </w:r>
-      <w:r>
-        <w:rPr>
-          <w:b/>
-          <w:bCs/>
-          <w:sz w:val="24"/>
-          <w:szCs w:val="24"/>
-          <w:u w:val="single"/>
-        </w:rPr>
-        <w:t>.</w:t>
-      </w:r>
-      <w:r>
-        <w:rPr>
-          <w:b/>
-          <w:bCs/>
-          <w:sz w:val="24"/>
-          <w:szCs w:val="24"/>
-          <w:u w:val="single"/>
-        </w:rPr>
-        <w:t>2</w:t>
-      </w:r>
-      <w:r>
-        <w:rPr>
-          <w:b/>
-          <w:bCs/>
-          <w:sz w:val="24"/>
-          <w:szCs w:val="24"/>
-          <w:u w:val="single"/>
-        </w:rPr>
-        <w:t xml:space="preserve">. </w:t>
-      </w:r>
-      <w:r>
-        <w:rPr>
-          <w:b/>
-          <w:bCs/>
-          <w:sz w:val="24"/>
-          <w:szCs w:val="24"/>
-          <w:u w:val="single"/>
-        </w:rPr>
-        <w:t>Automatikus tesztelés</w:t>
-      </w:r>
-      <w:bookmarkEnd w:id="44"/>
+          <w:highlight w:val="red"/>
+          <w:u w:val="single"/>
+        </w:rPr>
+        <w:t>3.10.2. Automatikus tesztelés</w:t>
+      </w:r>
+      <w:bookmarkEnd w:id="57"/>
     </w:p>
     <w:p>
       <w:r>
@@ -13171,7 +12356,7 @@
                     </pic:cNvPicPr>
                   </pic:nvPicPr>
                   <pic:blipFill>
-                    <a:blip r:embed="rId33" cstate="print">
+                    <a:blip r:embed="rId37" cstate="print">
                       <a:extLst>
                         <a:ext uri="{28A0092B-C50C-407E-A947-70E740481C1C}">
                           <a14:useLocalDpi xmlns:a14="http://schemas.microsoft.com/office/drawing/2010/main" val="0"/>
@@ -13302,7 +12487,7 @@
                     </pic:cNvPicPr>
                   </pic:nvPicPr>
                   <pic:blipFill>
-                    <a:blip r:embed="rId34" cstate="print">
+                    <a:blip r:embed="rId38" cstate="print">
                       <a:extLst>
                         <a:ext uri="{28A0092B-C50C-407E-A947-70E740481C1C}">
                           <a14:useLocalDpi xmlns:a14="http://schemas.microsoft.com/office/drawing/2010/main" val="0"/>
@@ -13358,68 +12543,19 @@
           <w:u w:val="single"/>
         </w:rPr>
       </w:pPr>
-      <w:bookmarkStart w:id="45" w:name="_Toc194436029"/>
+      <w:bookmarkStart w:id="58" w:name="_Toc194436029"/>
       <w:r>
         <w:rPr>
           <w:b/>
           <w:bCs/>
           <w:sz w:val="24"/>
           <w:szCs w:val="24"/>
-          <w:u w:val="single"/>
-        </w:rPr>
-        <w:t>3.</w:t>
-      </w:r>
-      <w:r>
-        <w:rPr>
-          <w:b/>
-          <w:bCs/>
-          <w:sz w:val="24"/>
-          <w:szCs w:val="24"/>
-          <w:u w:val="single"/>
-        </w:rPr>
-        <w:t>10</w:t>
-      </w:r>
-      <w:r>
-        <w:rPr>
-          <w:b/>
-          <w:bCs/>
-          <w:sz w:val="24"/>
-          <w:szCs w:val="24"/>
-          <w:u w:val="single"/>
-        </w:rPr>
-        <w:t>.</w:t>
-      </w:r>
-      <w:r>
-        <w:rPr>
-          <w:b/>
-          <w:bCs/>
-          <w:sz w:val="24"/>
-          <w:szCs w:val="24"/>
-          <w:u w:val="single"/>
-        </w:rPr>
-        <w:t>3</w:t>
-      </w:r>
-      <w:r>
-        <w:rPr>
-          <w:b/>
-          <w:bCs/>
-          <w:sz w:val="24"/>
-          <w:szCs w:val="24"/>
-          <w:u w:val="single"/>
-        </w:rPr>
-        <w:t xml:space="preserve">. </w:t>
-      </w:r>
-      <w:r>
-        <w:rPr>
-          <w:b/>
-          <w:bCs/>
-          <w:sz w:val="24"/>
-          <w:szCs w:val="24"/>
-          <w:u w:val="single"/>
-        </w:rPr>
-        <w:t>Tesztelési eredmények</w:t>
-      </w:r>
-      <w:bookmarkEnd w:id="45"/>
+          <w:highlight w:val="red"/>
+          <w:u w:val="single"/>
+        </w:rPr>
+        <w:t>3.10.3. Tesztelési eredmények</w:t>
+      </w:r>
+      <w:bookmarkEnd w:id="58"/>
     </w:p>
     <w:p>
       <w:r>
@@ -13444,7 +12580,7 @@
                     </pic:cNvPicPr>
                   </pic:nvPicPr>
                   <pic:blipFill>
-                    <a:blip r:embed="rId35" cstate="print">
+                    <a:blip r:embed="rId39" cstate="print">
                       <a:extLst>
                         <a:ext uri="{28A0092B-C50C-407E-A947-70E740481C1C}">
                           <a14:useLocalDpi xmlns:a14="http://schemas.microsoft.com/office/drawing/2010/main" val="0"/>
@@ -13518,16 +12654,17 @@
           <w:u w:val="single"/>
         </w:rPr>
       </w:pPr>
-      <w:bookmarkStart w:id="46" w:name="_Toc194436030"/>
+      <w:bookmarkStart w:id="59" w:name="_Toc194436030"/>
       <w:r>
         <w:rPr>
           <w:b/>
           <w:bCs/>
           <w:sz w:val="24"/>
           <w:szCs w:val="24"/>
-          <w:u w:val="single"/>
-        </w:rPr>
-        <w:t>3.</w:t>
+          <w:highlight w:val="red"/>
+          <w:u w:val="single"/>
+        </w:rPr>
+        <w:t xml:space="preserve">3.10.4. </w:t>
       </w:r>
       <w:r>
         <w:rPr>
@@ -13535,51 +12672,12 @@
           <w:bCs/>
           <w:sz w:val="24"/>
           <w:szCs w:val="24"/>
-          <w:u w:val="single"/>
-        </w:rPr>
-        <w:t>10</w:t>
-      </w:r>
-      <w:r>
-        <w:rPr>
-          <w:b/>
-          <w:bCs/>
-          <w:sz w:val="24"/>
-          <w:szCs w:val="24"/>
-          <w:u w:val="single"/>
-        </w:rPr>
-        <w:t>.</w:t>
-      </w:r>
-      <w:r>
-        <w:rPr>
-          <w:b/>
-          <w:bCs/>
-          <w:sz w:val="24"/>
-          <w:szCs w:val="24"/>
-          <w:u w:val="single"/>
-        </w:rPr>
-        <w:t>4</w:t>
-      </w:r>
-      <w:r>
-        <w:rPr>
-          <w:b/>
-          <w:bCs/>
-          <w:sz w:val="24"/>
-          <w:szCs w:val="24"/>
-          <w:u w:val="single"/>
-        </w:rPr>
-        <w:t xml:space="preserve">. </w:t>
-      </w:r>
-      <w:r>
-        <w:rPr>
-          <w:b/>
-          <w:bCs/>
-          <w:sz w:val="24"/>
-          <w:szCs w:val="24"/>
+          <w:highlight w:val="red"/>
           <w:u w:val="single"/>
         </w:rPr>
         <w:t>Tesztek részletes leírása</w:t>
       </w:r>
-      <w:bookmarkEnd w:id="46"/>
+      <w:bookmarkEnd w:id="59"/>
     </w:p>
     <w:p>
       <w:r>
@@ -13602,12 +12700,13 @@
           <w:u w:val="single"/>
         </w:rPr>
       </w:pPr>
-      <w:bookmarkStart w:id="47" w:name="_Toc194436031"/>
+      <w:bookmarkStart w:id="60" w:name="_Toc194436031"/>
       <w:r>
         <w:rPr>
           <w:rFonts w:asciiTheme="minorHAnsi" w:hAnsiTheme="minorHAnsi" w:cstheme="minorHAnsi"/>
           <w:b/>
           <w:bCs/>
+          <w:highlight w:val="green"/>
           <w:u w:val="single"/>
         </w:rPr>
         <w:t>3.1</w:t>
@@ -13617,6 +12716,7 @@
           <w:rFonts w:asciiTheme="minorHAnsi" w:hAnsiTheme="minorHAnsi" w:cstheme="minorHAnsi"/>
           <w:b/>
           <w:bCs/>
+          <w:highlight w:val="green"/>
           <w:u w:val="single"/>
         </w:rPr>
         <w:t>1</w:t>
@@ -13626,11 +12726,12 @@
           <w:rFonts w:asciiTheme="minorHAnsi" w:hAnsiTheme="minorHAnsi" w:cstheme="minorHAnsi"/>
           <w:b/>
           <w:bCs/>
+          <w:highlight w:val="green"/>
           <w:u w:val="single"/>
         </w:rPr>
         <w:t>. Verziókezelés</w:t>
       </w:r>
-      <w:bookmarkEnd w:id="47"/>
+      <w:bookmarkEnd w:id="60"/>
     </w:p>
     <w:p>
       <w:r>
@@ -13753,7 +12854,7 @@
                     <pic:cNvPicPr/>
                   </pic:nvPicPr>
                   <pic:blipFill>
-                    <a:blip r:embed="rId36"/>
+                    <a:blip r:embed="rId40"/>
                     <a:stretch>
                       <a:fillRect/>
                     </a:stretch>
@@ -13817,7 +12918,7 @@
                     <pic:cNvPicPr/>
                   </pic:nvPicPr>
                   <pic:blipFill>
-                    <a:blip r:embed="rId37"/>
+                    <a:blip r:embed="rId41"/>
                     <a:stretch>
                       <a:fillRect/>
                     </a:stretch>
@@ -13877,12 +12978,13 @@
           <w:u w:val="single"/>
         </w:rPr>
       </w:pPr>
-      <w:bookmarkStart w:id="48" w:name="_Toc194436032"/>
+      <w:bookmarkStart w:id="61" w:name="_Toc194436032"/>
       <w:r>
         <w:rPr>
           <w:rFonts w:asciiTheme="minorHAnsi" w:hAnsiTheme="minorHAnsi" w:cstheme="minorHAnsi"/>
           <w:b/>
           <w:bCs/>
+          <w:highlight w:val="yellow"/>
           <w:u w:val="single"/>
         </w:rPr>
         <w:t xml:space="preserve">3.12. A program </w:t>
@@ -13893,12 +12995,32 @@
           <w:rFonts w:asciiTheme="minorHAnsi" w:hAnsiTheme="minorHAnsi" w:cstheme="minorHAnsi"/>
           <w:b/>
           <w:bCs/>
-          <w:u w:val="single"/>
-        </w:rPr>
-        <w:t>logolása</w:t>
-      </w:r>
-      <w:bookmarkEnd w:id="48"/>
-      <w:proofErr w:type="spellEnd"/>
+          <w:highlight w:val="yellow"/>
+          <w:u w:val="single"/>
+        </w:rPr>
+        <w:t>logolás</w:t>
+      </w:r>
+      <w:commentRangeStart w:id="62"/>
+      <w:r>
+        <w:rPr>
+          <w:rFonts w:asciiTheme="minorHAnsi" w:hAnsiTheme="minorHAnsi" w:cstheme="minorHAnsi"/>
+          <w:b/>
+          <w:bCs/>
+          <w:highlight w:val="yellow"/>
+          <w:u w:val="single"/>
+        </w:rPr>
+        <w:t>a</w:t>
+      </w:r>
+      <w:bookmarkEnd w:id="61"/>
+      <w:commentRangeEnd w:id="62"/>
+      <w:proofErr w:type="spellEnd"/>
+      <w:r>
+        <w:rPr>
+          <w:rStyle w:val="Jegyzethivatkozs"/>
+          <w:rFonts w:asciiTheme="minorHAnsi" w:eastAsiaTheme="minorHAnsi" w:hAnsiTheme="minorHAnsi" w:cstheme="minorBidi"/>
+        </w:rPr>
+        <w:commentReference w:id="62"/>
+      </w:r>
     </w:p>
     <w:p>
       <w:pPr>
@@ -14038,7 +13160,7 @@
                     <pic:cNvPicPr/>
                   </pic:nvPicPr>
                   <pic:blipFill>
-                    <a:blip r:embed="rId38"/>
+                    <a:blip r:embed="rId42"/>
                     <a:stretch>
                       <a:fillRect/>
                     </a:stretch>
@@ -14097,12 +13219,13 @@
           <w:u w:val="single"/>
         </w:rPr>
       </w:pPr>
-      <w:bookmarkStart w:id="49" w:name="_Toc194436033"/>
+      <w:bookmarkStart w:id="63" w:name="_Toc194436033"/>
       <w:r>
         <w:rPr>
           <w:rFonts w:asciiTheme="minorHAnsi" w:hAnsiTheme="minorHAnsi" w:cstheme="minorHAnsi"/>
           <w:b/>
           <w:bCs/>
+          <w:highlight w:val="red"/>
           <w:u w:val="single"/>
         </w:rPr>
         <w:t xml:space="preserve">3.13. A program </w:t>
@@ -14113,11 +13236,12 @@
           <w:rFonts w:asciiTheme="minorHAnsi" w:hAnsiTheme="minorHAnsi" w:cstheme="minorHAnsi"/>
           <w:b/>
           <w:bCs/>
+          <w:highlight w:val="red"/>
           <w:u w:val="single"/>
         </w:rPr>
         <w:t>konfigolása</w:t>
       </w:r>
-      <w:bookmarkEnd w:id="49"/>
+      <w:bookmarkEnd w:id="63"/>
       <w:proofErr w:type="spellEnd"/>
     </w:p>
     <w:p>
@@ -14150,17 +13274,18 @@
           <w:u w:val="single"/>
         </w:rPr>
       </w:pPr>
-      <w:bookmarkStart w:id="50" w:name="_Toc194436034"/>
+      <w:bookmarkStart w:id="64" w:name="_Toc194436034"/>
       <w:r>
         <w:rPr>
           <w:rFonts w:asciiTheme="minorHAnsi" w:hAnsiTheme="minorHAnsi" w:cstheme="minorHAnsi"/>
           <w:b/>
           <w:bCs/>
+          <w:highlight w:val="red"/>
           <w:u w:val="single"/>
         </w:rPr>
         <w:t>3.14. Tanítási módszerek és annak különbségei</w:t>
       </w:r>
-      <w:bookmarkEnd w:id="50"/>
+      <w:bookmarkEnd w:id="64"/>
     </w:p>
     <w:p>
       <w:pPr>
@@ -14186,12 +13311,13 @@
           <w:u w:val="single"/>
         </w:rPr>
       </w:pPr>
-      <w:bookmarkStart w:id="51" w:name="_Toc194436035"/>
+      <w:bookmarkStart w:id="65" w:name="_Toc194436035"/>
       <w:r>
         <w:rPr>
           <w:rFonts w:asciiTheme="minorHAnsi" w:hAnsiTheme="minorHAnsi" w:cstheme="minorHAnsi"/>
           <w:b/>
           <w:bCs/>
+          <w:highlight w:val="red"/>
           <w:u w:val="single"/>
         </w:rPr>
         <w:t>3.1</w:t>
@@ -14201,6 +13327,7 @@
           <w:rFonts w:asciiTheme="minorHAnsi" w:hAnsiTheme="minorHAnsi" w:cstheme="minorHAnsi"/>
           <w:b/>
           <w:bCs/>
+          <w:highlight w:val="red"/>
           <w:u w:val="single"/>
         </w:rPr>
         <w:t>5</w:t>
@@ -14210,6 +13337,7 @@
           <w:rFonts w:asciiTheme="minorHAnsi" w:hAnsiTheme="minorHAnsi" w:cstheme="minorHAnsi"/>
           <w:b/>
           <w:bCs/>
+          <w:highlight w:val="red"/>
           <w:u w:val="single"/>
         </w:rPr>
         <w:t xml:space="preserve">. </w:t>
@@ -14219,6 +13347,7 @@
           <w:rFonts w:asciiTheme="minorHAnsi" w:hAnsiTheme="minorHAnsi" w:cstheme="minorHAnsi"/>
           <w:b/>
           <w:bCs/>
+          <w:highlight w:val="red"/>
           <w:u w:val="single"/>
         </w:rPr>
         <w:t xml:space="preserve">A </w:t>
@@ -14229,6 +13358,7 @@
           <w:rFonts w:asciiTheme="minorHAnsi" w:hAnsiTheme="minorHAnsi" w:cstheme="minorHAnsi"/>
           <w:b/>
           <w:bCs/>
+          <w:highlight w:val="red"/>
           <w:u w:val="single"/>
         </w:rPr>
         <w:t>resources</w:t>
@@ -14239,11 +13369,12 @@
           <w:rFonts w:asciiTheme="minorHAnsi" w:hAnsiTheme="minorHAnsi" w:cstheme="minorHAnsi"/>
           <w:b/>
           <w:bCs/>
+          <w:highlight w:val="red"/>
           <w:u w:val="single"/>
         </w:rPr>
         <w:t xml:space="preserve"> mappában létrejött adatok részletes leírása</w:t>
       </w:r>
-      <w:bookmarkEnd w:id="51"/>
+      <w:bookmarkEnd w:id="65"/>
     </w:p>
     <w:p>
       <w:pPr>
@@ -14287,10 +13418,11 @@
           <w:bCs/>
           <w:sz w:val="44"/>
           <w:szCs w:val="44"/>
-          <w:u w:val="single"/>
-        </w:rPr>
-      </w:pPr>
-      <w:bookmarkStart w:id="52" w:name="_Toc194436036"/>
+          <w:highlight w:val="yellow"/>
+          <w:u w:val="single"/>
+        </w:rPr>
+      </w:pPr>
+      <w:bookmarkStart w:id="66" w:name="_Toc194436036"/>
       <w:r>
         <w:rPr>
           <w:rFonts w:asciiTheme="minorHAnsi" w:hAnsiTheme="minorHAnsi" w:cstheme="minorHAnsi"/>
@@ -14298,12 +13430,34 @@
           <w:bCs/>
           <w:sz w:val="44"/>
           <w:szCs w:val="44"/>
+          <w:highlight w:val="yellow"/>
           <w:u w:val="single"/>
         </w:rPr>
         <w:lastRenderedPageBreak/>
-        <w:t>Összefoglalás</w:t>
-      </w:r>
-      <w:bookmarkEnd w:id="52"/>
+        <w:t>Összefoglalá</w:t>
+      </w:r>
+      <w:commentRangeStart w:id="67"/>
+      <w:r>
+        <w:rPr>
+          <w:rFonts w:asciiTheme="minorHAnsi" w:hAnsiTheme="minorHAnsi" w:cstheme="minorHAnsi"/>
+          <w:b/>
+          <w:bCs/>
+          <w:sz w:val="44"/>
+          <w:szCs w:val="44"/>
+          <w:highlight w:val="yellow"/>
+          <w:u w:val="single"/>
+        </w:rPr>
+        <w:t>s</w:t>
+      </w:r>
+      <w:bookmarkEnd w:id="66"/>
+      <w:commentRangeEnd w:id="67"/>
+      <w:r>
+        <w:rPr>
+          <w:rStyle w:val="Jegyzethivatkozs"/>
+          <w:rFonts w:asciiTheme="minorHAnsi" w:eastAsiaTheme="minorHAnsi" w:hAnsiTheme="minorHAnsi" w:cstheme="minorBidi"/>
+        </w:rPr>
+        <w:commentReference w:id="67"/>
+      </w:r>
     </w:p>
     <w:p>
       <w:r>
@@ -14348,35 +13502,37 @@
           <w:u w:val="single"/>
         </w:rPr>
       </w:pPr>
-      <w:bookmarkStart w:id="53" w:name="_Toc194436037"/>
+      <w:bookmarkStart w:id="68" w:name="_Toc194436037"/>
       <w:r>
         <w:rPr>
           <w:rFonts w:asciiTheme="minorHAnsi" w:hAnsiTheme="minorHAnsi" w:cstheme="minorHAnsi"/>
           <w:b/>
           <w:bCs/>
-          <w:u w:val="single"/>
-        </w:rPr>
-        <w:t>4</w:t>
-      </w:r>
+          <w:highlight w:val="yellow"/>
+          <w:u w:val="single"/>
+        </w:rPr>
+        <w:t>4.1. További fejlesztési lehetősége</w:t>
+      </w:r>
+      <w:commentRangeStart w:id="69"/>
       <w:r>
         <w:rPr>
           <w:rFonts w:asciiTheme="minorHAnsi" w:hAnsiTheme="minorHAnsi" w:cstheme="minorHAnsi"/>
           <w:b/>
           <w:bCs/>
-          <w:u w:val="single"/>
-        </w:rPr>
-        <w:t xml:space="preserve">.1. </w:t>
-      </w:r>
-      <w:r>
-        <w:rPr>
-          <w:rFonts w:asciiTheme="minorHAnsi" w:hAnsiTheme="minorHAnsi" w:cstheme="minorHAnsi"/>
-          <w:b/>
-          <w:bCs/>
-          <w:u w:val="single"/>
-        </w:rPr>
-        <w:t>További fejlesztési lehetőségek</w:t>
-      </w:r>
-      <w:bookmarkEnd w:id="53"/>
+          <w:highlight w:val="yellow"/>
+          <w:u w:val="single"/>
+        </w:rPr>
+        <w:t>k</w:t>
+      </w:r>
+      <w:bookmarkEnd w:id="68"/>
+      <w:commentRangeEnd w:id="69"/>
+      <w:r>
+        <w:rPr>
+          <w:rStyle w:val="Jegyzethivatkozs"/>
+          <w:rFonts w:asciiTheme="minorHAnsi" w:eastAsiaTheme="minorHAnsi" w:hAnsiTheme="minorHAnsi" w:cstheme="minorBidi"/>
+        </w:rPr>
+        <w:commentReference w:id="69"/>
+      </w:r>
     </w:p>
     <w:p>
       <w:r>
@@ -14428,10 +13584,11 @@
           <w:bCs/>
           <w:sz w:val="44"/>
           <w:szCs w:val="44"/>
-          <w:u w:val="single"/>
-        </w:rPr>
-      </w:pPr>
-      <w:bookmarkStart w:id="54" w:name="_Toc194436038"/>
+          <w:highlight w:val="green"/>
+          <w:u w:val="single"/>
+        </w:rPr>
+      </w:pPr>
+      <w:bookmarkStart w:id="70" w:name="_Toc194436038"/>
       <w:r>
         <w:rPr>
           <w:rFonts w:asciiTheme="minorHAnsi" w:hAnsiTheme="minorHAnsi" w:cstheme="minorHAnsi"/>
@@ -14439,12 +13596,13 @@
           <w:bCs/>
           <w:sz w:val="44"/>
           <w:szCs w:val="44"/>
+          <w:highlight w:val="green"/>
           <w:u w:val="single"/>
         </w:rPr>
         <w:lastRenderedPageBreak/>
         <w:t>Irodalomjegyzék</w:t>
       </w:r>
-      <w:bookmarkEnd w:id="54"/>
+      <w:bookmarkEnd w:id="70"/>
     </w:p>
     <w:p>
       <w:pPr>
@@ -14562,7 +13720,7 @@
       <w:r>
         <w:t xml:space="preserve">: </w:t>
       </w:r>
-      <w:hyperlink r:id="rId39" w:history="1">
+      <w:hyperlink r:id="rId43" w:history="1">
         <w:r>
           <w:t>https://pmc.ncbi.nlm.nih.gov/articles/PMC8523813/</w:t>
         </w:r>
@@ -14642,7 +13800,7 @@
       <w:r>
         <w:t xml:space="preserve">: </w:t>
       </w:r>
-      <w:hyperlink r:id="rId40" w:history="1">
+      <w:hyperlink r:id="rId44" w:history="1">
         <w:r>
           <w:t>https://www.aboutamazon.com/news/innovation-at-amazon/how-amazon-uses-generative-ai</w:t>
         </w:r>
@@ -14719,7 +13877,7 @@
       <w:r>
         <w:t xml:space="preserve">: </w:t>
       </w:r>
-      <w:hyperlink r:id="rId41" w:history="1">
+      <w:hyperlink r:id="rId45" w:history="1">
         <w:r>
           <w:t>https://safety.google/gmail/</w:t>
         </w:r>
@@ -14788,7 +13946,7 @@
       <w:r>
         <w:t xml:space="preserve">: </w:t>
       </w:r>
-      <w:hyperlink r:id="rId42" w:history="1">
+      <w:hyperlink r:id="rId46" w:history="1">
         <w:r>
           <w:t>https://colab.research.google.com/github/Stable-Baselines-Team/rl-colab-notebooks/blob/sb3/atari_games.ipynb</w:t>
         </w:r>
@@ -14860,7 +14018,7 @@
       <w:r>
         <w:t xml:space="preserve">: </w:t>
       </w:r>
-      <w:hyperlink r:id="rId43" w:history="1">
+      <w:hyperlink r:id="rId47" w:history="1">
         <w:r>
           <w:rPr>
             <w:rStyle w:val="Hiperhivatkozs"/>
@@ -14948,7 +14106,7 @@
       <w:r>
         <w:t xml:space="preserve"> </w:t>
       </w:r>
-      <w:hyperlink r:id="rId44" w:history="1">
+      <w:hyperlink r:id="rId48" w:history="1">
         <w:r>
           <w:rPr>
             <w:rStyle w:val="Hiperhivatkozs"/>
@@ -15001,7 +14159,7 @@
       <w:r>
         <w:t xml:space="preserve">: </w:t>
       </w:r>
-      <w:hyperlink r:id="rId45" w:history="1">
+      <w:hyperlink r:id="rId49" w:history="1">
         <w:r>
           <w:rPr>
             <w:rStyle w:val="Hiperhivatkozs"/>
@@ -15129,7 +14287,7 @@
       <w:r>
         <w:t xml:space="preserve"> </w:t>
       </w:r>
-      <w:hyperlink r:id="rId46" w:history="1">
+      <w:hyperlink r:id="rId50" w:history="1">
         <w:r>
           <w:rPr>
             <w:rStyle w:val="Hiperhivatkozs"/>
@@ -15228,7 +14386,7 @@
         <w:pStyle w:val="Listaszerbekezds"/>
         <w:ind w:left="567"/>
       </w:pPr>
-      <w:hyperlink r:id="rId47" w:history="1">
+      <w:hyperlink r:id="rId51" w:history="1">
         <w:r>
           <w:rPr>
             <w:rStyle w:val="Hiperhivatkozs"/>
@@ -15269,7 +14427,7 @@
       </w:pPr>
     </w:p>
     <w:sectPr>
-      <w:footerReference w:type="default" r:id="rId48"/>
+      <w:footerReference w:type="default" r:id="rId52"/>
       <w:pgSz w:w="11906" w:h="16838"/>
       <w:pgMar w:top="1418" w:right="1418" w:bottom="1418" w:left="1418" w:header="709" w:footer="709" w:gutter="0"/>
       <w:cols w:space="708"/>
@@ -15277,6 +14435,346 @@
     </w:sectPr>
   </w:body>
 </w:document>
+</file>
+
+<file path=word/comments.xml><?xml version="1.0" encoding="utf-8"?>
+<w:comments xmlns:wpc="http://schemas.microsoft.com/office/word/2010/wordprocessingCanvas" xmlns:cx="http://schemas.microsoft.com/office/drawing/2014/chartex" xmlns:cx1="http://schemas.microsoft.com/office/drawing/2015/9/8/chartex" xmlns:cx2="http://schemas.microsoft.com/office/drawing/2015/10/21/chartex" xmlns:cx3="http://schemas.microsoft.com/office/drawing/2016/5/9/chartex" xmlns:cx4="http://schemas.microsoft.com/office/drawing/2016/5/10/chartex" xmlns:cx5="http://schemas.microsoft.com/office/drawing/2016/5/11/chartex" xmlns:cx6="http://schemas.microsoft.com/office/drawing/2016/5/12/chartex" xmlns:cx7="http://schemas.microsoft.com/office/drawing/2016/5/13/chartex" xmlns:cx8="http://schemas.microsoft.com/office/drawing/2016/5/14/chartex" xmlns:mc="http://schemas.openxmlformats.org/markup-compatibility/2006" xmlns:aink="http://schemas.microsoft.com/office/drawing/2016/ink" xmlns:am3d="http://schemas.microsoft.com/office/drawing/2017/model3d" xmlns:o="urn:schemas-microsoft-com:office:office" xmlns:oel="http://schemas.microsoft.com/office/2019/extlst" xmlns:r="http://schemas.openxmlformats.org/officeDocument/2006/relationships" xmlns:m="http://schemas.openxmlformats.org/officeDocument/2006/math" xmlns:v="urn:schemas-microsoft-com:vml" xmlns:wp14="http://schemas.microsoft.com/office/word/2010/wordprocessingDrawing" xmlns:wp="http://schemas.openxmlformats.org/drawingml/2006/wordprocessingDrawing" xmlns:w10="urn:schemas-microsoft-com:office:word" xmlns:w="http://schemas.openxmlformats.org/wordprocessingml/2006/main" xmlns:w14="http://schemas.microsoft.com/office/word/2010/wordml" xmlns:w15="http://schemas.microsoft.com/office/word/2012/wordml" xmlns:w16cex="http://schemas.microsoft.com/office/word/2018/wordml/cex" xmlns:w16cid="http://schemas.microsoft.com/office/word/2016/wordml/cid" xmlns:w16="http://schemas.microsoft.com/office/word/2018/wordml" xmlns:w16du="http://schemas.microsoft.com/office/word/2023/wordml/word16du" xmlns:w16sdtdh="http://schemas.microsoft.com/office/word/2020/wordml/sdtdatahash" xmlns:w16sdtfl="http://schemas.microsoft.com/office/word/2024/wordml/sdtformatlock" xmlns:w16se="http://schemas.microsoft.com/office/word/2015/wordml/symex" xmlns:wpg="http://schemas.microsoft.com/office/word/2010/wordprocessingGroup" xmlns:wpi="http://schemas.microsoft.com/office/word/2010/wordprocessingInk" xmlns:wne="http://schemas.microsoft.com/office/word/2006/wordml" xmlns:wps="http://schemas.microsoft.com/office/word/2010/wordprocessingShape" mc:Ignorable="w14 w15 w16se w16cid w16 w16cex w16sdtdh w16sdtfl w16du wp14">
+  <w:comment w:id="9" w:author="Döme Vörös" w:date="2025-04-03T16:31:00Z" w:initials="DV">
+    <w:p>
+      <w:pPr>
+        <w:pStyle w:val="Jegyzetszveg"/>
+        <w:jc w:val="left"/>
+      </w:pPr>
+      <w:r>
+        <w:rPr>
+          <w:rStyle w:val="Jegyzethivatkozs"/>
+        </w:rPr>
+        <w:annotationRef/>
+      </w:r>
+      <w:r>
+        <w:t>Bevezetést és Befejezést írni ennek</w:t>
+      </w:r>
+    </w:p>
+  </w:comment>
+  <w:comment w:id="11" w:author="Döme Vörös" w:date="2025-04-03T16:32:00Z" w:initials="DV">
+    <w:p>
+      <w:pPr>
+        <w:pStyle w:val="Jegyzetszveg"/>
+        <w:jc w:val="left"/>
+      </w:pPr>
+      <w:r>
+        <w:rPr>
+          <w:rStyle w:val="Jegyzethivatkozs"/>
+        </w:rPr>
+        <w:annotationRef/>
+      </w:r>
+      <w:r>
+        <w:t>Felületesek ezek a fejezetek</w:t>
+      </w:r>
+    </w:p>
+  </w:comment>
+  <w:comment w:id="23" w:author="Döme Vörös" w:date="2025-04-03T16:31:00Z" w:initials="DV">
+    <w:p>
+      <w:pPr>
+        <w:pStyle w:val="Jegyzetszveg"/>
+        <w:jc w:val="left"/>
+      </w:pPr>
+      <w:r>
+        <w:rPr>
+          <w:rStyle w:val="Jegyzethivatkozs"/>
+        </w:rPr>
+        <w:annotationRef/>
+      </w:r>
+      <w:r>
+        <w:t>Térköz</w:t>
+      </w:r>
+    </w:p>
+  </w:comment>
+  <w:comment w:id="25" w:author="Döme Vörös" w:date="2025-04-03T16:31:00Z" w:initials="DV">
+    <w:p>
+      <w:pPr>
+        <w:pStyle w:val="Jegyzetszveg"/>
+        <w:jc w:val="left"/>
+      </w:pPr>
+      <w:r>
+        <w:rPr>
+          <w:rStyle w:val="Jegyzethivatkozs"/>
+        </w:rPr>
+        <w:annotationRef/>
+      </w:r>
+      <w:r>
+        <w:t>Kitalálni mi lesz a zip fájl neve, lehet ez csak utolsó pillanatra marad</w:t>
+      </w:r>
+    </w:p>
+  </w:comment>
+  <w:comment w:id="28" w:author="Döme Vörös" w:date="2025-04-03T16:27:00Z" w:initials="DV">
+    <w:p>
+      <w:pPr>
+        <w:pStyle w:val="Jegyzetszveg"/>
+        <w:jc w:val="left"/>
+      </w:pPr>
+      <w:r>
+        <w:rPr>
+          <w:rStyle w:val="Jegyzethivatkozs"/>
+        </w:rPr>
+        <w:annotationRef/>
+      </w:r>
+      <w:r>
+        <w:t>Új külső könyvtárakat felvenni ide</w:t>
+      </w:r>
+    </w:p>
+  </w:comment>
+  <w:comment w:id="33" w:author="Döme Vörös" w:date="2025-04-03T16:25:00Z" w:initials="DV">
+    <w:p>
+      <w:pPr>
+        <w:pStyle w:val="Jegyzetszveg"/>
+        <w:jc w:val="left"/>
+      </w:pPr>
+      <w:r>
+        <w:rPr>
+          <w:rStyle w:val="Jegyzethivatkozs"/>
+        </w:rPr>
+        <w:annotationRef/>
+      </w:r>
+      <w:r>
+        <w:t>Bevezetést és Befejezést írni ennek</w:t>
+      </w:r>
+    </w:p>
+  </w:comment>
+  <w:comment w:id="35" w:author="Döme Vörös" w:date="2025-04-03T16:24:00Z" w:initials="DV">
+    <w:p>
+      <w:pPr>
+        <w:pStyle w:val="Jegyzetszveg"/>
+        <w:jc w:val="left"/>
+      </w:pPr>
+      <w:r>
+        <w:rPr>
+          <w:rStyle w:val="Jegyzethivatkozs"/>
+        </w:rPr>
+        <w:annotationRef/>
+      </w:r>
+      <w:r>
+        <w:t>Kicsit átfogalmazni</w:t>
+      </w:r>
+    </w:p>
+  </w:comment>
+  <w:comment w:id="37" w:author="Döme Vörös" w:date="2025-04-03T16:23:00Z" w:initials="DV">
+    <w:p>
+      <w:pPr>
+        <w:pStyle w:val="Jegyzetszveg"/>
+        <w:jc w:val="left"/>
+      </w:pPr>
+      <w:r>
+        <w:rPr>
+          <w:rStyle w:val="Jegyzethivatkozs"/>
+        </w:rPr>
+        <w:annotationRef/>
+      </w:r>
+      <w:r>
+        <w:t>Kicist átírni, esetleg kicsit több info?</w:t>
+      </w:r>
+    </w:p>
+  </w:comment>
+  <w:comment w:id="39" w:author="Döme Vörös" w:date="2025-04-03T16:21:00Z" w:initials="DV">
+    <w:p>
+      <w:pPr>
+        <w:pStyle w:val="Jegyzetszveg"/>
+        <w:jc w:val="left"/>
+      </w:pPr>
+      <w:r>
+        <w:rPr>
+          <w:rStyle w:val="Jegyzethivatkozs"/>
+        </w:rPr>
+        <w:annotationRef/>
+      </w:r>
+      <w:r>
+        <w:t>topográfia hiányzik</w:t>
+      </w:r>
+    </w:p>
+  </w:comment>
+  <w:comment w:id="42" w:author="Döme Vörös" w:date="2025-04-03T16:20:00Z" w:initials="DV">
+    <w:p>
+      <w:pPr>
+        <w:pStyle w:val="Jegyzetszveg"/>
+        <w:jc w:val="left"/>
+      </w:pPr>
+      <w:r>
+        <w:rPr>
+          <w:rStyle w:val="Jegyzethivatkozs"/>
+        </w:rPr>
+        <w:annotationRef/>
+      </w:r>
+      <w:r>
+        <w:t>Felületes</w:t>
+      </w:r>
+    </w:p>
+  </w:comment>
+  <w:comment w:id="44" w:author="Döme Vörös" w:date="2025-04-03T12:34:00Z" w:initials="DV">
+    <w:p>
+      <w:pPr>
+        <w:pStyle w:val="Jegyzetszveg"/>
+        <w:jc w:val="left"/>
+      </w:pPr>
+      <w:r>
+        <w:rPr>
+          <w:rStyle w:val="Jegyzethivatkozs"/>
+        </w:rPr>
+        <w:annotationRef/>
+      </w:r>
+      <w:r>
+        <w:t>Kellenek ezek a fejezetek egyáltalán a dolgozatba?</w:t>
+      </w:r>
+    </w:p>
+  </w:comment>
+  <w:comment w:id="52" w:author="Döme Vörös" w:date="2025-04-03T16:18:00Z" w:initials="DV">
+    <w:p>
+      <w:pPr>
+        <w:pStyle w:val="Jegyzetszveg"/>
+        <w:jc w:val="left"/>
+      </w:pPr>
+      <w:r>
+        <w:rPr>
+          <w:rStyle w:val="Jegyzethivatkozs"/>
+        </w:rPr>
+        <w:annotationRef/>
+      </w:r>
+      <w:r>
+        <w:t>sok todo, azokat meg kell csinálni</w:t>
+      </w:r>
+    </w:p>
+  </w:comment>
+  <w:comment w:id="54" w:author="Döme Vörös" w:date="2025-04-03T12:32:00Z" w:initials="DV">
+    <w:p>
+      <w:pPr>
+        <w:pStyle w:val="Jegyzetszveg"/>
+        <w:jc w:val="left"/>
+      </w:pPr>
+      <w:r>
+        <w:rPr>
+          <w:rStyle w:val="Jegyzethivatkozs"/>
+        </w:rPr>
+        <w:annotationRef/>
+      </w:r>
+      <w:r>
+        <w:t>Tesztelés kódok megírása utána csinálom meg a 3.9-3.10 fejezeteket</w:t>
+      </w:r>
+    </w:p>
+  </w:comment>
+  <w:comment w:id="62" w:author="Döme Vörös" w:date="2025-04-03T12:32:00Z" w:initials="DV">
+    <w:p>
+      <w:pPr>
+        <w:pStyle w:val="Jegyzetszveg"/>
+        <w:jc w:val="left"/>
+      </w:pPr>
+      <w:r>
+        <w:rPr>
+          <w:rStyle w:val="Jegyzethivatkozs"/>
+        </w:rPr>
+        <w:annotationRef/>
+      </w:r>
+      <w:r>
+        <w:t>Túl egyben van a szöveg, fix pls</w:t>
+      </w:r>
+    </w:p>
+  </w:comment>
+  <w:comment w:id="67" w:author="Döme Vörös" w:date="2025-04-03T12:32:00Z" w:initials="DV">
+    <w:p>
+      <w:pPr>
+        <w:pStyle w:val="Jegyzetszveg"/>
+        <w:jc w:val="left"/>
+      </w:pPr>
+      <w:r>
+        <w:rPr>
+          <w:rStyle w:val="Jegyzethivatkozs"/>
+        </w:rPr>
+        <w:annotationRef/>
+      </w:r>
+      <w:r>
+        <w:t>Még extra szöveg? Lehet nem kell</w:t>
+      </w:r>
+    </w:p>
+  </w:comment>
+  <w:comment w:id="69" w:author="Döme Vörös" w:date="2025-04-03T12:31:00Z" w:initials="DV">
+    <w:p>
+      <w:pPr>
+        <w:pStyle w:val="Jegyzetszveg"/>
+        <w:jc w:val="left"/>
+      </w:pPr>
+      <w:r>
+        <w:rPr>
+          <w:rStyle w:val="Jegyzethivatkozs"/>
+        </w:rPr>
+        <w:annotationRef/>
+      </w:r>
+      <w:r>
+        <w:t>Világválasztó lesz, fix pls</w:t>
+      </w:r>
+    </w:p>
+  </w:comment>
+</w:comments>
+</file>
+
+<file path=word/commentsExtended.xml><?xml version="1.0" encoding="utf-8"?>
+<w15:commentsEx xmlns:wpc="http://schemas.microsoft.com/office/word/2010/wordprocessingCanvas" xmlns:cx="http://schemas.microsoft.com/office/drawing/2014/chartex" xmlns:cx1="http://schemas.microsoft.com/office/drawing/2015/9/8/chartex" xmlns:cx2="http://schemas.microsoft.com/office/drawing/2015/10/21/chartex" xmlns:cx3="http://schemas.microsoft.com/office/drawing/2016/5/9/chartex" xmlns:cx4="http://schemas.microsoft.com/office/drawing/2016/5/10/chartex" xmlns:cx5="http://schemas.microsoft.com/office/drawing/2016/5/11/chartex" xmlns:cx6="http://schemas.microsoft.com/office/drawing/2016/5/12/chartex" xmlns:cx7="http://schemas.microsoft.com/office/drawing/2016/5/13/chartex" xmlns:cx8="http://schemas.microsoft.com/office/drawing/2016/5/14/chartex" xmlns:mc="http://schemas.openxmlformats.org/markup-compatibility/2006" xmlns:aink="http://schemas.microsoft.com/office/drawing/2016/ink" xmlns:am3d="http://schemas.microsoft.com/office/drawing/2017/model3d" xmlns:o="urn:schemas-microsoft-com:office:office" xmlns:oel="http://schemas.microsoft.com/office/2019/extlst" xmlns:r="http://schemas.openxmlformats.org/officeDocument/2006/relationships" xmlns:m="http://schemas.openxmlformats.org/officeDocument/2006/math" xmlns:v="urn:schemas-microsoft-com:vml" xmlns:wp14="http://schemas.microsoft.com/office/word/2010/wordprocessingDrawing" xmlns:wp="http://schemas.openxmlformats.org/drawingml/2006/wordprocessingDrawing" xmlns:w10="urn:schemas-microsoft-com:office:word" xmlns:w="http://schemas.openxmlformats.org/wordprocessingml/2006/main" xmlns:w14="http://schemas.microsoft.com/office/word/2010/wordml" xmlns:w15="http://schemas.microsoft.com/office/word/2012/wordml" xmlns:w16cex="http://schemas.microsoft.com/office/word/2018/wordml/cex" xmlns:w16cid="http://schemas.microsoft.com/office/word/2016/wordml/cid" xmlns:w16="http://schemas.microsoft.com/office/word/2018/wordml" xmlns:w16du="http://schemas.microsoft.com/office/word/2023/wordml/word16du" xmlns:w16sdtdh="http://schemas.microsoft.com/office/word/2020/wordml/sdtdatahash" xmlns:w16sdtfl="http://schemas.microsoft.com/office/word/2024/wordml/sdtformatlock" xmlns:w16se="http://schemas.microsoft.com/office/word/2015/wordml/symex" xmlns:wpg="http://schemas.microsoft.com/office/word/2010/wordprocessingGroup" xmlns:wpi="http://schemas.microsoft.com/office/word/2010/wordprocessingInk" xmlns:wne="http://schemas.microsoft.com/office/word/2006/wordml" xmlns:wps="http://schemas.microsoft.com/office/word/2010/wordprocessingShape" mc:Ignorable="w14 w15 w16se w16cid w16 w16cex w16sdtdh w16sdtfl w16du wp14">
+  <w15:commentEx w15:paraId="057B4F6B" w15:done="0"/>
+  <w15:commentEx w15:paraId="6C786317" w15:done="0"/>
+  <w15:commentEx w15:paraId="6F41C708" w15:done="0"/>
+  <w15:commentEx w15:paraId="52E419FC" w15:done="0"/>
+  <w15:commentEx w15:paraId="2F89CD64" w15:done="0"/>
+  <w15:commentEx w15:paraId="158F06E9" w15:done="0"/>
+  <w15:commentEx w15:paraId="0BFCE46A" w15:done="0"/>
+  <w15:commentEx w15:paraId="119A1EE3" w15:done="0"/>
+  <w15:commentEx w15:paraId="355345D5" w15:done="0"/>
+  <w15:commentEx w15:paraId="095CA8EC" w15:done="0"/>
+  <w15:commentEx w15:paraId="3461C5F4" w15:done="0"/>
+  <w15:commentEx w15:paraId="51F74C6F" w15:done="0"/>
+  <w15:commentEx w15:paraId="0E1E46F9" w15:done="0"/>
+  <w15:commentEx w15:paraId="6D8C4115" w15:done="0"/>
+  <w15:commentEx w15:paraId="6793A610" w15:done="0"/>
+  <w15:commentEx w15:paraId="7A523C90" w15:done="0"/>
+</w15:commentsEx>
+</file>
+
+<file path=word/commentsExtensible.xml><?xml version="1.0" encoding="utf-8"?>
+<w16cex:commentsExtensible xmlns:wpc="http://schemas.microsoft.com/office/word/2010/wordprocessingCanvas" xmlns:cx="http://schemas.microsoft.com/office/drawing/2014/chartex" xmlns:cx1="http://schemas.microsoft.com/office/drawing/2015/9/8/chartex" xmlns:cx2="http://schemas.microsoft.com/office/drawing/2015/10/21/chartex" xmlns:cx3="http://schemas.microsoft.com/office/drawing/2016/5/9/chartex" xmlns:cx4="http://schemas.microsoft.com/office/drawing/2016/5/10/chartex" xmlns:cx5="http://schemas.microsoft.com/office/drawing/2016/5/11/chartex" xmlns:cx6="http://schemas.microsoft.com/office/drawing/2016/5/12/chartex" xmlns:cx7="http://schemas.microsoft.com/office/drawing/2016/5/13/chartex" xmlns:cx8="http://schemas.microsoft.com/office/drawing/2016/5/14/chartex" xmlns:cr="http://schemas.microsoft.com/office/comments/2020/reactions" xmlns:mc="http://schemas.openxmlformats.org/markup-compatibility/2006" xmlns:aink="http://schemas.microsoft.com/office/drawing/2016/ink" xmlns:am3d="http://schemas.microsoft.com/office/drawing/2017/model3d" xmlns:o="urn:schemas-microsoft-com:office:office" xmlns:oel="http://schemas.microsoft.com/office/2019/extlst" xmlns:r="http://schemas.openxmlformats.org/officeDocument/2006/relationships" xmlns:m="http://schemas.openxmlformats.org/officeDocument/2006/math" xmlns:v="urn:schemas-microsoft-com:vml" xmlns:wp14="http://schemas.microsoft.com/office/word/2010/wordprocessingDrawing" xmlns:wp="http://schemas.openxmlformats.org/drawingml/2006/wordprocessingDrawing" xmlns:w10="urn:schemas-microsoft-com:office:word" xmlns:w="http://schemas.openxmlformats.org/wordprocessingml/2006/main" xmlns:w14="http://schemas.microsoft.com/office/word/2010/wordml" xmlns:w15="http://schemas.microsoft.com/office/word/2012/wordml" xmlns:w16cex="http://schemas.microsoft.com/office/word/2018/wordml/cex" xmlns:w16cid="http://schemas.microsoft.com/office/word/2016/wordml/cid" xmlns:w16="http://schemas.microsoft.com/office/word/2018/wordml" xmlns:w16du="http://schemas.microsoft.com/office/word/2023/wordml/word16du" xmlns:w16sdtdh="http://schemas.microsoft.com/office/word/2020/wordml/sdtdatahash" xmlns:w16sdtfl="http://schemas.microsoft.com/office/word/2024/wordml/sdtformatlock" xmlns:w16se="http://schemas.microsoft.com/office/word/2015/wordml/symex" xmlns:wpg="http://schemas.microsoft.com/office/word/2010/wordprocessingGroup" xmlns:wpi="http://schemas.microsoft.com/office/word/2010/wordprocessingInk" xmlns:wne="http://schemas.microsoft.com/office/word/2006/wordml" xmlns:wps="http://schemas.microsoft.com/office/word/2010/wordprocessingShape" mc:Ignorable="w14 w15 w16se w16cid w16 w16cex w16sdtdh w16sdtfl cr w16du wp14">
+  <w16cex:commentExtensible w16cex:durableId="0971C270" w16cex:dateUtc="2025-04-03T14:31:00Z"/>
+  <w16cex:commentExtensible w16cex:durableId="7F356BA6" w16cex:dateUtc="2025-04-03T14:32:00Z"/>
+  <w16cex:commentExtensible w16cex:durableId="6ACBE31C" w16cex:dateUtc="2025-04-03T14:31:00Z"/>
+  <w16cex:commentExtensible w16cex:durableId="06388EBD" w16cex:dateUtc="2025-04-03T14:31:00Z"/>
+  <w16cex:commentExtensible w16cex:durableId="4C07890A" w16cex:dateUtc="2025-04-03T14:27:00Z"/>
+  <w16cex:commentExtensible w16cex:durableId="08A4A83E" w16cex:dateUtc="2025-04-03T14:25:00Z"/>
+  <w16cex:commentExtensible w16cex:durableId="39B8AB93" w16cex:dateUtc="2025-04-03T14:24:00Z"/>
+  <w16cex:commentExtensible w16cex:durableId="3FB0EF1A" w16cex:dateUtc="2025-04-03T14:23:00Z"/>
+  <w16cex:commentExtensible w16cex:durableId="2B31D393" w16cex:dateUtc="2025-04-03T14:21:00Z"/>
+  <w16cex:commentExtensible w16cex:durableId="65638D64" w16cex:dateUtc="2025-04-03T14:20:00Z"/>
+  <w16cex:commentExtensible w16cex:durableId="27378C07" w16cex:dateUtc="2025-04-03T10:34:00Z"/>
+  <w16cex:commentExtensible w16cex:durableId="55CC6DE8" w16cex:dateUtc="2025-04-03T14:18:00Z"/>
+  <w16cex:commentExtensible w16cex:durableId="4D612F0D" w16cex:dateUtc="2025-04-03T10:32:00Z"/>
+  <w16cex:commentExtensible w16cex:durableId="7D46EBDB" w16cex:dateUtc="2025-04-03T10:32:00Z"/>
+  <w16cex:commentExtensible w16cex:durableId="73818940" w16cex:dateUtc="2025-04-03T10:32:00Z"/>
+  <w16cex:commentExtensible w16cex:durableId="19B0D1D8" w16cex:dateUtc="2025-04-03T10:31:00Z"/>
+</w16cex:commentsExtensible>
+</file>
+
+<file path=word/commentsIds.xml><?xml version="1.0" encoding="utf-8"?>
+<w16cid:commentsIds xmlns:wpc="http://schemas.microsoft.com/office/word/2010/wordprocessingCanvas" xmlns:cx="http://schemas.microsoft.com/office/drawing/2014/chartex" xmlns:cx1="http://schemas.microsoft.com/office/drawing/2015/9/8/chartex" xmlns:cx2="http://schemas.microsoft.com/office/drawing/2015/10/21/chartex" xmlns:cx3="http://schemas.microsoft.com/office/drawing/2016/5/9/chartex" xmlns:cx4="http://schemas.microsoft.com/office/drawing/2016/5/10/chartex" xmlns:cx5="http://schemas.microsoft.com/office/drawing/2016/5/11/chartex" xmlns:cx6="http://schemas.microsoft.com/office/drawing/2016/5/12/chartex" xmlns:cx7="http://schemas.microsoft.com/office/drawing/2016/5/13/chartex" xmlns:cx8="http://schemas.microsoft.com/office/drawing/2016/5/14/chartex" xmlns:mc="http://schemas.openxmlformats.org/markup-compatibility/2006" xmlns:aink="http://schemas.microsoft.com/office/drawing/2016/ink" xmlns:am3d="http://schemas.microsoft.com/office/drawing/2017/model3d" xmlns:o="urn:schemas-microsoft-com:office:office" xmlns:oel="http://schemas.microsoft.com/office/2019/extlst" xmlns:r="http://schemas.openxmlformats.org/officeDocument/2006/relationships" xmlns:m="http://schemas.openxmlformats.org/officeDocument/2006/math" xmlns:v="urn:schemas-microsoft-com:vml" xmlns:wp14="http://schemas.microsoft.com/office/word/2010/wordprocessingDrawing" xmlns:wp="http://schemas.openxmlformats.org/drawingml/2006/wordprocessingDrawing" xmlns:w10="urn:schemas-microsoft-com:office:word" xmlns:w="http://schemas.openxmlformats.org/wordprocessingml/2006/main" xmlns:w14="http://schemas.microsoft.com/office/word/2010/wordml" xmlns:w15="http://schemas.microsoft.com/office/word/2012/wordml" xmlns:w16cex="http://schemas.microsoft.com/office/word/2018/wordml/cex" xmlns:w16cid="http://schemas.microsoft.com/office/word/2016/wordml/cid" xmlns:w16="http://schemas.microsoft.com/office/word/2018/wordml" xmlns:w16du="http://schemas.microsoft.com/office/word/2023/wordml/word16du" xmlns:w16sdtdh="http://schemas.microsoft.com/office/word/2020/wordml/sdtdatahash" xmlns:w16sdtfl="http://schemas.microsoft.com/office/word/2024/wordml/sdtformatlock" xmlns:w16se="http://schemas.microsoft.com/office/word/2015/wordml/symex" xmlns:wpg="http://schemas.microsoft.com/office/word/2010/wordprocessingGroup" xmlns:wpi="http://schemas.microsoft.com/office/word/2010/wordprocessingInk" xmlns:wne="http://schemas.microsoft.com/office/word/2006/wordml" xmlns:wps="http://schemas.microsoft.com/office/word/2010/wordprocessingShape" mc:Ignorable="w14 w15 w16se w16cid w16 w16cex w16sdtdh w16sdtfl w16du wp14">
+  <w16cid:commentId w16cid:paraId="057B4F6B" w16cid:durableId="0971C270"/>
+  <w16cid:commentId w16cid:paraId="6C786317" w16cid:durableId="7F356BA6"/>
+  <w16cid:commentId w16cid:paraId="6F41C708" w16cid:durableId="6ACBE31C"/>
+  <w16cid:commentId w16cid:paraId="52E419FC" w16cid:durableId="06388EBD"/>
+  <w16cid:commentId w16cid:paraId="2F89CD64" w16cid:durableId="4C07890A"/>
+  <w16cid:commentId w16cid:paraId="158F06E9" w16cid:durableId="08A4A83E"/>
+  <w16cid:commentId w16cid:paraId="0BFCE46A" w16cid:durableId="39B8AB93"/>
+  <w16cid:commentId w16cid:paraId="119A1EE3" w16cid:durableId="3FB0EF1A"/>
+  <w16cid:commentId w16cid:paraId="355345D5" w16cid:durableId="2B31D393"/>
+  <w16cid:commentId w16cid:paraId="095CA8EC" w16cid:durableId="65638D64"/>
+  <w16cid:commentId w16cid:paraId="3461C5F4" w16cid:durableId="27378C07"/>
+  <w16cid:commentId w16cid:paraId="51F74C6F" w16cid:durableId="55CC6DE8"/>
+  <w16cid:commentId w16cid:paraId="0E1E46F9" w16cid:durableId="4D612F0D"/>
+  <w16cid:commentId w16cid:paraId="6D8C4115" w16cid:durableId="7D46EBDB"/>
+  <w16cid:commentId w16cid:paraId="6793A610" w16cid:durableId="73818940"/>
+  <w16cid:commentId w16cid:paraId="7A523C90" w16cid:durableId="19B0D1D8"/>
+</w16cid:commentsIds>
 </file>
 
 <file path=word/endnotes.xml><?xml version="1.0" encoding="utf-8"?>
@@ -18064,6 +17562,14 @@
     </w:lvlOverride>
   </w:num>
 </w:numbering>
+</file>
+
+<file path=word/people.xml><?xml version="1.0" encoding="utf-8"?>
+<w15:people xmlns:wpc="http://schemas.microsoft.com/office/word/2010/wordprocessingCanvas" xmlns:cx="http://schemas.microsoft.com/office/drawing/2014/chartex" xmlns:cx1="http://schemas.microsoft.com/office/drawing/2015/9/8/chartex" xmlns:cx2="http://schemas.microsoft.com/office/drawing/2015/10/21/chartex" xmlns:cx3="http://schemas.microsoft.com/office/drawing/2016/5/9/chartex" xmlns:cx4="http://schemas.microsoft.com/office/drawing/2016/5/10/chartex" xmlns:cx5="http://schemas.microsoft.com/office/drawing/2016/5/11/chartex" xmlns:cx6="http://schemas.microsoft.com/office/drawing/2016/5/12/chartex" xmlns:cx7="http://schemas.microsoft.com/office/drawing/2016/5/13/chartex" xmlns:cx8="http://schemas.microsoft.com/office/drawing/2016/5/14/chartex" xmlns:mc="http://schemas.openxmlformats.org/markup-compatibility/2006" xmlns:aink="http://schemas.microsoft.com/office/drawing/2016/ink" xmlns:am3d="http://schemas.microsoft.com/office/drawing/2017/model3d" xmlns:o="urn:schemas-microsoft-com:office:office" xmlns:oel="http://schemas.microsoft.com/office/2019/extlst" xmlns:r="http://schemas.openxmlformats.org/officeDocument/2006/relationships" xmlns:m="http://schemas.openxmlformats.org/officeDocument/2006/math" xmlns:v="urn:schemas-microsoft-com:vml" xmlns:wp14="http://schemas.microsoft.com/office/word/2010/wordprocessingDrawing" xmlns:wp="http://schemas.openxmlformats.org/drawingml/2006/wordprocessingDrawing" xmlns:w10="urn:schemas-microsoft-com:office:word" xmlns:w="http://schemas.openxmlformats.org/wordprocessingml/2006/main" xmlns:w14="http://schemas.microsoft.com/office/word/2010/wordml" xmlns:w15="http://schemas.microsoft.com/office/word/2012/wordml" xmlns:w16cex="http://schemas.microsoft.com/office/word/2018/wordml/cex" xmlns:w16cid="http://schemas.microsoft.com/office/word/2016/wordml/cid" xmlns:w16="http://schemas.microsoft.com/office/word/2018/wordml" xmlns:w16du="http://schemas.microsoft.com/office/word/2023/wordml/word16du" xmlns:w16sdtdh="http://schemas.microsoft.com/office/word/2020/wordml/sdtdatahash" xmlns:w16sdtfl="http://schemas.microsoft.com/office/word/2024/wordml/sdtformatlock" xmlns:w16se="http://schemas.microsoft.com/office/word/2015/wordml/symex" xmlns:wpg="http://schemas.microsoft.com/office/word/2010/wordprocessingGroup" xmlns:wpi="http://schemas.microsoft.com/office/word/2010/wordprocessingInk" xmlns:wne="http://schemas.microsoft.com/office/word/2006/wordml" xmlns:wps="http://schemas.microsoft.com/office/word/2010/wordprocessingShape" mc:Ignorable="w14 w15 w16se w16cid w16 w16cex w16sdtdh w16sdtfl w16du wp14">
+  <w15:person w15:author="Döme Vörös">
+    <w15:presenceInfo w15:providerId="Windows Live" w15:userId="7e6ab276dc0ac14a"/>
+  </w15:person>
+</w15:people>
 </file>
 
 <file path=word/styles.xml><?xml version="1.0" encoding="utf-8"?>

</xml_diff>

<commit_message>
2.1.1 added few extra things, added a picture about docker size
</commit_message>
<xml_diff>
--- a/thesis/QK8IUC_Thesis.docx
+++ b/thesis/QK8IUC_Thesis.docx
@@ -4888,20 +4888,77 @@
       </w:r>
     </w:p>
     <w:p>
-      <w:pPr>
-        <w:numPr>
-          <w:ilvl w:val="0"/>
-          <w:numId w:val="10"/>
-        </w:numPr>
-      </w:pPr>
-      <w:r>
-        <w:t>Tárhely</w:t>
-      </w:r>
-      <w:r>
-        <w:t xml:space="preserve"> —</w:t>
-      </w:r>
-      <w:r>
-        <w:t xml:space="preserve"> Minimum 20 GB tárhely</w:t>
+      <w:r>
+        <w:t>Tárhely szempontból annyira tárhelyre van szükségünk amennyi helyet a Docker által létrehozott image fog foglalni.</w:t>
+      </w:r>
+      <w:r>
+        <w:t xml:space="preserve"> Általában a Docker image ilyen 15-16 GB helyet fog használni, azért én ajánlom, hogy 25 GB helyet hagyjunk szabadon a programnak.</w:t>
+      </w:r>
+    </w:p>
+    <w:p>
+      <w:r>
+        <w:rPr>
+          <w:noProof/>
+        </w:rPr>
+        <w:drawing>
+          <wp:inline distT="0" distB="0" distL="0" distR="0" wp14:anchorId="01CDA79B" wp14:editId="47CD6972">
+            <wp:extent cx="5753100" cy="297180"/>
+            <wp:effectExtent l="0" t="0" r="0" b="7620"/>
+            <wp:docPr id="1510420646" name="Kép 1"/>
+            <wp:cNvGraphicFramePr>
+              <a:graphicFrameLocks xmlns:a="http://schemas.openxmlformats.org/drawingml/2006/main" noChangeAspect="1"/>
+            </wp:cNvGraphicFramePr>
+            <a:graphic xmlns:a="http://schemas.openxmlformats.org/drawingml/2006/main">
+              <a:graphicData uri="http://schemas.openxmlformats.org/drawingml/2006/picture">
+                <pic:pic xmlns:pic="http://schemas.openxmlformats.org/drawingml/2006/picture">
+                  <pic:nvPicPr>
+                    <pic:cNvPr id="0" name="Picture 1"/>
+                    <pic:cNvPicPr>
+                      <a:picLocks noChangeAspect="1" noChangeArrowheads="1"/>
+                    </pic:cNvPicPr>
+                  </pic:nvPicPr>
+                  <pic:blipFill>
+                    <a:blip r:embed="rId13" cstate="print">
+                      <a:extLst>
+                        <a:ext uri="{28A0092B-C50C-407E-A947-70E740481C1C}">
+                          <a14:useLocalDpi xmlns:a14="http://schemas.microsoft.com/office/drawing/2010/main" val="0"/>
+                        </a:ext>
+                      </a:extLst>
+                    </a:blip>
+                    <a:srcRect/>
+                    <a:stretch>
+                      <a:fillRect/>
+                    </a:stretch>
+                  </pic:blipFill>
+                  <pic:spPr bwMode="auto">
+                    <a:xfrm>
+                      <a:off x="0" y="0"/>
+                      <a:ext cx="5753100" cy="297180"/>
+                    </a:xfrm>
+                    <a:prstGeom prst="rect">
+                      <a:avLst/>
+                    </a:prstGeom>
+                    <a:noFill/>
+                    <a:ln>
+                      <a:noFill/>
+                    </a:ln>
+                  </pic:spPr>
+                </pic:pic>
+              </a:graphicData>
+            </a:graphic>
+          </wp:inline>
+        </w:drawing>
+      </w:r>
+    </w:p>
+    <w:p>
+      <w:pPr>
+        <w:jc w:val="center"/>
+      </w:pPr>
+      <w:r>
+        <w:t xml:space="preserve">TODO. ábra: </w:t>
+      </w:r>
+      <w:r>
+        <w:t>Docker által létrehozott image mérete</w:t>
       </w:r>
     </w:p>
     <w:p>
@@ -4909,12 +4966,16 @@
         <w:t xml:space="preserve">A </w:t>
       </w:r>
       <w:proofErr w:type="spellStart"/>
-      <w:proofErr w:type="gramStart"/>
       <w:r>
         <w:t>Gazebo</w:t>
       </w:r>
       <w:proofErr w:type="spellEnd"/>
-      <w:proofErr w:type="gramEnd"/>
+      <w:r>
+        <w:t xml:space="preserve"> </w:t>
+      </w:r>
+      <w:r>
+        <w:t>verzió,</w:t>
+      </w:r>
       <w:r>
         <w:t xml:space="preserve"> amit ebben a szoftverben használunk az csak CPU-t használ, ezzel biztosítva, hogy minél több eszközön lehessen használni a programot, még ha a teljesítmény kicsit gyengül</w:t>
       </w:r>
@@ -4922,7 +4983,13 @@
         <w:t xml:space="preserve"> is</w:t>
       </w:r>
       <w:r>
-        <w:t xml:space="preserve"> miatta. Természetesen minél jobb hardware-el dolgozunk, annál jobb lesz a program teljesítménye is, de alapvető teszteléseim során arra jutottam, hogy egy belépőszintű, munkára használatos laptop elegendő lehet a céljaink eléréséhez. </w:t>
+        <w:t xml:space="preserve"> miatta. Természetesen minél jobb hardware-el dolgozunk, annál jobb lesz a program teljesítménye is, de alapvető teszteléseim során arra jutottam, hogy egy belépőszintű, munkára használatos laptop elegendő lehet a </w:t>
+      </w:r>
+      <w:r>
+        <w:t>kitűzött feladatok elvégzésére</w:t>
+      </w:r>
+      <w:r>
+        <w:t xml:space="preserve">. </w:t>
       </w:r>
     </w:p>
     <w:p>
@@ -4952,6 +5019,7 @@
           <w:highlight w:val="green"/>
           <w:u w:val="single"/>
         </w:rPr>
+        <w:lastRenderedPageBreak/>
         <w:t>2.1.2. Program beszerzése</w:t>
       </w:r>
       <w:bookmarkEnd w:id="4"/>
@@ -4973,7 +5041,7 @@
       </w:r>
     </w:p>
     <w:p>
-      <w:hyperlink r:id="rId13" w:history="1">
+      <w:hyperlink r:id="rId14" w:history="1">
         <w:r>
           <w:t>https://github.com/RedDome/MLSzakdoga.git</w:t>
         </w:r>
@@ -4981,7 +5049,6 @@
     </w:p>
     <w:p>
       <w:r>
-        <w:lastRenderedPageBreak/>
         <w:t>A link</w:t>
       </w:r>
       <w:r>
@@ -5036,7 +5103,7 @@
                     </pic:cNvPicPr>
                   </pic:nvPicPr>
                   <pic:blipFill>
-                    <a:blip r:embed="rId14">
+                    <a:blip r:embed="rId15">
                       <a:extLst>
                         <a:ext uri="{28A0092B-C50C-407E-A947-70E740481C1C}">
                           <a14:useLocalDpi xmlns:a14="http://schemas.microsoft.com/office/drawing/2010/main" val="0"/>
@@ -5120,7 +5187,11 @@
         <w:t>lépés,</w:t>
       </w:r>
       <w:r>
-        <w:t xml:space="preserve"> amit tennünk kell, hogy ki</w:t>
+        <w:t xml:space="preserve"> amit tennünk kell, hogy </w:t>
+      </w:r>
+      <w:r>
+        <w:lastRenderedPageBreak/>
+        <w:t>ki</w:t>
       </w:r>
       <w:r>
         <w:t>csomagoljuk a könyvtárat</w:t>
@@ -5161,11 +5232,7 @@
         <w:t>különbözni,</w:t>
       </w:r>
       <w:r>
-        <w:t xml:space="preserve"> hogy másik Dockerfile-t fogunk használni, ami szabályozza, mit fogunk látni a programból. A Dockerfile egy olyan fájl a Docker szoftverhez, amely képes arra, hogy </w:t>
-      </w:r>
-      <w:r>
-        <w:lastRenderedPageBreak/>
-        <w:t xml:space="preserve">virtuális környezetet </w:t>
+        <w:t xml:space="preserve"> hogy másik Dockerfile-t fogunk használni, ami szabályozza, mit fogunk látni a programból. A Dockerfile egy olyan fájl a Docker szoftverhez, amely képes arra, hogy virtuális környezetet </w:t>
       </w:r>
       <w:proofErr w:type="spellStart"/>
       <w:r>
@@ -5380,7 +5447,7 @@
       <w:r>
         <w:t xml:space="preserve"> </w:t>
       </w:r>
-      <w:hyperlink r:id="rId15" w:history="1">
+      <w:hyperlink r:id="rId16" w:history="1">
         <w:r>
           <w:t>https://download.docker.com/linux/ubuntu/gpg -o /</w:t>
         </w:r>
@@ -5570,7 +5637,7 @@
       <w:r>
         <w:t xml:space="preserve">] </w:t>
       </w:r>
-      <w:hyperlink r:id="rId16" w:history="1">
+      <w:hyperlink r:id="rId17" w:history="1">
         <w:r>
           <w:t>https://download.docker.com/linux/ubuntu \</w:t>
         </w:r>
@@ -5769,6 +5836,7 @@
     </w:p>
     <w:p>
       <w:r>
+        <w:lastRenderedPageBreak/>
         <w:t xml:space="preserve">Utolsó </w:t>
       </w:r>
       <w:proofErr w:type="gramStart"/>
@@ -5826,7 +5894,6 @@
         <w:rPr>
           <w:noProof/>
         </w:rPr>
-        <w:lastRenderedPageBreak/>
         <w:drawing>
           <wp:inline distT="0" distB="0" distL="0" distR="0" wp14:anchorId="524DC7C5" wp14:editId="56FDBA0C">
             <wp:extent cx="5753100" cy="4410075"/>
@@ -5845,7 +5912,7 @@
                     </pic:cNvPicPr>
                   </pic:nvPicPr>
                   <pic:blipFill>
-                    <a:blip r:embed="rId17">
+                    <a:blip r:embed="rId18">
                       <a:extLst>
                         <a:ext uri="{28A0092B-C50C-407E-A947-70E740481C1C}">
                           <a14:useLocalDpi xmlns:a14="http://schemas.microsoft.com/office/drawing/2010/main" val="0"/>
@@ -5939,7 +6006,7 @@
                     </pic:cNvPicPr>
                   </pic:nvPicPr>
                   <pic:blipFill>
-                    <a:blip r:embed="rId18" cstate="print">
+                    <a:blip r:embed="rId19" cstate="print">
                       <a:extLst>
                         <a:ext uri="{28A0092B-C50C-407E-A947-70E740481C1C}">
                           <a14:useLocalDpi xmlns:a14="http://schemas.microsoft.com/office/drawing/2010/main" val="0"/>
@@ -6261,7 +6328,7 @@
                     </pic:cNvPicPr>
                   </pic:nvPicPr>
                   <pic:blipFill>
-                    <a:blip r:embed="rId23">
+                    <a:blip r:embed="rId24">
                       <a:extLst>
                         <a:ext uri="{28A0092B-C50C-407E-A947-70E740481C1C}">
                           <a14:useLocalDpi xmlns:a14="http://schemas.microsoft.com/office/drawing/2010/main" val="0"/>
@@ -6733,7 +6800,7 @@
                     </pic:cNvPicPr>
                   </pic:nvPicPr>
                   <pic:blipFill>
-                    <a:blip r:embed="rId24" cstate="print">
+                    <a:blip r:embed="rId25" cstate="print">
                       <a:extLst>
                         <a:ext uri="{28A0092B-C50C-407E-A947-70E740481C1C}">
                           <a14:useLocalDpi xmlns:a14="http://schemas.microsoft.com/office/drawing/2010/main" val="0"/>
@@ -6848,7 +6915,7 @@
                     </pic:cNvPicPr>
                   </pic:nvPicPr>
                   <pic:blipFill>
-                    <a:blip r:embed="rId25">
+                    <a:blip r:embed="rId26">
                       <a:extLst>
                         <a:ext uri="{28A0092B-C50C-407E-A947-70E740481C1C}">
                           <a14:useLocalDpi xmlns:a14="http://schemas.microsoft.com/office/drawing/2010/main" val="0"/>
@@ -7115,7 +7182,7 @@
                     </pic:cNvPicPr>
                   </pic:nvPicPr>
                   <pic:blipFill>
-                    <a:blip r:embed="rId26">
+                    <a:blip r:embed="rId27">
                       <a:extLst>
                         <a:ext uri="{28A0092B-C50C-407E-A947-70E740481C1C}">
                           <a14:useLocalDpi xmlns:a14="http://schemas.microsoft.com/office/drawing/2010/main" val="0"/>
@@ -7419,7 +7486,7 @@
                     </pic:cNvPicPr>
                   </pic:nvPicPr>
                   <pic:blipFill>
-                    <a:blip r:embed="rId27">
+                    <a:blip r:embed="rId28">
                       <a:extLst>
                         <a:ext uri="{28A0092B-C50C-407E-A947-70E740481C1C}">
                           <a14:useLocalDpi xmlns:a14="http://schemas.microsoft.com/office/drawing/2010/main" val="0"/>
@@ -7674,7 +7741,7 @@
                     </pic:cNvPicPr>
                   </pic:nvPicPr>
                   <pic:blipFill>
-                    <a:blip r:embed="rId28">
+                    <a:blip r:embed="rId29">
                       <a:extLst>
                         <a:ext uri="{28A0092B-C50C-407E-A947-70E740481C1C}">
                           <a14:useLocalDpi xmlns:a14="http://schemas.microsoft.com/office/drawing/2010/main" val="0"/>
@@ -7893,7 +7960,7 @@
                     </pic:cNvPicPr>
                   </pic:nvPicPr>
                   <pic:blipFill>
-                    <a:blip r:embed="rId29">
+                    <a:blip r:embed="rId30">
                       <a:extLst>
                         <a:ext uri="{28A0092B-C50C-407E-A947-70E740481C1C}">
                           <a14:useLocalDpi xmlns:a14="http://schemas.microsoft.com/office/drawing/2010/main" val="0"/>
@@ -9478,7 +9545,7 @@
                     </pic:cNvPicPr>
                   </pic:nvPicPr>
                   <pic:blipFill>
-                    <a:blip r:embed="rId30" cstate="print">
+                    <a:blip r:embed="rId31" cstate="print">
                       <a:extLst>
                         <a:ext uri="{28A0092B-C50C-407E-A947-70E740481C1C}">
                           <a14:useLocalDpi xmlns:a14="http://schemas.microsoft.com/office/drawing/2010/main" val="0"/>
@@ -9857,7 +9924,7 @@
                     </pic:cNvPicPr>
                   </pic:nvPicPr>
                   <pic:blipFill>
-                    <a:blip r:embed="rId31">
+                    <a:blip r:embed="rId32">
                       <a:extLst>
                         <a:ext uri="{28A0092B-C50C-407E-A947-70E740481C1C}">
                           <a14:useLocalDpi xmlns:a14="http://schemas.microsoft.com/office/drawing/2010/main" val="0"/>
@@ -10041,7 +10108,7 @@
                     </pic:cNvPicPr>
                   </pic:nvPicPr>
                   <pic:blipFill>
-                    <a:blip r:embed="rId32">
+                    <a:blip r:embed="rId33">
                       <a:extLst>
                         <a:ext uri="{28A0092B-C50C-407E-A947-70E740481C1C}">
                           <a14:useLocalDpi xmlns:a14="http://schemas.microsoft.com/office/drawing/2010/main" val="0"/>
@@ -10156,7 +10223,7 @@
                     </pic:cNvPicPr>
                   </pic:nvPicPr>
                   <pic:blipFill>
-                    <a:blip r:embed="rId33">
+                    <a:blip r:embed="rId34">
                       <a:extLst>
                         <a:ext uri="{28A0092B-C50C-407E-A947-70E740481C1C}">
                           <a14:useLocalDpi xmlns:a14="http://schemas.microsoft.com/office/drawing/2010/main" val="0"/>
@@ -10248,7 +10315,7 @@
                     </pic:cNvPicPr>
                   </pic:nvPicPr>
                   <pic:blipFill>
-                    <a:blip r:embed="rId34">
+                    <a:blip r:embed="rId35">
                       <a:extLst>
                         <a:ext uri="{28A0092B-C50C-407E-A947-70E740481C1C}">
                           <a14:useLocalDpi xmlns:a14="http://schemas.microsoft.com/office/drawing/2010/main" val="0"/>
@@ -10331,7 +10398,7 @@
                     </pic:cNvPicPr>
                   </pic:nvPicPr>
                   <pic:blipFill>
-                    <a:blip r:embed="rId35">
+                    <a:blip r:embed="rId36">
                       <a:extLst>
                         <a:ext uri="{28A0092B-C50C-407E-A947-70E740481C1C}">
                           <a14:useLocalDpi xmlns:a14="http://schemas.microsoft.com/office/drawing/2010/main" val="0"/>
@@ -10462,7 +10529,7 @@
                     </pic:cNvPicPr>
                   </pic:nvPicPr>
                   <pic:blipFill>
-                    <a:blip r:embed="rId36">
+                    <a:blip r:embed="rId37">
                       <a:extLst>
                         <a:ext uri="{28A0092B-C50C-407E-A947-70E740481C1C}">
                           <a14:useLocalDpi xmlns:a14="http://schemas.microsoft.com/office/drawing/2010/main" val="0"/>
@@ -12242,137 +12309,6 @@
                 <pic:pic xmlns:pic="http://schemas.openxmlformats.org/drawingml/2006/picture">
                   <pic:nvPicPr>
                     <pic:cNvPr id="0" name="Picture 5"/>
-                    <pic:cNvPicPr>
-                      <a:picLocks noChangeAspect="1" noChangeArrowheads="1"/>
-                    </pic:cNvPicPr>
-                  </pic:nvPicPr>
-                  <pic:blipFill>
-                    <a:blip r:embed="rId37" cstate="print">
-                      <a:extLst>
-                        <a:ext uri="{28A0092B-C50C-407E-A947-70E740481C1C}">
-                          <a14:useLocalDpi xmlns:a14="http://schemas.microsoft.com/office/drawing/2010/main" val="0"/>
-                        </a:ext>
-                      </a:extLst>
-                    </a:blip>
-                    <a:srcRect/>
-                    <a:stretch>
-                      <a:fillRect/>
-                    </a:stretch>
-                  </pic:blipFill>
-                  <pic:spPr bwMode="auto">
-                    <a:xfrm>
-                      <a:off x="0" y="0"/>
-                      <a:ext cx="5753100" cy="3286125"/>
-                    </a:xfrm>
-                    <a:prstGeom prst="rect">
-                      <a:avLst/>
-                    </a:prstGeom>
-                    <a:noFill/>
-                    <a:ln>
-                      <a:noFill/>
-                    </a:ln>
-                  </pic:spPr>
-                </pic:pic>
-              </a:graphicData>
-            </a:graphic>
-          </wp:inline>
-        </w:drawing>
-      </w:r>
-    </w:p>
-    <w:p>
-      <w:pPr>
-        <w:jc w:val="center"/>
-      </w:pPr>
-      <w:r>
-        <w:t>TODO. ábra: test.py fájl felépítése</w:t>
-      </w:r>
-    </w:p>
-    <w:p>
-      <w:r>
-        <w:t xml:space="preserve">A környezetet úgy tudjuk elindítani, hogy </w:t>
-      </w:r>
-      <w:r>
-        <w:t xml:space="preserve">nyitunk a Visual </w:t>
-      </w:r>
-      <w:proofErr w:type="spellStart"/>
-      <w:r>
-        <w:t>Studio</w:t>
-      </w:r>
-      <w:proofErr w:type="spellEnd"/>
-      <w:r>
-        <w:t xml:space="preserve"> </w:t>
-      </w:r>
-      <w:proofErr w:type="spellStart"/>
-      <w:r>
-        <w:t>Code</w:t>
-      </w:r>
-      <w:proofErr w:type="spellEnd"/>
-      <w:r>
-        <w:t xml:space="preserve"> környezetünkben egy új terminált, és utána belemegyünk a megfelelő könyvtárba:</w:t>
-      </w:r>
-    </w:p>
-    <w:p>
-      <w:r>
-        <w:t xml:space="preserve">cd </w:t>
-      </w:r>
-      <w:proofErr w:type="spellStart"/>
-      <w:r>
-        <w:t>src</w:t>
-      </w:r>
-      <w:proofErr w:type="spellEnd"/>
-      <w:r>
-        <w:t>/</w:t>
-      </w:r>
-      <w:proofErr w:type="spellStart"/>
-      <w:r>
-        <w:t>tests</w:t>
-      </w:r>
-      <w:proofErr w:type="spellEnd"/>
-    </w:p>
-    <w:p>
-      <w:r>
-        <w:t xml:space="preserve">Ezután a python3 test.py parancs </w:t>
-      </w:r>
-      <w:r>
-        <w:t>futtatásával</w:t>
-      </w:r>
-      <w:r>
-        <w:t xml:space="preserve"> fog elindulni a program, a terminál figyelésével látszódik melyik teszt indult el, és minden esetleges hibát kiír a rendszer, ezután </w:t>
-      </w:r>
-      <w:proofErr w:type="gramStart"/>
-      <w:r>
-        <w:t>elmondja</w:t>
-      </w:r>
-      <w:proofErr w:type="gramEnd"/>
-      <w:r>
-        <w:t xml:space="preserve"> hogy mennyi </w:t>
-      </w:r>
-      <w:r>
-        <w:t>tesztet futatott le a program és utána kilép</w:t>
-      </w:r>
-      <w:r>
-        <w:t>.</w:t>
-      </w:r>
-    </w:p>
-    <w:p>
-      <w:r>
-        <w:rPr>
-          <w:noProof/>
-        </w:rPr>
-        <w:lastRenderedPageBreak/>
-        <w:drawing>
-          <wp:inline distT="0" distB="0" distL="0" distR="0" wp14:anchorId="39FD233D" wp14:editId="7F907E8F">
-            <wp:extent cx="5753100" cy="3286125"/>
-            <wp:effectExtent l="0" t="0" r="0" b="9525"/>
-            <wp:docPr id="1134847992" name="Kép 4"/>
-            <wp:cNvGraphicFramePr>
-              <a:graphicFrameLocks xmlns:a="http://schemas.openxmlformats.org/drawingml/2006/main" noChangeAspect="1"/>
-            </wp:cNvGraphicFramePr>
-            <a:graphic xmlns:a="http://schemas.openxmlformats.org/drawingml/2006/main">
-              <a:graphicData uri="http://schemas.openxmlformats.org/drawingml/2006/picture">
-                <pic:pic xmlns:pic="http://schemas.openxmlformats.org/drawingml/2006/picture">
-                  <pic:nvPicPr>
-                    <pic:cNvPr id="0" name="Picture 4"/>
                     <pic:cNvPicPr>
                       <a:picLocks noChangeAspect="1" noChangeArrowheads="1"/>
                     </pic:cNvPicPr>
@@ -12415,49 +12351,87 @@
         <w:jc w:val="center"/>
       </w:pPr>
       <w:r>
-        <w:t>TODO. ábra: test.py fájl futása közben bukott teszt</w:t>
-      </w:r>
-    </w:p>
-    <w:p>
-      <w:pPr>
-        <w:pStyle w:val="Cmsor2"/>
-        <w:numPr>
-          <w:ilvl w:val="0"/>
-          <w:numId w:val="0"/>
-        </w:numPr>
-        <w:spacing w:after="240"/>
-        <w:rPr>
-          <w:b/>
-          <w:bCs/>
-          <w:sz w:val="24"/>
-          <w:szCs w:val="24"/>
-          <w:u w:val="single"/>
-        </w:rPr>
-      </w:pPr>
-      <w:bookmarkStart w:id="57" w:name="_Toc194436029"/>
-      <w:r>
-        <w:rPr>
-          <w:b/>
-          <w:bCs/>
-          <w:sz w:val="24"/>
-          <w:szCs w:val="24"/>
-          <w:highlight w:val="red"/>
-          <w:u w:val="single"/>
-        </w:rPr>
-        <w:t>3.10.3. Tesztelési eredmények</w:t>
-      </w:r>
-      <w:bookmarkEnd w:id="57"/>
+        <w:t>TODO. ábra: test.py fájl felépítése</w:t>
+      </w:r>
+    </w:p>
+    <w:p>
+      <w:r>
+        <w:t xml:space="preserve">A környezetet úgy tudjuk elindítani, hogy </w:t>
+      </w:r>
+      <w:r>
+        <w:t xml:space="preserve">nyitunk a Visual </w:t>
+      </w:r>
+      <w:proofErr w:type="spellStart"/>
+      <w:r>
+        <w:t>Studio</w:t>
+      </w:r>
+      <w:proofErr w:type="spellEnd"/>
+      <w:r>
+        <w:t xml:space="preserve"> </w:t>
+      </w:r>
+      <w:proofErr w:type="spellStart"/>
+      <w:r>
+        <w:t>Code</w:t>
+      </w:r>
+      <w:proofErr w:type="spellEnd"/>
+      <w:r>
+        <w:t xml:space="preserve"> környezetünkben egy új terminált, és utána belemegyünk a megfelelő könyvtárba:</w:t>
+      </w:r>
+    </w:p>
+    <w:p>
+      <w:r>
+        <w:t xml:space="preserve">cd </w:t>
+      </w:r>
+      <w:proofErr w:type="spellStart"/>
+      <w:r>
+        <w:t>src</w:t>
+      </w:r>
+      <w:proofErr w:type="spellEnd"/>
+      <w:r>
+        <w:t>/</w:t>
+      </w:r>
+      <w:proofErr w:type="spellStart"/>
+      <w:r>
+        <w:t>tests</w:t>
+      </w:r>
+      <w:proofErr w:type="spellEnd"/>
+    </w:p>
+    <w:p>
+      <w:r>
+        <w:t xml:space="preserve">Ezután a python3 test.py parancs </w:t>
+      </w:r>
+      <w:r>
+        <w:t>futtatásával</w:t>
+      </w:r>
+      <w:r>
+        <w:t xml:space="preserve"> fog elindulni a program, a terminál figyelésével látszódik melyik teszt indult el, és minden esetleges hibát kiír a rendszer, ezután </w:t>
+      </w:r>
+      <w:proofErr w:type="gramStart"/>
+      <w:r>
+        <w:t>elmondja</w:t>
+      </w:r>
+      <w:proofErr w:type="gramEnd"/>
+      <w:r>
+        <w:t xml:space="preserve"> hogy mennyi </w:t>
+      </w:r>
+      <w:r>
+        <w:t>tesztet futatott le a program és utána kilép</w:t>
+      </w:r>
+      <w:r>
+        <w:t>.</w:t>
+      </w:r>
     </w:p>
     <w:p>
       <w:r>
         <w:rPr>
           <w:noProof/>
         </w:rPr>
+        <w:lastRenderedPageBreak/>
         <w:drawing>
-          <wp:inline distT="0" distB="0" distL="0" distR="0" wp14:anchorId="2871F338" wp14:editId="7CCB6445">
+          <wp:inline distT="0" distB="0" distL="0" distR="0" wp14:anchorId="39FD233D" wp14:editId="7F907E8F">
             <wp:extent cx="5753100" cy="3286125"/>
             <wp:effectExtent l="0" t="0" r="0" b="9525"/>
-            <wp:docPr id="114263528" name="Kép 3"/>
+            <wp:docPr id="1134847992" name="Kép 4"/>
             <wp:cNvGraphicFramePr>
               <a:graphicFrameLocks xmlns:a="http://schemas.openxmlformats.org/drawingml/2006/main" noChangeAspect="1"/>
             </wp:cNvGraphicFramePr>
@@ -12465,7 +12439,7 @@
               <a:graphicData uri="http://schemas.openxmlformats.org/drawingml/2006/picture">
                 <pic:pic xmlns:pic="http://schemas.openxmlformats.org/drawingml/2006/picture">
                   <pic:nvPicPr>
-                    <pic:cNvPr id="0" name="Picture 3"/>
+                    <pic:cNvPr id="0" name="Picture 4"/>
                     <pic:cNvPicPr>
                       <a:picLocks noChangeAspect="1" noChangeArrowheads="1"/>
                     </pic:cNvPicPr>
@@ -12508,6 +12482,99 @@
         <w:jc w:val="center"/>
       </w:pPr>
       <w:r>
+        <w:t>TODO. ábra: test.py fájl futása közben bukott teszt</w:t>
+      </w:r>
+    </w:p>
+    <w:p>
+      <w:pPr>
+        <w:pStyle w:val="Cmsor2"/>
+        <w:numPr>
+          <w:ilvl w:val="0"/>
+          <w:numId w:val="0"/>
+        </w:numPr>
+        <w:spacing w:after="240"/>
+        <w:rPr>
+          <w:b/>
+          <w:bCs/>
+          <w:sz w:val="24"/>
+          <w:szCs w:val="24"/>
+          <w:u w:val="single"/>
+        </w:rPr>
+      </w:pPr>
+      <w:bookmarkStart w:id="57" w:name="_Toc194436029"/>
+      <w:r>
+        <w:rPr>
+          <w:b/>
+          <w:bCs/>
+          <w:sz w:val="24"/>
+          <w:szCs w:val="24"/>
+          <w:highlight w:val="red"/>
+          <w:u w:val="single"/>
+        </w:rPr>
+        <w:t>3.10.3. Tesztelési eredmények</w:t>
+      </w:r>
+      <w:bookmarkEnd w:id="57"/>
+    </w:p>
+    <w:p>
+      <w:r>
+        <w:rPr>
+          <w:noProof/>
+        </w:rPr>
+        <w:drawing>
+          <wp:inline distT="0" distB="0" distL="0" distR="0" wp14:anchorId="2871F338" wp14:editId="7CCB6445">
+            <wp:extent cx="5753100" cy="3286125"/>
+            <wp:effectExtent l="0" t="0" r="0" b="9525"/>
+            <wp:docPr id="114263528" name="Kép 3"/>
+            <wp:cNvGraphicFramePr>
+              <a:graphicFrameLocks xmlns:a="http://schemas.openxmlformats.org/drawingml/2006/main" noChangeAspect="1"/>
+            </wp:cNvGraphicFramePr>
+            <a:graphic xmlns:a="http://schemas.openxmlformats.org/drawingml/2006/main">
+              <a:graphicData uri="http://schemas.openxmlformats.org/drawingml/2006/picture">
+                <pic:pic xmlns:pic="http://schemas.openxmlformats.org/drawingml/2006/picture">
+                  <pic:nvPicPr>
+                    <pic:cNvPr id="0" name="Picture 3"/>
+                    <pic:cNvPicPr>
+                      <a:picLocks noChangeAspect="1" noChangeArrowheads="1"/>
+                    </pic:cNvPicPr>
+                  </pic:nvPicPr>
+                  <pic:blipFill>
+                    <a:blip r:embed="rId40" cstate="print">
+                      <a:extLst>
+                        <a:ext uri="{28A0092B-C50C-407E-A947-70E740481C1C}">
+                          <a14:useLocalDpi xmlns:a14="http://schemas.microsoft.com/office/drawing/2010/main" val="0"/>
+                        </a:ext>
+                      </a:extLst>
+                    </a:blip>
+                    <a:srcRect/>
+                    <a:stretch>
+                      <a:fillRect/>
+                    </a:stretch>
+                  </pic:blipFill>
+                  <pic:spPr bwMode="auto">
+                    <a:xfrm>
+                      <a:off x="0" y="0"/>
+                      <a:ext cx="5753100" cy="3286125"/>
+                    </a:xfrm>
+                    <a:prstGeom prst="rect">
+                      <a:avLst/>
+                    </a:prstGeom>
+                    <a:noFill/>
+                    <a:ln>
+                      <a:noFill/>
+                    </a:ln>
+                  </pic:spPr>
+                </pic:pic>
+              </a:graphicData>
+            </a:graphic>
+          </wp:inline>
+        </w:drawing>
+      </w:r>
+    </w:p>
+    <w:p>
+      <w:pPr>
+        <w:jc w:val="center"/>
+      </w:pPr>
+      <w:r>
         <w:t>TODO. ábra: test.py fájl helyes lefutása</w:t>
       </w:r>
     </w:p>
@@ -12745,7 +12812,7 @@
                     <pic:cNvPicPr/>
                   </pic:nvPicPr>
                   <pic:blipFill>
-                    <a:blip r:embed="rId40"/>
+                    <a:blip r:embed="rId41"/>
                     <a:stretch>
                       <a:fillRect/>
                     </a:stretch>
@@ -12809,7 +12876,7 @@
                     <pic:cNvPicPr/>
                   </pic:nvPicPr>
                   <pic:blipFill>
-                    <a:blip r:embed="rId41"/>
+                    <a:blip r:embed="rId42"/>
                     <a:stretch>
                       <a:fillRect/>
                     </a:stretch>
@@ -13051,7 +13118,7 @@
                     <pic:cNvPicPr/>
                   </pic:nvPicPr>
                   <pic:blipFill>
-                    <a:blip r:embed="rId42"/>
+                    <a:blip r:embed="rId43"/>
                     <a:stretch>
                       <a:fillRect/>
                     </a:stretch>
@@ -13611,7 +13678,7 @@
       <w:r>
         <w:t xml:space="preserve">: </w:t>
       </w:r>
-      <w:hyperlink r:id="rId43" w:history="1">
+      <w:hyperlink r:id="rId44" w:history="1">
         <w:r>
           <w:t>https://pmc.ncbi.nlm.nih.gov/articles/PMC8523813/</w:t>
         </w:r>
@@ -13691,7 +13758,7 @@
       <w:r>
         <w:t xml:space="preserve">: </w:t>
       </w:r>
-      <w:hyperlink r:id="rId44" w:history="1">
+      <w:hyperlink r:id="rId45" w:history="1">
         <w:r>
           <w:t>https://www.aboutamazon.com/news/innovation-at-amazon/how-amazon-uses-generative-ai</w:t>
         </w:r>
@@ -13768,7 +13835,7 @@
       <w:r>
         <w:t xml:space="preserve">: </w:t>
       </w:r>
-      <w:hyperlink r:id="rId45" w:history="1">
+      <w:hyperlink r:id="rId46" w:history="1">
         <w:r>
           <w:t>https://safety.google/gmail/</w:t>
         </w:r>
@@ -13837,7 +13904,7 @@
       <w:r>
         <w:t xml:space="preserve">: </w:t>
       </w:r>
-      <w:hyperlink r:id="rId46" w:history="1">
+      <w:hyperlink r:id="rId47" w:history="1">
         <w:r>
           <w:t>https://colab.research.google.com/github/Stable-Baselines-Team/rl-colab-notebooks/blob/sb3/atari_games.ipynb</w:t>
         </w:r>
@@ -13909,7 +13976,7 @@
       <w:r>
         <w:t xml:space="preserve">: </w:t>
       </w:r>
-      <w:hyperlink r:id="rId47" w:history="1">
+      <w:hyperlink r:id="rId48" w:history="1">
         <w:r>
           <w:rPr>
             <w:rStyle w:val="Hiperhivatkozs"/>
@@ -13997,7 +14064,7 @@
       <w:r>
         <w:t xml:space="preserve"> </w:t>
       </w:r>
-      <w:hyperlink r:id="rId48" w:history="1">
+      <w:hyperlink r:id="rId49" w:history="1">
         <w:r>
           <w:rPr>
             <w:rStyle w:val="Hiperhivatkozs"/>
@@ -14050,7 +14117,7 @@
       <w:r>
         <w:t xml:space="preserve">: </w:t>
       </w:r>
-      <w:hyperlink r:id="rId49" w:history="1">
+      <w:hyperlink r:id="rId50" w:history="1">
         <w:r>
           <w:rPr>
             <w:rStyle w:val="Hiperhivatkozs"/>
@@ -14178,7 +14245,7 @@
       <w:r>
         <w:t xml:space="preserve"> </w:t>
       </w:r>
-      <w:hyperlink r:id="rId50" w:history="1">
+      <w:hyperlink r:id="rId51" w:history="1">
         <w:r>
           <w:rPr>
             <w:rStyle w:val="Hiperhivatkozs"/>
@@ -14277,7 +14344,7 @@
         <w:pStyle w:val="Listaszerbekezds"/>
         <w:ind w:left="567"/>
       </w:pPr>
-      <w:hyperlink r:id="rId51" w:history="1">
+      <w:hyperlink r:id="rId52" w:history="1">
         <w:r>
           <w:rPr>
             <w:rStyle w:val="Hiperhivatkozs"/>
@@ -14318,7 +14385,7 @@
       </w:pPr>
     </w:p>
     <w:sectPr>
-      <w:footerReference w:type="default" r:id="rId52"/>
+      <w:footerReference w:type="default" r:id="rId53"/>
       <w:pgSz w:w="11906" w:h="16838"/>
       <w:pgMar w:top="1418" w:right="1418" w:bottom="1418" w:left="1418" w:header="709" w:footer="709" w:gutter="0"/>
       <w:cols w:space="708"/>
@@ -18951,10 +19018,19 @@
 </file>
 
 <file path=customXml/item1.xml><?xml version="1.0" encoding="utf-8"?>
+<?mso-contentType ?>
+<FormTemplates xmlns="http://schemas.microsoft.com/sharepoint/v3/contenttype/forms">
+  <Display>DocumentLibraryForm</Display>
+  <Edit>DocumentLibraryForm</Edit>
+  <New>DocumentLibraryForm</New>
+</FormTemplates>
+</file>
+
+<file path=customXml/item2.xml><?xml version="1.0" encoding="utf-8"?>
 <b:Sources xmlns:b="http://schemas.openxmlformats.org/officeDocument/2006/bibliography" xmlns="http://schemas.openxmlformats.org/officeDocument/2006/bibliography" SelectedStyle="\APASixthEditionOfficeOnline.xsl" StyleName="APA" Version="6"/>
 </file>
 
-<file path=customXml/item2.xml><?xml version="1.0" encoding="utf-8"?>
+<file path=customXml/item3.xml><?xml version="1.0" encoding="utf-8"?>
 <ct:contentTypeSchema xmlns:ct="http://schemas.microsoft.com/office/2006/metadata/contentType" xmlns:ma="http://schemas.microsoft.com/office/2006/metadata/properties/metaAttributes" ct:_="" ma:_="" ma:contentTypeName="Document" ma:contentTypeID="0x01010057D746A6CC7228419059D1F304ECB892" ma:contentTypeVersion="6" ma:contentTypeDescription="Create a new document." ma:contentTypeScope="" ma:versionID="230bd601e8ab138a3182c21189d57f93">
   <xsd:schema xmlns:xsd="http://www.w3.org/2001/XMLSchema" xmlns:xs="http://www.w3.org/2001/XMLSchema" xmlns:p="http://schemas.microsoft.com/office/2006/metadata/properties" xmlns:ns2="23369ae5-05ef-4c7c-a662-deac929baaef" targetNamespace="http://schemas.microsoft.com/office/2006/metadata/properties" ma:root="true" ma:fieldsID="ed8cacf55a6d923cbbf7f604d05b507d" ns2:_="">
     <xsd:import namespace="23369ae5-05ef-4c7c-a662-deac929baaef"/>
@@ -19112,16 +19188,15 @@
 </ct:contentTypeSchema>
 </file>
 
-<file path=customXml/item3.xml><?xml version="1.0" encoding="utf-8"?>
-<?mso-contentType ?>
-<FormTemplates xmlns="http://schemas.microsoft.com/sharepoint/v3/contenttype/forms">
-  <Display>DocumentLibraryForm</Display>
-  <Edit>DocumentLibraryForm</Edit>
-  <New>DocumentLibraryForm</New>
-</FormTemplates>
+<file path=customXml/itemProps1.xml><?xml version="1.0" encoding="utf-8"?>
+<ds:datastoreItem xmlns:ds="http://schemas.openxmlformats.org/officeDocument/2006/customXml" ds:itemID="{79D0F40F-646A-4DBF-9119-0FC598DFBBBB}">
+  <ds:schemaRefs>
+    <ds:schemaRef ds:uri="http://schemas.microsoft.com/sharepoint/v3/contenttype/forms"/>
+  </ds:schemaRefs>
+</ds:datastoreItem>
 </file>
 
-<file path=customXml/itemProps1.xml><?xml version="1.0" encoding="utf-8"?>
+<file path=customXml/itemProps2.xml><?xml version="1.0" encoding="utf-8"?>
 <ds:datastoreItem xmlns:ds="http://schemas.openxmlformats.org/officeDocument/2006/customXml" ds:itemID="{E9F6CDE2-636C-4043-AFFC-7CB0CE5DF55A}">
   <ds:schemaRefs>
     <ds:schemaRef ds:uri="http://schemas.openxmlformats.org/officeDocument/2006/bibliography"/>
@@ -19129,7 +19204,7 @@
 </ds:datastoreItem>
 </file>
 
-<file path=customXml/itemProps2.xml><?xml version="1.0" encoding="utf-8"?>
+<file path=customXml/itemProps3.xml><?xml version="1.0" encoding="utf-8"?>
 <ds:datastoreItem xmlns:ds="http://schemas.openxmlformats.org/officeDocument/2006/customXml" ds:itemID="{E0E361D0-270A-43DD-B744-DC4991A38C53}">
   <ds:schemaRefs>
     <ds:schemaRef ds:uri="http://schemas.microsoft.com/office/2006/metadata/contentType"/>
@@ -19145,12 +19220,4 @@
     <ds:schemaRef ds:uri="http://schemas.microsoft.com/internal/obd"/>
   </ds:schemaRefs>
 </ds:datastoreItem>
-</file>
-
-<file path=customXml/itemProps3.xml><?xml version="1.0" encoding="utf-8"?>
-<ds:datastoreItem xmlns:ds="http://schemas.openxmlformats.org/officeDocument/2006/customXml" ds:itemID="{79D0F40F-646A-4DBF-9119-0FC598DFBBBB}">
-  <ds:schemaRefs>
-    <ds:schemaRef ds:uri="http://schemas.microsoft.com/sharepoint/v3/contenttype/forms"/>
-  </ds:schemaRefs>
-</ds:datastoreItem>
 </file>
</xml_diff>

<commit_message>
2. intro modified slightly
</commit_message>
<xml_diff>
--- a/thesis/QK8IUC_Thesis.docx
+++ b/thesis/QK8IUC_Thesis.docx
@@ -4689,7 +4689,31 @@
     </w:p>
     <w:p>
       <w:r>
-        <w:t>Ebben a fejezetben szeretném bemutatni, hogy felhasználóként milyen rendszerrel kell rendelkeznie, hogy a program megfelelően működjön. Ezen kívül bemutatom, hogy a felhasználó hogyan tudja telepíteni és elindítani a programot, és használni a programot. Azon kívül bemutatom a programnak a felépítését, funkcióit és működését.</w:t>
+        <w:t xml:space="preserve">Ebben a fejezetben szeretném bemutatni, hogy </w:t>
+      </w:r>
+      <w:r>
+        <w:t xml:space="preserve">a </w:t>
+      </w:r>
+      <w:r>
+        <w:t>felhasználó</w:t>
+      </w:r>
+      <w:r>
+        <w:t>nak</w:t>
+      </w:r>
+      <w:r>
+        <w:t xml:space="preserve"> milyen rendszerrel kell rendelkeznie, hogy a program megfelelően működjön. Ezen kívül bemutatom, hogy a felhasználó hogyan tudja telepíteni</w:t>
+      </w:r>
+      <w:r>
+        <w:t xml:space="preserve">, </w:t>
+      </w:r>
+      <w:r>
+        <w:t>elindítani</w:t>
+      </w:r>
+      <w:r>
+        <w:t xml:space="preserve"> </w:t>
+      </w:r>
+      <w:r>
+        <w:t>és használni a programot. Azon kívül bemutatom a programnak a felépítését, funkcióit és működését.</w:t>
       </w:r>
     </w:p>
     <w:p>
@@ -8839,10 +8863,12 @@
         <w:t xml:space="preserve"> mappában lévő </w:t>
       </w:r>
       <w:proofErr w:type="spellStart"/>
+      <w:proofErr w:type="gramStart"/>
       <w:r>
         <w:t>devcontainer.json</w:t>
       </w:r>
       <w:proofErr w:type="spellEnd"/>
+      <w:proofErr w:type="gramEnd"/>
       <w:r>
         <w:t xml:space="preserve">-ban különböző beállításokat teszünk, mint például a főmappa helye, vagy a kódnak a gyökere. </w:t>
       </w:r>
@@ -8857,13 +8883,23 @@
       <w:proofErr w:type="spellEnd"/>
       <w:proofErr w:type="gramEnd"/>
       <w:r>
-        <w:t xml:space="preserve"> mappában 2 fájl található, az első fájl amelynek a neve </w:t>
-      </w:r>
-      <w:proofErr w:type="spellStart"/>
+        <w:t xml:space="preserve"> mappában 2 fájl található, az első </w:t>
+      </w:r>
+      <w:proofErr w:type="gramStart"/>
+      <w:r>
+        <w:t>fájl</w:t>
+      </w:r>
+      <w:proofErr w:type="gramEnd"/>
+      <w:r>
+        <w:t xml:space="preserve"> amelynek a neve </w:t>
+      </w:r>
+      <w:proofErr w:type="spellStart"/>
+      <w:proofErr w:type="gramStart"/>
       <w:r>
         <w:t>launch.json</w:t>
       </w:r>
       <w:proofErr w:type="spellEnd"/>
+      <w:proofErr w:type="gramEnd"/>
       <w:r>
         <w:t xml:space="preserve">, amelyben megadjuk melyik fájl induljon el először a programban, miután összeáll a környezet, amíg ebben a fájlban beállítunk egy pár környezeti változót. </w:t>
       </w:r>
@@ -9512,10 +9548,12 @@
         <w:t xml:space="preserve">-ben található </w:t>
       </w:r>
       <w:proofErr w:type="spellStart"/>
+      <w:proofErr w:type="gramStart"/>
       <w:r>
         <w:t>devcontainer.json</w:t>
       </w:r>
       <w:proofErr w:type="spellEnd"/>
+      <w:proofErr w:type="gramEnd"/>
       <w:r>
         <w:t xml:space="preserve"> fájlban, be tudjuk állítani a </w:t>
       </w:r>
@@ -9600,10 +9638,12 @@
         <w:t xml:space="preserve">amíg a </w:t>
       </w:r>
       <w:proofErr w:type="spellStart"/>
+      <w:proofErr w:type="gramStart"/>
       <w:r>
         <w:t>tasks.json</w:t>
       </w:r>
       <w:proofErr w:type="spellEnd"/>
+      <w:proofErr w:type="gramEnd"/>
       <w:r>
         <w:t xml:space="preserve"> file azokért a folyamatokért felel, amit az indítás előtt el kell a program el kell végeznie a környezetnek.</w:t>
       </w:r>
@@ -10757,10 +10797,18 @@
       </w:r>
       <w:proofErr w:type="spellEnd"/>
       <w:r>
-        <w:t xml:space="preserve"> sokkal több segítség elérhető mint a többi operációs rendszeren ezért mindenképpen abban a környezetben szeretném megoldani a feladatot. Mivel egy fontos része a feladatnak egy környezet létrehozása, amely sok embernek eljuthat, </w:t>
+        <w:t xml:space="preserve"> sokkal több segítség </w:t>
       </w:r>
       <w:proofErr w:type="gramStart"/>
       <w:r>
+        <w:t>elérhető</w:t>
+      </w:r>
+      <w:proofErr w:type="gramEnd"/>
+      <w:r>
+        <w:t xml:space="preserve"> mint a többi operációs rendszeren ezért mindenképpen abban a környezetben szeretném megoldani a feladatot. Mivel egy fontos része a feladatnak egy környezet létrehozása, amely sok embernek eljuthat, </w:t>
+      </w:r>
+      <w:proofErr w:type="gramStart"/>
+      <w:r>
         <w:t>ezért</w:t>
       </w:r>
       <w:proofErr w:type="gramEnd"/>
@@ -10781,7 +10829,15 @@
       </w:r>
       <w:proofErr w:type="spellEnd"/>
       <w:r>
-        <w:t xml:space="preserve"> pályák (világok?) kiválasztásával eldönthető milyen világban szeretnénk megvalósítani a tanítást. Minden különböző pálya másfajta jutalom rendszerrel fog működni, erről mindenképpen tájékoztatást kell adni a felhasználónak, mivel a legfontosabb része a programnak a felhasználóbarát környezet kialakítása. A következő gomb szerepe egy olyan menü lenne, ahol a számítógépen található betanított modelleket összegyűjti és különböző statisztikák alapján sorrendbe rendezi őket. Lehetőséget szeretnék még adni arra hogy iteráció számot és epizód számot is tudjon átalakítani a felhasználó, ebben a menüpontban még legyen lehetőség a helyszín/pálya megváltoztatására </w:t>
+        <w:t xml:space="preserve"> pályák (világok?) kiválasztásával eldönthető milyen világban szeretnénk megvalósítani a tanítást. Minden különböző pálya másfajta jutalom rendszerrel fog működni, erről mindenképpen tájékoztatást kell adni a felhasználónak, mivel a legfontosabb része a programnak a felhasználóbarát környezet kialakítása. A következő gomb szerepe egy olyan menü lenne, ahol a számítógépen található betanított modelleket összegyűjti és különböző statisztikák alapján sorrendbe rendezi őket. Lehetőséget szeretnék még adni </w:t>
+      </w:r>
+      <w:proofErr w:type="gramStart"/>
+      <w:r>
+        <w:t>arra</w:t>
+      </w:r>
+      <w:proofErr w:type="gramEnd"/>
+      <w:r>
+        <w:t xml:space="preserve"> hogy iteráció számot és epizód számot is tudjon átalakítani a felhasználó, ebben a menüpontban még legyen lehetőség a helyszín/pálya megváltoztatására </w:t>
       </w:r>
       <w:proofErr w:type="gramStart"/>
       <w:r>
@@ -18895,19 +18951,10 @@
 </file>
 
 <file path=customXml/item1.xml><?xml version="1.0" encoding="utf-8"?>
-<?mso-contentType ?>
-<FormTemplates xmlns="http://schemas.microsoft.com/sharepoint/v3/contenttype/forms">
-  <Display>DocumentLibraryForm</Display>
-  <Edit>DocumentLibraryForm</Edit>
-  <New>DocumentLibraryForm</New>
-</FormTemplates>
+<b:Sources xmlns:b="http://schemas.openxmlformats.org/officeDocument/2006/bibliography" xmlns="http://schemas.openxmlformats.org/officeDocument/2006/bibliography" SelectedStyle="\APASixthEditionOfficeOnline.xsl" StyleName="APA" Version="6"/>
 </file>
 
 <file path=customXml/item2.xml><?xml version="1.0" encoding="utf-8"?>
-<b:Sources xmlns:b="http://schemas.openxmlformats.org/officeDocument/2006/bibliography" xmlns="http://schemas.openxmlformats.org/officeDocument/2006/bibliography" SelectedStyle="\APASixthEditionOfficeOnline.xsl" StyleName="APA" Version="6"/>
-</file>
-
-<file path=customXml/item3.xml><?xml version="1.0" encoding="utf-8"?>
 <ct:contentTypeSchema xmlns:ct="http://schemas.microsoft.com/office/2006/metadata/contentType" xmlns:ma="http://schemas.microsoft.com/office/2006/metadata/properties/metaAttributes" ct:_="" ma:_="" ma:contentTypeName="Document" ma:contentTypeID="0x01010057D746A6CC7228419059D1F304ECB892" ma:contentTypeVersion="6" ma:contentTypeDescription="Create a new document." ma:contentTypeScope="" ma:versionID="230bd601e8ab138a3182c21189d57f93">
   <xsd:schema xmlns:xsd="http://www.w3.org/2001/XMLSchema" xmlns:xs="http://www.w3.org/2001/XMLSchema" xmlns:p="http://schemas.microsoft.com/office/2006/metadata/properties" xmlns:ns2="23369ae5-05ef-4c7c-a662-deac929baaef" targetNamespace="http://schemas.microsoft.com/office/2006/metadata/properties" ma:root="true" ma:fieldsID="ed8cacf55a6d923cbbf7f604d05b507d" ns2:_="">
     <xsd:import namespace="23369ae5-05ef-4c7c-a662-deac929baaef"/>
@@ -19065,15 +19112,16 @@
 </ct:contentTypeSchema>
 </file>
 
-<file path=customXml/itemProps1.xml><?xml version="1.0" encoding="utf-8"?>
-<ds:datastoreItem xmlns:ds="http://schemas.openxmlformats.org/officeDocument/2006/customXml" ds:itemID="{79D0F40F-646A-4DBF-9119-0FC598DFBBBB}">
-  <ds:schemaRefs>
-    <ds:schemaRef ds:uri="http://schemas.microsoft.com/sharepoint/v3/contenttype/forms"/>
-  </ds:schemaRefs>
-</ds:datastoreItem>
+<file path=customXml/item3.xml><?xml version="1.0" encoding="utf-8"?>
+<?mso-contentType ?>
+<FormTemplates xmlns="http://schemas.microsoft.com/sharepoint/v3/contenttype/forms">
+  <Display>DocumentLibraryForm</Display>
+  <Edit>DocumentLibraryForm</Edit>
+  <New>DocumentLibraryForm</New>
+</FormTemplates>
 </file>
 
-<file path=customXml/itemProps2.xml><?xml version="1.0" encoding="utf-8"?>
+<file path=customXml/itemProps1.xml><?xml version="1.0" encoding="utf-8"?>
 <ds:datastoreItem xmlns:ds="http://schemas.openxmlformats.org/officeDocument/2006/customXml" ds:itemID="{E9F6CDE2-636C-4043-AFFC-7CB0CE5DF55A}">
   <ds:schemaRefs>
     <ds:schemaRef ds:uri="http://schemas.openxmlformats.org/officeDocument/2006/bibliography"/>
@@ -19081,7 +19129,7 @@
 </ds:datastoreItem>
 </file>
 
-<file path=customXml/itemProps3.xml><?xml version="1.0" encoding="utf-8"?>
+<file path=customXml/itemProps2.xml><?xml version="1.0" encoding="utf-8"?>
 <ds:datastoreItem xmlns:ds="http://schemas.openxmlformats.org/officeDocument/2006/customXml" ds:itemID="{E0E361D0-270A-43DD-B744-DC4991A38C53}">
   <ds:schemaRefs>
     <ds:schemaRef ds:uri="http://schemas.microsoft.com/office/2006/metadata/contentType"/>
@@ -19097,4 +19145,12 @@
     <ds:schemaRef ds:uri="http://schemas.microsoft.com/internal/obd"/>
   </ds:schemaRefs>
 </ds:datastoreItem>
+</file>
+
+<file path=customXml/itemProps3.xml><?xml version="1.0" encoding="utf-8"?>
+<ds:datastoreItem xmlns:ds="http://schemas.openxmlformats.org/officeDocument/2006/customXml" ds:itemID="{79D0F40F-646A-4DBF-9119-0FC598DFBBBB}">
+  <ds:schemaRefs>
+    <ds:schemaRef ds:uri="http://schemas.microsoft.com/sharepoint/v3/contenttype/forms"/>
+  </ds:schemaRefs>
+</ds:datastoreItem>
 </file>
</xml_diff>

<commit_message>
Revert "2.1.1 added few extra things, added a picture about docker size"
This reverts commit 615f2dd2cc7b49e1f15cce347aaa0612119c307e.
</commit_message>
<xml_diff>
--- a/thesis/QK8IUC_Thesis.docx
+++ b/thesis/QK8IUC_Thesis.docx
@@ -4888,77 +4888,20 @@
       </w:r>
     </w:p>
     <w:p>
-      <w:r>
-        <w:t>Tárhely szempontból annyira tárhelyre van szükségünk amennyi helyet a Docker által létrehozott image fog foglalni.</w:t>
-      </w:r>
-      <w:r>
-        <w:t xml:space="preserve"> Általában a Docker image ilyen 15-16 GB helyet fog használni, azért én ajánlom, hogy 25 GB helyet hagyjunk szabadon a programnak.</w:t>
-      </w:r>
-    </w:p>
-    <w:p>
-      <w:r>
-        <w:rPr>
-          <w:noProof/>
-        </w:rPr>
-        <w:drawing>
-          <wp:inline distT="0" distB="0" distL="0" distR="0" wp14:anchorId="01CDA79B" wp14:editId="47CD6972">
-            <wp:extent cx="5753100" cy="297180"/>
-            <wp:effectExtent l="0" t="0" r="0" b="7620"/>
-            <wp:docPr id="1510420646" name="Kép 1"/>
-            <wp:cNvGraphicFramePr>
-              <a:graphicFrameLocks xmlns:a="http://schemas.openxmlformats.org/drawingml/2006/main" noChangeAspect="1"/>
-            </wp:cNvGraphicFramePr>
-            <a:graphic xmlns:a="http://schemas.openxmlformats.org/drawingml/2006/main">
-              <a:graphicData uri="http://schemas.openxmlformats.org/drawingml/2006/picture">
-                <pic:pic xmlns:pic="http://schemas.openxmlformats.org/drawingml/2006/picture">
-                  <pic:nvPicPr>
-                    <pic:cNvPr id="0" name="Picture 1"/>
-                    <pic:cNvPicPr>
-                      <a:picLocks noChangeAspect="1" noChangeArrowheads="1"/>
-                    </pic:cNvPicPr>
-                  </pic:nvPicPr>
-                  <pic:blipFill>
-                    <a:blip r:embed="rId13" cstate="print">
-                      <a:extLst>
-                        <a:ext uri="{28A0092B-C50C-407E-A947-70E740481C1C}">
-                          <a14:useLocalDpi xmlns:a14="http://schemas.microsoft.com/office/drawing/2010/main" val="0"/>
-                        </a:ext>
-                      </a:extLst>
-                    </a:blip>
-                    <a:srcRect/>
-                    <a:stretch>
-                      <a:fillRect/>
-                    </a:stretch>
-                  </pic:blipFill>
-                  <pic:spPr bwMode="auto">
-                    <a:xfrm>
-                      <a:off x="0" y="0"/>
-                      <a:ext cx="5753100" cy="297180"/>
-                    </a:xfrm>
-                    <a:prstGeom prst="rect">
-                      <a:avLst/>
-                    </a:prstGeom>
-                    <a:noFill/>
-                    <a:ln>
-                      <a:noFill/>
-                    </a:ln>
-                  </pic:spPr>
-                </pic:pic>
-              </a:graphicData>
-            </a:graphic>
-          </wp:inline>
-        </w:drawing>
-      </w:r>
-    </w:p>
-    <w:p>
-      <w:pPr>
-        <w:jc w:val="center"/>
-      </w:pPr>
-      <w:r>
-        <w:t xml:space="preserve">TODO. ábra: </w:t>
-      </w:r>
-      <w:r>
-        <w:t>Docker által létrehozott image mérete</w:t>
+      <w:pPr>
+        <w:numPr>
+          <w:ilvl w:val="0"/>
+          <w:numId w:val="10"/>
+        </w:numPr>
+      </w:pPr>
+      <w:r>
+        <w:t>Tárhely</w:t>
+      </w:r>
+      <w:r>
+        <w:t xml:space="preserve"> —</w:t>
+      </w:r>
+      <w:r>
+        <w:t xml:space="preserve"> Minimum 20 GB tárhely</w:t>
       </w:r>
     </w:p>
     <w:p>
@@ -4966,16 +4909,12 @@
         <w:t xml:space="preserve">A </w:t>
       </w:r>
       <w:proofErr w:type="spellStart"/>
+      <w:proofErr w:type="gramStart"/>
       <w:r>
         <w:t>Gazebo</w:t>
       </w:r>
       <w:proofErr w:type="spellEnd"/>
-      <w:r>
-        <w:t xml:space="preserve"> </w:t>
-      </w:r>
-      <w:r>
-        <w:t>verzió,</w:t>
-      </w:r>
+      <w:proofErr w:type="gramEnd"/>
       <w:r>
         <w:t xml:space="preserve"> amit ebben a szoftverben használunk az csak CPU-t használ, ezzel biztosítva, hogy minél több eszközön lehessen használni a programot, még ha a teljesítmény kicsit gyengül</w:t>
       </w:r>
@@ -4983,13 +4922,7 @@
         <w:t xml:space="preserve"> is</w:t>
       </w:r>
       <w:r>
-        <w:t xml:space="preserve"> miatta. Természetesen minél jobb hardware-el dolgozunk, annál jobb lesz a program teljesítménye is, de alapvető teszteléseim során arra jutottam, hogy egy belépőszintű, munkára használatos laptop elegendő lehet a </w:t>
-      </w:r>
-      <w:r>
-        <w:t>kitűzött feladatok elvégzésére</w:t>
-      </w:r>
-      <w:r>
-        <w:t xml:space="preserve">. </w:t>
+        <w:t xml:space="preserve"> miatta. Természetesen minél jobb hardware-el dolgozunk, annál jobb lesz a program teljesítménye is, de alapvető teszteléseim során arra jutottam, hogy egy belépőszintű, munkára használatos laptop elegendő lehet a céljaink eléréséhez. </w:t>
       </w:r>
     </w:p>
     <w:p>
@@ -5019,7 +4952,6 @@
           <w:highlight w:val="green"/>
           <w:u w:val="single"/>
         </w:rPr>
-        <w:lastRenderedPageBreak/>
         <w:t>2.1.2. Program beszerzése</w:t>
       </w:r>
       <w:bookmarkEnd w:id="4"/>
@@ -5041,7 +4973,7 @@
       </w:r>
     </w:p>
     <w:p>
-      <w:hyperlink r:id="rId14" w:history="1">
+      <w:hyperlink r:id="rId13" w:history="1">
         <w:r>
           <w:t>https://github.com/RedDome/MLSzakdoga.git</w:t>
         </w:r>
@@ -5049,6 +4981,7 @@
     </w:p>
     <w:p>
       <w:r>
+        <w:lastRenderedPageBreak/>
         <w:t>A link</w:t>
       </w:r>
       <w:r>
@@ -5103,7 +5036,7 @@
                     </pic:cNvPicPr>
                   </pic:nvPicPr>
                   <pic:blipFill>
-                    <a:blip r:embed="rId15">
+                    <a:blip r:embed="rId14">
                       <a:extLst>
                         <a:ext uri="{28A0092B-C50C-407E-A947-70E740481C1C}">
                           <a14:useLocalDpi xmlns:a14="http://schemas.microsoft.com/office/drawing/2010/main" val="0"/>
@@ -5187,52 +5120,52 @@
         <w:t>lépés,</w:t>
       </w:r>
       <w:r>
-        <w:t xml:space="preserve"> amit tennünk kell, hogy </w:t>
+        <w:t xml:space="preserve"> amit tennünk kell, hogy ki</w:t>
+      </w:r>
+      <w:r>
+        <w:t>csomagoljuk a könyvtárat</w:t>
+      </w:r>
+      <w:r>
+        <w:t xml:space="preserve">. Ezt egy arra alkalmas szoftver segítségével fogjuk tudni </w:t>
+      </w:r>
+      <w:r>
+        <w:t>megtenni,</w:t>
+      </w:r>
+      <w:r>
+        <w:t xml:space="preserve"> mint például a </w:t>
+      </w:r>
+      <w:proofErr w:type="spellStart"/>
+      <w:r>
+        <w:t>WinRar</w:t>
+      </w:r>
+      <w:proofErr w:type="spellEnd"/>
+      <w:r>
+        <w:t xml:space="preserve"> [6]</w:t>
+      </w:r>
+      <w:r>
+        <w:t xml:space="preserve"> vagy a 7Zip</w:t>
+      </w:r>
+      <w:r>
+        <w:t xml:space="preserve"> [7]</w:t>
+      </w:r>
+      <w:r>
+        <w:t>. A</w:t>
+      </w:r>
+      <w:r>
+        <w:t xml:space="preserve">z általunk választott tömörítővel a kitömörítés ide opció használatával kicsomagoljuk az MLSzakdoga.zip fájlt. A kicsomagolt mappában fogjuk megtalálni </w:t>
+      </w:r>
+      <w:r>
+        <w:t xml:space="preserve">a programot, beleértve a felhasználói és fejlesztői környezetet is. A két környezet abban fog </w:t>
+      </w:r>
+      <w:r>
+        <w:t>különbözni,</w:t>
+      </w:r>
+      <w:r>
+        <w:t xml:space="preserve"> hogy másik Dockerfile-t fogunk használni, ami szabályozza, mit fogunk látni a programból. A Dockerfile egy olyan fájl a Docker szoftverhez, amely képes arra, hogy </w:t>
       </w:r>
       <w:r>
         <w:lastRenderedPageBreak/>
-        <w:t>ki</w:t>
-      </w:r>
-      <w:r>
-        <w:t>csomagoljuk a könyvtárat</w:t>
-      </w:r>
-      <w:r>
-        <w:t xml:space="preserve">. Ezt egy arra alkalmas szoftver segítségével fogjuk tudni </w:t>
-      </w:r>
-      <w:r>
-        <w:t>megtenni,</w:t>
-      </w:r>
-      <w:r>
-        <w:t xml:space="preserve"> mint például a </w:t>
-      </w:r>
-      <w:proofErr w:type="spellStart"/>
-      <w:r>
-        <w:t>WinRar</w:t>
-      </w:r>
-      <w:proofErr w:type="spellEnd"/>
-      <w:r>
-        <w:t xml:space="preserve"> [6]</w:t>
-      </w:r>
-      <w:r>
-        <w:t xml:space="preserve"> vagy a 7Zip</w:t>
-      </w:r>
-      <w:r>
-        <w:t xml:space="preserve"> [7]</w:t>
-      </w:r>
-      <w:r>
-        <w:t>. A</w:t>
-      </w:r>
-      <w:r>
-        <w:t xml:space="preserve">z általunk választott tömörítővel a kitömörítés ide opció használatával kicsomagoljuk az MLSzakdoga.zip fájlt. A kicsomagolt mappában fogjuk megtalálni </w:t>
-      </w:r>
-      <w:r>
-        <w:t xml:space="preserve">a programot, beleértve a felhasználói és fejlesztői környezetet is. A két környezet abban fog </w:t>
-      </w:r>
-      <w:r>
-        <w:t>különbözni,</w:t>
-      </w:r>
-      <w:r>
-        <w:t xml:space="preserve"> hogy másik Dockerfile-t fogunk használni, ami szabályozza, mit fogunk látni a programból. A Dockerfile egy olyan fájl a Docker szoftverhez, amely képes arra, hogy virtuális környezetet </w:t>
+        <w:t xml:space="preserve">virtuális környezetet </w:t>
       </w:r>
       <w:proofErr w:type="spellStart"/>
       <w:r>
@@ -5447,7 +5380,7 @@
       <w:r>
         <w:t xml:space="preserve"> </w:t>
       </w:r>
-      <w:hyperlink r:id="rId16" w:history="1">
+      <w:hyperlink r:id="rId15" w:history="1">
         <w:r>
           <w:t>https://download.docker.com/linux/ubuntu/gpg -o /</w:t>
         </w:r>
@@ -5637,7 +5570,7 @@
       <w:r>
         <w:t xml:space="preserve">] </w:t>
       </w:r>
-      <w:hyperlink r:id="rId17" w:history="1">
+      <w:hyperlink r:id="rId16" w:history="1">
         <w:r>
           <w:t>https://download.docker.com/linux/ubuntu \</w:t>
         </w:r>
@@ -5836,7 +5769,6 @@
     </w:p>
     <w:p>
       <w:r>
-        <w:lastRenderedPageBreak/>
         <w:t xml:space="preserve">Utolsó </w:t>
       </w:r>
       <w:proofErr w:type="gramStart"/>
@@ -5894,6 +5826,7 @@
         <w:rPr>
           <w:noProof/>
         </w:rPr>
+        <w:lastRenderedPageBreak/>
         <w:drawing>
           <wp:inline distT="0" distB="0" distL="0" distR="0" wp14:anchorId="524DC7C5" wp14:editId="56FDBA0C">
             <wp:extent cx="5753100" cy="4410075"/>
@@ -5912,7 +5845,7 @@
                     </pic:cNvPicPr>
                   </pic:nvPicPr>
                   <pic:blipFill>
-                    <a:blip r:embed="rId18">
+                    <a:blip r:embed="rId17">
                       <a:extLst>
                         <a:ext uri="{28A0092B-C50C-407E-A947-70E740481C1C}">
                           <a14:useLocalDpi xmlns:a14="http://schemas.microsoft.com/office/drawing/2010/main" val="0"/>
@@ -6006,7 +5939,7 @@
                     </pic:cNvPicPr>
                   </pic:nvPicPr>
                   <pic:blipFill>
-                    <a:blip r:embed="rId19" cstate="print">
+                    <a:blip r:embed="rId18" cstate="print">
                       <a:extLst>
                         <a:ext uri="{28A0092B-C50C-407E-A947-70E740481C1C}">
                           <a14:useLocalDpi xmlns:a14="http://schemas.microsoft.com/office/drawing/2010/main" val="0"/>
@@ -6328,7 +6261,7 @@
                     </pic:cNvPicPr>
                   </pic:nvPicPr>
                   <pic:blipFill>
-                    <a:blip r:embed="rId24">
+                    <a:blip r:embed="rId23">
                       <a:extLst>
                         <a:ext uri="{28A0092B-C50C-407E-A947-70E740481C1C}">
                           <a14:useLocalDpi xmlns:a14="http://schemas.microsoft.com/office/drawing/2010/main" val="0"/>
@@ -6800,7 +6733,7 @@
                     </pic:cNvPicPr>
                   </pic:nvPicPr>
                   <pic:blipFill>
-                    <a:blip r:embed="rId25" cstate="print">
+                    <a:blip r:embed="rId24" cstate="print">
                       <a:extLst>
                         <a:ext uri="{28A0092B-C50C-407E-A947-70E740481C1C}">
                           <a14:useLocalDpi xmlns:a14="http://schemas.microsoft.com/office/drawing/2010/main" val="0"/>
@@ -6915,7 +6848,7 @@
                     </pic:cNvPicPr>
                   </pic:nvPicPr>
                   <pic:blipFill>
-                    <a:blip r:embed="rId26">
+                    <a:blip r:embed="rId25">
                       <a:extLst>
                         <a:ext uri="{28A0092B-C50C-407E-A947-70E740481C1C}">
                           <a14:useLocalDpi xmlns:a14="http://schemas.microsoft.com/office/drawing/2010/main" val="0"/>
@@ -7182,7 +7115,7 @@
                     </pic:cNvPicPr>
                   </pic:nvPicPr>
                   <pic:blipFill>
-                    <a:blip r:embed="rId27">
+                    <a:blip r:embed="rId26">
                       <a:extLst>
                         <a:ext uri="{28A0092B-C50C-407E-A947-70E740481C1C}">
                           <a14:useLocalDpi xmlns:a14="http://schemas.microsoft.com/office/drawing/2010/main" val="0"/>
@@ -7486,7 +7419,7 @@
                     </pic:cNvPicPr>
                   </pic:nvPicPr>
                   <pic:blipFill>
-                    <a:blip r:embed="rId28">
+                    <a:blip r:embed="rId27">
                       <a:extLst>
                         <a:ext uri="{28A0092B-C50C-407E-A947-70E740481C1C}">
                           <a14:useLocalDpi xmlns:a14="http://schemas.microsoft.com/office/drawing/2010/main" val="0"/>
@@ -7741,7 +7674,7 @@
                     </pic:cNvPicPr>
                   </pic:nvPicPr>
                   <pic:blipFill>
-                    <a:blip r:embed="rId29">
+                    <a:blip r:embed="rId28">
                       <a:extLst>
                         <a:ext uri="{28A0092B-C50C-407E-A947-70E740481C1C}">
                           <a14:useLocalDpi xmlns:a14="http://schemas.microsoft.com/office/drawing/2010/main" val="0"/>
@@ -7960,7 +7893,7 @@
                     </pic:cNvPicPr>
                   </pic:nvPicPr>
                   <pic:blipFill>
-                    <a:blip r:embed="rId30">
+                    <a:blip r:embed="rId29">
                       <a:extLst>
                         <a:ext uri="{28A0092B-C50C-407E-A947-70E740481C1C}">
                           <a14:useLocalDpi xmlns:a14="http://schemas.microsoft.com/office/drawing/2010/main" val="0"/>
@@ -9545,7 +9478,7 @@
                     </pic:cNvPicPr>
                   </pic:nvPicPr>
                   <pic:blipFill>
-                    <a:blip r:embed="rId31" cstate="print">
+                    <a:blip r:embed="rId30" cstate="print">
                       <a:extLst>
                         <a:ext uri="{28A0092B-C50C-407E-A947-70E740481C1C}">
                           <a14:useLocalDpi xmlns:a14="http://schemas.microsoft.com/office/drawing/2010/main" val="0"/>
@@ -9924,7 +9857,7 @@
                     </pic:cNvPicPr>
                   </pic:nvPicPr>
                   <pic:blipFill>
-                    <a:blip r:embed="rId32">
+                    <a:blip r:embed="rId31">
                       <a:extLst>
                         <a:ext uri="{28A0092B-C50C-407E-A947-70E740481C1C}">
                           <a14:useLocalDpi xmlns:a14="http://schemas.microsoft.com/office/drawing/2010/main" val="0"/>
@@ -10108,7 +10041,7 @@
                     </pic:cNvPicPr>
                   </pic:nvPicPr>
                   <pic:blipFill>
-                    <a:blip r:embed="rId33">
+                    <a:blip r:embed="rId32">
                       <a:extLst>
                         <a:ext uri="{28A0092B-C50C-407E-A947-70E740481C1C}">
                           <a14:useLocalDpi xmlns:a14="http://schemas.microsoft.com/office/drawing/2010/main" val="0"/>
@@ -10223,7 +10156,7 @@
                     </pic:cNvPicPr>
                   </pic:nvPicPr>
                   <pic:blipFill>
-                    <a:blip r:embed="rId34">
+                    <a:blip r:embed="rId33">
                       <a:extLst>
                         <a:ext uri="{28A0092B-C50C-407E-A947-70E740481C1C}">
                           <a14:useLocalDpi xmlns:a14="http://schemas.microsoft.com/office/drawing/2010/main" val="0"/>
@@ -10315,7 +10248,7 @@
                     </pic:cNvPicPr>
                   </pic:nvPicPr>
                   <pic:blipFill>
-                    <a:blip r:embed="rId35">
+                    <a:blip r:embed="rId34">
                       <a:extLst>
                         <a:ext uri="{28A0092B-C50C-407E-A947-70E740481C1C}">
                           <a14:useLocalDpi xmlns:a14="http://schemas.microsoft.com/office/drawing/2010/main" val="0"/>
@@ -10398,7 +10331,7 @@
                     </pic:cNvPicPr>
                   </pic:nvPicPr>
                   <pic:blipFill>
-                    <a:blip r:embed="rId36">
+                    <a:blip r:embed="rId35">
                       <a:extLst>
                         <a:ext uri="{28A0092B-C50C-407E-A947-70E740481C1C}">
                           <a14:useLocalDpi xmlns:a14="http://schemas.microsoft.com/office/drawing/2010/main" val="0"/>
@@ -10529,7 +10462,7 @@
                     </pic:cNvPicPr>
                   </pic:nvPicPr>
                   <pic:blipFill>
-                    <a:blip r:embed="rId37">
+                    <a:blip r:embed="rId36">
                       <a:extLst>
                         <a:ext uri="{28A0092B-C50C-407E-A947-70E740481C1C}">
                           <a14:useLocalDpi xmlns:a14="http://schemas.microsoft.com/office/drawing/2010/main" val="0"/>
@@ -12309,6 +12242,137 @@
                 <pic:pic xmlns:pic="http://schemas.openxmlformats.org/drawingml/2006/picture">
                   <pic:nvPicPr>
                     <pic:cNvPr id="0" name="Picture 5"/>
+                    <pic:cNvPicPr>
+                      <a:picLocks noChangeAspect="1" noChangeArrowheads="1"/>
+                    </pic:cNvPicPr>
+                  </pic:nvPicPr>
+                  <pic:blipFill>
+                    <a:blip r:embed="rId37" cstate="print">
+                      <a:extLst>
+                        <a:ext uri="{28A0092B-C50C-407E-A947-70E740481C1C}">
+                          <a14:useLocalDpi xmlns:a14="http://schemas.microsoft.com/office/drawing/2010/main" val="0"/>
+                        </a:ext>
+                      </a:extLst>
+                    </a:blip>
+                    <a:srcRect/>
+                    <a:stretch>
+                      <a:fillRect/>
+                    </a:stretch>
+                  </pic:blipFill>
+                  <pic:spPr bwMode="auto">
+                    <a:xfrm>
+                      <a:off x="0" y="0"/>
+                      <a:ext cx="5753100" cy="3286125"/>
+                    </a:xfrm>
+                    <a:prstGeom prst="rect">
+                      <a:avLst/>
+                    </a:prstGeom>
+                    <a:noFill/>
+                    <a:ln>
+                      <a:noFill/>
+                    </a:ln>
+                  </pic:spPr>
+                </pic:pic>
+              </a:graphicData>
+            </a:graphic>
+          </wp:inline>
+        </w:drawing>
+      </w:r>
+    </w:p>
+    <w:p>
+      <w:pPr>
+        <w:jc w:val="center"/>
+      </w:pPr>
+      <w:r>
+        <w:t>TODO. ábra: test.py fájl felépítése</w:t>
+      </w:r>
+    </w:p>
+    <w:p>
+      <w:r>
+        <w:t xml:space="preserve">A környezetet úgy tudjuk elindítani, hogy </w:t>
+      </w:r>
+      <w:r>
+        <w:t xml:space="preserve">nyitunk a Visual </w:t>
+      </w:r>
+      <w:proofErr w:type="spellStart"/>
+      <w:r>
+        <w:t>Studio</w:t>
+      </w:r>
+      <w:proofErr w:type="spellEnd"/>
+      <w:r>
+        <w:t xml:space="preserve"> </w:t>
+      </w:r>
+      <w:proofErr w:type="spellStart"/>
+      <w:r>
+        <w:t>Code</w:t>
+      </w:r>
+      <w:proofErr w:type="spellEnd"/>
+      <w:r>
+        <w:t xml:space="preserve"> környezetünkben egy új terminált, és utána belemegyünk a megfelelő könyvtárba:</w:t>
+      </w:r>
+    </w:p>
+    <w:p>
+      <w:r>
+        <w:t xml:space="preserve">cd </w:t>
+      </w:r>
+      <w:proofErr w:type="spellStart"/>
+      <w:r>
+        <w:t>src</w:t>
+      </w:r>
+      <w:proofErr w:type="spellEnd"/>
+      <w:r>
+        <w:t>/</w:t>
+      </w:r>
+      <w:proofErr w:type="spellStart"/>
+      <w:r>
+        <w:t>tests</w:t>
+      </w:r>
+      <w:proofErr w:type="spellEnd"/>
+    </w:p>
+    <w:p>
+      <w:r>
+        <w:t xml:space="preserve">Ezután a python3 test.py parancs </w:t>
+      </w:r>
+      <w:r>
+        <w:t>futtatásával</w:t>
+      </w:r>
+      <w:r>
+        <w:t xml:space="preserve"> fog elindulni a program, a terminál figyelésével látszódik melyik teszt indult el, és minden esetleges hibát kiír a rendszer, ezután </w:t>
+      </w:r>
+      <w:proofErr w:type="gramStart"/>
+      <w:r>
+        <w:t>elmondja</w:t>
+      </w:r>
+      <w:proofErr w:type="gramEnd"/>
+      <w:r>
+        <w:t xml:space="preserve"> hogy mennyi </w:t>
+      </w:r>
+      <w:r>
+        <w:t>tesztet futatott le a program és utána kilép</w:t>
+      </w:r>
+      <w:r>
+        <w:t>.</w:t>
+      </w:r>
+    </w:p>
+    <w:p>
+      <w:r>
+        <w:rPr>
+          <w:noProof/>
+        </w:rPr>
+        <w:lastRenderedPageBreak/>
+        <w:drawing>
+          <wp:inline distT="0" distB="0" distL="0" distR="0" wp14:anchorId="39FD233D" wp14:editId="7F907E8F">
+            <wp:extent cx="5753100" cy="3286125"/>
+            <wp:effectExtent l="0" t="0" r="0" b="9525"/>
+            <wp:docPr id="1134847992" name="Kép 4"/>
+            <wp:cNvGraphicFramePr>
+              <a:graphicFrameLocks xmlns:a="http://schemas.openxmlformats.org/drawingml/2006/main" noChangeAspect="1"/>
+            </wp:cNvGraphicFramePr>
+            <a:graphic xmlns:a="http://schemas.openxmlformats.org/drawingml/2006/main">
+              <a:graphicData uri="http://schemas.openxmlformats.org/drawingml/2006/picture">
+                <pic:pic xmlns:pic="http://schemas.openxmlformats.org/drawingml/2006/picture">
+                  <pic:nvPicPr>
+                    <pic:cNvPr id="0" name="Picture 4"/>
                     <pic:cNvPicPr>
                       <a:picLocks noChangeAspect="1" noChangeArrowheads="1"/>
                     </pic:cNvPicPr>
@@ -12351,87 +12415,49 @@
         <w:jc w:val="center"/>
       </w:pPr>
       <w:r>
-        <w:t>TODO. ábra: test.py fájl felépítése</w:t>
-      </w:r>
-    </w:p>
-    <w:p>
-      <w:r>
-        <w:t xml:space="preserve">A környezetet úgy tudjuk elindítani, hogy </w:t>
-      </w:r>
-      <w:r>
-        <w:t xml:space="preserve">nyitunk a Visual </w:t>
-      </w:r>
-      <w:proofErr w:type="spellStart"/>
-      <w:r>
-        <w:t>Studio</w:t>
-      </w:r>
-      <w:proofErr w:type="spellEnd"/>
-      <w:r>
-        <w:t xml:space="preserve"> </w:t>
-      </w:r>
-      <w:proofErr w:type="spellStart"/>
-      <w:r>
-        <w:t>Code</w:t>
-      </w:r>
-      <w:proofErr w:type="spellEnd"/>
-      <w:r>
-        <w:t xml:space="preserve"> környezetünkben egy új terminált, és utána belemegyünk a megfelelő könyvtárba:</w:t>
-      </w:r>
-    </w:p>
-    <w:p>
-      <w:r>
-        <w:t xml:space="preserve">cd </w:t>
-      </w:r>
-      <w:proofErr w:type="spellStart"/>
-      <w:r>
-        <w:t>src</w:t>
-      </w:r>
-      <w:proofErr w:type="spellEnd"/>
-      <w:r>
-        <w:t>/</w:t>
-      </w:r>
-      <w:proofErr w:type="spellStart"/>
-      <w:r>
-        <w:t>tests</w:t>
-      </w:r>
-      <w:proofErr w:type="spellEnd"/>
-    </w:p>
-    <w:p>
-      <w:r>
-        <w:t xml:space="preserve">Ezután a python3 test.py parancs </w:t>
-      </w:r>
-      <w:r>
-        <w:t>futtatásával</w:t>
-      </w:r>
-      <w:r>
-        <w:t xml:space="preserve"> fog elindulni a program, a terminál figyelésével látszódik melyik teszt indult el, és minden esetleges hibát kiír a rendszer, ezután </w:t>
-      </w:r>
-      <w:proofErr w:type="gramStart"/>
-      <w:r>
-        <w:t>elmondja</w:t>
-      </w:r>
-      <w:proofErr w:type="gramEnd"/>
-      <w:r>
-        <w:t xml:space="preserve"> hogy mennyi </w:t>
-      </w:r>
-      <w:r>
-        <w:t>tesztet futatott le a program és utána kilép</w:t>
-      </w:r>
-      <w:r>
-        <w:t>.</w:t>
-      </w:r>
+        <w:t>TODO. ábra: test.py fájl futása közben bukott teszt</w:t>
+      </w:r>
+    </w:p>
+    <w:p>
+      <w:pPr>
+        <w:pStyle w:val="Cmsor2"/>
+        <w:numPr>
+          <w:ilvl w:val="0"/>
+          <w:numId w:val="0"/>
+        </w:numPr>
+        <w:spacing w:after="240"/>
+        <w:rPr>
+          <w:b/>
+          <w:bCs/>
+          <w:sz w:val="24"/>
+          <w:szCs w:val="24"/>
+          <w:u w:val="single"/>
+        </w:rPr>
+      </w:pPr>
+      <w:bookmarkStart w:id="57" w:name="_Toc194436029"/>
+      <w:r>
+        <w:rPr>
+          <w:b/>
+          <w:bCs/>
+          <w:sz w:val="24"/>
+          <w:szCs w:val="24"/>
+          <w:highlight w:val="red"/>
+          <w:u w:val="single"/>
+        </w:rPr>
+        <w:t>3.10.3. Tesztelési eredmények</w:t>
+      </w:r>
+      <w:bookmarkEnd w:id="57"/>
     </w:p>
     <w:p>
       <w:r>
         <w:rPr>
           <w:noProof/>
         </w:rPr>
-        <w:lastRenderedPageBreak/>
         <w:drawing>
-          <wp:inline distT="0" distB="0" distL="0" distR="0" wp14:anchorId="39FD233D" wp14:editId="7F907E8F">
+          <wp:inline distT="0" distB="0" distL="0" distR="0" wp14:anchorId="2871F338" wp14:editId="7CCB6445">
             <wp:extent cx="5753100" cy="3286125"/>
             <wp:effectExtent l="0" t="0" r="0" b="9525"/>
-            <wp:docPr id="1134847992" name="Kép 4"/>
+            <wp:docPr id="114263528" name="Kép 3"/>
             <wp:cNvGraphicFramePr>
               <a:graphicFrameLocks xmlns:a="http://schemas.openxmlformats.org/drawingml/2006/main" noChangeAspect="1"/>
             </wp:cNvGraphicFramePr>
@@ -12439,7 +12465,7 @@
               <a:graphicData uri="http://schemas.openxmlformats.org/drawingml/2006/picture">
                 <pic:pic xmlns:pic="http://schemas.openxmlformats.org/drawingml/2006/picture">
                   <pic:nvPicPr>
-                    <pic:cNvPr id="0" name="Picture 4"/>
+                    <pic:cNvPr id="0" name="Picture 3"/>
                     <pic:cNvPicPr>
                       <a:picLocks noChangeAspect="1" noChangeArrowheads="1"/>
                     </pic:cNvPicPr>
@@ -12482,99 +12508,6 @@
         <w:jc w:val="center"/>
       </w:pPr>
       <w:r>
-        <w:t>TODO. ábra: test.py fájl futása közben bukott teszt</w:t>
-      </w:r>
-    </w:p>
-    <w:p>
-      <w:pPr>
-        <w:pStyle w:val="Cmsor2"/>
-        <w:numPr>
-          <w:ilvl w:val="0"/>
-          <w:numId w:val="0"/>
-        </w:numPr>
-        <w:spacing w:after="240"/>
-        <w:rPr>
-          <w:b/>
-          <w:bCs/>
-          <w:sz w:val="24"/>
-          <w:szCs w:val="24"/>
-          <w:u w:val="single"/>
-        </w:rPr>
-      </w:pPr>
-      <w:bookmarkStart w:id="57" w:name="_Toc194436029"/>
-      <w:r>
-        <w:rPr>
-          <w:b/>
-          <w:bCs/>
-          <w:sz w:val="24"/>
-          <w:szCs w:val="24"/>
-          <w:highlight w:val="red"/>
-          <w:u w:val="single"/>
-        </w:rPr>
-        <w:t>3.10.3. Tesztelési eredmények</w:t>
-      </w:r>
-      <w:bookmarkEnd w:id="57"/>
-    </w:p>
-    <w:p>
-      <w:r>
-        <w:rPr>
-          <w:noProof/>
-        </w:rPr>
-        <w:drawing>
-          <wp:inline distT="0" distB="0" distL="0" distR="0" wp14:anchorId="2871F338" wp14:editId="7CCB6445">
-            <wp:extent cx="5753100" cy="3286125"/>
-            <wp:effectExtent l="0" t="0" r="0" b="9525"/>
-            <wp:docPr id="114263528" name="Kép 3"/>
-            <wp:cNvGraphicFramePr>
-              <a:graphicFrameLocks xmlns:a="http://schemas.openxmlformats.org/drawingml/2006/main" noChangeAspect="1"/>
-            </wp:cNvGraphicFramePr>
-            <a:graphic xmlns:a="http://schemas.openxmlformats.org/drawingml/2006/main">
-              <a:graphicData uri="http://schemas.openxmlformats.org/drawingml/2006/picture">
-                <pic:pic xmlns:pic="http://schemas.openxmlformats.org/drawingml/2006/picture">
-                  <pic:nvPicPr>
-                    <pic:cNvPr id="0" name="Picture 3"/>
-                    <pic:cNvPicPr>
-                      <a:picLocks noChangeAspect="1" noChangeArrowheads="1"/>
-                    </pic:cNvPicPr>
-                  </pic:nvPicPr>
-                  <pic:blipFill>
-                    <a:blip r:embed="rId40" cstate="print">
-                      <a:extLst>
-                        <a:ext uri="{28A0092B-C50C-407E-A947-70E740481C1C}">
-                          <a14:useLocalDpi xmlns:a14="http://schemas.microsoft.com/office/drawing/2010/main" val="0"/>
-                        </a:ext>
-                      </a:extLst>
-                    </a:blip>
-                    <a:srcRect/>
-                    <a:stretch>
-                      <a:fillRect/>
-                    </a:stretch>
-                  </pic:blipFill>
-                  <pic:spPr bwMode="auto">
-                    <a:xfrm>
-                      <a:off x="0" y="0"/>
-                      <a:ext cx="5753100" cy="3286125"/>
-                    </a:xfrm>
-                    <a:prstGeom prst="rect">
-                      <a:avLst/>
-                    </a:prstGeom>
-                    <a:noFill/>
-                    <a:ln>
-                      <a:noFill/>
-                    </a:ln>
-                  </pic:spPr>
-                </pic:pic>
-              </a:graphicData>
-            </a:graphic>
-          </wp:inline>
-        </w:drawing>
-      </w:r>
-    </w:p>
-    <w:p>
-      <w:pPr>
-        <w:jc w:val="center"/>
-      </w:pPr>
-      <w:r>
         <w:t>TODO. ábra: test.py fájl helyes lefutása</w:t>
       </w:r>
     </w:p>
@@ -12812,7 +12745,7 @@
                     <pic:cNvPicPr/>
                   </pic:nvPicPr>
                   <pic:blipFill>
-                    <a:blip r:embed="rId41"/>
+                    <a:blip r:embed="rId40"/>
                     <a:stretch>
                       <a:fillRect/>
                     </a:stretch>
@@ -12876,7 +12809,7 @@
                     <pic:cNvPicPr/>
                   </pic:nvPicPr>
                   <pic:blipFill>
-                    <a:blip r:embed="rId42"/>
+                    <a:blip r:embed="rId41"/>
                     <a:stretch>
                       <a:fillRect/>
                     </a:stretch>
@@ -13118,7 +13051,7 @@
                     <pic:cNvPicPr/>
                   </pic:nvPicPr>
                   <pic:blipFill>
-                    <a:blip r:embed="rId43"/>
+                    <a:blip r:embed="rId42"/>
                     <a:stretch>
                       <a:fillRect/>
                     </a:stretch>
@@ -13678,7 +13611,7 @@
       <w:r>
         <w:t xml:space="preserve">: </w:t>
       </w:r>
-      <w:hyperlink r:id="rId44" w:history="1">
+      <w:hyperlink r:id="rId43" w:history="1">
         <w:r>
           <w:t>https://pmc.ncbi.nlm.nih.gov/articles/PMC8523813/</w:t>
         </w:r>
@@ -13758,7 +13691,7 @@
       <w:r>
         <w:t xml:space="preserve">: </w:t>
       </w:r>
-      <w:hyperlink r:id="rId45" w:history="1">
+      <w:hyperlink r:id="rId44" w:history="1">
         <w:r>
           <w:t>https://www.aboutamazon.com/news/innovation-at-amazon/how-amazon-uses-generative-ai</w:t>
         </w:r>
@@ -13835,7 +13768,7 @@
       <w:r>
         <w:t xml:space="preserve">: </w:t>
       </w:r>
-      <w:hyperlink r:id="rId46" w:history="1">
+      <w:hyperlink r:id="rId45" w:history="1">
         <w:r>
           <w:t>https://safety.google/gmail/</w:t>
         </w:r>
@@ -13904,7 +13837,7 @@
       <w:r>
         <w:t xml:space="preserve">: </w:t>
       </w:r>
-      <w:hyperlink r:id="rId47" w:history="1">
+      <w:hyperlink r:id="rId46" w:history="1">
         <w:r>
           <w:t>https://colab.research.google.com/github/Stable-Baselines-Team/rl-colab-notebooks/blob/sb3/atari_games.ipynb</w:t>
         </w:r>
@@ -13976,7 +13909,7 @@
       <w:r>
         <w:t xml:space="preserve">: </w:t>
       </w:r>
-      <w:hyperlink r:id="rId48" w:history="1">
+      <w:hyperlink r:id="rId47" w:history="1">
         <w:r>
           <w:rPr>
             <w:rStyle w:val="Hiperhivatkozs"/>
@@ -14064,7 +13997,7 @@
       <w:r>
         <w:t xml:space="preserve"> </w:t>
       </w:r>
-      <w:hyperlink r:id="rId49" w:history="1">
+      <w:hyperlink r:id="rId48" w:history="1">
         <w:r>
           <w:rPr>
             <w:rStyle w:val="Hiperhivatkozs"/>
@@ -14117,7 +14050,7 @@
       <w:r>
         <w:t xml:space="preserve">: </w:t>
       </w:r>
-      <w:hyperlink r:id="rId50" w:history="1">
+      <w:hyperlink r:id="rId49" w:history="1">
         <w:r>
           <w:rPr>
             <w:rStyle w:val="Hiperhivatkozs"/>
@@ -14245,7 +14178,7 @@
       <w:r>
         <w:t xml:space="preserve"> </w:t>
       </w:r>
-      <w:hyperlink r:id="rId51" w:history="1">
+      <w:hyperlink r:id="rId50" w:history="1">
         <w:r>
           <w:rPr>
             <w:rStyle w:val="Hiperhivatkozs"/>
@@ -14344,7 +14277,7 @@
         <w:pStyle w:val="Listaszerbekezds"/>
         <w:ind w:left="567"/>
       </w:pPr>
-      <w:hyperlink r:id="rId52" w:history="1">
+      <w:hyperlink r:id="rId51" w:history="1">
         <w:r>
           <w:rPr>
             <w:rStyle w:val="Hiperhivatkozs"/>
@@ -14385,7 +14318,7 @@
       </w:pPr>
     </w:p>
     <w:sectPr>
-      <w:footerReference w:type="default" r:id="rId53"/>
+      <w:footerReference w:type="default" r:id="rId52"/>
       <w:pgSz w:w="11906" w:h="16838"/>
       <w:pgMar w:top="1418" w:right="1418" w:bottom="1418" w:left="1418" w:header="709" w:footer="709" w:gutter="0"/>
       <w:cols w:space="708"/>
@@ -19018,19 +18951,10 @@
 </file>
 
 <file path=customXml/item1.xml><?xml version="1.0" encoding="utf-8"?>
-<?mso-contentType ?>
-<FormTemplates xmlns="http://schemas.microsoft.com/sharepoint/v3/contenttype/forms">
-  <Display>DocumentLibraryForm</Display>
-  <Edit>DocumentLibraryForm</Edit>
-  <New>DocumentLibraryForm</New>
-</FormTemplates>
+<b:Sources xmlns:b="http://schemas.openxmlformats.org/officeDocument/2006/bibliography" xmlns="http://schemas.openxmlformats.org/officeDocument/2006/bibliography" SelectedStyle="\APASixthEditionOfficeOnline.xsl" StyleName="APA" Version="6"/>
 </file>
 
 <file path=customXml/item2.xml><?xml version="1.0" encoding="utf-8"?>
-<b:Sources xmlns:b="http://schemas.openxmlformats.org/officeDocument/2006/bibliography" xmlns="http://schemas.openxmlformats.org/officeDocument/2006/bibliography" SelectedStyle="\APASixthEditionOfficeOnline.xsl" StyleName="APA" Version="6"/>
-</file>
-
-<file path=customXml/item3.xml><?xml version="1.0" encoding="utf-8"?>
 <ct:contentTypeSchema xmlns:ct="http://schemas.microsoft.com/office/2006/metadata/contentType" xmlns:ma="http://schemas.microsoft.com/office/2006/metadata/properties/metaAttributes" ct:_="" ma:_="" ma:contentTypeName="Document" ma:contentTypeID="0x01010057D746A6CC7228419059D1F304ECB892" ma:contentTypeVersion="6" ma:contentTypeDescription="Create a new document." ma:contentTypeScope="" ma:versionID="230bd601e8ab138a3182c21189d57f93">
   <xsd:schema xmlns:xsd="http://www.w3.org/2001/XMLSchema" xmlns:xs="http://www.w3.org/2001/XMLSchema" xmlns:p="http://schemas.microsoft.com/office/2006/metadata/properties" xmlns:ns2="23369ae5-05ef-4c7c-a662-deac929baaef" targetNamespace="http://schemas.microsoft.com/office/2006/metadata/properties" ma:root="true" ma:fieldsID="ed8cacf55a6d923cbbf7f604d05b507d" ns2:_="">
     <xsd:import namespace="23369ae5-05ef-4c7c-a662-deac929baaef"/>
@@ -19188,15 +19112,16 @@
 </ct:contentTypeSchema>
 </file>
 
-<file path=customXml/itemProps1.xml><?xml version="1.0" encoding="utf-8"?>
-<ds:datastoreItem xmlns:ds="http://schemas.openxmlformats.org/officeDocument/2006/customXml" ds:itemID="{79D0F40F-646A-4DBF-9119-0FC598DFBBBB}">
-  <ds:schemaRefs>
-    <ds:schemaRef ds:uri="http://schemas.microsoft.com/sharepoint/v3/contenttype/forms"/>
-  </ds:schemaRefs>
-</ds:datastoreItem>
+<file path=customXml/item3.xml><?xml version="1.0" encoding="utf-8"?>
+<?mso-contentType ?>
+<FormTemplates xmlns="http://schemas.microsoft.com/sharepoint/v3/contenttype/forms">
+  <Display>DocumentLibraryForm</Display>
+  <Edit>DocumentLibraryForm</Edit>
+  <New>DocumentLibraryForm</New>
+</FormTemplates>
 </file>
 
-<file path=customXml/itemProps2.xml><?xml version="1.0" encoding="utf-8"?>
+<file path=customXml/itemProps1.xml><?xml version="1.0" encoding="utf-8"?>
 <ds:datastoreItem xmlns:ds="http://schemas.openxmlformats.org/officeDocument/2006/customXml" ds:itemID="{E9F6CDE2-636C-4043-AFFC-7CB0CE5DF55A}">
   <ds:schemaRefs>
     <ds:schemaRef ds:uri="http://schemas.openxmlformats.org/officeDocument/2006/bibliography"/>
@@ -19204,7 +19129,7 @@
 </ds:datastoreItem>
 </file>
 
-<file path=customXml/itemProps3.xml><?xml version="1.0" encoding="utf-8"?>
+<file path=customXml/itemProps2.xml><?xml version="1.0" encoding="utf-8"?>
 <ds:datastoreItem xmlns:ds="http://schemas.openxmlformats.org/officeDocument/2006/customXml" ds:itemID="{E0E361D0-270A-43DD-B744-DC4991A38C53}">
   <ds:schemaRefs>
     <ds:schemaRef ds:uri="http://schemas.microsoft.com/office/2006/metadata/contentType"/>
@@ -19220,4 +19145,12 @@
     <ds:schemaRef ds:uri="http://schemas.microsoft.com/internal/obd"/>
   </ds:schemaRefs>
 </ds:datastoreItem>
+</file>
+
+<file path=customXml/itemProps3.xml><?xml version="1.0" encoding="utf-8"?>
+<ds:datastoreItem xmlns:ds="http://schemas.openxmlformats.org/officeDocument/2006/customXml" ds:itemID="{79D0F40F-646A-4DBF-9119-0FC598DFBBBB}">
+  <ds:schemaRefs>
+    <ds:schemaRef ds:uri="http://schemas.microsoft.com/sharepoint/v3/contenttype/forms"/>
+  </ds:schemaRefs>
+</ds:datastoreItem>
 </file>
</xml_diff>

<commit_message>
2.2.1, 2.2.2, 2.2.3 dona
</commit_message>
<xml_diff>
--- a/thesis/QK8IUC_Thesis.docx
+++ b/thesis/QK8IUC_Thesis.docx
@@ -5059,59 +5059,23 @@
           <w:highlight w:val="green"/>
           <w:u w:val="single"/>
         </w:rPr>
+        <w:lastRenderedPageBreak/>
         <w:t>2.2. Telepítés</w:t>
       </w:r>
       <w:bookmarkEnd w:id="5"/>
     </w:p>
     <w:p>
       <w:r>
-        <w:t xml:space="preserve">Miután beszereztük a programot, azután a tömörített fájlt helyezzük át egy általunk meghatározott könyvtárba. Miután ez megtörtént a következő </w:t>
-      </w:r>
-      <w:r>
-        <w:t>lépés,</w:t>
-      </w:r>
-      <w:r>
-        <w:t xml:space="preserve"> amit tennünk kell, hogy </w:t>
-      </w:r>
-      <w:r>
-        <w:lastRenderedPageBreak/>
-        <w:t>ki</w:t>
-      </w:r>
-      <w:r>
-        <w:t>csomagoljuk a könyvtárat</w:t>
-      </w:r>
-      <w:r>
-        <w:t xml:space="preserve">. Ezt egy arra alkalmas szoftver segítségével fogjuk tudni </w:t>
-      </w:r>
-      <w:r>
-        <w:t>megtenni,</w:t>
-      </w:r>
-      <w:r>
-        <w:t xml:space="preserve"> mint például a WinRar</w:t>
-      </w:r>
-      <w:r>
-        <w:t xml:space="preserve"> [6]</w:t>
-      </w:r>
-      <w:r>
-        <w:t xml:space="preserve"> vagy a 7Zip</w:t>
-      </w:r>
-      <w:r>
-        <w:t xml:space="preserve"> [7]</w:t>
-      </w:r>
-      <w:r>
-        <w:t>. A</w:t>
-      </w:r>
-      <w:r>
-        <w:t xml:space="preserve">z általunk választott tömörítővel a kitömörítés ide opció használatával kicsomagoljuk az MLSzakdoga.zip fájlt. A kicsomagolt mappában fogjuk megtalálni </w:t>
-      </w:r>
-      <w:r>
-        <w:t xml:space="preserve">a programot, beleértve a felhasználói és fejlesztői környezetet is. A két környezet abban fog </w:t>
-      </w:r>
-      <w:r>
-        <w:t>különbözni,</w:t>
-      </w:r>
-      <w:r>
-        <w:t xml:space="preserve"> hogy másik Dockerfile-t fogunk használni, ami szabályozza, mit fogunk látni a programból. A Dockerfile egy olyan fájl a Docker szoftverhez, amely képes arra, hogy virtuális környezetet telepítsunk, ezzel segítsünk a felhasználónak, hogy ne kelljen csomagokat telepítenie, hanem csak ennek telepítésével egy teljes működő alkalmazást kap és nem kell azzal foglalkoznia, hogy minden kicsi függőséget feltelepítsen.</w:t>
+        <w:t xml:space="preserve">Ebben a fejezetben </w:t>
+      </w:r>
+      <w:r>
+        <w:t>bemutatom,</w:t>
+      </w:r>
+      <w:r>
+        <w:t xml:space="preserve"> hogy a felhasználó hogyan tudja kicsomagolni és telepíteni a letöltött zip projekt fájlt.</w:t>
+      </w:r>
+      <w:r>
+        <w:t xml:space="preserve"> Ezen kívül bemutatom a Docker telepítését és konfigurálását, amely elengedhetetlen része a programnak.</w:t>
       </w:r>
     </w:p>
     <w:p>
@@ -5131,7 +5095,6 @@
           <w:u w:val="single"/>
         </w:rPr>
       </w:pPr>
-      <w:bookmarkStart w:id="6" w:name="_Toc194435991"/>
       <w:r>
         <w:rPr>
           <w:b/>
@@ -5141,171 +5104,536 @@
           <w:highlight w:val="green"/>
           <w:u w:val="single"/>
         </w:rPr>
-        <w:t>2.2.1. Docker telepítése</w:t>
-      </w:r>
-      <w:bookmarkEnd w:id="6"/>
-    </w:p>
-    <w:p>
-      <w:r>
-        <w:t>A Docker linux rendszerben való futáshoz egy Ubuntu rendszerre lesz szükségünk, abból is a 24.10, 24.04, 22.04, 20.04es rendszer ajánlott a Docker problémamentes telepítéséhez</w:t>
-      </w:r>
-      <w:r>
+        <w:t>2.2.</w:t>
+      </w:r>
+      <w:r>
+        <w:rPr>
+          <w:b/>
+          <w:bCs/>
+          <w:sz w:val="24"/>
+          <w:szCs w:val="24"/>
+          <w:highlight w:val="green"/>
+          <w:u w:val="single"/>
+        </w:rPr>
+        <w:t>1</w:t>
+      </w:r>
+      <w:r>
+        <w:rPr>
+          <w:b/>
+          <w:bCs/>
+          <w:sz w:val="24"/>
+          <w:szCs w:val="24"/>
+          <w:highlight w:val="green"/>
+          <w:u w:val="single"/>
+        </w:rPr>
         <w:t xml:space="preserve">. </w:t>
       </w:r>
       <w:r>
-        <w:t>Az első lépés a letöltéshez a Docker hivatalos GPG kulcsának hozzáadása. TODO GPG?.</w:t>
-      </w:r>
-    </w:p>
-    <w:p>
-      <w:pPr>
-        <w:pStyle w:val="Listaszerbekezds"/>
+        <w:rPr>
+          <w:b/>
+          <w:bCs/>
+          <w:sz w:val="24"/>
+          <w:szCs w:val="24"/>
+          <w:u w:val="single"/>
+        </w:rPr>
+        <w:t>Program kicsomagolása</w:t>
+      </w:r>
+    </w:p>
+    <w:p>
+      <w:r>
+        <w:t xml:space="preserve">Miután beszereztük a programot, azután a tömörített fájlt helyezzük át egy általunk meghatározott könyvtárba. Miután ez megtörtént a következő </w:t>
+      </w:r>
+      <w:r>
+        <w:t>lépés,</w:t>
+      </w:r>
+      <w:r>
+        <w:t xml:space="preserve"> amit tennünk kell, hogy ki</w:t>
+      </w:r>
+      <w:r>
+        <w:t>csomagoljuk a könyvtárat</w:t>
+      </w:r>
+      <w:r>
+        <w:t xml:space="preserve">. Ezt egy arra alkalmas szoftver segítségével fogjuk tudni </w:t>
+      </w:r>
+      <w:r>
+        <w:t>megtenni,</w:t>
+      </w:r>
+      <w:r>
+        <w:t xml:space="preserve"> mint például a WinRar</w:t>
+      </w:r>
+      <w:r>
+        <w:t xml:space="preserve"> [6]</w:t>
+      </w:r>
+      <w:r>
+        <w:t xml:space="preserve"> vagy a 7Zip</w:t>
+      </w:r>
+      <w:r>
+        <w:t xml:space="preserve"> [7]</w:t>
+      </w:r>
+      <w:r>
+        <w:t>. A</w:t>
+      </w:r>
+      <w:r>
+        <w:t xml:space="preserve">z általunk választott tömörítővel a kitömörítés ide opció használatával kicsomagoljuk az MLSzakdoga.zip fájlt. A kicsomagolt mappában fogjuk megtalálni </w:t>
+      </w:r>
+      <w:r>
+        <w:t xml:space="preserve">a programot, beleértve a felhasználói és fejlesztői környezetet is. A két környezet abban fog </w:t>
+      </w:r>
+      <w:r>
+        <w:t>különbözni,</w:t>
+      </w:r>
+      <w:r>
+        <w:t xml:space="preserve"> hogy másik Dockerfile-t fogunk használni, ami szabályozza, mit fogunk látni a programból.</w:t>
+      </w:r>
+    </w:p>
+    <w:p>
+      <w:r>
+        <w:t>TODO kicsomagolt mappa</w:t>
+      </w:r>
+    </w:p>
+    <w:p>
+      <w:pPr>
+        <w:pStyle w:val="Cmsor2"/>
         <w:numPr>
           <w:ilvl w:val="0"/>
-          <w:numId w:val="22"/>
+          <w:numId w:val="0"/>
         </w:numPr>
-      </w:pPr>
-      <w:r>
-        <w:t>sudo apt-get update</w:t>
-      </w:r>
-    </w:p>
-    <w:p>
-      <w:pPr>
-        <w:pStyle w:val="Listaszerbekezds"/>
-        <w:numPr>
-          <w:ilvl w:val="0"/>
-          <w:numId w:val="22"/>
-        </w:numPr>
-      </w:pPr>
-      <w:r>
-        <w:t>sudo apt-get install ca-certificates curl</w:t>
-      </w:r>
-    </w:p>
-    <w:p>
-      <w:pPr>
-        <w:pStyle w:val="Listaszerbekezds"/>
-        <w:numPr>
-          <w:ilvl w:val="0"/>
-          <w:numId w:val="22"/>
-        </w:numPr>
-      </w:pPr>
-      <w:r>
-        <w:t>sudo install -m 0755 -d /etc/apt/keyrings</w:t>
-      </w:r>
-    </w:p>
-    <w:p>
-      <w:pPr>
-        <w:pStyle w:val="Listaszerbekezds"/>
-        <w:numPr>
-          <w:ilvl w:val="0"/>
-          <w:numId w:val="22"/>
-        </w:numPr>
-      </w:pPr>
-      <w:r>
-        <w:t xml:space="preserve">sudo curl -fsSL </w:t>
-      </w:r>
-      <w:hyperlink r:id="rId16" w:history="1">
-        <w:r>
-          <w:t>https://download.docker.com/linux/ubuntu/gpg -o /etc/apt/keyrings/docker.asc</w:t>
-        </w:r>
-      </w:hyperlink>
-    </w:p>
-    <w:p>
-      <w:pPr>
-        <w:pStyle w:val="Listaszerbekezds"/>
-        <w:numPr>
-          <w:ilvl w:val="0"/>
-          <w:numId w:val="22"/>
-        </w:numPr>
-      </w:pPr>
-      <w:r>
-        <w:t>sudo chmod a+r /etc/apt/keyrings/docker.asc</w:t>
-      </w:r>
-    </w:p>
-    <w:p>
-      <w:r>
-        <w:t>Utána a következő lépés a Docker adattár hozzáadása a forrásainkhoz, hogy le tudjuk tölteni a megfelelő Docker csomagokat.</w:t>
-      </w:r>
-    </w:p>
-    <w:p>
-      <w:pPr>
-        <w:pStyle w:val="Listaszerbekezds"/>
-        <w:numPr>
-          <w:ilvl w:val="0"/>
-          <w:numId w:val="22"/>
-        </w:numPr>
-      </w:pPr>
-      <w:r>
-        <w:t xml:space="preserve">echo \ "deb [arch=$(dpkg --print-architecture) signed-by=/etc/apt/keyrings/docker.asc] </w:t>
-      </w:r>
-      <w:hyperlink r:id="rId17" w:history="1">
-        <w:r>
-          <w:t>https://download.docker.com/linux/ubuntu \</w:t>
-        </w:r>
-      </w:hyperlink>
-      <w:r>
-        <w:t xml:space="preserve"> $(. /etc/os-release &amp;&amp; echo "$VERSION_CODENAME") stable" | \ sudo tee /etc/apt/sources.list.d/docker.list &gt; /dev/null</w:t>
-      </w:r>
-    </w:p>
-    <w:p>
-      <w:pPr>
-        <w:pStyle w:val="Listaszerbekezds"/>
-        <w:numPr>
-          <w:ilvl w:val="0"/>
-          <w:numId w:val="22"/>
-        </w:numPr>
-      </w:pPr>
-      <w:r>
-        <w:t>sudo apt-get update</w:t>
-      </w:r>
-    </w:p>
+        <w:spacing w:after="240" w:line="276" w:lineRule="auto"/>
+        <w:ind w:left="576" w:hanging="576"/>
+        <w:rPr>
+          <w:b/>
+          <w:bCs/>
+          <w:sz w:val="24"/>
+          <w:szCs w:val="24"/>
+          <w:u w:val="single"/>
+        </w:rPr>
+      </w:pPr>
+      <w:bookmarkStart w:id="6" w:name="_Toc194435991"/>
+      <w:r>
+        <w:rPr>
+          <w:b/>
+          <w:bCs/>
+          <w:sz w:val="24"/>
+          <w:szCs w:val="24"/>
+          <w:highlight w:val="green"/>
+          <w:u w:val="single"/>
+        </w:rPr>
+        <w:t>2.2.</w:t>
+      </w:r>
+      <w:r>
+        <w:rPr>
+          <w:b/>
+          <w:bCs/>
+          <w:sz w:val="24"/>
+          <w:szCs w:val="24"/>
+          <w:highlight w:val="green"/>
+          <w:u w:val="single"/>
+        </w:rPr>
+        <w:t>2</w:t>
+      </w:r>
+      <w:r>
+        <w:rPr>
+          <w:b/>
+          <w:bCs/>
+          <w:sz w:val="24"/>
+          <w:szCs w:val="24"/>
+          <w:highlight w:val="green"/>
+          <w:u w:val="single"/>
+        </w:rPr>
+        <w:t>. Docker telepítése</w:t>
+      </w:r>
+      <w:bookmarkEnd w:id="6"/>
+    </w:p>
+    <w:p>
+      <w:r>
+        <w:t>A Dockerfile egy olyan fájl a Docker szoftverhez, amely képes arra, hogy virtuális környezetet telepíts</w:t>
+      </w:r>
+      <w:r>
+        <w:t>ü</w:t>
+      </w:r>
+      <w:r>
+        <w:t>nk, ezzel segítsünk a felhasználónak, hogy ne kelljen csomagokat telepítenie, hanem csak ennek telepítésével egy teljes működő alkalmazást kap és nem kell azzal foglalkoznia, hogy minden kicsi függőséget feltelepítsen.</w:t>
+      </w:r>
+    </w:p>
+    <w:p>
+      <w:r>
+        <w:t>A Docker linux rendszerben való futáshoz egy Ubuntu rendszerre lesz szükségünk, abból is a 24.10, 24.04, 22.04, 20.04es rendszer ajánlott a Docker problémamentes telepítéséhez</w:t>
+      </w:r>
+      <w:r>
+        <w:t xml:space="preserve">. </w:t>
+      </w:r>
+      <w:r>
+        <w:t>Az első lépés a letöltéshez a Docker hivatalos GPG</w:t>
+      </w:r>
+      <w:r>
+        <w:t xml:space="preserve"> (Digitális kulcs, amely biztosítja az adatok bizalmasságát és hitelességét)</w:t>
+      </w:r>
+      <w:r>
+        <w:t xml:space="preserve"> kulcsának hozzáadása</w:t>
+      </w:r>
+      <w:r>
+        <w:t>:</w:t>
+      </w:r>
+    </w:p>
+    <w:tbl>
+      <w:tblPr>
+        <w:tblStyle w:val="Rcsostblzat"/>
+        <w:tblW w:w="0" w:type="auto"/>
+        <w:tblLook w:val="04A0" w:firstRow="1" w:lastRow="0" w:firstColumn="1" w:lastColumn="0" w:noHBand="0" w:noVBand="1"/>
+      </w:tblPr>
+      <w:tblGrid>
+        <w:gridCol w:w="9060"/>
+      </w:tblGrid>
+      <w:tr>
+        <w:tc>
+          <w:tcPr>
+            <w:tcW w:w="9060" w:type="dxa"/>
+            <w:tcBorders>
+              <w:top w:val="nil"/>
+              <w:left w:val="nil"/>
+              <w:bottom w:val="nil"/>
+              <w:right w:val="nil"/>
+            </w:tcBorders>
+            <w:shd w:val="clear" w:color="auto" w:fill="D9D9D9" w:themeFill="background1" w:themeFillShade="D9"/>
+          </w:tcPr>
+          <w:p>
+            <w:pPr>
+              <w:spacing w:after="0" w:line="240" w:lineRule="auto"/>
+            </w:pPr>
+            <w:r>
+              <w:t># Docker hivatalos GPG kulcsának hozzáadása:</w:t>
+            </w:r>
+          </w:p>
+          <w:p>
+            <w:pPr>
+              <w:spacing w:after="0" w:line="240" w:lineRule="auto"/>
+              <w:rPr>
+                <w:i/>
+                <w:iCs/>
+              </w:rPr>
+            </w:pPr>
+            <w:r>
+              <w:rPr>
+                <w:i/>
+                <w:iCs/>
+              </w:rPr>
+              <w:t>sudo apt-get update</w:t>
+            </w:r>
+          </w:p>
+          <w:p>
+            <w:pPr>
+              <w:spacing w:after="0" w:line="240" w:lineRule="auto"/>
+              <w:rPr>
+                <w:i/>
+                <w:iCs/>
+              </w:rPr>
+            </w:pPr>
+            <w:r>
+              <w:rPr>
+                <w:i/>
+                <w:iCs/>
+              </w:rPr>
+              <w:t>sudo apt-get install ca-certificates curl</w:t>
+            </w:r>
+          </w:p>
+          <w:p>
+            <w:pPr>
+              <w:spacing w:after="0" w:line="240" w:lineRule="auto"/>
+              <w:rPr>
+                <w:i/>
+                <w:iCs/>
+              </w:rPr>
+            </w:pPr>
+            <w:r>
+              <w:rPr>
+                <w:i/>
+                <w:iCs/>
+              </w:rPr>
+              <w:t>sudo install -m 0755 -d /etc/apt/keyrings</w:t>
+            </w:r>
+          </w:p>
+          <w:p>
+            <w:pPr>
+              <w:spacing w:after="0" w:line="240" w:lineRule="auto"/>
+              <w:rPr>
+                <w:i/>
+                <w:iCs/>
+              </w:rPr>
+            </w:pPr>
+            <w:r>
+              <w:rPr>
+                <w:i/>
+                <w:iCs/>
+              </w:rPr>
+              <w:t>sudo curl -fsSL https://download.docker.com/linux/ubuntu/gpg -o /etc/apt/keyrings/docker.asc</w:t>
+            </w:r>
+          </w:p>
+          <w:p>
+            <w:pPr>
+              <w:spacing w:after="0" w:line="240" w:lineRule="auto"/>
+            </w:pPr>
+            <w:r>
+              <w:rPr>
+                <w:i/>
+                <w:iCs/>
+              </w:rPr>
+              <w:t>sudo chmod a+r /etc/apt/keyrings/docker.asc</w:t>
+            </w:r>
+          </w:p>
+        </w:tc>
+      </w:tr>
+    </w:tbl>
+    <w:p/>
+    <w:p>
+      <w:r>
+        <w:lastRenderedPageBreak/>
+        <w:t>Utána a következő lépés a Docker adattár hozzáadása a forrásainkhoz, hogy le tudjuk tölteni a megfelelő Docker csomagokat</w:t>
+      </w:r>
+      <w:r>
+        <w:t>:</w:t>
+      </w:r>
+    </w:p>
+    <w:tbl>
+      <w:tblPr>
+        <w:tblStyle w:val="Rcsostblzat"/>
+        <w:tblW w:w="0" w:type="auto"/>
+        <w:tblLook w:val="04A0" w:firstRow="1" w:lastRow="0" w:firstColumn="1" w:lastColumn="0" w:noHBand="0" w:noVBand="1"/>
+      </w:tblPr>
+      <w:tblGrid>
+        <w:gridCol w:w="9060"/>
+      </w:tblGrid>
+      <w:tr>
+        <w:tc>
+          <w:tcPr>
+            <w:tcW w:w="9060" w:type="dxa"/>
+            <w:tcBorders>
+              <w:top w:val="nil"/>
+              <w:left w:val="nil"/>
+              <w:bottom w:val="nil"/>
+              <w:right w:val="nil"/>
+            </w:tcBorders>
+            <w:shd w:val="clear" w:color="auto" w:fill="D9D9D9" w:themeFill="background1" w:themeFillShade="D9"/>
+          </w:tcPr>
+          <w:p>
+            <w:pPr>
+              <w:spacing w:after="0"/>
+            </w:pPr>
+            <w:r>
+              <w:t># Docker adattár hozzáadása a forrásainkhoz:</w:t>
+            </w:r>
+          </w:p>
+          <w:p>
+            <w:pPr>
+              <w:spacing w:after="0"/>
+              <w:rPr>
+                <w:i/>
+                <w:iCs/>
+              </w:rPr>
+            </w:pPr>
+            <w:r>
+              <w:rPr>
+                <w:i/>
+                <w:iCs/>
+              </w:rPr>
+              <w:t>echo \</w:t>
+            </w:r>
+          </w:p>
+          <w:p>
+            <w:pPr>
+              <w:spacing w:after="0"/>
+              <w:rPr>
+                <w:i/>
+                <w:iCs/>
+              </w:rPr>
+            </w:pPr>
+            <w:r>
+              <w:rPr>
+                <w:i/>
+                <w:iCs/>
+              </w:rPr>
+              <w:t xml:space="preserve">  "deb [arch=$(dpkg --print-architecture) signed-by=/etc/apt/keyrings/docker.asc] https://download.docker.com/linux/ubuntu \</w:t>
+            </w:r>
+          </w:p>
+          <w:p>
+            <w:pPr>
+              <w:spacing w:after="0"/>
+              <w:rPr>
+                <w:i/>
+                <w:iCs/>
+              </w:rPr>
+            </w:pPr>
+            <w:r>
+              <w:rPr>
+                <w:i/>
+                <w:iCs/>
+              </w:rPr>
+              <w:t xml:space="preserve">  $(. /etc/os-release &amp;&amp; echo "${UBUNTU_CODENAME:-$VERSION_CODENAME}") stable" | \</w:t>
+            </w:r>
+          </w:p>
+          <w:p>
+            <w:pPr>
+              <w:spacing w:after="0"/>
+              <w:rPr>
+                <w:i/>
+                <w:iCs/>
+              </w:rPr>
+            </w:pPr>
+            <w:r>
+              <w:rPr>
+                <w:i/>
+                <w:iCs/>
+              </w:rPr>
+              <w:t xml:space="preserve">  sudo tee /etc/apt/sources.list.d/docker.list &gt; /dev/null</w:t>
+            </w:r>
+          </w:p>
+          <w:p>
+            <w:pPr>
+              <w:spacing w:after="0"/>
+            </w:pPr>
+            <w:r>
+              <w:rPr>
+                <w:i/>
+                <w:iCs/>
+              </w:rPr>
+              <w:t>sudo apt-get update</w:t>
+            </w:r>
+          </w:p>
+        </w:tc>
+      </w:tr>
+    </w:tbl>
+    <w:p/>
     <w:p>
       <w:r>
         <w:t>A következő lépés a hivatalos csomagok letöltése lesz, ez a lépés több percig is eltarthat:</w:t>
       </w:r>
     </w:p>
-    <w:p>
-      <w:pPr>
-        <w:pStyle w:val="Listaszerbekezds"/>
-        <w:numPr>
-          <w:ilvl w:val="0"/>
-          <w:numId w:val="22"/>
-        </w:numPr>
-      </w:pPr>
-      <w:r>
-        <w:t>sudo apt-get install docker-ce docker-ce-cli containerd.io docker-buildx-plugin docker-compose-plugin</w:t>
-      </w:r>
-    </w:p>
-    <w:p>
-      <w:r>
+    <w:tbl>
+      <w:tblPr>
+        <w:tblStyle w:val="Rcsostblzat"/>
+        <w:tblW w:w="0" w:type="auto"/>
+        <w:tblLook w:val="04A0" w:firstRow="1" w:lastRow="0" w:firstColumn="1" w:lastColumn="0" w:noHBand="0" w:noVBand="1"/>
+      </w:tblPr>
+      <w:tblGrid>
+        <w:gridCol w:w="9060"/>
+      </w:tblGrid>
+      <w:tr>
+        <w:tc>
+          <w:tcPr>
+            <w:tcW w:w="9060" w:type="dxa"/>
+            <w:tcBorders>
+              <w:top w:val="nil"/>
+              <w:left w:val="nil"/>
+              <w:bottom w:val="nil"/>
+              <w:right w:val="nil"/>
+            </w:tcBorders>
+            <w:shd w:val="clear" w:color="auto" w:fill="D9D9D9" w:themeFill="background1" w:themeFillShade="D9"/>
+          </w:tcPr>
+          <w:p>
+            <w:pPr>
+              <w:spacing w:after="0"/>
+            </w:pPr>
+            <w:r>
+              <w:t># Docker telepítése (több percig is eltarthat):</w:t>
+            </w:r>
+          </w:p>
+          <w:p>
+            <w:pPr>
+              <w:spacing w:after="0"/>
+              <w:rPr>
+                <w:i/>
+                <w:iCs/>
+              </w:rPr>
+            </w:pPr>
+            <w:r>
+              <w:rPr>
+                <w:i/>
+                <w:iCs/>
+              </w:rPr>
+              <w:t>sudo apt-get install docker-ce docker-ce-cli containerd.io docker-buildx-plugin docker-compose-plugin</w:t>
+            </w:r>
+          </w:p>
+        </w:tc>
+      </w:tr>
+    </w:tbl>
+    <w:p/>
+    <w:p>
+      <w:r>
+        <w:t xml:space="preserve">Utolsó </w:t>
+      </w:r>
+      <w:r>
+        <w:t>lépésként,</w:t>
+      </w:r>
+      <w:r>
+        <w:t xml:space="preserve"> ha mindent jól csináltunk a telepítéssel, ezután teszteljük le a Docker környezetet, a következő paranccsal:</w:t>
+      </w:r>
+    </w:p>
+    <w:tbl>
+      <w:tblPr>
+        <w:tblStyle w:val="Rcsostblzat"/>
+        <w:tblW w:w="0" w:type="auto"/>
+        <w:tblLook w:val="04A0" w:firstRow="1" w:lastRow="0" w:firstColumn="1" w:lastColumn="0" w:noHBand="0" w:noVBand="1"/>
+      </w:tblPr>
+      <w:tblGrid>
+        <w:gridCol w:w="9060"/>
+      </w:tblGrid>
+      <w:tr>
+        <w:tc>
+          <w:tcPr>
+            <w:tcW w:w="9060" w:type="dxa"/>
+            <w:tcBorders>
+              <w:top w:val="nil"/>
+              <w:left w:val="nil"/>
+              <w:bottom w:val="nil"/>
+              <w:right w:val="nil"/>
+            </w:tcBorders>
+            <w:shd w:val="clear" w:color="auto" w:fill="D9D9D9" w:themeFill="background1" w:themeFillShade="D9"/>
+          </w:tcPr>
+          <w:p>
+            <w:pPr>
+              <w:spacing w:after="0"/>
+            </w:pPr>
+            <w:r>
+              <w:t># Docker tesztelése/ellenőrzése:</w:t>
+            </w:r>
+          </w:p>
+          <w:p>
+            <w:pPr>
+              <w:spacing w:after="0"/>
+              <w:rPr>
+                <w:i/>
+                <w:iCs/>
+              </w:rPr>
+            </w:pPr>
+            <w:r>
+              <w:rPr>
+                <w:i/>
+                <w:iCs/>
+              </w:rPr>
+              <w:t>sudo docker run hello-world</w:t>
+            </w:r>
+          </w:p>
+        </w:tc>
+      </w:tr>
+    </w:tbl>
+    <w:p>
+      <w:r>
+        <w:rPr>
+          <w:noProof/>
+        </w:rPr>
         <w:lastRenderedPageBreak/>
-        <w:t>Utolsó lépésként ha mindent jól csináltunk a telepítéssel, ezután teszteljük le a Docker környezetet, a következő paranccsal:</w:t>
-      </w:r>
-    </w:p>
-    <w:p>
-      <w:pPr>
-        <w:pStyle w:val="Listaszerbekezds"/>
-        <w:numPr>
-          <w:ilvl w:val="0"/>
-          <w:numId w:val="22"/>
-        </w:numPr>
-      </w:pPr>
-      <w:r>
-        <w:t>sudo docker run hello-world</w:t>
-      </w:r>
-    </w:p>
-    <w:p>
-      <w:pPr>
-        <w:jc w:val="center"/>
-      </w:pPr>
-      <w:r>
-        <w:rPr>
-          <w:noProof/>
-        </w:rPr>
         <w:drawing>
-          <wp:inline distT="0" distB="0" distL="0" distR="0" wp14:anchorId="524DC7C5" wp14:editId="56FDBA0C">
-            <wp:extent cx="5753100" cy="4410075"/>
+          <wp:anchor distT="0" distB="0" distL="114300" distR="114300" simplePos="0" relativeHeight="251660288" behindDoc="0" locked="0" layoutInCell="1" allowOverlap="1" wp14:anchorId="13C844F7" wp14:editId="0A78E76A">
+            <wp:simplePos x="0" y="0"/>
+            <wp:positionH relativeFrom="margin">
+              <wp:posOffset>165735</wp:posOffset>
+            </wp:positionH>
+            <wp:positionV relativeFrom="paragraph">
+              <wp:posOffset>182245</wp:posOffset>
+            </wp:positionV>
+            <wp:extent cx="5241925" cy="4018280"/>
             <wp:effectExtent l="0" t="0" r="0" b="0"/>
-            <wp:docPr id="568070320" name="Kép 1"/>
+            <wp:wrapSquare wrapText="bothSides"/>
+            <wp:docPr id="568070320" name="Kép 1" descr="A képen szöveg, elektronika, képernyőkép, multimédia látható&#10;&#10;Előfordulhat, hogy a mesterséges intelligencia által létrehozott tartalom helytelen."/>
             <wp:cNvGraphicFramePr>
               <a:graphicFrameLocks xmlns:a="http://schemas.openxmlformats.org/drawingml/2006/main" noChangeAspect="1"/>
             </wp:cNvGraphicFramePr>
@@ -5313,13 +5641,13 @@
               <a:graphicData uri="http://schemas.openxmlformats.org/drawingml/2006/picture">
                 <pic:pic xmlns:pic="http://schemas.openxmlformats.org/drawingml/2006/picture">
                   <pic:nvPicPr>
-                    <pic:cNvPr id="0" name="Picture 1"/>
+                    <pic:cNvPr id="568070320" name="Kép 1" descr="A képen szöveg, elektronika, képernyőkép, multimédia látható&#10;&#10;Előfordulhat, hogy a mesterséges intelligencia által létrehozott tartalom helytelen."/>
                     <pic:cNvPicPr>
                       <a:picLocks noChangeAspect="1" noChangeArrowheads="1"/>
                     </pic:cNvPicPr>
                   </pic:nvPicPr>
                   <pic:blipFill>
-                    <a:blip r:embed="rId18">
+                    <a:blip r:embed="rId16">
                       <a:extLst>
                         <a:ext uri="{28A0092B-C50C-407E-A947-70E740481C1C}">
                           <a14:useLocalDpi xmlns:a14="http://schemas.microsoft.com/office/drawing/2010/main" val="0"/>
@@ -5334,7 +5662,7 @@
                   <pic:spPr bwMode="auto">
                     <a:xfrm>
                       <a:off x="0" y="0"/>
-                      <a:ext cx="5753100" cy="4410075"/>
+                      <a:ext cx="5241925" cy="4018280"/>
                     </a:xfrm>
                     <a:prstGeom prst="rect">
                       <a:avLst/>
@@ -5347,14 +5675,133 @@
                 </pic:pic>
               </a:graphicData>
             </a:graphic>
-          </wp:inline>
+            <wp14:sizeRelH relativeFrom="margin">
+              <wp14:pctWidth>0</wp14:pctWidth>
+            </wp14:sizeRelH>
+            <wp14:sizeRelV relativeFrom="margin">
+              <wp14:pctHeight>0</wp14:pctHeight>
+            </wp14:sizeRelV>
+          </wp:anchor>
         </w:drawing>
       </w:r>
-      <w:r>
-        <w:t xml:space="preserve">TODO. ábra: </w:t>
-      </w:r>
-      <w:r>
-        <w:t>Docker Hello-World image futása terminálban</w:t>
+    </w:p>
+    <w:p>
+      <w:pPr>
+        <w:jc w:val="center"/>
+      </w:pPr>
+      <w:r>
+        <w:t>TODO. ábra: Docker Hello-World image futása terminálban</w:t>
+      </w:r>
+    </w:p>
+    <w:p>
+      <w:pPr>
+        <w:pStyle w:val="Cmsor2"/>
+        <w:numPr>
+          <w:ilvl w:val="0"/>
+          <w:numId w:val="0"/>
+        </w:numPr>
+        <w:spacing w:after="240" w:line="276" w:lineRule="auto"/>
+        <w:ind w:left="576" w:hanging="576"/>
+        <w:rPr>
+          <w:b/>
+          <w:bCs/>
+          <w:sz w:val="24"/>
+          <w:szCs w:val="24"/>
+          <w:u w:val="single"/>
+        </w:rPr>
+      </w:pPr>
+      <w:r>
+        <w:rPr>
+          <w:b/>
+          <w:bCs/>
+          <w:sz w:val="24"/>
+          <w:szCs w:val="24"/>
+          <w:highlight w:val="green"/>
+          <w:u w:val="single"/>
+        </w:rPr>
+        <w:t>2.2.</w:t>
+      </w:r>
+      <w:r>
+        <w:rPr>
+          <w:b/>
+          <w:bCs/>
+          <w:sz w:val="24"/>
+          <w:szCs w:val="24"/>
+          <w:highlight w:val="green"/>
+          <w:u w:val="single"/>
+        </w:rPr>
+        <w:t>3</w:t>
+      </w:r>
+      <w:r>
+        <w:rPr>
+          <w:b/>
+          <w:bCs/>
+          <w:sz w:val="24"/>
+          <w:szCs w:val="24"/>
+          <w:highlight w:val="green"/>
+          <w:u w:val="single"/>
+        </w:rPr>
+        <w:t xml:space="preserve">. </w:t>
+      </w:r>
+      <w:r>
+        <w:rPr>
+          <w:b/>
+          <w:bCs/>
+          <w:sz w:val="24"/>
+          <w:szCs w:val="24"/>
+          <w:highlight w:val="green"/>
+          <w:u w:val="single"/>
+        </w:rPr>
+        <w:t xml:space="preserve">A </w:t>
+      </w:r>
+      <w:r>
+        <w:rPr>
+          <w:b/>
+          <w:bCs/>
+          <w:sz w:val="24"/>
+          <w:szCs w:val="24"/>
+          <w:highlight w:val="green"/>
+          <w:u w:val="single"/>
+        </w:rPr>
+        <w:t>p</w:t>
+      </w:r>
+      <w:r>
+        <w:rPr>
+          <w:b/>
+          <w:bCs/>
+          <w:sz w:val="24"/>
+          <w:szCs w:val="24"/>
+          <w:highlight w:val="green"/>
+          <w:u w:val="single"/>
+        </w:rPr>
+        <w:t>rogram</w:t>
+      </w:r>
+      <w:r>
+        <w:rPr>
+          <w:b/>
+          <w:bCs/>
+          <w:sz w:val="24"/>
+          <w:szCs w:val="24"/>
+          <w:highlight w:val="green"/>
+          <w:u w:val="single"/>
+        </w:rPr>
+        <w:t xml:space="preserve"> telepítése</w:t>
+      </w:r>
+    </w:p>
+    <w:p>
+      <w:r>
+        <w:t>Miután kicsomagoltunk és beléptünk a MLSzakdoga mappába, ezután menjünk bele a deploy nevezetű mappába, ugyanis ebben található</w:t>
+      </w:r>
+      <w:r>
+        <w:t>ak</w:t>
+      </w:r>
+      <w:r>
+        <w:t xml:space="preserve"> a felhasználói környezethez használatos fájlok.</w:t>
+      </w:r>
+    </w:p>
+    <w:p>
+      <w:r>
+        <w:t>Ezt a mappát nyissuk meg Terminal-ban TODO kép. Amint megnyitottuk akkor pedig a ./build.sh parancs futattásával tudjuk telepíteni a programot. Elsőre nagyon sok minden fog kiíródni a képernyőre és elsőre ijesztő lehet olyan ember számára, aki még nem foglalkozott Dockerimage-l korábban. A programot csak hagyjuk telepíteni, nagyjából 20-30 percet vesz igénybe a program telepítése TODO erről este kép. Ha a képen látható kódsor megegyezik azon amit a saját képernyőnkön látunk, akkor sikeres volt a telepítés</w:t>
       </w:r>
     </w:p>
     <w:p>
@@ -5413,7 +5860,7 @@
                     </pic:cNvPicPr>
                   </pic:nvPicPr>
                   <pic:blipFill>
-                    <a:blip r:embed="rId19" cstate="print">
+                    <a:blip r:embed="rId17" cstate="print">
                       <a:extLst>
                         <a:ext uri="{28A0092B-C50C-407E-A947-70E740481C1C}">
                           <a14:useLocalDpi xmlns:a14="http://schemas.microsoft.com/office/drawing/2010/main" val="0"/>
@@ -5642,7 +6089,7 @@
                     </pic:cNvPicPr>
                   </pic:nvPicPr>
                   <pic:blipFill>
-                    <a:blip r:embed="rId24">
+                    <a:blip r:embed="rId22">
                       <a:extLst>
                         <a:ext uri="{28A0092B-C50C-407E-A947-70E740481C1C}">
                           <a14:useLocalDpi xmlns:a14="http://schemas.microsoft.com/office/drawing/2010/main" val="0"/>
@@ -5926,7 +6373,7 @@
                     </pic:cNvPicPr>
                   </pic:nvPicPr>
                   <pic:blipFill>
-                    <a:blip r:embed="rId25" cstate="print">
+                    <a:blip r:embed="rId23" cstate="print">
                       <a:extLst>
                         <a:ext uri="{28A0092B-C50C-407E-A947-70E740481C1C}">
                           <a14:useLocalDpi xmlns:a14="http://schemas.microsoft.com/office/drawing/2010/main" val="0"/>
@@ -6001,7 +6448,7 @@
                     </pic:cNvPicPr>
                   </pic:nvPicPr>
                   <pic:blipFill>
-                    <a:blip r:embed="rId26">
+                    <a:blip r:embed="rId24">
                       <a:extLst>
                         <a:ext uri="{28A0092B-C50C-407E-A947-70E740481C1C}">
                           <a14:useLocalDpi xmlns:a14="http://schemas.microsoft.com/office/drawing/2010/main" val="0"/>
@@ -6139,7 +6586,7 @@
                     </pic:cNvPicPr>
                   </pic:nvPicPr>
                   <pic:blipFill>
-                    <a:blip r:embed="rId27">
+                    <a:blip r:embed="rId25">
                       <a:extLst>
                         <a:ext uri="{28A0092B-C50C-407E-A947-70E740481C1C}">
                           <a14:useLocalDpi xmlns:a14="http://schemas.microsoft.com/office/drawing/2010/main" val="0"/>
@@ -6324,7 +6771,7 @@
                     </pic:cNvPicPr>
                   </pic:nvPicPr>
                   <pic:blipFill>
-                    <a:blip r:embed="rId28">
+                    <a:blip r:embed="rId26">
                       <a:extLst>
                         <a:ext uri="{28A0092B-C50C-407E-A947-70E740481C1C}">
                           <a14:useLocalDpi xmlns:a14="http://schemas.microsoft.com/office/drawing/2010/main" val="0"/>
@@ -6490,7 +6937,7 @@
                     </pic:cNvPicPr>
                   </pic:nvPicPr>
                   <pic:blipFill>
-                    <a:blip r:embed="rId29">
+                    <a:blip r:embed="rId27">
                       <a:extLst>
                         <a:ext uri="{28A0092B-C50C-407E-A947-70E740481C1C}">
                           <a14:useLocalDpi xmlns:a14="http://schemas.microsoft.com/office/drawing/2010/main" val="0"/>
@@ -6658,7 +7105,7 @@
                     </pic:cNvPicPr>
                   </pic:nvPicPr>
                   <pic:blipFill>
-                    <a:blip r:embed="rId30">
+                    <a:blip r:embed="rId28">
                       <a:extLst>
                         <a:ext uri="{28A0092B-C50C-407E-A947-70E740481C1C}">
                           <a14:useLocalDpi xmlns:a14="http://schemas.microsoft.com/office/drawing/2010/main" val="0"/>
@@ -7583,7 +8030,7 @@
                     </pic:cNvPicPr>
                   </pic:nvPicPr>
                   <pic:blipFill>
-                    <a:blip r:embed="rId31" cstate="print">
+                    <a:blip r:embed="rId29" cstate="print">
                       <a:extLst>
                         <a:ext uri="{28A0092B-C50C-407E-A947-70E740481C1C}">
                           <a14:useLocalDpi xmlns:a14="http://schemas.microsoft.com/office/drawing/2010/main" val="0"/>
@@ -7733,7 +8180,7 @@
                     </pic:cNvPicPr>
                   </pic:nvPicPr>
                   <pic:blipFill>
-                    <a:blip r:embed="rId32">
+                    <a:blip r:embed="rId30">
                       <a:extLst>
                         <a:ext uri="{28A0092B-C50C-407E-A947-70E740481C1C}">
                           <a14:useLocalDpi xmlns:a14="http://schemas.microsoft.com/office/drawing/2010/main" val="0"/>
@@ -7893,7 +8340,7 @@
                     </pic:cNvPicPr>
                   </pic:nvPicPr>
                   <pic:blipFill>
-                    <a:blip r:embed="rId33">
+                    <a:blip r:embed="rId31">
                       <a:extLst>
                         <a:ext uri="{28A0092B-C50C-407E-A947-70E740481C1C}">
                           <a14:useLocalDpi xmlns:a14="http://schemas.microsoft.com/office/drawing/2010/main" val="0"/>
@@ -7984,7 +8431,7 @@
                     </pic:cNvPicPr>
                   </pic:nvPicPr>
                   <pic:blipFill>
-                    <a:blip r:embed="rId34">
+                    <a:blip r:embed="rId32">
                       <a:extLst>
                         <a:ext uri="{28A0092B-C50C-407E-A947-70E740481C1C}">
                           <a14:useLocalDpi xmlns:a14="http://schemas.microsoft.com/office/drawing/2010/main" val="0"/>
@@ -8068,7 +8515,7 @@
                     </pic:cNvPicPr>
                   </pic:nvPicPr>
                   <pic:blipFill>
-                    <a:blip r:embed="rId35">
+                    <a:blip r:embed="rId33">
                       <a:extLst>
                         <a:ext uri="{28A0092B-C50C-407E-A947-70E740481C1C}">
                           <a14:useLocalDpi xmlns:a14="http://schemas.microsoft.com/office/drawing/2010/main" val="0"/>
@@ -8143,7 +8590,7 @@
                     </pic:cNvPicPr>
                   </pic:nvPicPr>
                   <pic:blipFill>
-                    <a:blip r:embed="rId36">
+                    <a:blip r:embed="rId34">
                       <a:extLst>
                         <a:ext uri="{28A0092B-C50C-407E-A947-70E740481C1C}">
                           <a14:useLocalDpi xmlns:a14="http://schemas.microsoft.com/office/drawing/2010/main" val="0"/>
@@ -8274,7 +8721,7 @@
                     </pic:cNvPicPr>
                   </pic:nvPicPr>
                   <pic:blipFill>
-                    <a:blip r:embed="rId37">
+                    <a:blip r:embed="rId35">
                       <a:extLst>
                         <a:ext uri="{28A0092B-C50C-407E-A947-70E740481C1C}">
                           <a14:useLocalDpi xmlns:a14="http://schemas.microsoft.com/office/drawing/2010/main" val="0"/>
@@ -9448,6 +9895,193 @@
                 <pic:pic xmlns:pic="http://schemas.openxmlformats.org/drawingml/2006/picture">
                   <pic:nvPicPr>
                     <pic:cNvPr id="0" name="Picture 5"/>
+                    <pic:cNvPicPr>
+                      <a:picLocks noChangeAspect="1" noChangeArrowheads="1"/>
+                    </pic:cNvPicPr>
+                  </pic:nvPicPr>
+                  <pic:blipFill>
+                    <a:blip r:embed="rId36" cstate="print">
+                      <a:extLst>
+                        <a:ext uri="{28A0092B-C50C-407E-A947-70E740481C1C}">
+                          <a14:useLocalDpi xmlns:a14="http://schemas.microsoft.com/office/drawing/2010/main" val="0"/>
+                        </a:ext>
+                      </a:extLst>
+                    </a:blip>
+                    <a:srcRect/>
+                    <a:stretch>
+                      <a:fillRect/>
+                    </a:stretch>
+                  </pic:blipFill>
+                  <pic:spPr bwMode="auto">
+                    <a:xfrm>
+                      <a:off x="0" y="0"/>
+                      <a:ext cx="5753100" cy="3286125"/>
+                    </a:xfrm>
+                    <a:prstGeom prst="rect">
+                      <a:avLst/>
+                    </a:prstGeom>
+                    <a:noFill/>
+                    <a:ln>
+                      <a:noFill/>
+                    </a:ln>
+                  </pic:spPr>
+                </pic:pic>
+              </a:graphicData>
+            </a:graphic>
+          </wp:inline>
+        </w:drawing>
+      </w:r>
+    </w:p>
+    <w:p>
+      <w:pPr>
+        <w:jc w:val="center"/>
+      </w:pPr>
+      <w:r>
+        <w:t>TODO. ábra: test.py fájl felépítése</w:t>
+      </w:r>
+    </w:p>
+    <w:p>
+      <w:r>
+        <w:t xml:space="preserve">A környezetet úgy tudjuk elindítani, hogy </w:t>
+      </w:r>
+      <w:r>
+        <w:t>nyitunk a Visual Studio Code környezetünkben egy új terminált, és utána belemegyünk a megfelelő könyvtárba:</w:t>
+      </w:r>
+    </w:p>
+    <w:p>
+      <w:r>
+        <w:t>cd src/tests</w:t>
+      </w:r>
+    </w:p>
+    <w:p>
+      <w:r>
+        <w:t xml:space="preserve">Ezután a python3 test.py parancs </w:t>
+      </w:r>
+      <w:r>
+        <w:t>futtatásával</w:t>
+      </w:r>
+      <w:r>
+        <w:t xml:space="preserve"> fog elindulni a program, a terminál figyelésével látszódik melyik teszt indult el, és minden esetleges hibát kiír a rendszer, ezután elmondja hogy mennyi </w:t>
+      </w:r>
+      <w:r>
+        <w:t>tesztet futatott le a program és utána kilép</w:t>
+      </w:r>
+      <w:r>
+        <w:t>.</w:t>
+      </w:r>
+    </w:p>
+    <w:p>
+      <w:r>
+        <w:rPr>
+          <w:noProof/>
+        </w:rPr>
+        <w:lastRenderedPageBreak/>
+        <w:drawing>
+          <wp:inline distT="0" distB="0" distL="0" distR="0" wp14:anchorId="39FD233D" wp14:editId="7F907E8F">
+            <wp:extent cx="5753100" cy="3286125"/>
+            <wp:effectExtent l="0" t="0" r="0" b="9525"/>
+            <wp:docPr id="1134847992" name="Kép 4"/>
+            <wp:cNvGraphicFramePr>
+              <a:graphicFrameLocks xmlns:a="http://schemas.openxmlformats.org/drawingml/2006/main" noChangeAspect="1"/>
+            </wp:cNvGraphicFramePr>
+            <a:graphic xmlns:a="http://schemas.openxmlformats.org/drawingml/2006/main">
+              <a:graphicData uri="http://schemas.openxmlformats.org/drawingml/2006/picture">
+                <pic:pic xmlns:pic="http://schemas.openxmlformats.org/drawingml/2006/picture">
+                  <pic:nvPicPr>
+                    <pic:cNvPr id="0" name="Picture 4"/>
+                    <pic:cNvPicPr>
+                      <a:picLocks noChangeAspect="1" noChangeArrowheads="1"/>
+                    </pic:cNvPicPr>
+                  </pic:nvPicPr>
+                  <pic:blipFill>
+                    <a:blip r:embed="rId37" cstate="print">
+                      <a:extLst>
+                        <a:ext uri="{28A0092B-C50C-407E-A947-70E740481C1C}">
+                          <a14:useLocalDpi xmlns:a14="http://schemas.microsoft.com/office/drawing/2010/main" val="0"/>
+                        </a:ext>
+                      </a:extLst>
+                    </a:blip>
+                    <a:srcRect/>
+                    <a:stretch>
+                      <a:fillRect/>
+                    </a:stretch>
+                  </pic:blipFill>
+                  <pic:spPr bwMode="auto">
+                    <a:xfrm>
+                      <a:off x="0" y="0"/>
+                      <a:ext cx="5753100" cy="3286125"/>
+                    </a:xfrm>
+                    <a:prstGeom prst="rect">
+                      <a:avLst/>
+                    </a:prstGeom>
+                    <a:noFill/>
+                    <a:ln>
+                      <a:noFill/>
+                    </a:ln>
+                  </pic:spPr>
+                </pic:pic>
+              </a:graphicData>
+            </a:graphic>
+          </wp:inline>
+        </w:drawing>
+      </w:r>
+    </w:p>
+    <w:p>
+      <w:pPr>
+        <w:jc w:val="center"/>
+      </w:pPr>
+      <w:r>
+        <w:t>TODO. ábra: test.py fájl futása közben bukott teszt</w:t>
+      </w:r>
+    </w:p>
+    <w:p>
+      <w:pPr>
+        <w:pStyle w:val="Cmsor2"/>
+        <w:numPr>
+          <w:ilvl w:val="0"/>
+          <w:numId w:val="0"/>
+        </w:numPr>
+        <w:spacing w:after="240"/>
+        <w:rPr>
+          <w:b/>
+          <w:bCs/>
+          <w:sz w:val="24"/>
+          <w:szCs w:val="24"/>
+          <w:u w:val="single"/>
+        </w:rPr>
+      </w:pPr>
+      <w:bookmarkStart w:id="57" w:name="_Toc194436029"/>
+      <w:r>
+        <w:rPr>
+          <w:b/>
+          <w:bCs/>
+          <w:sz w:val="24"/>
+          <w:szCs w:val="24"/>
+          <w:highlight w:val="red"/>
+          <w:u w:val="single"/>
+        </w:rPr>
+        <w:t>3.10.3. Tesztelési eredmények</w:t>
+      </w:r>
+      <w:bookmarkEnd w:id="57"/>
+    </w:p>
+    <w:p>
+      <w:r>
+        <w:rPr>
+          <w:noProof/>
+        </w:rPr>
+        <w:drawing>
+          <wp:inline distT="0" distB="0" distL="0" distR="0" wp14:anchorId="2871F338" wp14:editId="7CCB6445">
+            <wp:extent cx="5753100" cy="3286125"/>
+            <wp:effectExtent l="0" t="0" r="0" b="9525"/>
+            <wp:docPr id="114263528" name="Kép 3"/>
+            <wp:cNvGraphicFramePr>
+              <a:graphicFrameLocks xmlns:a="http://schemas.openxmlformats.org/drawingml/2006/main" noChangeAspect="1"/>
+            </wp:cNvGraphicFramePr>
+            <a:graphic xmlns:a="http://schemas.openxmlformats.org/drawingml/2006/main">
+              <a:graphicData uri="http://schemas.openxmlformats.org/drawingml/2006/picture">
+                <pic:pic xmlns:pic="http://schemas.openxmlformats.org/drawingml/2006/picture">
+                  <pic:nvPicPr>
+                    <pic:cNvPr id="0" name="Picture 3"/>
                     <pic:cNvPicPr>
                       <a:picLocks noChangeAspect="1" noChangeArrowheads="1"/>
                     </pic:cNvPicPr>
@@ -9490,193 +10124,6 @@
         <w:jc w:val="center"/>
       </w:pPr>
       <w:r>
-        <w:t>TODO. ábra: test.py fájl felépítése</w:t>
-      </w:r>
-    </w:p>
-    <w:p>
-      <w:r>
-        <w:t xml:space="preserve">A környezetet úgy tudjuk elindítani, hogy </w:t>
-      </w:r>
-      <w:r>
-        <w:t>nyitunk a Visual Studio Code környezetünkben egy új terminált, és utána belemegyünk a megfelelő könyvtárba:</w:t>
-      </w:r>
-    </w:p>
-    <w:p>
-      <w:r>
-        <w:t>cd src/tests</w:t>
-      </w:r>
-    </w:p>
-    <w:p>
-      <w:r>
-        <w:t xml:space="preserve">Ezután a python3 test.py parancs </w:t>
-      </w:r>
-      <w:r>
-        <w:t>futtatásával</w:t>
-      </w:r>
-      <w:r>
-        <w:t xml:space="preserve"> fog elindulni a program, a terminál figyelésével látszódik melyik teszt indult el, és minden esetleges hibát kiír a rendszer, ezután elmondja hogy mennyi </w:t>
-      </w:r>
-      <w:r>
-        <w:t>tesztet futatott le a program és utána kilép</w:t>
-      </w:r>
-      <w:r>
-        <w:t>.</w:t>
-      </w:r>
-    </w:p>
-    <w:p>
-      <w:r>
-        <w:rPr>
-          <w:noProof/>
-        </w:rPr>
-        <w:lastRenderedPageBreak/>
-        <w:drawing>
-          <wp:inline distT="0" distB="0" distL="0" distR="0" wp14:anchorId="39FD233D" wp14:editId="7F907E8F">
-            <wp:extent cx="5753100" cy="3286125"/>
-            <wp:effectExtent l="0" t="0" r="0" b="9525"/>
-            <wp:docPr id="1134847992" name="Kép 4"/>
-            <wp:cNvGraphicFramePr>
-              <a:graphicFrameLocks xmlns:a="http://schemas.openxmlformats.org/drawingml/2006/main" noChangeAspect="1"/>
-            </wp:cNvGraphicFramePr>
-            <a:graphic xmlns:a="http://schemas.openxmlformats.org/drawingml/2006/main">
-              <a:graphicData uri="http://schemas.openxmlformats.org/drawingml/2006/picture">
-                <pic:pic xmlns:pic="http://schemas.openxmlformats.org/drawingml/2006/picture">
-                  <pic:nvPicPr>
-                    <pic:cNvPr id="0" name="Picture 4"/>
-                    <pic:cNvPicPr>
-                      <a:picLocks noChangeAspect="1" noChangeArrowheads="1"/>
-                    </pic:cNvPicPr>
-                  </pic:nvPicPr>
-                  <pic:blipFill>
-                    <a:blip r:embed="rId39" cstate="print">
-                      <a:extLst>
-                        <a:ext uri="{28A0092B-C50C-407E-A947-70E740481C1C}">
-                          <a14:useLocalDpi xmlns:a14="http://schemas.microsoft.com/office/drawing/2010/main" val="0"/>
-                        </a:ext>
-                      </a:extLst>
-                    </a:blip>
-                    <a:srcRect/>
-                    <a:stretch>
-                      <a:fillRect/>
-                    </a:stretch>
-                  </pic:blipFill>
-                  <pic:spPr bwMode="auto">
-                    <a:xfrm>
-                      <a:off x="0" y="0"/>
-                      <a:ext cx="5753100" cy="3286125"/>
-                    </a:xfrm>
-                    <a:prstGeom prst="rect">
-                      <a:avLst/>
-                    </a:prstGeom>
-                    <a:noFill/>
-                    <a:ln>
-                      <a:noFill/>
-                    </a:ln>
-                  </pic:spPr>
-                </pic:pic>
-              </a:graphicData>
-            </a:graphic>
-          </wp:inline>
-        </w:drawing>
-      </w:r>
-    </w:p>
-    <w:p>
-      <w:pPr>
-        <w:jc w:val="center"/>
-      </w:pPr>
-      <w:r>
-        <w:t>TODO. ábra: test.py fájl futása közben bukott teszt</w:t>
-      </w:r>
-    </w:p>
-    <w:p>
-      <w:pPr>
-        <w:pStyle w:val="Cmsor2"/>
-        <w:numPr>
-          <w:ilvl w:val="0"/>
-          <w:numId w:val="0"/>
-        </w:numPr>
-        <w:spacing w:after="240"/>
-        <w:rPr>
-          <w:b/>
-          <w:bCs/>
-          <w:sz w:val="24"/>
-          <w:szCs w:val="24"/>
-          <w:u w:val="single"/>
-        </w:rPr>
-      </w:pPr>
-      <w:bookmarkStart w:id="57" w:name="_Toc194436029"/>
-      <w:r>
-        <w:rPr>
-          <w:b/>
-          <w:bCs/>
-          <w:sz w:val="24"/>
-          <w:szCs w:val="24"/>
-          <w:highlight w:val="red"/>
-          <w:u w:val="single"/>
-        </w:rPr>
-        <w:t>3.10.3. Tesztelési eredmények</w:t>
-      </w:r>
-      <w:bookmarkEnd w:id="57"/>
-    </w:p>
-    <w:p>
-      <w:r>
-        <w:rPr>
-          <w:noProof/>
-        </w:rPr>
-        <w:drawing>
-          <wp:inline distT="0" distB="0" distL="0" distR="0" wp14:anchorId="2871F338" wp14:editId="7CCB6445">
-            <wp:extent cx="5753100" cy="3286125"/>
-            <wp:effectExtent l="0" t="0" r="0" b="9525"/>
-            <wp:docPr id="114263528" name="Kép 3"/>
-            <wp:cNvGraphicFramePr>
-              <a:graphicFrameLocks xmlns:a="http://schemas.openxmlformats.org/drawingml/2006/main" noChangeAspect="1"/>
-            </wp:cNvGraphicFramePr>
-            <a:graphic xmlns:a="http://schemas.openxmlformats.org/drawingml/2006/main">
-              <a:graphicData uri="http://schemas.openxmlformats.org/drawingml/2006/picture">
-                <pic:pic xmlns:pic="http://schemas.openxmlformats.org/drawingml/2006/picture">
-                  <pic:nvPicPr>
-                    <pic:cNvPr id="0" name="Picture 3"/>
-                    <pic:cNvPicPr>
-                      <a:picLocks noChangeAspect="1" noChangeArrowheads="1"/>
-                    </pic:cNvPicPr>
-                  </pic:nvPicPr>
-                  <pic:blipFill>
-                    <a:blip r:embed="rId40" cstate="print">
-                      <a:extLst>
-                        <a:ext uri="{28A0092B-C50C-407E-A947-70E740481C1C}">
-                          <a14:useLocalDpi xmlns:a14="http://schemas.microsoft.com/office/drawing/2010/main" val="0"/>
-                        </a:ext>
-                      </a:extLst>
-                    </a:blip>
-                    <a:srcRect/>
-                    <a:stretch>
-                      <a:fillRect/>
-                    </a:stretch>
-                  </pic:blipFill>
-                  <pic:spPr bwMode="auto">
-                    <a:xfrm>
-                      <a:off x="0" y="0"/>
-                      <a:ext cx="5753100" cy="3286125"/>
-                    </a:xfrm>
-                    <a:prstGeom prst="rect">
-                      <a:avLst/>
-                    </a:prstGeom>
-                    <a:noFill/>
-                    <a:ln>
-                      <a:noFill/>
-                    </a:ln>
-                  </pic:spPr>
-                </pic:pic>
-              </a:graphicData>
-            </a:graphic>
-          </wp:inline>
-        </w:drawing>
-      </w:r>
-    </w:p>
-    <w:p>
-      <w:pPr>
-        <w:jc w:val="center"/>
-      </w:pPr>
-      <w:r>
         <w:t>TODO. ábra: test.py fájl helyes lefutása</w:t>
       </w:r>
     </w:p>
@@ -9850,7 +10297,7 @@
                     <pic:cNvPicPr/>
                   </pic:nvPicPr>
                   <pic:blipFill>
-                    <a:blip r:embed="rId41"/>
+                    <a:blip r:embed="rId39"/>
                     <a:stretch>
                       <a:fillRect/>
                     </a:stretch>
@@ -9909,7 +10356,7 @@
                     <pic:cNvPicPr/>
                   </pic:nvPicPr>
                   <pic:blipFill>
-                    <a:blip r:embed="rId42"/>
+                    <a:blip r:embed="rId40"/>
                     <a:stretch>
                       <a:fillRect/>
                     </a:stretch>
@@ -10035,7 +10482,7 @@
                     <pic:cNvPicPr/>
                   </pic:nvPicPr>
                   <pic:blipFill>
-                    <a:blip r:embed="rId43"/>
+                    <a:blip r:embed="rId41"/>
                     <a:stretch>
                       <a:fillRect/>
                     </a:stretch>
@@ -10436,7 +10883,7 @@
       <w:r>
         <w:t xml:space="preserve">„Applied machine learning in cancer research: A systematic review for patient diagnosis, classification and prognosis” [Online]. Available: </w:t>
       </w:r>
-      <w:hyperlink r:id="rId44" w:history="1">
+      <w:hyperlink r:id="rId42" w:history="1">
         <w:r>
           <w:t>https://pmc.ncbi.nlm.nih.gov/articles/PMC8523813/</w:t>
         </w:r>
@@ -10460,7 +10907,7 @@
       <w:r>
         <w:t xml:space="preserve"> [Online]. Available: </w:t>
       </w:r>
-      <w:hyperlink r:id="rId45" w:history="1">
+      <w:hyperlink r:id="rId43" w:history="1">
         <w:r>
           <w:t>https://www.aboutamazon.com/news/innovation-at-amazon/how-amazon-uses-generative-ai</w:t>
         </w:r>
@@ -10481,7 +10928,7 @@
       <w:r>
         <w:t xml:space="preserve">„Email that keeps your private information safe.” [Online]. Available: </w:t>
       </w:r>
-      <w:hyperlink r:id="rId46" w:history="1">
+      <w:hyperlink r:id="rId44" w:history="1">
         <w:r>
           <w:t>https://safety.google/gmail/</w:t>
         </w:r>
@@ -10502,7 +10949,7 @@
       <w:r>
         <w:t xml:space="preserve">„Stable Baselines3 – Train on Atari Games” [Online]. Availaible: </w:t>
       </w:r>
-      <w:hyperlink r:id="rId47" w:history="1">
+      <w:hyperlink r:id="rId45" w:history="1">
         <w:r>
           <w:t>https://colab.research.google.com/github/Stable-Baselines-Team/rl-colab-notebooks/blob/sb3/atari_games.ipynb</w:t>
         </w:r>
@@ -10535,7 +10982,7 @@
       <w:r>
         <w:t xml:space="preserve">: </w:t>
       </w:r>
-      <w:hyperlink r:id="rId48" w:history="1">
+      <w:hyperlink r:id="rId46" w:history="1">
         <w:r>
           <w:rPr>
             <w:rStyle w:val="Hiperhivatkozs"/>
@@ -10583,7 +11030,7 @@
       <w:r>
         <w:t xml:space="preserve"> </w:t>
       </w:r>
-      <w:hyperlink r:id="rId49" w:history="1">
+      <w:hyperlink r:id="rId47" w:history="1">
         <w:r>
           <w:rPr>
             <w:rStyle w:val="Hiperhivatkozs"/>
@@ -10628,7 +11075,7 @@
       <w:r>
         <w:t xml:space="preserve">„7-Zip” [Online]. Availaible: </w:t>
       </w:r>
-      <w:hyperlink r:id="rId50" w:history="1">
+      <w:hyperlink r:id="rId48" w:history="1">
         <w:r>
           <w:rPr>
             <w:rStyle w:val="Hiperhivatkozs"/>
@@ -10679,7 +11126,7 @@
       <w:r>
         <w:t xml:space="preserve"> </w:t>
       </w:r>
-      <w:hyperlink r:id="rId51" w:history="1">
+      <w:hyperlink r:id="rId49" w:history="1">
         <w:r>
           <w:rPr>
             <w:rStyle w:val="Hiperhivatkozs"/>
@@ -10736,7 +11183,7 @@
         <w:pStyle w:val="Listaszerbekezds"/>
         <w:ind w:left="567"/>
       </w:pPr>
-      <w:hyperlink r:id="rId52" w:history="1">
+      <w:hyperlink r:id="rId50" w:history="1">
         <w:r>
           <w:rPr>
             <w:rStyle w:val="Hiperhivatkozs"/>
@@ -10777,7 +11224,7 @@
       </w:pPr>
     </w:p>
     <w:sectPr>
-      <w:footerReference w:type="default" r:id="rId53"/>
+      <w:footerReference w:type="default" r:id="rId51"/>
       <w:pgSz w:w="11906" w:h="16838"/>
       <w:pgMar w:top="1418" w:right="1418" w:bottom="1418" w:left="1418" w:header="709" w:footer="709" w:gutter="0"/>
       <w:cols w:space="708"/>
@@ -14542,7 +14989,6 @@
   <w:style w:type="character" w:default="1" w:styleId="Bekezdsalapbettpusa">
     <w:name w:val="Default Paragraph Font"/>
     <w:uiPriority w:val="1"/>
-    <w:semiHidden/>
     <w:unhideWhenUsed/>
   </w:style>
   <w:style w:type="table" w:default="1" w:styleId="Normltblzat">
@@ -15410,10 +15856,6 @@
 </file>
 
 <file path=customXml/item1.xml><?xml version="1.0" encoding="utf-8"?>
-<b:Sources xmlns:b="http://schemas.openxmlformats.org/officeDocument/2006/bibliography" xmlns="http://schemas.openxmlformats.org/officeDocument/2006/bibliography" SelectedStyle="\APASixthEditionOfficeOnline.xsl" StyleName="APA" Version="6"/>
-</file>
-
-<file path=customXml/item2.xml><?xml version="1.0" encoding="utf-8"?>
 <ct:contentTypeSchema xmlns:ct="http://schemas.microsoft.com/office/2006/metadata/contentType" xmlns:ma="http://schemas.microsoft.com/office/2006/metadata/properties/metaAttributes" ct:_="" ma:_="" ma:contentTypeName="Document" ma:contentTypeID="0x01010057D746A6CC7228419059D1F304ECB892" ma:contentTypeVersion="6" ma:contentTypeDescription="Create a new document." ma:contentTypeScope="" ma:versionID="230bd601e8ab138a3182c21189d57f93">
   <xsd:schema xmlns:xsd="http://www.w3.org/2001/XMLSchema" xmlns:xs="http://www.w3.org/2001/XMLSchema" xmlns:p="http://schemas.microsoft.com/office/2006/metadata/properties" xmlns:ns2="23369ae5-05ef-4c7c-a662-deac929baaef" targetNamespace="http://schemas.microsoft.com/office/2006/metadata/properties" ma:root="true" ma:fieldsID="ed8cacf55a6d923cbbf7f604d05b507d" ns2:_="">
     <xsd:import namespace="23369ae5-05ef-4c7c-a662-deac929baaef"/>
@@ -15571,7 +16013,7 @@
 </ct:contentTypeSchema>
 </file>
 
-<file path=customXml/item3.xml><?xml version="1.0" encoding="utf-8"?>
+<file path=customXml/item2.xml><?xml version="1.0" encoding="utf-8"?>
 <?mso-contentType ?>
 <FormTemplates xmlns="http://schemas.microsoft.com/sharepoint/v3/contenttype/forms">
   <Display>DocumentLibraryForm</Display>
@@ -15580,15 +16022,11 @@
 </FormTemplates>
 </file>
 
-<file path=customXml/itemProps1.xml><?xml version="1.0" encoding="utf-8"?>
-<ds:datastoreItem xmlns:ds="http://schemas.openxmlformats.org/officeDocument/2006/customXml" ds:itemID="{E9F6CDE2-636C-4043-AFFC-7CB0CE5DF55A}">
-  <ds:schemaRefs>
-    <ds:schemaRef ds:uri="http://schemas.openxmlformats.org/officeDocument/2006/bibliography"/>
-  </ds:schemaRefs>
-</ds:datastoreItem>
+<file path=customXml/item3.xml><?xml version="1.0" encoding="utf-8"?>
+<b:Sources xmlns:b="http://schemas.openxmlformats.org/officeDocument/2006/bibliography" xmlns="http://schemas.openxmlformats.org/officeDocument/2006/bibliography" SelectedStyle="\APASixthEditionOfficeOnline.xsl" StyleName="APA" Version="6"/>
 </file>
 
-<file path=customXml/itemProps2.xml><?xml version="1.0" encoding="utf-8"?>
+<file path=customXml/itemProps1.xml><?xml version="1.0" encoding="utf-8"?>
 <ds:datastoreItem xmlns:ds="http://schemas.openxmlformats.org/officeDocument/2006/customXml" ds:itemID="{E0E361D0-270A-43DD-B744-DC4991A38C53}">
   <ds:schemaRefs>
     <ds:schemaRef ds:uri="http://schemas.microsoft.com/office/2006/metadata/contentType"/>
@@ -15606,10 +16044,18 @@
 </ds:datastoreItem>
 </file>
 
-<file path=customXml/itemProps3.xml><?xml version="1.0" encoding="utf-8"?>
+<file path=customXml/itemProps2.xml><?xml version="1.0" encoding="utf-8"?>
 <ds:datastoreItem xmlns:ds="http://schemas.openxmlformats.org/officeDocument/2006/customXml" ds:itemID="{79D0F40F-646A-4DBF-9119-0FC598DFBBBB}">
   <ds:schemaRefs>
     <ds:schemaRef ds:uri="http://schemas.microsoft.com/sharepoint/v3/contenttype/forms"/>
   </ds:schemaRefs>
 </ds:datastoreItem>
+</file>
+
+<file path=customXml/itemProps3.xml><?xml version="1.0" encoding="utf-8"?>
+<ds:datastoreItem xmlns:ds="http://schemas.openxmlformats.org/officeDocument/2006/customXml" ds:itemID="{E9F6CDE2-636C-4043-AFFC-7CB0CE5DF55A}">
+  <ds:schemaRefs>
+    <ds:schemaRef ds:uri="http://schemas.openxmlformats.org/officeDocument/2006/bibliography"/>
+  </ds:schemaRefs>
+</ds:datastoreItem>
 </file>
</xml_diff>

<commit_message>
2.3, 2.3.1, 2.3.2, 2.3.3 done
</commit_message>
<xml_diff>
--- a/thesis/QK8IUC_Thesis.docx
+++ b/thesis/QK8IUC_Thesis.docx
@@ -5406,7 +5406,7 @@
           <w:noProof/>
         </w:rPr>
         <w:drawing>
-          <wp:inline distT="0" distB="0" distL="0" distR="0" wp14:anchorId="11A30B87" wp14:editId="71836173">
+          <wp:inline distT="0" distB="0" distL="0" distR="0" wp14:anchorId="11A30B87" wp14:editId="1E801A15">
             <wp:extent cx="4738989" cy="3574472"/>
             <wp:effectExtent l="0" t="0" r="5080" b="6985"/>
             <wp:docPr id="264633551" name="Kép 1"/>
@@ -6838,39 +6838,7 @@
                 <w:i/>
                 <w:iCs/>
               </w:rPr>
-              <w:t xml:space="preserve"> </w:t>
-            </w:r>
-            <w:proofErr w:type="spellStart"/>
-            <w:r>
-              <w:rPr>
-                <w:i/>
-                <w:iCs/>
-              </w:rPr>
-              <w:t>docker</w:t>
-            </w:r>
-            <w:proofErr w:type="spellEnd"/>
-            <w:r>
-              <w:rPr>
-                <w:i/>
-                <w:iCs/>
-              </w:rPr>
-              <w:t xml:space="preserve"> </w:t>
-            </w:r>
-            <w:proofErr w:type="spellStart"/>
-            <w:r>
-              <w:rPr>
-                <w:i/>
-                <w:iCs/>
-              </w:rPr>
-              <w:t>run</w:t>
-            </w:r>
-            <w:proofErr w:type="spellEnd"/>
-            <w:r>
-              <w:rPr>
-                <w:i/>
-                <w:iCs/>
-              </w:rPr>
-              <w:t xml:space="preserve"> hello-</w:t>
+              <w:t xml:space="preserve"> docker run hello-</w:t>
             </w:r>
             <w:proofErr w:type="spellStart"/>
             <w:r>
@@ -7507,11 +7475,11 @@
           <w:highlight w:val="yellow"/>
           <w:u w:val="single"/>
         </w:rPr>
+        <w:lastRenderedPageBreak/>
         <w:t>2.3. Indítás</w:t>
       </w:r>
       <w:bookmarkEnd w:id="7"/>
     </w:p>
-    <w:p/>
     <w:p>
       <w:pPr>
         <w:jc w:val="center"/>
@@ -7520,12 +7488,11 @@
         <w:rPr>
           <w:noProof/>
         </w:rPr>
-        <w:lastRenderedPageBreak/>
         <w:drawing>
-          <wp:inline distT="0" distB="0" distL="0" distR="0" wp14:anchorId="5636F293" wp14:editId="6AF1DE87">
-            <wp:extent cx="5508615" cy="3096883"/>
-            <wp:effectExtent l="0" t="0" r="0" b="8890"/>
-            <wp:docPr id="647596295" name="Kép 1"/>
+          <wp:inline distT="0" distB="0" distL="0" distR="0" wp14:anchorId="54D93354" wp14:editId="1F934A2A">
+            <wp:extent cx="5756275" cy="3235325"/>
+            <wp:effectExtent l="0" t="0" r="0" b="3175"/>
+            <wp:docPr id="76227999" name="Kép 1"/>
             <wp:cNvGraphicFramePr>
               <a:graphicFrameLocks xmlns:a="http://schemas.openxmlformats.org/drawingml/2006/main" noChangeAspect="1"/>
             </wp:cNvGraphicFramePr>
@@ -7554,7 +7521,7 @@
                   <pic:spPr bwMode="auto">
                     <a:xfrm>
                       <a:off x="0" y="0"/>
-                      <a:ext cx="5544365" cy="3116981"/>
+                      <a:ext cx="5756275" cy="3235325"/>
                     </a:xfrm>
                     <a:prstGeom prst="rect">
                       <a:avLst/>
@@ -7574,43 +7541,47 @@
     <w:p>
       <w:pPr>
         <w:jc w:val="center"/>
-      </w:pPr>
-      <w:r>
-        <w:t xml:space="preserve">TODO. ábra: </w:t>
-      </w:r>
-      <w:r>
+        <w:rPr>
+          <w:i/>
+          <w:iCs/>
+          <w:sz w:val="20"/>
+          <w:szCs w:val="18"/>
+        </w:rPr>
+      </w:pPr>
+      <w:r>
+        <w:rPr>
+          <w:i/>
+          <w:iCs/>
+          <w:sz w:val="20"/>
+          <w:szCs w:val="18"/>
+        </w:rPr>
+        <w:t>7</w:t>
+      </w:r>
+      <w:r>
+        <w:rPr>
+          <w:i/>
+          <w:iCs/>
+          <w:sz w:val="20"/>
+          <w:szCs w:val="18"/>
+        </w:rPr>
+        <w:t xml:space="preserve">. ábra: </w:t>
+      </w:r>
+      <w:r>
+        <w:rPr>
+          <w:i/>
+          <w:iCs/>
+          <w:sz w:val="20"/>
+          <w:szCs w:val="18"/>
+        </w:rPr>
         <w:t>Elindított program teljes képernyőn</w:t>
       </w:r>
     </w:p>
     <w:p>
       <w:r>
-        <w:t>A következőképpen tudjuk elindítani a programot:</w:t>
-      </w:r>
-    </w:p>
-    <w:p>
-      <w:proofErr w:type="spellStart"/>
-      <w:r>
-        <w:t>sudo</w:t>
-      </w:r>
-      <w:proofErr w:type="spellEnd"/>
-      <w:r>
-        <w:t xml:space="preserve"> </w:t>
-      </w:r>
-      <w:proofErr w:type="spellStart"/>
-      <w:r>
-        <w:t>MLSzakdoga</w:t>
-      </w:r>
-      <w:proofErr w:type="spellEnd"/>
-      <w:r>
-        <w:t>/</w:t>
-      </w:r>
-      <w:proofErr w:type="spellStart"/>
-      <w:r>
-        <w:t>src</w:t>
-      </w:r>
-      <w:proofErr w:type="spellEnd"/>
-      <w:r>
-        <w:t>/</w:t>
+        <w:t xml:space="preserve">A </w:t>
+      </w:r>
+      <w:r>
+        <w:t xml:space="preserve">program elindításához lépjünk be a </w:t>
       </w:r>
       <w:proofErr w:type="spellStart"/>
       <w:r>
@@ -7618,131 +7589,94 @@
       </w:r>
       <w:proofErr w:type="spellEnd"/>
       <w:r>
-        <w:t xml:space="preserve"> – belépünk a </w:t>
-      </w:r>
-      <w:proofErr w:type="spellStart"/>
-      <w:r>
-        <w:t>deploy</w:t>
-      </w:r>
-      <w:proofErr w:type="spellEnd"/>
-      <w:r>
-        <w:t xml:space="preserve"> könyvtárba (a telepítés alatt is itt vagyunk, szóval már lehet benne is vagyunk)</w:t>
-      </w:r>
-    </w:p>
-    <w:p>
-      <w:r>
-        <w:t>./run.sh – program elindítása</w:t>
-      </w:r>
-    </w:p>
-    <w:p>
-      <w:r>
-        <w:t xml:space="preserve">A run.sh fájlban beállítjuk a vizuális megjelenést, mivel alapvetően a </w:t>
-      </w:r>
-      <w:proofErr w:type="spellStart"/>
-      <w:r>
-        <w:t>dockeren</w:t>
-      </w:r>
-      <w:proofErr w:type="spellEnd"/>
-      <w:r>
-        <w:t xml:space="preserve"> belül fog csak megjelenni a program, viszont így a </w:t>
-      </w:r>
-      <w:proofErr w:type="spellStart"/>
-      <w:r>
-        <w:t>dockeren</w:t>
-      </w:r>
-      <w:proofErr w:type="spellEnd"/>
-      <w:r>
-        <w:t xml:space="preserve"> megjelenő dolgokat az eszközünkön is látni fogjuk. Ezután beállítjuk azokat az </w:t>
-      </w:r>
-      <w:proofErr w:type="gramStart"/>
-      <w:r>
-        <w:t>információkat</w:t>
-      </w:r>
-      <w:proofErr w:type="gramEnd"/>
-      <w:r>
-        <w:t xml:space="preserve"> amelyek ahhoz </w:t>
-      </w:r>
-      <w:r>
-        <w:t>szükségesek,</w:t>
-      </w:r>
-      <w:r>
-        <w:t xml:space="preserve"> hogy a </w:t>
-      </w:r>
-      <w:proofErr w:type="spellStart"/>
-      <w:r>
-        <w:t>docker</w:t>
-      </w:r>
-      <w:proofErr w:type="spellEnd"/>
-      <w:r>
-        <w:t xml:space="preserve"> image-t el lehessen indítani, és ezután el is indítjuk a </w:t>
-      </w:r>
-      <w:proofErr w:type="spellStart"/>
-      <w:r>
-        <w:t>dockert</w:t>
-      </w:r>
-      <w:proofErr w:type="spellEnd"/>
-      <w:r>
-        <w:t>.</w:t>
-      </w:r>
-    </w:p>
-    <w:p>
-      <w:r>
-        <w:t xml:space="preserve">Miután elindul a program, </w:t>
-      </w:r>
-      <w:proofErr w:type="spellStart"/>
-      <w:r>
-        <w:t>szembetaláljuk</w:t>
-      </w:r>
-      <w:proofErr w:type="spellEnd"/>
-      <w:r>
-        <w:t xml:space="preserve"> magunkat a programmal.</w:t>
-      </w:r>
-    </w:p>
-    <w:p>
-      <w:pPr>
-        <w:pStyle w:val="Cmsor1"/>
-        <w:numPr>
-          <w:ilvl w:val="0"/>
-          <w:numId w:val="0"/>
-        </w:numPr>
-        <w:ind w:left="432" w:hanging="432"/>
-        <w:rPr>
-          <w:rFonts w:asciiTheme="minorHAnsi" w:hAnsiTheme="minorHAnsi" w:cstheme="minorHAnsi"/>
-          <w:b/>
-          <w:bCs/>
-          <w:u w:val="single"/>
-        </w:rPr>
-      </w:pPr>
-      <w:bookmarkStart w:id="8" w:name="_Toc194435993"/>
-      <w:r>
-        <w:rPr>
-          <w:rFonts w:asciiTheme="minorHAnsi" w:hAnsiTheme="minorHAnsi" w:cstheme="minorHAnsi"/>
-          <w:b/>
-          <w:bCs/>
-          <w:highlight w:val="yellow"/>
-          <w:u w:val="single"/>
-        </w:rPr>
-        <w:t>2.4. A program funkció</w:t>
-      </w:r>
-      <w:commentRangeStart w:id="9"/>
-      <w:r>
-        <w:rPr>
-          <w:rFonts w:asciiTheme="minorHAnsi" w:hAnsiTheme="minorHAnsi" w:cstheme="minorHAnsi"/>
-          <w:b/>
-          <w:bCs/>
-          <w:highlight w:val="yellow"/>
-          <w:u w:val="single"/>
-        </w:rPr>
-        <w:t>i</w:t>
-      </w:r>
-      <w:bookmarkEnd w:id="8"/>
-      <w:commentRangeEnd w:id="9"/>
-      <w:r>
-        <w:rPr>
-          <w:rStyle w:val="Jegyzethivatkozs"/>
-          <w:rFonts w:asciiTheme="minorHAnsi" w:eastAsiaTheme="minorHAnsi" w:hAnsiTheme="minorHAnsi" w:cstheme="minorBidi"/>
-        </w:rPr>
-        <w:commentReference w:id="9"/>
+        <w:t xml:space="preserve"> mappába a </w:t>
+      </w:r>
+      <w:proofErr w:type="spellStart"/>
+      <w:r>
+        <w:t>MLSzakdogában</w:t>
+      </w:r>
+      <w:proofErr w:type="spellEnd"/>
+      <w:r>
+        <w:t xml:space="preserve"> belül (Ha a telepítés után olvassuk ezt a részt, akkor már </w:t>
+      </w:r>
+      <w:r>
+        <w:t>valószínűleg</w:t>
+      </w:r>
+      <w:r>
+        <w:t xml:space="preserve"> benne is vagyunk a mappában!)</w:t>
+      </w:r>
+      <w:r>
+        <w:t>. A program a következő paranccsal indítható:</w:t>
+      </w:r>
+    </w:p>
+    <w:tbl>
+      <w:tblPr>
+        <w:tblStyle w:val="Rcsostblzat"/>
+        <w:tblW w:w="0" w:type="auto"/>
+        <w:tblLook w:val="04A0" w:firstRow="1" w:lastRow="0" w:firstColumn="1" w:lastColumn="0" w:noHBand="0" w:noVBand="1"/>
+      </w:tblPr>
+      <w:tblGrid>
+        <w:gridCol w:w="9060"/>
+      </w:tblGrid>
+      <w:tr>
+        <w:tc>
+          <w:tcPr>
+            <w:tcW w:w="9060" w:type="dxa"/>
+            <w:tcBorders>
+              <w:top w:val="nil"/>
+              <w:left w:val="nil"/>
+              <w:bottom w:val="nil"/>
+              <w:right w:val="nil"/>
+            </w:tcBorders>
+            <w:shd w:val="clear" w:color="auto" w:fill="D9D9D9" w:themeFill="background1" w:themeFillShade="D9"/>
+          </w:tcPr>
+          <w:p>
+            <w:pPr>
+              <w:spacing w:after="0" w:line="276" w:lineRule="auto"/>
+            </w:pPr>
+            <w:r>
+              <w:t xml:space="preserve"># </w:t>
+            </w:r>
+            <w:r>
+              <w:t>Program elindítása</w:t>
+            </w:r>
+            <w:r>
+              <w:t>:</w:t>
+            </w:r>
+          </w:p>
+          <w:p>
+            <w:pPr>
+              <w:spacing w:after="0" w:line="276" w:lineRule="auto"/>
+              <w:rPr>
+                <w:i/>
+                <w:iCs/>
+              </w:rPr>
+            </w:pPr>
+            <w:r>
+              <w:rPr>
+                <w:i/>
+                <w:iCs/>
+              </w:rPr>
+              <w:t>./run.sh</w:t>
+            </w:r>
+          </w:p>
+        </w:tc>
+      </w:tr>
+    </w:tbl>
+    <w:p>
+      <w:pPr>
+        <w:spacing w:before="240"/>
+      </w:pPr>
+      <w:r>
+        <w:t xml:space="preserve">Miután elindítottuk a programot, a felhasználónak várnia kell egy 15 másodpercet mire elindul a </w:t>
+      </w:r>
+      <w:proofErr w:type="spellStart"/>
+      <w:r>
+        <w:t>Gazebo</w:t>
+      </w:r>
+      <w:proofErr w:type="spellEnd"/>
+      <w:r>
+        <w:t xml:space="preserve"> program és utána még egy extra 10 másodpercet mire a funkció is elindul utána, és már láthatjuk is a szoftveren belül, hogy működik.</w:t>
       </w:r>
     </w:p>
     <w:p>
@@ -7762,7 +7696,77 @@
           <w:u w:val="single"/>
         </w:rPr>
       </w:pPr>
-      <w:bookmarkStart w:id="10" w:name="_Toc194435994"/>
+      <w:r>
+        <w:rPr>
+          <w:b/>
+          <w:bCs/>
+          <w:sz w:val="24"/>
+          <w:szCs w:val="24"/>
+          <w:highlight w:val="red"/>
+          <w:u w:val="single"/>
+        </w:rPr>
+        <w:t xml:space="preserve">2.3.1. </w:t>
+      </w:r>
+      <w:r>
+        <w:rPr>
+          <w:b/>
+          <w:bCs/>
+          <w:sz w:val="24"/>
+          <w:szCs w:val="24"/>
+          <w:highlight w:val="red"/>
+          <w:u w:val="single"/>
+        </w:rPr>
+        <w:t>A program funkciójának és világának beállítás</w:t>
+      </w:r>
+      <w:commentRangeStart w:id="8"/>
+      <w:r>
+        <w:rPr>
+          <w:b/>
+          <w:bCs/>
+          <w:sz w:val="24"/>
+          <w:szCs w:val="24"/>
+          <w:highlight w:val="red"/>
+          <w:u w:val="single"/>
+        </w:rPr>
+        <w:t>a</w:t>
+      </w:r>
+      <w:commentRangeEnd w:id="8"/>
+      <w:r>
+        <w:rPr>
+          <w:rStyle w:val="Jegyzethivatkozs"/>
+          <w:rFonts w:asciiTheme="minorHAnsi" w:eastAsiaTheme="minorHAnsi" w:hAnsiTheme="minorHAnsi" w:cstheme="minorBidi"/>
+        </w:rPr>
+        <w:commentReference w:id="8"/>
+      </w:r>
+    </w:p>
+    <w:p>
+      <w:r>
+        <w:t xml:space="preserve">Amikor paraméterek nélkül </w:t>
+      </w:r>
+      <w:r>
+        <w:t>indítjuk</w:t>
+      </w:r>
+      <w:r>
+        <w:t xml:space="preserve"> el a programot, akkor alapértelmezett beállításokat fog használni a szoftver.</w:t>
+      </w:r>
+    </w:p>
+    <w:p>
+      <w:pPr>
+        <w:pStyle w:val="Cmsor2"/>
+        <w:numPr>
+          <w:ilvl w:val="0"/>
+          <w:numId w:val="0"/>
+        </w:numPr>
+        <w:spacing w:after="240" w:line="276" w:lineRule="auto"/>
+        <w:ind w:left="576" w:hanging="576"/>
+        <w:rPr>
+          <w:b/>
+          <w:bCs/>
+          <w:sz w:val="24"/>
+          <w:szCs w:val="24"/>
+          <w:u w:val="single"/>
+        </w:rPr>
+      </w:pPr>
       <w:r>
         <w:rPr>
           <w:b/>
@@ -7783,7 +7787,7 @@
           <w:highlight w:val="yellow"/>
           <w:u w:val="single"/>
         </w:rPr>
-        <w:t>4</w:t>
+        <w:t>3</w:t>
       </w:r>
       <w:r>
         <w:rPr>
@@ -7794,9 +7798,8 @@
           <w:highlight w:val="yellow"/>
           <w:u w:val="single"/>
         </w:rPr>
-        <w:t>.1. Új modell tanítás</w:t>
-      </w:r>
-      <w:commentRangeStart w:id="11"/>
+        <w:t>.</w:t>
+      </w:r>
       <w:r>
         <w:rPr>
           <w:b/>
@@ -7806,16 +7809,622 @@
           <w:highlight w:val="yellow"/>
           <w:u w:val="single"/>
         </w:rPr>
-        <w:t>a</w:t>
-      </w:r>
-      <w:bookmarkEnd w:id="10"/>
-      <w:commentRangeEnd w:id="11"/>
+        <w:t>2</w:t>
+      </w:r>
+      <w:r>
+        <w:rPr>
+          <w:b/>
+          <w:bCs/>
+          <w:sz w:val="24"/>
+          <w:szCs w:val="24"/>
+          <w:highlight w:val="yellow"/>
+          <w:u w:val="single"/>
+        </w:rPr>
+        <w:t xml:space="preserve">. </w:t>
+      </w:r>
+      <w:r>
+        <w:rPr>
+          <w:b/>
+          <w:bCs/>
+          <w:sz w:val="24"/>
+          <w:szCs w:val="24"/>
+          <w:u w:val="single"/>
+        </w:rPr>
+        <w:t>Program leállítása</w:t>
+      </w:r>
+    </w:p>
+    <w:p>
+      <w:r>
+        <w:t xml:space="preserve">A program mivel csak egy </w:t>
+      </w:r>
+      <w:proofErr w:type="spellStart"/>
+      <w:r>
+        <w:t>docker</w:t>
+      </w:r>
+      <w:proofErr w:type="spellEnd"/>
+      <w:r>
+        <w:t xml:space="preserve"> konténer, amely fut, ezért a leállítása nagyon egyszerű, a következő paranccsal elérni:</w:t>
+      </w:r>
+    </w:p>
+    <w:tbl>
+      <w:tblPr>
+        <w:tblStyle w:val="Rcsostblzat"/>
+        <w:tblW w:w="0" w:type="auto"/>
+        <w:tblLook w:val="04A0" w:firstRow="1" w:lastRow="0" w:firstColumn="1" w:lastColumn="0" w:noHBand="0" w:noVBand="1"/>
+      </w:tblPr>
+      <w:tblGrid>
+        <w:gridCol w:w="9060"/>
+      </w:tblGrid>
+      <w:tr>
+        <w:tc>
+          <w:tcPr>
+            <w:tcW w:w="9060" w:type="dxa"/>
+            <w:tcBorders>
+              <w:top w:val="nil"/>
+              <w:left w:val="nil"/>
+              <w:bottom w:val="nil"/>
+              <w:right w:val="nil"/>
+            </w:tcBorders>
+            <w:shd w:val="clear" w:color="auto" w:fill="D9D9D9" w:themeFill="background1" w:themeFillShade="D9"/>
+          </w:tcPr>
+          <w:p>
+            <w:pPr>
+              <w:spacing w:after="0" w:line="276" w:lineRule="auto"/>
+            </w:pPr>
+            <w:r>
+              <w:lastRenderedPageBreak/>
+              <w:t xml:space="preserve"># </w:t>
+            </w:r>
+            <w:r>
+              <w:t>Program leállítása</w:t>
+            </w:r>
+            <w:r>
+              <w:t>:</w:t>
+            </w:r>
+          </w:p>
+          <w:p>
+            <w:pPr>
+              <w:spacing w:after="0"/>
+              <w:rPr>
+                <w:i/>
+                <w:iCs/>
+              </w:rPr>
+            </w:pPr>
+            <w:r>
+              <w:rPr>
+                <w:i/>
+                <w:iCs/>
+              </w:rPr>
+              <w:t>./</w:t>
+            </w:r>
+            <w:r>
+              <w:rPr>
+                <w:i/>
+                <w:iCs/>
+              </w:rPr>
+              <w:t>stop</w:t>
+            </w:r>
+            <w:r>
+              <w:rPr>
+                <w:i/>
+                <w:iCs/>
+              </w:rPr>
+              <w:t>.sh</w:t>
+            </w:r>
+          </w:p>
+        </w:tc>
+      </w:tr>
+    </w:tbl>
+    <w:p>
+      <w:r>
+        <w:t>Arra kell figyelni a leállításnál, hogy pillanatokon belül ki fog lépni a szoftverből, ezért mindenképpen csak azután kapcsoljuk ki a programot, miután végeztünk a teendőnkkel</w:t>
+      </w:r>
+      <w:r>
+        <w:t>!</w:t>
+      </w:r>
+    </w:p>
+    <w:p>
+      <w:r>
+        <w:rPr>
+          <w:noProof/>
+        </w:rPr>
+        <w:drawing>
+          <wp:inline distT="0" distB="0" distL="0" distR="0" wp14:anchorId="1A928FE9" wp14:editId="0405290F">
+            <wp:extent cx="5749925" cy="422275"/>
+            <wp:effectExtent l="0" t="0" r="3175" b="0"/>
+            <wp:docPr id="1407791962" name="Kép 2"/>
+            <wp:cNvGraphicFramePr>
+              <a:graphicFrameLocks xmlns:a="http://schemas.openxmlformats.org/drawingml/2006/main" noChangeAspect="1"/>
+            </wp:cNvGraphicFramePr>
+            <a:graphic xmlns:a="http://schemas.openxmlformats.org/drawingml/2006/main">
+              <a:graphicData uri="http://schemas.openxmlformats.org/drawingml/2006/picture">
+                <pic:pic xmlns:pic="http://schemas.openxmlformats.org/drawingml/2006/picture">
+                  <pic:nvPicPr>
+                    <pic:cNvPr id="0" name="Picture 2"/>
+                    <pic:cNvPicPr>
+                      <a:picLocks noChangeAspect="1" noChangeArrowheads="1"/>
+                    </pic:cNvPicPr>
+                  </pic:nvPicPr>
+                  <pic:blipFill>
+                    <a:blip r:embed="rId25">
+                      <a:extLst>
+                        <a:ext uri="{28A0092B-C50C-407E-A947-70E740481C1C}">
+                          <a14:useLocalDpi xmlns:a14="http://schemas.microsoft.com/office/drawing/2010/main" val="0"/>
+                        </a:ext>
+                      </a:extLst>
+                    </a:blip>
+                    <a:srcRect/>
+                    <a:stretch>
+                      <a:fillRect/>
+                    </a:stretch>
+                  </pic:blipFill>
+                  <pic:spPr bwMode="auto">
+                    <a:xfrm>
+                      <a:off x="0" y="0"/>
+                      <a:ext cx="5749925" cy="422275"/>
+                    </a:xfrm>
+                    <a:prstGeom prst="rect">
+                      <a:avLst/>
+                    </a:prstGeom>
+                    <a:noFill/>
+                    <a:ln>
+                      <a:noFill/>
+                    </a:ln>
+                  </pic:spPr>
+                </pic:pic>
+              </a:graphicData>
+            </a:graphic>
+          </wp:inline>
+        </w:drawing>
+      </w:r>
+    </w:p>
+    <w:p>
+      <w:pPr>
+        <w:jc w:val="center"/>
+        <w:rPr>
+          <w:i/>
+          <w:iCs/>
+          <w:sz w:val="20"/>
+          <w:szCs w:val="18"/>
+        </w:rPr>
+      </w:pPr>
+      <w:r>
+        <w:rPr>
+          <w:i/>
+          <w:iCs/>
+          <w:sz w:val="20"/>
+          <w:szCs w:val="18"/>
+        </w:rPr>
+        <w:t>8</w:t>
+      </w:r>
+      <w:r>
+        <w:rPr>
+          <w:i/>
+          <w:iCs/>
+          <w:sz w:val="20"/>
+          <w:szCs w:val="18"/>
+        </w:rPr>
+        <w:t xml:space="preserve">. ábra: </w:t>
+      </w:r>
+      <w:r>
+        <w:rPr>
+          <w:i/>
+          <w:iCs/>
+          <w:sz w:val="20"/>
+          <w:szCs w:val="18"/>
+        </w:rPr>
+        <w:t>Sikeres leállítása a programnak</w:t>
+      </w:r>
+    </w:p>
+    <w:p>
+      <w:pPr>
+        <w:pStyle w:val="Cmsor2"/>
+        <w:numPr>
+          <w:ilvl w:val="0"/>
+          <w:numId w:val="0"/>
+        </w:numPr>
+        <w:spacing w:after="240" w:line="276" w:lineRule="auto"/>
+        <w:rPr>
+          <w:b/>
+          <w:bCs/>
+          <w:sz w:val="24"/>
+          <w:szCs w:val="24"/>
+          <w:u w:val="single"/>
+        </w:rPr>
+      </w:pPr>
+      <w:r>
+        <w:rPr>
+          <w:b/>
+          <w:bCs/>
+          <w:sz w:val="24"/>
+          <w:szCs w:val="24"/>
+          <w:highlight w:val="yellow"/>
+          <w:u w:val="single"/>
+        </w:rPr>
+        <w:t>2.</w:t>
+      </w:r>
+      <w:r>
+        <w:rPr>
+          <w:b/>
+          <w:bCs/>
+          <w:sz w:val="24"/>
+          <w:szCs w:val="24"/>
+          <w:highlight w:val="yellow"/>
+          <w:u w:val="single"/>
+        </w:rPr>
+        <w:t>3</w:t>
+      </w:r>
+      <w:r>
+        <w:rPr>
+          <w:b/>
+          <w:bCs/>
+          <w:sz w:val="24"/>
+          <w:szCs w:val="24"/>
+          <w:highlight w:val="yellow"/>
+          <w:u w:val="single"/>
+        </w:rPr>
+        <w:t>.</w:t>
+      </w:r>
+      <w:r>
+        <w:rPr>
+          <w:b/>
+          <w:bCs/>
+          <w:sz w:val="24"/>
+          <w:szCs w:val="24"/>
+          <w:highlight w:val="yellow"/>
+          <w:u w:val="single"/>
+        </w:rPr>
+        <w:t>3</w:t>
+      </w:r>
+      <w:r>
+        <w:rPr>
+          <w:b/>
+          <w:bCs/>
+          <w:sz w:val="24"/>
+          <w:szCs w:val="24"/>
+          <w:highlight w:val="yellow"/>
+          <w:u w:val="single"/>
+        </w:rPr>
+        <w:t xml:space="preserve">. </w:t>
+      </w:r>
+      <w:r>
+        <w:rPr>
+          <w:b/>
+          <w:bCs/>
+          <w:sz w:val="24"/>
+          <w:szCs w:val="24"/>
+          <w:u w:val="single"/>
+        </w:rPr>
+        <w:t xml:space="preserve">Program </w:t>
+      </w:r>
+      <w:r>
+        <w:rPr>
+          <w:b/>
+          <w:bCs/>
+          <w:sz w:val="24"/>
+          <w:szCs w:val="24"/>
+          <w:u w:val="single"/>
+        </w:rPr>
+        <w:t>törlése</w:t>
+      </w:r>
+    </w:p>
+    <w:p>
+      <w:r>
+        <w:t xml:space="preserve">A program törlése olyan </w:t>
+      </w:r>
+      <w:proofErr w:type="gramStart"/>
+      <w:r>
+        <w:t>egyszerű</w:t>
+      </w:r>
+      <w:proofErr w:type="gramEnd"/>
+      <w:r>
+        <w:t xml:space="preserve"> mint a leállítása:</w:t>
+      </w:r>
+    </w:p>
+    <w:tbl>
+      <w:tblPr>
+        <w:tblStyle w:val="Rcsostblzat"/>
+        <w:tblW w:w="0" w:type="auto"/>
+        <w:tblLook w:val="04A0" w:firstRow="1" w:lastRow="0" w:firstColumn="1" w:lastColumn="0" w:noHBand="0" w:noVBand="1"/>
+      </w:tblPr>
+      <w:tblGrid>
+        <w:gridCol w:w="9060"/>
+      </w:tblGrid>
+      <w:tr>
+        <w:tc>
+          <w:tcPr>
+            <w:tcW w:w="9060" w:type="dxa"/>
+            <w:tcBorders>
+              <w:top w:val="nil"/>
+              <w:left w:val="nil"/>
+              <w:bottom w:val="nil"/>
+              <w:right w:val="nil"/>
+            </w:tcBorders>
+            <w:shd w:val="clear" w:color="auto" w:fill="D9D9D9" w:themeFill="background1" w:themeFillShade="D9"/>
+          </w:tcPr>
+          <w:p>
+            <w:pPr>
+              <w:spacing w:after="0" w:line="276" w:lineRule="auto"/>
+            </w:pPr>
+            <w:r>
+              <w:t xml:space="preserve"># </w:t>
+            </w:r>
+            <w:r>
+              <w:t xml:space="preserve">Program </w:t>
+            </w:r>
+            <w:r>
+              <w:t>törlése:</w:t>
+            </w:r>
+          </w:p>
+          <w:p>
+            <w:pPr>
+              <w:spacing w:after="0"/>
+            </w:pPr>
+            <w:r>
+              <w:rPr>
+                <w:i/>
+                <w:iCs/>
+              </w:rPr>
+              <w:t>./</w:t>
+            </w:r>
+            <w:r>
+              <w:rPr>
+                <w:i/>
+                <w:iCs/>
+              </w:rPr>
+              <w:t>delete</w:t>
+            </w:r>
+            <w:r>
+              <w:rPr>
+                <w:i/>
+                <w:iCs/>
+              </w:rPr>
+              <w:t>.sh</w:t>
+            </w:r>
+          </w:p>
+        </w:tc>
+      </w:tr>
+    </w:tbl>
+    <w:p>
+      <w:pPr>
+        <w:spacing w:before="240"/>
+      </w:pPr>
+      <w:r>
+        <w:t>A program ezután a telepítés funkcióval újra letölthető, viszont megint megugrik majd a várakozási idő.</w:t>
+      </w:r>
+    </w:p>
+    <w:p>
+      <w:pPr>
+        <w:spacing w:before="240"/>
+      </w:pPr>
+      <w:r>
+        <w:rPr>
+          <w:noProof/>
+        </w:rPr>
+        <w:drawing>
+          <wp:inline distT="0" distB="0" distL="0" distR="0" wp14:anchorId="15B91155" wp14:editId="11218793">
+            <wp:extent cx="5749925" cy="609600"/>
+            <wp:effectExtent l="0" t="0" r="3175" b="0"/>
+            <wp:docPr id="1282948818" name="Kép 3"/>
+            <wp:cNvGraphicFramePr>
+              <a:graphicFrameLocks xmlns:a="http://schemas.openxmlformats.org/drawingml/2006/main" noChangeAspect="1"/>
+            </wp:cNvGraphicFramePr>
+            <a:graphic xmlns:a="http://schemas.openxmlformats.org/drawingml/2006/main">
+              <a:graphicData uri="http://schemas.openxmlformats.org/drawingml/2006/picture">
+                <pic:pic xmlns:pic="http://schemas.openxmlformats.org/drawingml/2006/picture">
+                  <pic:nvPicPr>
+                    <pic:cNvPr id="0" name="Picture 3"/>
+                    <pic:cNvPicPr>
+                      <a:picLocks noChangeAspect="1" noChangeArrowheads="1"/>
+                    </pic:cNvPicPr>
+                  </pic:nvPicPr>
+                  <pic:blipFill>
+                    <a:blip r:embed="rId26">
+                      <a:extLst>
+                        <a:ext uri="{28A0092B-C50C-407E-A947-70E740481C1C}">
+                          <a14:useLocalDpi xmlns:a14="http://schemas.microsoft.com/office/drawing/2010/main" val="0"/>
+                        </a:ext>
+                      </a:extLst>
+                    </a:blip>
+                    <a:srcRect/>
+                    <a:stretch>
+                      <a:fillRect/>
+                    </a:stretch>
+                  </pic:blipFill>
+                  <pic:spPr bwMode="auto">
+                    <a:xfrm>
+                      <a:off x="0" y="0"/>
+                      <a:ext cx="5749925" cy="609600"/>
+                    </a:xfrm>
+                    <a:prstGeom prst="rect">
+                      <a:avLst/>
+                    </a:prstGeom>
+                    <a:noFill/>
+                    <a:ln>
+                      <a:noFill/>
+                    </a:ln>
+                  </pic:spPr>
+                </pic:pic>
+              </a:graphicData>
+            </a:graphic>
+          </wp:inline>
+        </w:drawing>
+      </w:r>
+    </w:p>
+    <w:p>
+      <w:pPr>
+        <w:jc w:val="center"/>
+        <w:rPr>
+          <w:i/>
+          <w:iCs/>
+          <w:sz w:val="20"/>
+          <w:szCs w:val="18"/>
+        </w:rPr>
+      </w:pPr>
+      <w:r>
+        <w:rPr>
+          <w:i/>
+          <w:iCs/>
+          <w:sz w:val="20"/>
+          <w:szCs w:val="18"/>
+        </w:rPr>
+        <w:t>9</w:t>
+      </w:r>
+      <w:r>
+        <w:rPr>
+          <w:i/>
+          <w:iCs/>
+          <w:sz w:val="20"/>
+          <w:szCs w:val="18"/>
+        </w:rPr>
+        <w:t xml:space="preserve">. ábra: </w:t>
+      </w:r>
+      <w:r>
+        <w:rPr>
+          <w:i/>
+          <w:iCs/>
+          <w:sz w:val="20"/>
+          <w:szCs w:val="18"/>
+        </w:rPr>
+        <w:t xml:space="preserve">Sikeres </w:t>
+      </w:r>
+      <w:r>
+        <w:rPr>
+          <w:i/>
+          <w:iCs/>
+          <w:sz w:val="20"/>
+          <w:szCs w:val="18"/>
+        </w:rPr>
+        <w:t>törlése</w:t>
+      </w:r>
+      <w:r>
+        <w:rPr>
+          <w:i/>
+          <w:iCs/>
+          <w:sz w:val="20"/>
+          <w:szCs w:val="18"/>
+        </w:rPr>
+        <w:t xml:space="preserve"> a programnak</w:t>
+      </w:r>
+    </w:p>
+    <w:p>
+      <w:pPr>
+        <w:pStyle w:val="Cmsor1"/>
+        <w:numPr>
+          <w:ilvl w:val="0"/>
+          <w:numId w:val="0"/>
+        </w:numPr>
+        <w:ind w:left="432" w:hanging="432"/>
+        <w:rPr>
+          <w:rFonts w:asciiTheme="minorHAnsi" w:hAnsiTheme="minorHAnsi" w:cstheme="minorHAnsi"/>
+          <w:b/>
+          <w:bCs/>
+          <w:u w:val="single"/>
+        </w:rPr>
+      </w:pPr>
+      <w:bookmarkStart w:id="9" w:name="_Toc194435993"/>
+      <w:r>
+        <w:rPr>
+          <w:rFonts w:asciiTheme="minorHAnsi" w:hAnsiTheme="minorHAnsi" w:cstheme="minorHAnsi"/>
+          <w:b/>
+          <w:bCs/>
+          <w:highlight w:val="yellow"/>
+          <w:u w:val="single"/>
+        </w:rPr>
+        <w:t>2.4. A program funkció</w:t>
+      </w:r>
+      <w:commentRangeStart w:id="10"/>
+      <w:r>
+        <w:rPr>
+          <w:rFonts w:asciiTheme="minorHAnsi" w:hAnsiTheme="minorHAnsi" w:cstheme="minorHAnsi"/>
+          <w:b/>
+          <w:bCs/>
+          <w:highlight w:val="yellow"/>
+          <w:u w:val="single"/>
+        </w:rPr>
+        <w:t>i</w:t>
+      </w:r>
+      <w:bookmarkEnd w:id="9"/>
+      <w:commentRangeEnd w:id="10"/>
       <w:r>
         <w:rPr>
           <w:rStyle w:val="Jegyzethivatkozs"/>
           <w:rFonts w:asciiTheme="minorHAnsi" w:eastAsiaTheme="minorHAnsi" w:hAnsiTheme="minorHAnsi" w:cstheme="minorBidi"/>
         </w:rPr>
-        <w:commentReference w:id="11"/>
+        <w:commentReference w:id="10"/>
+      </w:r>
+    </w:p>
+    <w:p>
+      <w:pPr>
+        <w:pStyle w:val="Cmsor2"/>
+        <w:numPr>
+          <w:ilvl w:val="0"/>
+          <w:numId w:val="0"/>
+        </w:numPr>
+        <w:spacing w:after="240" w:line="276" w:lineRule="auto"/>
+        <w:ind w:left="576" w:hanging="576"/>
+        <w:rPr>
+          <w:b/>
+          <w:bCs/>
+          <w:sz w:val="24"/>
+          <w:szCs w:val="24"/>
+          <w:u w:val="single"/>
+        </w:rPr>
+      </w:pPr>
+      <w:bookmarkStart w:id="11" w:name="_Toc194435994"/>
+      <w:r>
+        <w:rPr>
+          <w:b/>
+          <w:bCs/>
+          <w:sz w:val="24"/>
+          <w:szCs w:val="24"/>
+          <w:highlight w:val="yellow"/>
+          <w:u w:val="single"/>
+        </w:rPr>
+        <w:t>2.</w:t>
+      </w:r>
+      <w:r>
+        <w:rPr>
+          <w:b/>
+          <w:bCs/>
+          <w:sz w:val="24"/>
+          <w:szCs w:val="24"/>
+          <w:highlight w:val="yellow"/>
+          <w:u w:val="single"/>
+        </w:rPr>
+        <w:t>4</w:t>
+      </w:r>
+      <w:r>
+        <w:rPr>
+          <w:b/>
+          <w:bCs/>
+          <w:sz w:val="24"/>
+          <w:szCs w:val="24"/>
+          <w:highlight w:val="yellow"/>
+          <w:u w:val="single"/>
+        </w:rPr>
+        <w:t>.1. Új modell tanítás</w:t>
+      </w:r>
+      <w:commentRangeStart w:id="12"/>
+      <w:r>
+        <w:rPr>
+          <w:b/>
+          <w:bCs/>
+          <w:sz w:val="24"/>
+          <w:szCs w:val="24"/>
+          <w:highlight w:val="yellow"/>
+          <w:u w:val="single"/>
+        </w:rPr>
+        <w:t>a</w:t>
+      </w:r>
+      <w:bookmarkEnd w:id="11"/>
+      <w:commentRangeEnd w:id="12"/>
+      <w:r>
+        <w:rPr>
+          <w:rStyle w:val="Jegyzethivatkozs"/>
+          <w:rFonts w:asciiTheme="minorHAnsi" w:eastAsiaTheme="minorHAnsi" w:hAnsiTheme="minorHAnsi" w:cstheme="minorBidi"/>
+        </w:rPr>
+        <w:commentReference w:id="12"/>
       </w:r>
     </w:p>
     <w:p>
@@ -7843,6 +8452,7 @@
         <w:rPr>
           <w:noProof/>
         </w:rPr>
+        <w:lastRenderedPageBreak/>
         <w:drawing>
           <wp:inline distT="0" distB="0" distL="0" distR="0" wp14:anchorId="7947D1ED" wp14:editId="1CB63468">
             <wp:extent cx="5755005" cy="3697605"/>
@@ -7861,7 +8471,7 @@
                     </pic:cNvPicPr>
                   </pic:nvPicPr>
                   <pic:blipFill>
-                    <a:blip r:embed="rId25">
+                    <a:blip r:embed="rId27">
                       <a:extLst>
                         <a:ext uri="{28A0092B-C50C-407E-A947-70E740481C1C}">
                           <a14:useLocalDpi xmlns:a14="http://schemas.microsoft.com/office/drawing/2010/main" val="0"/>
@@ -7941,7 +8551,7 @@
           <w:u w:val="single"/>
         </w:rPr>
       </w:pPr>
-      <w:bookmarkStart w:id="12" w:name="_Toc194435995"/>
+      <w:bookmarkStart w:id="13" w:name="_Toc194435995"/>
       <w:r>
         <w:rPr>
           <w:b/>
@@ -7975,7 +8585,7 @@
         </w:rPr>
         <w:t>épernyő felvétele</w:t>
       </w:r>
-      <w:bookmarkEnd w:id="12"/>
+      <w:bookmarkEnd w:id="13"/>
     </w:p>
     <w:p>
       <w:r>
@@ -8027,56 +8637,59 @@
     </w:p>
     <w:p>
       <w:r>
+        <w:t>Miután a felhasználó</w:t>
+      </w:r>
+      <w:r>
+        <w:t xml:space="preserve"> beleírt a </w:t>
+      </w:r>
+      <w:proofErr w:type="spellStart"/>
+      <w:r>
+        <w:t>konfigba</w:t>
+      </w:r>
+      <w:proofErr w:type="spellEnd"/>
+      <w:r>
+        <w:t xml:space="preserve"> a megfelelő adatokat és elindította a programot</w:t>
+      </w:r>
+      <w:r>
+        <w:t xml:space="preserve">, azután </w:t>
+      </w:r>
+      <w:r>
+        <w:t xml:space="preserve">el fog indulni egy </w:t>
+      </w:r>
+      <w:r>
+        <w:t xml:space="preserve">a </w:t>
+      </w:r>
+      <w:proofErr w:type="spellStart"/>
+      <w:r>
+        <w:t>Gazebo</w:t>
+      </w:r>
+      <w:proofErr w:type="spellEnd"/>
+      <w:r>
+        <w:t xml:space="preserve"> </w:t>
+      </w:r>
+      <w:proofErr w:type="gramStart"/>
+      <w:r>
+        <w:t>szoftver</w:t>
+      </w:r>
+      <w:r>
+        <w:t xml:space="preserve">, </w:t>
+      </w:r>
+      <w:r>
+        <w:t xml:space="preserve"> </w:t>
+      </w:r>
+      <w:r>
+        <w:t>és</w:t>
+      </w:r>
+      <w:proofErr w:type="gramEnd"/>
+      <w:r>
+        <w:t xml:space="preserve"> ebben el </w:t>
+      </w:r>
+      <w:r>
+        <w:t xml:space="preserve">fog kezdeni mozogni a robot, onnan </w:t>
+      </w:r>
+      <w:r>
         <w:lastRenderedPageBreak/>
-        <w:t>Miután a felhasználó</w:t>
-      </w:r>
-      <w:r>
-        <w:t xml:space="preserve"> beleírt a </w:t>
-      </w:r>
-      <w:proofErr w:type="spellStart"/>
-      <w:r>
-        <w:t>konfigba</w:t>
-      </w:r>
-      <w:proofErr w:type="spellEnd"/>
-      <w:r>
-        <w:t xml:space="preserve"> a megfelelő adatokat és elindította a programot</w:t>
-      </w:r>
-      <w:r>
-        <w:t xml:space="preserve">, azután </w:t>
-      </w:r>
-      <w:r>
-        <w:t xml:space="preserve">el fog indulni egy </w:t>
-      </w:r>
-      <w:r>
-        <w:t xml:space="preserve">a </w:t>
-      </w:r>
-      <w:proofErr w:type="spellStart"/>
-      <w:r>
-        <w:t>Gazebo</w:t>
-      </w:r>
-      <w:proofErr w:type="spellEnd"/>
-      <w:r>
-        <w:t xml:space="preserve"> </w:t>
-      </w:r>
-      <w:proofErr w:type="gramStart"/>
-      <w:r>
-        <w:t>szoftver</w:t>
-      </w:r>
-      <w:r>
-        <w:t xml:space="preserve">, </w:t>
-      </w:r>
-      <w:r>
-        <w:t xml:space="preserve"> </w:t>
-      </w:r>
-      <w:r>
-        <w:t>és</w:t>
-      </w:r>
-      <w:proofErr w:type="gramEnd"/>
-      <w:r>
-        <w:t xml:space="preserve"> ebben el </w:t>
-      </w:r>
-      <w:r>
-        <w:t xml:space="preserve">fog kezdeni mozogni a robot, onnan folytatva, ahol abbahagyta. </w:t>
+        <w:t xml:space="preserve">folytatva, ahol abbahagyta. </w:t>
       </w:r>
       <w:r>
         <w:t xml:space="preserve">Innentől a felhasználónak nincsen semmi más teendője, csak </w:t>
@@ -8131,7 +8744,7 @@
           <w:u w:val="single"/>
         </w:rPr>
       </w:pPr>
-      <w:bookmarkStart w:id="13" w:name="_Toc194435996"/>
+      <w:bookmarkStart w:id="14" w:name="_Toc194435996"/>
       <w:r>
         <w:rPr>
           <w:b/>
@@ -8143,7 +8756,7 @@
         </w:rPr>
         <w:t>2.4.3. Tanítás folytatása</w:t>
       </w:r>
-      <w:bookmarkEnd w:id="13"/>
+      <w:bookmarkEnd w:id="14"/>
     </w:p>
     <w:p>
       <w:r>
@@ -8256,7 +8869,7 @@
           <w:u w:val="single"/>
         </w:rPr>
       </w:pPr>
-      <w:bookmarkStart w:id="14" w:name="_Toc194435997"/>
+      <w:bookmarkStart w:id="15" w:name="_Toc194435997"/>
       <w:r>
         <w:rPr>
           <w:b/>
@@ -8268,7 +8881,7 @@
         </w:rPr>
         <w:t>2.4.4. Tanítási adatok kiírása</w:t>
       </w:r>
-      <w:bookmarkEnd w:id="14"/>
+      <w:bookmarkEnd w:id="15"/>
     </w:p>
     <w:p>
       <w:r>
@@ -8333,7 +8946,7 @@
                     </pic:cNvPicPr>
                   </pic:nvPicPr>
                   <pic:blipFill>
-                    <a:blip r:embed="rId26" cstate="print">
+                    <a:blip r:embed="rId28" cstate="print">
                       <a:extLst>
                         <a:ext uri="{28A0092B-C50C-407E-A947-70E740481C1C}">
                           <a14:useLocalDpi xmlns:a14="http://schemas.microsoft.com/office/drawing/2010/main" val="0"/>
@@ -8448,7 +9061,7 @@
                     </pic:cNvPicPr>
                   </pic:nvPicPr>
                   <pic:blipFill>
-                    <a:blip r:embed="rId27">
+                    <a:blip r:embed="rId29">
                       <a:extLst>
                         <a:ext uri="{28A0092B-C50C-407E-A947-70E740481C1C}">
                           <a14:useLocalDpi xmlns:a14="http://schemas.microsoft.com/office/drawing/2010/main" val="0"/>
@@ -8513,7 +9126,7 @@
           <w:u w:val="single"/>
         </w:rPr>
       </w:pPr>
-      <w:bookmarkStart w:id="15" w:name="_Toc194435998"/>
+      <w:bookmarkStart w:id="16" w:name="_Toc194435998"/>
       <w:r>
         <w:rPr>
           <w:rFonts w:asciiTheme="minorHAnsi" w:hAnsiTheme="minorHAnsi" w:cstheme="minorHAnsi"/>
@@ -8568,7 +9181,7 @@
         </w:rPr>
         <w:t xml:space="preserve"> felépítése</w:t>
       </w:r>
-      <w:bookmarkEnd w:id="15"/>
+      <w:bookmarkEnd w:id="16"/>
     </w:p>
     <w:p>
       <w:r>
@@ -8654,7 +9267,7 @@
           <w:u w:val="single"/>
         </w:rPr>
       </w:pPr>
-      <w:bookmarkStart w:id="16" w:name="_Toc194435999"/>
+      <w:bookmarkStart w:id="17" w:name="_Toc194435999"/>
       <w:r>
         <w:rPr>
           <w:b/>
@@ -8690,7 +9303,7 @@
         </w:rPr>
         <w:t xml:space="preserve"> felépítése</w:t>
       </w:r>
-      <w:bookmarkEnd w:id="16"/>
+      <w:bookmarkEnd w:id="17"/>
     </w:p>
     <w:p>
       <w:r>
@@ -8715,7 +9328,7 @@
                     </pic:cNvPicPr>
                   </pic:nvPicPr>
                   <pic:blipFill>
-                    <a:blip r:embed="rId28">
+                    <a:blip r:embed="rId30">
                       <a:extLst>
                         <a:ext uri="{28A0092B-C50C-407E-A947-70E740481C1C}">
                           <a14:useLocalDpi xmlns:a14="http://schemas.microsoft.com/office/drawing/2010/main" val="0"/>
@@ -8892,7 +9505,7 @@
           <w:u w:val="single"/>
         </w:rPr>
       </w:pPr>
-      <w:bookmarkStart w:id="17" w:name="_Toc194436000"/>
+      <w:bookmarkStart w:id="18" w:name="_Toc194436000"/>
       <w:r>
         <w:rPr>
           <w:b/>
@@ -8929,7 +9542,7 @@
         </w:rPr>
         <w:t xml:space="preserve"> felépítése</w:t>
       </w:r>
-      <w:bookmarkEnd w:id="17"/>
+      <w:bookmarkEnd w:id="18"/>
     </w:p>
     <w:p>
       <w:r>
@@ -8958,7 +9571,7 @@
           <w:u w:val="single"/>
         </w:rPr>
       </w:pPr>
-      <w:bookmarkStart w:id="18" w:name="_Toc194436001"/>
+      <w:bookmarkStart w:id="19" w:name="_Toc194436001"/>
       <w:r>
         <w:rPr>
           <w:b/>
@@ -8994,7 +9607,7 @@
         </w:rPr>
         <w:t xml:space="preserve"> felépítése</w:t>
       </w:r>
-      <w:bookmarkEnd w:id="18"/>
+      <w:bookmarkEnd w:id="19"/>
     </w:p>
     <w:p>
       <w:r>
@@ -9019,7 +9632,7 @@
                     </pic:cNvPicPr>
                   </pic:nvPicPr>
                   <pic:blipFill>
-                    <a:blip r:embed="rId29">
+                    <a:blip r:embed="rId31">
                       <a:extLst>
                         <a:ext uri="{28A0092B-C50C-407E-A947-70E740481C1C}">
                           <a14:useLocalDpi xmlns:a14="http://schemas.microsoft.com/office/drawing/2010/main" val="0"/>
@@ -9212,7 +9825,7 @@
           <w:u w:val="single"/>
         </w:rPr>
       </w:pPr>
-      <w:bookmarkStart w:id="19" w:name="_Toc194436002"/>
+      <w:bookmarkStart w:id="20" w:name="_Toc194436002"/>
       <w:r>
         <w:rPr>
           <w:b/>
@@ -9249,7 +9862,7 @@
         </w:rPr>
         <w:t xml:space="preserve"> felépítése</w:t>
       </w:r>
-      <w:bookmarkEnd w:id="19"/>
+      <w:bookmarkEnd w:id="20"/>
     </w:p>
     <w:p>
       <w:r>
@@ -9274,7 +9887,7 @@
                     </pic:cNvPicPr>
                   </pic:nvPicPr>
                   <pic:blipFill>
-                    <a:blip r:embed="rId30">
+                    <a:blip r:embed="rId32">
                       <a:extLst>
                         <a:ext uri="{28A0092B-C50C-407E-A947-70E740481C1C}">
                           <a14:useLocalDpi xmlns:a14="http://schemas.microsoft.com/office/drawing/2010/main" val="0"/>
@@ -9414,7 +10027,7 @@
           <w:u w:val="single"/>
         </w:rPr>
       </w:pPr>
-      <w:bookmarkStart w:id="20" w:name="_Toc194436003"/>
+      <w:bookmarkStart w:id="21" w:name="_Toc194436003"/>
       <w:r>
         <w:rPr>
           <w:rFonts w:asciiTheme="minorHAnsi" w:hAnsiTheme="minorHAnsi" w:cstheme="minorHAnsi"/>
@@ -9445,7 +10058,7 @@
         </w:rPr>
         <w:t>. A létrehozott nyersanyagok és annak kezelése</w:t>
       </w:r>
-      <w:bookmarkEnd w:id="20"/>
+      <w:bookmarkEnd w:id="21"/>
     </w:p>
     <w:p>
       <w:r>
@@ -9493,7 +10106,7 @@
                     </pic:cNvPicPr>
                   </pic:nvPicPr>
                   <pic:blipFill>
-                    <a:blip r:embed="rId31">
+                    <a:blip r:embed="rId33">
                       <a:extLst>
                         <a:ext uri="{28A0092B-C50C-407E-A947-70E740481C1C}">
                           <a14:useLocalDpi xmlns:a14="http://schemas.microsoft.com/office/drawing/2010/main" val="0"/>
@@ -9730,7 +10343,7 @@
           <w:u w:val="single"/>
         </w:rPr>
       </w:pPr>
-      <w:bookmarkStart w:id="21" w:name="_Toc194436004"/>
+      <w:bookmarkStart w:id="22" w:name="_Toc194436004"/>
       <w:r>
         <w:rPr>
           <w:rFonts w:asciiTheme="minorHAnsi" w:hAnsiTheme="minorHAnsi" w:cstheme="minorHAnsi"/>
@@ -9783,7 +10396,7 @@
         </w:rPr>
         <w:t xml:space="preserve"> és annak értelmezése</w:t>
       </w:r>
-      <w:bookmarkEnd w:id="21"/>
+      <w:bookmarkEnd w:id="22"/>
     </w:p>
     <w:p>
       <w:r>
@@ -9953,7 +10566,7 @@
           <w:u w:val="single"/>
         </w:rPr>
       </w:pPr>
-      <w:bookmarkStart w:id="22" w:name="_Toc194436005"/>
+      <w:bookmarkStart w:id="23" w:name="_Toc194436005"/>
       <w:r>
         <w:rPr>
           <w:rFonts w:asciiTheme="minorHAnsi" w:hAnsiTheme="minorHAnsi" w:cstheme="minorHAnsi"/>
@@ -9967,7 +10580,7 @@
         <w:lastRenderedPageBreak/>
         <w:t>Fejlesztői dokumentáci</w:t>
       </w:r>
-      <w:commentRangeStart w:id="23"/>
+      <w:commentRangeStart w:id="24"/>
       <w:r>
         <w:rPr>
           <w:rFonts w:asciiTheme="minorHAnsi" w:hAnsiTheme="minorHAnsi" w:cstheme="minorHAnsi"/>
@@ -9980,14 +10593,14 @@
         </w:rPr>
         <w:t>ó</w:t>
       </w:r>
-      <w:bookmarkEnd w:id="22"/>
-      <w:commentRangeEnd w:id="23"/>
+      <w:bookmarkEnd w:id="23"/>
+      <w:commentRangeEnd w:id="24"/>
       <w:r>
         <w:rPr>
           <w:rStyle w:val="Jegyzethivatkozs"/>
           <w:rFonts w:asciiTheme="minorHAnsi" w:eastAsiaTheme="minorHAnsi" w:hAnsiTheme="minorHAnsi" w:cstheme="minorBidi"/>
         </w:rPr>
-        <w:commentReference w:id="23"/>
+        <w:commentReference w:id="24"/>
       </w:r>
     </w:p>
     <w:p>
@@ -10015,7 +10628,7 @@
           <w:u w:val="single"/>
         </w:rPr>
       </w:pPr>
-      <w:bookmarkStart w:id="24" w:name="_Toc194436006"/>
+      <w:bookmarkStart w:id="25" w:name="_Toc194436006"/>
       <w:r>
         <w:rPr>
           <w:rFonts w:asciiTheme="minorHAnsi" w:hAnsiTheme="minorHAnsi" w:cstheme="minorHAnsi"/>
@@ -10026,7 +10639,7 @@
         </w:rPr>
         <w:t>3.1. Forráskód beszerzés</w:t>
       </w:r>
-      <w:commentRangeStart w:id="25"/>
+      <w:commentRangeStart w:id="26"/>
       <w:r>
         <w:rPr>
           <w:rFonts w:asciiTheme="minorHAnsi" w:hAnsiTheme="minorHAnsi" w:cstheme="minorHAnsi"/>
@@ -10037,14 +10650,14 @@
         </w:rPr>
         <w:t>e</w:t>
       </w:r>
-      <w:bookmarkEnd w:id="24"/>
-      <w:commentRangeEnd w:id="25"/>
+      <w:bookmarkEnd w:id="25"/>
+      <w:commentRangeEnd w:id="26"/>
       <w:r>
         <w:rPr>
           <w:rStyle w:val="Jegyzethivatkozs"/>
           <w:rFonts w:asciiTheme="minorHAnsi" w:eastAsiaTheme="minorHAnsi" w:hAnsiTheme="minorHAnsi" w:cstheme="minorBidi"/>
         </w:rPr>
-        <w:commentReference w:id="25"/>
+        <w:commentReference w:id="26"/>
       </w:r>
     </w:p>
     <w:p>
@@ -10217,7 +10830,7 @@
           <w:u w:val="single"/>
         </w:rPr>
       </w:pPr>
-      <w:bookmarkStart w:id="26" w:name="_Toc194436007"/>
+      <w:bookmarkStart w:id="27" w:name="_Toc194436007"/>
       <w:r>
         <w:rPr>
           <w:rFonts w:asciiTheme="minorHAnsi" w:hAnsiTheme="minorHAnsi" w:cstheme="minorHAnsi"/>
@@ -10263,7 +10876,7 @@
         </w:rPr>
         <w:t>A forrás könyvtárszerkezete</w:t>
       </w:r>
-      <w:bookmarkEnd w:id="26"/>
+      <w:bookmarkEnd w:id="27"/>
     </w:p>
     <w:p>
       <w:r>
@@ -10588,7 +11201,7 @@
           <w:u w:val="single"/>
         </w:rPr>
       </w:pPr>
-      <w:bookmarkStart w:id="27" w:name="_Toc194436008"/>
+      <w:bookmarkStart w:id="28" w:name="_Toc194436008"/>
       <w:r>
         <w:rPr>
           <w:rFonts w:asciiTheme="minorHAnsi" w:hAnsiTheme="minorHAnsi" w:cstheme="minorHAnsi"/>
@@ -10599,7 +11212,7 @@
         </w:rPr>
         <w:t>3.3. Függősége</w:t>
       </w:r>
-      <w:commentRangeStart w:id="28"/>
+      <w:commentRangeStart w:id="29"/>
       <w:r>
         <w:rPr>
           <w:rFonts w:asciiTheme="minorHAnsi" w:hAnsiTheme="minorHAnsi" w:cstheme="minorHAnsi"/>
@@ -10610,14 +11223,14 @@
         </w:rPr>
         <w:t>k</w:t>
       </w:r>
-      <w:bookmarkEnd w:id="27"/>
-      <w:commentRangeEnd w:id="28"/>
+      <w:bookmarkEnd w:id="28"/>
+      <w:commentRangeEnd w:id="29"/>
       <w:r>
         <w:rPr>
           <w:rStyle w:val="Jegyzethivatkozs"/>
           <w:rFonts w:asciiTheme="minorHAnsi" w:eastAsiaTheme="minorHAnsi" w:hAnsiTheme="minorHAnsi" w:cstheme="minorBidi"/>
         </w:rPr>
-        <w:commentReference w:id="28"/>
+        <w:commentReference w:id="29"/>
       </w:r>
     </w:p>
     <w:p>
@@ -10841,8 +11454,8 @@
           <w:u w:val="single"/>
         </w:rPr>
       </w:pPr>
-      <w:bookmarkStart w:id="29" w:name="_Toc91692779"/>
-      <w:bookmarkStart w:id="30" w:name="_Toc194436009"/>
+      <w:bookmarkStart w:id="30" w:name="_Toc91692779"/>
+      <w:bookmarkStart w:id="31" w:name="_Toc194436009"/>
       <w:r>
         <w:rPr>
           <w:b/>
@@ -10854,7 +11467,7 @@
         </w:rPr>
         <w:t>3.3.1. A</w:t>
       </w:r>
-      <w:bookmarkEnd w:id="29"/>
+      <w:bookmarkEnd w:id="30"/>
       <w:r>
         <w:rPr>
           <w:b/>
@@ -10866,7 +11479,7 @@
         </w:rPr>
         <w:t xml:space="preserve"> függőségek beszerzése</w:t>
       </w:r>
-      <w:bookmarkEnd w:id="30"/>
+      <w:bookmarkEnd w:id="31"/>
     </w:p>
     <w:p>
       <w:r>
@@ -10899,7 +11512,7 @@
           <w:u w:val="single"/>
         </w:rPr>
       </w:pPr>
-      <w:bookmarkStart w:id="31" w:name="_Toc194436010"/>
+      <w:bookmarkStart w:id="32" w:name="_Toc194436010"/>
       <w:r>
         <w:rPr>
           <w:b/>
@@ -10911,7 +11524,7 @@
         </w:rPr>
         <w:t>3.3.2. A függőségek frissítése</w:t>
       </w:r>
-      <w:bookmarkEnd w:id="31"/>
+      <w:bookmarkEnd w:id="32"/>
     </w:p>
     <w:p>
       <w:r>
@@ -10941,7 +11554,7 @@
           <w:u w:val="single"/>
         </w:rPr>
       </w:pPr>
-      <w:bookmarkStart w:id="32" w:name="_Toc194436011"/>
+      <w:bookmarkStart w:id="33" w:name="_Toc194436011"/>
       <w:r>
         <w:rPr>
           <w:rFonts w:asciiTheme="minorHAnsi" w:hAnsiTheme="minorHAnsi" w:cstheme="minorHAnsi"/>
@@ -10982,7 +11595,7 @@
         </w:rPr>
         <w:t>A forrásmappa felépítés</w:t>
       </w:r>
-      <w:commentRangeStart w:id="33"/>
+      <w:commentRangeStart w:id="34"/>
       <w:r>
         <w:rPr>
           <w:rFonts w:asciiTheme="minorHAnsi" w:hAnsiTheme="minorHAnsi" w:cstheme="minorHAnsi"/>
@@ -10993,14 +11606,14 @@
         </w:rPr>
         <w:t>e</w:t>
       </w:r>
-      <w:bookmarkEnd w:id="32"/>
-      <w:commentRangeEnd w:id="33"/>
+      <w:bookmarkEnd w:id="33"/>
+      <w:commentRangeEnd w:id="34"/>
       <w:r>
         <w:rPr>
           <w:rStyle w:val="Jegyzethivatkozs"/>
           <w:rFonts w:asciiTheme="minorHAnsi" w:eastAsiaTheme="minorHAnsi" w:hAnsiTheme="minorHAnsi" w:cstheme="minorBidi"/>
         </w:rPr>
-        <w:commentReference w:id="33"/>
+        <w:commentReference w:id="34"/>
       </w:r>
     </w:p>
     <w:p>
@@ -11020,7 +11633,7 @@
           <w:u w:val="single"/>
         </w:rPr>
       </w:pPr>
-      <w:bookmarkStart w:id="34" w:name="_Toc194436012"/>
+      <w:bookmarkStart w:id="35" w:name="_Toc194436012"/>
       <w:r>
         <w:rPr>
           <w:b/>
@@ -11032,7 +11645,7 @@
         </w:rPr>
         <w:t>3.4.1. Fejlesztői konténer felépítés</w:t>
       </w:r>
-      <w:commentRangeStart w:id="35"/>
+      <w:commentRangeStart w:id="36"/>
       <w:r>
         <w:rPr>
           <w:b/>
@@ -11044,14 +11657,14 @@
         </w:rPr>
         <w:t>e</w:t>
       </w:r>
-      <w:bookmarkEnd w:id="34"/>
-      <w:commentRangeEnd w:id="35"/>
+      <w:bookmarkEnd w:id="35"/>
+      <w:commentRangeEnd w:id="36"/>
       <w:r>
         <w:rPr>
           <w:rStyle w:val="Jegyzethivatkozs"/>
           <w:rFonts w:asciiTheme="minorHAnsi" w:eastAsiaTheme="minorHAnsi" w:hAnsiTheme="minorHAnsi" w:cstheme="minorBidi"/>
         </w:rPr>
-        <w:commentReference w:id="35"/>
+        <w:commentReference w:id="36"/>
       </w:r>
     </w:p>
     <w:p/>
@@ -11078,7 +11691,7 @@
                     </pic:cNvPicPr>
                   </pic:nvPicPr>
                   <pic:blipFill>
-                    <a:blip r:embed="rId32" cstate="print">
+                    <a:blip r:embed="rId34" cstate="print">
                       <a:extLst>
                         <a:ext uri="{28A0092B-C50C-407E-A947-70E740481C1C}">
                           <a14:useLocalDpi xmlns:a14="http://schemas.microsoft.com/office/drawing/2010/main" val="0"/>
@@ -11265,7 +11878,7 @@
           <w:u w:val="single"/>
         </w:rPr>
       </w:pPr>
-      <w:bookmarkStart w:id="36" w:name="_Toc194436013"/>
+      <w:bookmarkStart w:id="37" w:name="_Toc194436013"/>
       <w:r>
         <w:rPr>
           <w:b/>
@@ -11301,7 +11914,7 @@
         </w:rPr>
         <w:t xml:space="preserve"> konténer felépítés</w:t>
       </w:r>
-      <w:commentRangeStart w:id="37"/>
+      <w:commentRangeStart w:id="38"/>
       <w:r>
         <w:rPr>
           <w:b/>
@@ -11313,14 +11926,14 @@
         </w:rPr>
         <w:t>e</w:t>
       </w:r>
-      <w:bookmarkEnd w:id="36"/>
-      <w:commentRangeEnd w:id="37"/>
+      <w:bookmarkEnd w:id="37"/>
+      <w:commentRangeEnd w:id="38"/>
       <w:r>
         <w:rPr>
           <w:rStyle w:val="Jegyzethivatkozs"/>
           <w:rFonts w:asciiTheme="minorHAnsi" w:eastAsiaTheme="minorHAnsi" w:hAnsiTheme="minorHAnsi" w:cstheme="minorBidi"/>
         </w:rPr>
-        <w:commentReference w:id="37"/>
+        <w:commentReference w:id="38"/>
       </w:r>
     </w:p>
     <w:p>
@@ -11457,7 +12070,7 @@
                     </pic:cNvPicPr>
                   </pic:nvPicPr>
                   <pic:blipFill>
-                    <a:blip r:embed="rId33">
+                    <a:blip r:embed="rId35">
                       <a:extLst>
                         <a:ext uri="{28A0092B-C50C-407E-A947-70E740481C1C}">
                           <a14:useLocalDpi xmlns:a14="http://schemas.microsoft.com/office/drawing/2010/main" val="0"/>
@@ -11514,7 +12127,7 @@
           <w:u w:val="single"/>
         </w:rPr>
       </w:pPr>
-      <w:bookmarkStart w:id="38" w:name="_Toc194436014"/>
+      <w:bookmarkStart w:id="39" w:name="_Toc194436014"/>
       <w:r>
         <w:rPr>
           <w:b/>
@@ -11526,7 +12139,7 @@
         </w:rPr>
         <w:t>3.4.3. Környezet felépítés</w:t>
       </w:r>
-      <w:commentRangeStart w:id="39"/>
+      <w:commentRangeStart w:id="40"/>
       <w:r>
         <w:rPr>
           <w:b/>
@@ -11538,14 +12151,14 @@
         </w:rPr>
         <w:t>e</w:t>
       </w:r>
-      <w:bookmarkEnd w:id="38"/>
-      <w:commentRangeEnd w:id="39"/>
+      <w:bookmarkEnd w:id="39"/>
+      <w:commentRangeEnd w:id="40"/>
       <w:r>
         <w:rPr>
           <w:rStyle w:val="Jegyzethivatkozs"/>
           <w:rFonts w:asciiTheme="minorHAnsi" w:eastAsiaTheme="minorHAnsi" w:hAnsiTheme="minorHAnsi" w:cstheme="minorBidi"/>
         </w:rPr>
-        <w:commentReference w:id="39"/>
+        <w:commentReference w:id="40"/>
       </w:r>
     </w:p>
     <w:p/>
@@ -11641,7 +12254,7 @@
                     </pic:cNvPicPr>
                   </pic:nvPicPr>
                   <pic:blipFill>
-                    <a:blip r:embed="rId34">
+                    <a:blip r:embed="rId36">
                       <a:extLst>
                         <a:ext uri="{28A0092B-C50C-407E-A947-70E740481C1C}">
                           <a14:useLocalDpi xmlns:a14="http://schemas.microsoft.com/office/drawing/2010/main" val="0"/>
@@ -11756,7 +12369,7 @@
                     </pic:cNvPicPr>
                   </pic:nvPicPr>
                   <pic:blipFill>
-                    <a:blip r:embed="rId35">
+                    <a:blip r:embed="rId37">
                       <a:extLst>
                         <a:ext uri="{28A0092B-C50C-407E-A947-70E740481C1C}">
                           <a14:useLocalDpi xmlns:a14="http://schemas.microsoft.com/office/drawing/2010/main" val="0"/>
@@ -11848,7 +12461,7 @@
                     </pic:cNvPicPr>
                   </pic:nvPicPr>
                   <pic:blipFill>
-                    <a:blip r:embed="rId36">
+                    <a:blip r:embed="rId38">
                       <a:extLst>
                         <a:ext uri="{28A0092B-C50C-407E-A947-70E740481C1C}">
                           <a14:useLocalDpi xmlns:a14="http://schemas.microsoft.com/office/drawing/2010/main" val="0"/>
@@ -11931,7 +12544,7 @@
                     </pic:cNvPicPr>
                   </pic:nvPicPr>
                   <pic:blipFill>
-                    <a:blip r:embed="rId37">
+                    <a:blip r:embed="rId39">
                       <a:extLst>
                         <a:ext uri="{28A0092B-C50C-407E-A947-70E740481C1C}">
                           <a14:useLocalDpi xmlns:a14="http://schemas.microsoft.com/office/drawing/2010/main" val="0"/>
@@ -11988,7 +12601,7 @@
           <w:u w:val="single"/>
         </w:rPr>
       </w:pPr>
-      <w:bookmarkStart w:id="40" w:name="_Toc194436015"/>
+      <w:bookmarkStart w:id="41" w:name="_Toc194436015"/>
       <w:r>
         <w:rPr>
           <w:b/>
@@ -12023,7 +12636,7 @@
         </w:rPr>
         <w:t>. Robot és a környezet kapcsolata, kommunikációja</w:t>
       </w:r>
-      <w:bookmarkEnd w:id="40"/>
+      <w:bookmarkEnd w:id="41"/>
     </w:p>
     <w:p>
       <w:r>
@@ -12062,7 +12675,7 @@
                     </pic:cNvPicPr>
                   </pic:nvPicPr>
                   <pic:blipFill>
-                    <a:blip r:embed="rId38">
+                    <a:blip r:embed="rId40">
                       <a:extLst>
                         <a:ext uri="{28A0092B-C50C-407E-A947-70E740481C1C}">
                           <a14:useLocalDpi xmlns:a14="http://schemas.microsoft.com/office/drawing/2010/main" val="0"/>
@@ -12125,7 +12738,7 @@
           <w:u w:val="single"/>
         </w:rPr>
       </w:pPr>
-      <w:bookmarkStart w:id="41" w:name="_Toc194436016"/>
+      <w:bookmarkStart w:id="42" w:name="_Toc194436016"/>
       <w:r>
         <w:rPr>
           <w:b/>
@@ -12183,7 +12796,7 @@
         </w:rPr>
         <w:t xml:space="preserve"> felépítés</w:t>
       </w:r>
-      <w:commentRangeStart w:id="42"/>
+      <w:commentRangeStart w:id="43"/>
       <w:r>
         <w:rPr>
           <w:b/>
@@ -12195,14 +12808,14 @@
         </w:rPr>
         <w:t>e</w:t>
       </w:r>
-      <w:bookmarkEnd w:id="41"/>
-      <w:commentRangeEnd w:id="42"/>
+      <w:bookmarkEnd w:id="42"/>
+      <w:commentRangeEnd w:id="43"/>
       <w:r>
         <w:rPr>
           <w:rStyle w:val="Jegyzethivatkozs"/>
           <w:rFonts w:asciiTheme="minorHAnsi" w:eastAsiaTheme="minorHAnsi" w:hAnsiTheme="minorHAnsi" w:cstheme="minorBidi"/>
         </w:rPr>
-        <w:commentReference w:id="42"/>
+        <w:commentReference w:id="43"/>
       </w:r>
     </w:p>
     <w:p>
@@ -12263,7 +12876,7 @@
           <w:u w:val="single"/>
         </w:rPr>
       </w:pPr>
-      <w:bookmarkStart w:id="43" w:name="_Toc194436017"/>
+      <w:bookmarkStart w:id="44" w:name="_Toc194436017"/>
       <w:r>
         <w:rPr>
           <w:rFonts w:asciiTheme="minorHAnsi" w:hAnsiTheme="minorHAnsi" w:cstheme="minorHAnsi"/>
@@ -12294,7 +12907,7 @@
         </w:rPr>
         <w:t>. Követelmény-specifikáció</w:t>
       </w:r>
-      <w:bookmarkEnd w:id="43"/>
+      <w:bookmarkEnd w:id="44"/>
     </w:p>
     <w:p>
       <w:pPr>
@@ -12313,7 +12926,7 @@
           <w:u w:val="single"/>
         </w:rPr>
       </w:pPr>
-      <w:bookmarkStart w:id="44" w:name="_Toc194436018"/>
+      <w:bookmarkStart w:id="45" w:name="_Toc194436018"/>
       <w:r>
         <w:rPr>
           <w:b/>
@@ -12369,7 +12982,7 @@
         </w:rPr>
         <w:t>. Követelményelemzés</w:t>
       </w:r>
-      <w:bookmarkEnd w:id="44"/>
+      <w:bookmarkEnd w:id="45"/>
     </w:p>
     <w:p>
       <w:r>
@@ -12558,7 +13171,7 @@
           <w:u w:val="single"/>
         </w:rPr>
       </w:pPr>
-      <w:bookmarkStart w:id="45" w:name="_Toc194436019"/>
+      <w:bookmarkStart w:id="46" w:name="_Toc194436019"/>
       <w:r>
         <w:rPr>
           <w:b/>
@@ -12570,7 +13183,7 @@
         </w:rPr>
         <w:t>3.5.2. Megvalósíthatósági terv</w:t>
       </w:r>
-      <w:bookmarkEnd w:id="45"/>
+      <w:bookmarkEnd w:id="46"/>
     </w:p>
     <w:p>
       <w:pPr>
@@ -12676,7 +13289,7 @@
           <w:u w:val="single"/>
         </w:rPr>
       </w:pPr>
-      <w:bookmarkStart w:id="46" w:name="_Toc194436020"/>
+      <w:bookmarkStart w:id="47" w:name="_Toc194436020"/>
       <w:r>
         <w:rPr>
           <w:b/>
@@ -12732,7 +13345,7 @@
         </w:rPr>
         <w:t>övetelmények</w:t>
       </w:r>
-      <w:bookmarkEnd w:id="46"/>
+      <w:bookmarkEnd w:id="47"/>
     </w:p>
     <w:p>
       <w:pPr>
@@ -12817,7 +13430,7 @@
           <w:u w:val="single"/>
         </w:rPr>
       </w:pPr>
-      <w:bookmarkStart w:id="47" w:name="_Toc194436021"/>
+      <w:bookmarkStart w:id="48" w:name="_Toc194436021"/>
       <w:r>
         <w:rPr>
           <w:b/>
@@ -12851,7 +13464,7 @@
         </w:rPr>
         <w:t>övetelmények</w:t>
       </w:r>
-      <w:bookmarkEnd w:id="47"/>
+      <w:bookmarkEnd w:id="48"/>
     </w:p>
     <w:p>
       <w:r>
@@ -12976,7 +13589,7 @@
           <w:u w:val="single"/>
         </w:rPr>
       </w:pPr>
-      <w:bookmarkStart w:id="48" w:name="_Toc194436022"/>
+      <w:bookmarkStart w:id="49" w:name="_Toc194436022"/>
       <w:r>
         <w:rPr>
           <w:rFonts w:asciiTheme="minorHAnsi" w:hAnsiTheme="minorHAnsi" w:cstheme="minorHAnsi"/>
@@ -13051,7 +13664,7 @@
         </w:rPr>
         <w:t>-k</w:t>
       </w:r>
-      <w:bookmarkEnd w:id="48"/>
+      <w:bookmarkEnd w:id="49"/>
     </w:p>
     <w:p>
       <w:r>
@@ -13110,7 +13723,7 @@
           <w:u w:val="single"/>
         </w:rPr>
       </w:pPr>
-      <w:bookmarkStart w:id="49" w:name="_Toc194436023"/>
+      <w:bookmarkStart w:id="50" w:name="_Toc194436023"/>
       <w:r>
         <w:rPr>
           <w:rFonts w:asciiTheme="minorHAnsi" w:hAnsiTheme="minorHAnsi" w:cstheme="minorHAnsi"/>
@@ -13141,7 +13754,7 @@
         </w:rPr>
         <w:t>. Rendszerterv</w:t>
       </w:r>
-      <w:bookmarkEnd w:id="49"/>
+      <w:bookmarkEnd w:id="50"/>
     </w:p>
     <w:p>
       <w:pPr>
@@ -13158,7 +13771,7 @@
           <w:u w:val="single"/>
         </w:rPr>
       </w:pPr>
-      <w:bookmarkStart w:id="50" w:name="_Toc194436024"/>
+      <w:bookmarkStart w:id="51" w:name="_Toc194436024"/>
       <w:r>
         <w:rPr>
           <w:rFonts w:asciiTheme="minorHAnsi" w:hAnsiTheme="minorHAnsi" w:cstheme="minorHAnsi"/>
@@ -13189,7 +13802,7 @@
         </w:rPr>
         <w:t>. A fejlesztői környeze</w:t>
       </w:r>
-      <w:commentRangeStart w:id="51"/>
+      <w:commentRangeStart w:id="52"/>
       <w:r>
         <w:rPr>
           <w:rFonts w:asciiTheme="minorHAnsi" w:hAnsiTheme="minorHAnsi" w:cstheme="minorHAnsi"/>
@@ -13200,14 +13813,14 @@
         </w:rPr>
         <w:t>t</w:t>
       </w:r>
-      <w:bookmarkEnd w:id="50"/>
-      <w:commentRangeEnd w:id="51"/>
+      <w:bookmarkEnd w:id="51"/>
+      <w:commentRangeEnd w:id="52"/>
       <w:r>
         <w:rPr>
           <w:rStyle w:val="Jegyzethivatkozs"/>
           <w:rFonts w:asciiTheme="minorHAnsi" w:eastAsiaTheme="minorHAnsi" w:hAnsiTheme="minorHAnsi" w:cstheme="minorBidi"/>
         </w:rPr>
-        <w:commentReference w:id="51"/>
+        <w:commentReference w:id="52"/>
       </w:r>
     </w:p>
     <w:p>
@@ -13403,7 +14016,7 @@
           <w:u w:val="single"/>
         </w:rPr>
       </w:pPr>
-      <w:bookmarkStart w:id="52" w:name="_Toc194436025"/>
+      <w:bookmarkStart w:id="53" w:name="_Toc194436025"/>
       <w:r>
         <w:rPr>
           <w:rFonts w:asciiTheme="minorHAnsi" w:hAnsiTheme="minorHAnsi" w:cstheme="minorHAnsi"/>
@@ -13434,7 +14047,7 @@
         </w:rPr>
         <w:t>. Tesztkörnyeze</w:t>
       </w:r>
-      <w:commentRangeStart w:id="53"/>
+      <w:commentRangeStart w:id="54"/>
       <w:r>
         <w:rPr>
           <w:rFonts w:asciiTheme="minorHAnsi" w:hAnsiTheme="minorHAnsi" w:cstheme="minorHAnsi"/>
@@ -13445,14 +14058,14 @@
         </w:rPr>
         <w:t>t</w:t>
       </w:r>
-      <w:bookmarkEnd w:id="52"/>
-      <w:commentRangeEnd w:id="53"/>
+      <w:bookmarkEnd w:id="53"/>
+      <w:commentRangeEnd w:id="54"/>
       <w:r>
         <w:rPr>
           <w:rStyle w:val="Jegyzethivatkozs"/>
           <w:rFonts w:asciiTheme="minorHAnsi" w:eastAsiaTheme="minorHAnsi" w:hAnsiTheme="minorHAnsi" w:cstheme="minorBidi"/>
         </w:rPr>
-        <w:commentReference w:id="53"/>
+        <w:commentReference w:id="54"/>
       </w:r>
     </w:p>
     <w:p>
@@ -13497,7 +14110,7 @@
           <w:u w:val="single"/>
         </w:rPr>
       </w:pPr>
-      <w:bookmarkStart w:id="54" w:name="_Toc194436026"/>
+      <w:bookmarkStart w:id="55" w:name="_Toc194436026"/>
       <w:r>
         <w:rPr>
           <w:rFonts w:asciiTheme="minorHAnsi" w:hAnsiTheme="minorHAnsi" w:cstheme="minorHAnsi"/>
@@ -13528,7 +14141,7 @@
         </w:rPr>
         <w:t>. A tesztelési terv</w:t>
       </w:r>
-      <w:bookmarkEnd w:id="54"/>
+      <w:bookmarkEnd w:id="55"/>
     </w:p>
     <w:p>
       <w:r>
@@ -13551,7 +14164,7 @@
           <w:u w:val="single"/>
         </w:rPr>
       </w:pPr>
-      <w:bookmarkStart w:id="55" w:name="_Toc194436027"/>
+      <w:bookmarkStart w:id="56" w:name="_Toc194436027"/>
       <w:r>
         <w:rPr>
           <w:b/>
@@ -13563,7 +14176,7 @@
         </w:rPr>
         <w:t>3.10.1. Manuális tesztelés</w:t>
       </w:r>
-      <w:bookmarkEnd w:id="55"/>
+      <w:bookmarkEnd w:id="56"/>
     </w:p>
     <w:p>
       <w:r>
@@ -13654,7 +14267,7 @@
           <w:u w:val="single"/>
         </w:rPr>
       </w:pPr>
-      <w:bookmarkStart w:id="56" w:name="_Toc194436028"/>
+      <w:bookmarkStart w:id="57" w:name="_Toc194436028"/>
       <w:r>
         <w:rPr>
           <w:b/>
@@ -13666,7 +14279,7 @@
         </w:rPr>
         <w:t>3.10.2. Automatikus tesztelés</w:t>
       </w:r>
-      <w:bookmarkEnd w:id="56"/>
+      <w:bookmarkEnd w:id="57"/>
     </w:p>
     <w:p>
       <w:r>
@@ -13842,230 +14455,6 @@
                 <pic:pic xmlns:pic="http://schemas.openxmlformats.org/drawingml/2006/picture">
                   <pic:nvPicPr>
                     <pic:cNvPr id="0" name="Picture 5"/>
-                    <pic:cNvPicPr>
-                      <a:picLocks noChangeAspect="1" noChangeArrowheads="1"/>
-                    </pic:cNvPicPr>
-                  </pic:nvPicPr>
-                  <pic:blipFill>
-                    <a:blip r:embed="rId39" cstate="print">
-                      <a:extLst>
-                        <a:ext uri="{28A0092B-C50C-407E-A947-70E740481C1C}">
-                          <a14:useLocalDpi xmlns:a14="http://schemas.microsoft.com/office/drawing/2010/main" val="0"/>
-                        </a:ext>
-                      </a:extLst>
-                    </a:blip>
-                    <a:srcRect/>
-                    <a:stretch>
-                      <a:fillRect/>
-                    </a:stretch>
-                  </pic:blipFill>
-                  <pic:spPr bwMode="auto">
-                    <a:xfrm>
-                      <a:off x="0" y="0"/>
-                      <a:ext cx="5753100" cy="3286125"/>
-                    </a:xfrm>
-                    <a:prstGeom prst="rect">
-                      <a:avLst/>
-                    </a:prstGeom>
-                    <a:noFill/>
-                    <a:ln>
-                      <a:noFill/>
-                    </a:ln>
-                  </pic:spPr>
-                </pic:pic>
-              </a:graphicData>
-            </a:graphic>
-          </wp:inline>
-        </w:drawing>
-      </w:r>
-    </w:p>
-    <w:p>
-      <w:pPr>
-        <w:jc w:val="center"/>
-      </w:pPr>
-      <w:r>
-        <w:t>TODO. ábra: test.py fájl felépítése</w:t>
-      </w:r>
-    </w:p>
-    <w:p>
-      <w:r>
-        <w:t xml:space="preserve">A környezetet úgy tudjuk elindítani, hogy </w:t>
-      </w:r>
-      <w:r>
-        <w:t xml:space="preserve">nyitunk a Visual </w:t>
-      </w:r>
-      <w:proofErr w:type="spellStart"/>
-      <w:r>
-        <w:t>Studio</w:t>
-      </w:r>
-      <w:proofErr w:type="spellEnd"/>
-      <w:r>
-        <w:t xml:space="preserve"> </w:t>
-      </w:r>
-      <w:proofErr w:type="spellStart"/>
-      <w:r>
-        <w:t>Code</w:t>
-      </w:r>
-      <w:proofErr w:type="spellEnd"/>
-      <w:r>
-        <w:t xml:space="preserve"> környezetünkben egy új terminált, és utána belemegyünk a megfelelő könyvtárba:</w:t>
-      </w:r>
-    </w:p>
-    <w:p>
-      <w:r>
-        <w:t xml:space="preserve">cd </w:t>
-      </w:r>
-      <w:proofErr w:type="spellStart"/>
-      <w:r>
-        <w:t>src</w:t>
-      </w:r>
-      <w:proofErr w:type="spellEnd"/>
-      <w:r>
-        <w:t>/</w:t>
-      </w:r>
-      <w:proofErr w:type="spellStart"/>
-      <w:r>
-        <w:t>tests</w:t>
-      </w:r>
-      <w:proofErr w:type="spellEnd"/>
-    </w:p>
-    <w:p>
-      <w:r>
-        <w:t xml:space="preserve">Ezután a python3 test.py parancs </w:t>
-      </w:r>
-      <w:r>
-        <w:t>futtatásával</w:t>
-      </w:r>
-      <w:r>
-        <w:t xml:space="preserve"> fog elindulni a program, a terminál figyelésével látszódik melyik teszt indult el, és minden esetleges hibát kiír a rendszer, ezután </w:t>
-      </w:r>
-      <w:proofErr w:type="gramStart"/>
-      <w:r>
-        <w:t>elmondja</w:t>
-      </w:r>
-      <w:proofErr w:type="gramEnd"/>
-      <w:r>
-        <w:t xml:space="preserve"> hogy mennyi </w:t>
-      </w:r>
-      <w:r>
-        <w:t>tesztet futatott le a program és utána kilép</w:t>
-      </w:r>
-      <w:r>
-        <w:t>.</w:t>
-      </w:r>
-    </w:p>
-    <w:p>
-      <w:r>
-        <w:rPr>
-          <w:noProof/>
-        </w:rPr>
-        <w:lastRenderedPageBreak/>
-        <w:drawing>
-          <wp:inline distT="0" distB="0" distL="0" distR="0" wp14:anchorId="39FD233D" wp14:editId="7F907E8F">
-            <wp:extent cx="5753100" cy="3286125"/>
-            <wp:effectExtent l="0" t="0" r="0" b="9525"/>
-            <wp:docPr id="1134847992" name="Kép 4"/>
-            <wp:cNvGraphicFramePr>
-              <a:graphicFrameLocks xmlns:a="http://schemas.openxmlformats.org/drawingml/2006/main" noChangeAspect="1"/>
-            </wp:cNvGraphicFramePr>
-            <a:graphic xmlns:a="http://schemas.openxmlformats.org/drawingml/2006/main">
-              <a:graphicData uri="http://schemas.openxmlformats.org/drawingml/2006/picture">
-                <pic:pic xmlns:pic="http://schemas.openxmlformats.org/drawingml/2006/picture">
-                  <pic:nvPicPr>
-                    <pic:cNvPr id="0" name="Picture 4"/>
-                    <pic:cNvPicPr>
-                      <a:picLocks noChangeAspect="1" noChangeArrowheads="1"/>
-                    </pic:cNvPicPr>
-                  </pic:nvPicPr>
-                  <pic:blipFill>
-                    <a:blip r:embed="rId40" cstate="print">
-                      <a:extLst>
-                        <a:ext uri="{28A0092B-C50C-407E-A947-70E740481C1C}">
-                          <a14:useLocalDpi xmlns:a14="http://schemas.microsoft.com/office/drawing/2010/main" val="0"/>
-                        </a:ext>
-                      </a:extLst>
-                    </a:blip>
-                    <a:srcRect/>
-                    <a:stretch>
-                      <a:fillRect/>
-                    </a:stretch>
-                  </pic:blipFill>
-                  <pic:spPr bwMode="auto">
-                    <a:xfrm>
-                      <a:off x="0" y="0"/>
-                      <a:ext cx="5753100" cy="3286125"/>
-                    </a:xfrm>
-                    <a:prstGeom prst="rect">
-                      <a:avLst/>
-                    </a:prstGeom>
-                    <a:noFill/>
-                    <a:ln>
-                      <a:noFill/>
-                    </a:ln>
-                  </pic:spPr>
-                </pic:pic>
-              </a:graphicData>
-            </a:graphic>
-          </wp:inline>
-        </w:drawing>
-      </w:r>
-    </w:p>
-    <w:p>
-      <w:pPr>
-        <w:jc w:val="center"/>
-      </w:pPr>
-      <w:r>
-        <w:t>TODO. ábra: test.py fájl futása közben bukott teszt</w:t>
-      </w:r>
-    </w:p>
-    <w:p>
-      <w:pPr>
-        <w:pStyle w:val="Cmsor2"/>
-        <w:numPr>
-          <w:ilvl w:val="0"/>
-          <w:numId w:val="0"/>
-        </w:numPr>
-        <w:spacing w:after="240"/>
-        <w:rPr>
-          <w:b/>
-          <w:bCs/>
-          <w:sz w:val="24"/>
-          <w:szCs w:val="24"/>
-          <w:u w:val="single"/>
-        </w:rPr>
-      </w:pPr>
-      <w:bookmarkStart w:id="57" w:name="_Toc194436029"/>
-      <w:r>
-        <w:rPr>
-          <w:b/>
-          <w:bCs/>
-          <w:sz w:val="24"/>
-          <w:szCs w:val="24"/>
-          <w:highlight w:val="red"/>
-          <w:u w:val="single"/>
-        </w:rPr>
-        <w:t>3.10.3. Tesztelési eredmények</w:t>
-      </w:r>
-      <w:bookmarkEnd w:id="57"/>
-    </w:p>
-    <w:p>
-      <w:r>
-        <w:rPr>
-          <w:noProof/>
-        </w:rPr>
-        <w:drawing>
-          <wp:inline distT="0" distB="0" distL="0" distR="0" wp14:anchorId="2871F338" wp14:editId="7CCB6445">
-            <wp:extent cx="5753100" cy="3286125"/>
-            <wp:effectExtent l="0" t="0" r="0" b="9525"/>
-            <wp:docPr id="114263528" name="Kép 3"/>
-            <wp:cNvGraphicFramePr>
-              <a:graphicFrameLocks xmlns:a="http://schemas.openxmlformats.org/drawingml/2006/main" noChangeAspect="1"/>
-            </wp:cNvGraphicFramePr>
-            <a:graphic xmlns:a="http://schemas.openxmlformats.org/drawingml/2006/main">
-              <a:graphicData uri="http://schemas.openxmlformats.org/drawingml/2006/picture">
-                <pic:pic xmlns:pic="http://schemas.openxmlformats.org/drawingml/2006/picture">
-                  <pic:nvPicPr>
-                    <pic:cNvPr id="0" name="Picture 3"/>
                     <pic:cNvPicPr>
                       <a:picLocks noChangeAspect="1" noChangeArrowheads="1"/>
                     </pic:cNvPicPr>
@@ -14108,25 +14497,138 @@
         <w:jc w:val="center"/>
       </w:pPr>
       <w:r>
-        <w:t>TODO. ábra: test.py fájl helyes lefutása</w:t>
-      </w:r>
-    </w:p>
-    <w:p>
-      <w:r>
-        <w:t>Ha a környezet megfelelően működik, akkor minden egyes automatikus tesztnek jónak kell lennie. Ez elengedhetetlen a program megfelelő működésével, mivel minden egyes funkció</w:t>
-      </w:r>
-      <w:r>
-        <w:t xml:space="preserve"> a </w:t>
-      </w:r>
-      <w:r>
+        <w:t>TODO. ábra: test.py fájl felépítése</w:t>
+      </w:r>
+    </w:p>
+    <w:p>
+      <w:r>
+        <w:t xml:space="preserve">A környezetet úgy tudjuk elindítani, hogy </w:t>
+      </w:r>
+      <w:r>
+        <w:t xml:space="preserve">nyitunk a Visual </w:t>
+      </w:r>
+      <w:proofErr w:type="spellStart"/>
+      <w:r>
+        <w:t>Studio</w:t>
+      </w:r>
+      <w:proofErr w:type="spellEnd"/>
+      <w:r>
+        <w:t xml:space="preserve"> </w:t>
+      </w:r>
+      <w:proofErr w:type="spellStart"/>
+      <w:r>
+        <w:t>Code</w:t>
+      </w:r>
+      <w:proofErr w:type="spellEnd"/>
+      <w:r>
+        <w:t xml:space="preserve"> környezetünkben egy új terminált, és utána belemegyünk a megfelelő könyvtárba:</w:t>
+      </w:r>
+    </w:p>
+    <w:p>
+      <w:r>
+        <w:t xml:space="preserve">cd </w:t>
+      </w:r>
+      <w:proofErr w:type="spellStart"/>
+      <w:r>
+        <w:t>src</w:t>
+      </w:r>
+      <w:proofErr w:type="spellEnd"/>
+      <w:r>
+        <w:t>/</w:t>
+      </w:r>
+      <w:proofErr w:type="spellStart"/>
+      <w:r>
+        <w:t>tests</w:t>
+      </w:r>
+      <w:proofErr w:type="spellEnd"/>
+    </w:p>
+    <w:p>
+      <w:r>
+        <w:t xml:space="preserve">Ezután a python3 test.py parancs </w:t>
+      </w:r>
+      <w:r>
+        <w:t>futtatásával</w:t>
+      </w:r>
+      <w:r>
+        <w:t xml:space="preserve"> fog elindulni a program, a terminál figyelésével látszódik melyik teszt indult el, és minden esetleges hibát kiír a rendszer, ezután </w:t>
+      </w:r>
+      <w:proofErr w:type="gramStart"/>
+      <w:r>
+        <w:t>elmondja</w:t>
+      </w:r>
+      <w:proofErr w:type="gramEnd"/>
+      <w:r>
+        <w:t xml:space="preserve"> hogy mennyi </w:t>
+      </w:r>
+      <w:r>
+        <w:t>tesztet futatott le a program és utána kilép</w:t>
+      </w:r>
+      <w:r>
+        <w:t>.</w:t>
+      </w:r>
+    </w:p>
+    <w:p>
+      <w:r>
+        <w:rPr>
+          <w:noProof/>
+        </w:rPr>
         <w:lastRenderedPageBreak/>
-        <w:t xml:space="preserve">környezettel kommunikál. A programon belüli funkciókat manuális teszteléssel lehet megnézni, de ha a fejlesztő nem írt át még semmit se a kódban, akkor a manuális tesztelés elengedhető, mivel minden egyes </w:t>
-      </w:r>
-      <w:r>
-        <w:t>funkció,</w:t>
-      </w:r>
-      <w:r>
-        <w:t xml:space="preserve"> amely a kiadott verzióban található, az alapos manuális tesztelésen esett át.</w:t>
+        <w:drawing>
+          <wp:inline distT="0" distB="0" distL="0" distR="0" wp14:anchorId="39FD233D" wp14:editId="7F907E8F">
+            <wp:extent cx="5753100" cy="3286125"/>
+            <wp:effectExtent l="0" t="0" r="0" b="9525"/>
+            <wp:docPr id="1134847992" name="Kép 4"/>
+            <wp:cNvGraphicFramePr>
+              <a:graphicFrameLocks xmlns:a="http://schemas.openxmlformats.org/drawingml/2006/main" noChangeAspect="1"/>
+            </wp:cNvGraphicFramePr>
+            <a:graphic xmlns:a="http://schemas.openxmlformats.org/drawingml/2006/main">
+              <a:graphicData uri="http://schemas.openxmlformats.org/drawingml/2006/picture">
+                <pic:pic xmlns:pic="http://schemas.openxmlformats.org/drawingml/2006/picture">
+                  <pic:nvPicPr>
+                    <pic:cNvPr id="0" name="Picture 4"/>
+                    <pic:cNvPicPr>
+                      <a:picLocks noChangeAspect="1" noChangeArrowheads="1"/>
+                    </pic:cNvPicPr>
+                  </pic:nvPicPr>
+                  <pic:blipFill>
+                    <a:blip r:embed="rId42" cstate="print">
+                      <a:extLst>
+                        <a:ext uri="{28A0092B-C50C-407E-A947-70E740481C1C}">
+                          <a14:useLocalDpi xmlns:a14="http://schemas.microsoft.com/office/drawing/2010/main" val="0"/>
+                        </a:ext>
+                      </a:extLst>
+                    </a:blip>
+                    <a:srcRect/>
+                    <a:stretch>
+                      <a:fillRect/>
+                    </a:stretch>
+                  </pic:blipFill>
+                  <pic:spPr bwMode="auto">
+                    <a:xfrm>
+                      <a:off x="0" y="0"/>
+                      <a:ext cx="5753100" cy="3286125"/>
+                    </a:xfrm>
+                    <a:prstGeom prst="rect">
+                      <a:avLst/>
+                    </a:prstGeom>
+                    <a:noFill/>
+                    <a:ln>
+                      <a:noFill/>
+                    </a:ln>
+                  </pic:spPr>
+                </pic:pic>
+              </a:graphicData>
+            </a:graphic>
+          </wp:inline>
+        </w:drawing>
+      </w:r>
+    </w:p>
+    <w:p>
+      <w:pPr>
+        <w:jc w:val="center"/>
+      </w:pPr>
+      <w:r>
+        <w:t>TODO. ábra: test.py fájl futása közben bukott teszt</w:t>
       </w:r>
     </w:p>
     <w:p>
@@ -14145,7 +14647,7 @@
           <w:u w:val="single"/>
         </w:rPr>
       </w:pPr>
-      <w:bookmarkStart w:id="58" w:name="_Toc194436030"/>
+      <w:bookmarkStart w:id="58" w:name="_Toc194436029"/>
       <w:r>
         <w:rPr>
           <w:b/>
@@ -14155,8 +14657,108 @@
           <w:highlight w:val="red"/>
           <w:u w:val="single"/>
         </w:rPr>
-        <w:t xml:space="preserve">3.10.4. </w:t>
-      </w:r>
+        <w:t>3.10.3. Tesztelési eredmények</w:t>
+      </w:r>
+      <w:bookmarkEnd w:id="58"/>
+    </w:p>
+    <w:p>
+      <w:r>
+        <w:rPr>
+          <w:noProof/>
+        </w:rPr>
+        <w:drawing>
+          <wp:inline distT="0" distB="0" distL="0" distR="0" wp14:anchorId="2871F338" wp14:editId="7CCB6445">
+            <wp:extent cx="5753100" cy="3286125"/>
+            <wp:effectExtent l="0" t="0" r="0" b="9525"/>
+            <wp:docPr id="114263528" name="Kép 3"/>
+            <wp:cNvGraphicFramePr>
+              <a:graphicFrameLocks xmlns:a="http://schemas.openxmlformats.org/drawingml/2006/main" noChangeAspect="1"/>
+            </wp:cNvGraphicFramePr>
+            <a:graphic xmlns:a="http://schemas.openxmlformats.org/drawingml/2006/main">
+              <a:graphicData uri="http://schemas.openxmlformats.org/drawingml/2006/picture">
+                <pic:pic xmlns:pic="http://schemas.openxmlformats.org/drawingml/2006/picture">
+                  <pic:nvPicPr>
+                    <pic:cNvPr id="0" name="Picture 3"/>
+                    <pic:cNvPicPr>
+                      <a:picLocks noChangeAspect="1" noChangeArrowheads="1"/>
+                    </pic:cNvPicPr>
+                  </pic:nvPicPr>
+                  <pic:blipFill>
+                    <a:blip r:embed="rId43" cstate="print">
+                      <a:extLst>
+                        <a:ext uri="{28A0092B-C50C-407E-A947-70E740481C1C}">
+                          <a14:useLocalDpi xmlns:a14="http://schemas.microsoft.com/office/drawing/2010/main" val="0"/>
+                        </a:ext>
+                      </a:extLst>
+                    </a:blip>
+                    <a:srcRect/>
+                    <a:stretch>
+                      <a:fillRect/>
+                    </a:stretch>
+                  </pic:blipFill>
+                  <pic:spPr bwMode="auto">
+                    <a:xfrm>
+                      <a:off x="0" y="0"/>
+                      <a:ext cx="5753100" cy="3286125"/>
+                    </a:xfrm>
+                    <a:prstGeom prst="rect">
+                      <a:avLst/>
+                    </a:prstGeom>
+                    <a:noFill/>
+                    <a:ln>
+                      <a:noFill/>
+                    </a:ln>
+                  </pic:spPr>
+                </pic:pic>
+              </a:graphicData>
+            </a:graphic>
+          </wp:inline>
+        </w:drawing>
+      </w:r>
+    </w:p>
+    <w:p>
+      <w:pPr>
+        <w:jc w:val="center"/>
+      </w:pPr>
+      <w:r>
+        <w:t>TODO. ábra: test.py fájl helyes lefutása</w:t>
+      </w:r>
+    </w:p>
+    <w:p>
+      <w:r>
+        <w:t>Ha a környezet megfelelően működik, akkor minden egyes automatikus tesztnek jónak kell lennie. Ez elengedhetetlen a program megfelelő működésével, mivel minden egyes funkció</w:t>
+      </w:r>
+      <w:r>
+        <w:t xml:space="preserve"> a </w:t>
+      </w:r>
+      <w:r>
+        <w:lastRenderedPageBreak/>
+        <w:t xml:space="preserve">környezettel kommunikál. A programon belüli funkciókat manuális teszteléssel lehet megnézni, de ha a fejlesztő nem írt át még semmit se a kódban, akkor a manuális tesztelés elengedhető, mivel minden egyes </w:t>
+      </w:r>
+      <w:r>
+        <w:t>funkció,</w:t>
+      </w:r>
+      <w:r>
+        <w:t xml:space="preserve"> amely a kiadott verzióban található, az alapos manuális tesztelésen esett át.</w:t>
+      </w:r>
+    </w:p>
+    <w:p>
+      <w:pPr>
+        <w:pStyle w:val="Cmsor2"/>
+        <w:numPr>
+          <w:ilvl w:val="0"/>
+          <w:numId w:val="0"/>
+        </w:numPr>
+        <w:spacing w:after="240"/>
+        <w:rPr>
+          <w:b/>
+          <w:bCs/>
+          <w:sz w:val="24"/>
+          <w:szCs w:val="24"/>
+          <w:u w:val="single"/>
+        </w:rPr>
+      </w:pPr>
+      <w:bookmarkStart w:id="59" w:name="_Toc194436030"/>
       <w:r>
         <w:rPr>
           <w:b/>
@@ -14166,9 +14768,20 @@
           <w:highlight w:val="red"/>
           <w:u w:val="single"/>
         </w:rPr>
+        <w:t xml:space="preserve">3.10.4. </w:t>
+      </w:r>
+      <w:r>
+        <w:rPr>
+          <w:b/>
+          <w:bCs/>
+          <w:sz w:val="24"/>
+          <w:szCs w:val="24"/>
+          <w:highlight w:val="red"/>
+          <w:u w:val="single"/>
+        </w:rPr>
         <w:t>Tesztek részletes leírása</w:t>
       </w:r>
-      <w:bookmarkEnd w:id="58"/>
+      <w:bookmarkEnd w:id="59"/>
     </w:p>
     <w:p>
       <w:r>
@@ -14191,7 +14804,7 @@
           <w:u w:val="single"/>
         </w:rPr>
       </w:pPr>
-      <w:bookmarkStart w:id="59" w:name="_Toc194436031"/>
+      <w:bookmarkStart w:id="60" w:name="_Toc194436031"/>
       <w:r>
         <w:rPr>
           <w:rFonts w:asciiTheme="minorHAnsi" w:hAnsiTheme="minorHAnsi" w:cstheme="minorHAnsi"/>
@@ -14222,7 +14835,7 @@
         </w:rPr>
         <w:t>. Verziókezelés</w:t>
       </w:r>
-      <w:bookmarkEnd w:id="59"/>
+      <w:bookmarkEnd w:id="60"/>
     </w:p>
     <w:p>
       <w:r>
@@ -14345,7 +14958,7 @@
                     <pic:cNvPicPr/>
                   </pic:nvPicPr>
                   <pic:blipFill>
-                    <a:blip r:embed="rId42"/>
+                    <a:blip r:embed="rId44"/>
                     <a:stretch>
                       <a:fillRect/>
                     </a:stretch>
@@ -14409,7 +15022,7 @@
                     <pic:cNvPicPr/>
                   </pic:nvPicPr>
                   <pic:blipFill>
-                    <a:blip r:embed="rId43"/>
+                    <a:blip r:embed="rId45"/>
                     <a:stretch>
                       <a:fillRect/>
                     </a:stretch>
@@ -14469,7 +15082,7 @@
           <w:u w:val="single"/>
         </w:rPr>
       </w:pPr>
-      <w:bookmarkStart w:id="60" w:name="_Toc194436032"/>
+      <w:bookmarkStart w:id="61" w:name="_Toc194436032"/>
       <w:r>
         <w:rPr>
           <w:rFonts w:asciiTheme="minorHAnsi" w:hAnsiTheme="minorHAnsi" w:cstheme="minorHAnsi"/>
@@ -14491,7 +15104,7 @@
         </w:rPr>
         <w:t>logolás</w:t>
       </w:r>
-      <w:commentRangeStart w:id="61"/>
+      <w:commentRangeStart w:id="62"/>
       <w:r>
         <w:rPr>
           <w:rFonts w:asciiTheme="minorHAnsi" w:hAnsiTheme="minorHAnsi" w:cstheme="minorHAnsi"/>
@@ -14502,15 +15115,15 @@
         </w:rPr>
         <w:t>a</w:t>
       </w:r>
-      <w:bookmarkEnd w:id="60"/>
-      <w:commentRangeEnd w:id="61"/>
+      <w:bookmarkEnd w:id="61"/>
+      <w:commentRangeEnd w:id="62"/>
       <w:proofErr w:type="spellEnd"/>
       <w:r>
         <w:rPr>
           <w:rStyle w:val="Jegyzethivatkozs"/>
           <w:rFonts w:asciiTheme="minorHAnsi" w:eastAsiaTheme="minorHAnsi" w:hAnsiTheme="minorHAnsi" w:cstheme="minorBidi"/>
         </w:rPr>
-        <w:commentReference w:id="61"/>
+        <w:commentReference w:id="62"/>
       </w:r>
     </w:p>
     <w:p>
@@ -14651,7 +15264,7 @@
                     <pic:cNvPicPr/>
                   </pic:nvPicPr>
                   <pic:blipFill>
-                    <a:blip r:embed="rId44"/>
+                    <a:blip r:embed="rId46"/>
                     <a:stretch>
                       <a:fillRect/>
                     </a:stretch>
@@ -14710,7 +15323,7 @@
           <w:u w:val="single"/>
         </w:rPr>
       </w:pPr>
-      <w:bookmarkStart w:id="62" w:name="_Toc194436033"/>
+      <w:bookmarkStart w:id="63" w:name="_Toc194436033"/>
       <w:r>
         <w:rPr>
           <w:rFonts w:asciiTheme="minorHAnsi" w:hAnsiTheme="minorHAnsi" w:cstheme="minorHAnsi"/>
@@ -14732,7 +15345,7 @@
         </w:rPr>
         <w:t>konfigolása</w:t>
       </w:r>
-      <w:bookmarkEnd w:id="62"/>
+      <w:bookmarkEnd w:id="63"/>
       <w:proofErr w:type="spellEnd"/>
     </w:p>
     <w:p>
@@ -14765,7 +15378,7 @@
           <w:u w:val="single"/>
         </w:rPr>
       </w:pPr>
-      <w:bookmarkStart w:id="63" w:name="_Toc194436034"/>
+      <w:bookmarkStart w:id="64" w:name="_Toc194436034"/>
       <w:r>
         <w:rPr>
           <w:rFonts w:asciiTheme="minorHAnsi" w:hAnsiTheme="minorHAnsi" w:cstheme="minorHAnsi"/>
@@ -14776,7 +15389,7 @@
         </w:rPr>
         <w:t>3.14. Tanítási módszerek és annak különbségei</w:t>
       </w:r>
-      <w:bookmarkEnd w:id="63"/>
+      <w:bookmarkEnd w:id="64"/>
     </w:p>
     <w:p>
       <w:pPr>
@@ -14802,7 +15415,7 @@
           <w:u w:val="single"/>
         </w:rPr>
       </w:pPr>
-      <w:bookmarkStart w:id="64" w:name="_Toc194436035"/>
+      <w:bookmarkStart w:id="65" w:name="_Toc194436035"/>
       <w:r>
         <w:rPr>
           <w:rFonts w:asciiTheme="minorHAnsi" w:hAnsiTheme="minorHAnsi" w:cstheme="minorHAnsi"/>
@@ -14865,7 +15478,7 @@
         </w:rPr>
         <w:t xml:space="preserve"> mappában létrejött adatok részletes leírása</w:t>
       </w:r>
-      <w:bookmarkEnd w:id="64"/>
+      <w:bookmarkEnd w:id="65"/>
     </w:p>
     <w:p>
       <w:pPr>
@@ -14913,7 +15526,7 @@
           <w:u w:val="single"/>
         </w:rPr>
       </w:pPr>
-      <w:bookmarkStart w:id="65" w:name="_Toc194436036"/>
+      <w:bookmarkStart w:id="66" w:name="_Toc194436036"/>
       <w:r>
         <w:rPr>
           <w:rFonts w:asciiTheme="minorHAnsi" w:hAnsiTheme="minorHAnsi" w:cstheme="minorHAnsi"/>
@@ -14927,7 +15540,7 @@
         <w:lastRenderedPageBreak/>
         <w:t>Összefoglalá</w:t>
       </w:r>
-      <w:commentRangeStart w:id="66"/>
+      <w:commentRangeStart w:id="67"/>
       <w:r>
         <w:rPr>
           <w:rFonts w:asciiTheme="minorHAnsi" w:hAnsiTheme="minorHAnsi" w:cstheme="minorHAnsi"/>
@@ -14940,14 +15553,14 @@
         </w:rPr>
         <w:t>s</w:t>
       </w:r>
-      <w:bookmarkEnd w:id="65"/>
-      <w:commentRangeEnd w:id="66"/>
+      <w:bookmarkEnd w:id="66"/>
+      <w:commentRangeEnd w:id="67"/>
       <w:r>
         <w:rPr>
           <w:rStyle w:val="Jegyzethivatkozs"/>
           <w:rFonts w:asciiTheme="minorHAnsi" w:eastAsiaTheme="minorHAnsi" w:hAnsiTheme="minorHAnsi" w:cstheme="minorBidi"/>
         </w:rPr>
-        <w:commentReference w:id="66"/>
+        <w:commentReference w:id="67"/>
       </w:r>
     </w:p>
     <w:p>
@@ -14993,7 +15606,7 @@
           <w:u w:val="single"/>
         </w:rPr>
       </w:pPr>
-      <w:bookmarkStart w:id="67" w:name="_Toc194436037"/>
+      <w:bookmarkStart w:id="68" w:name="_Toc194436037"/>
       <w:r>
         <w:rPr>
           <w:rFonts w:asciiTheme="minorHAnsi" w:hAnsiTheme="minorHAnsi" w:cstheme="minorHAnsi"/>
@@ -15004,7 +15617,7 @@
         </w:rPr>
         <w:t>4.1. További fejlesztési lehetősége</w:t>
       </w:r>
-      <w:commentRangeStart w:id="68"/>
+      <w:commentRangeStart w:id="69"/>
       <w:r>
         <w:rPr>
           <w:rFonts w:asciiTheme="minorHAnsi" w:hAnsiTheme="minorHAnsi" w:cstheme="minorHAnsi"/>
@@ -15015,14 +15628,14 @@
         </w:rPr>
         <w:t>k</w:t>
       </w:r>
-      <w:bookmarkEnd w:id="67"/>
-      <w:commentRangeEnd w:id="68"/>
+      <w:bookmarkEnd w:id="68"/>
+      <w:commentRangeEnd w:id="69"/>
       <w:r>
         <w:rPr>
           <w:rStyle w:val="Jegyzethivatkozs"/>
           <w:rFonts w:asciiTheme="minorHAnsi" w:eastAsiaTheme="minorHAnsi" w:hAnsiTheme="minorHAnsi" w:cstheme="minorBidi"/>
         </w:rPr>
-        <w:commentReference w:id="68"/>
+        <w:commentReference w:id="69"/>
       </w:r>
     </w:p>
     <w:p>
@@ -15079,7 +15692,7 @@
           <w:u w:val="single"/>
         </w:rPr>
       </w:pPr>
-      <w:bookmarkStart w:id="69" w:name="_Toc194436038"/>
+      <w:bookmarkStart w:id="70" w:name="_Toc194436038"/>
       <w:r>
         <w:rPr>
           <w:rFonts w:asciiTheme="minorHAnsi" w:hAnsiTheme="minorHAnsi" w:cstheme="minorHAnsi"/>
@@ -15093,7 +15706,7 @@
         <w:lastRenderedPageBreak/>
         <w:t>Irodalomjegyzék</w:t>
       </w:r>
-      <w:bookmarkEnd w:id="69"/>
+      <w:bookmarkEnd w:id="70"/>
     </w:p>
     <w:p>
       <w:pPr>
@@ -15211,7 +15824,7 @@
       <w:r>
         <w:t xml:space="preserve">: </w:t>
       </w:r>
-      <w:hyperlink r:id="rId45" w:history="1">
+      <w:hyperlink r:id="rId47" w:history="1">
         <w:r>
           <w:t>https://pmc.ncbi.nlm.nih.gov/articles/PMC8523813/</w:t>
         </w:r>
@@ -15291,7 +15904,7 @@
       <w:r>
         <w:t xml:space="preserve">: </w:t>
       </w:r>
-      <w:hyperlink r:id="rId46" w:history="1">
+      <w:hyperlink r:id="rId48" w:history="1">
         <w:r>
           <w:t>https://www.aboutamazon.com/news/innovation-at-amazon/how-amazon-uses-generative-ai</w:t>
         </w:r>
@@ -15368,7 +15981,7 @@
       <w:r>
         <w:t xml:space="preserve">: </w:t>
       </w:r>
-      <w:hyperlink r:id="rId47" w:history="1">
+      <w:hyperlink r:id="rId49" w:history="1">
         <w:r>
           <w:t>https://safety.google/gmail/</w:t>
         </w:r>
@@ -15437,7 +16050,7 @@
       <w:r>
         <w:t xml:space="preserve">: </w:t>
       </w:r>
-      <w:hyperlink r:id="rId48" w:history="1">
+      <w:hyperlink r:id="rId50" w:history="1">
         <w:r>
           <w:t>https://colab.research.google.com/github/Stable-Baselines-Team/rl-colab-notebooks/blob/sb3/atari_games.ipynb</w:t>
         </w:r>
@@ -15509,7 +16122,7 @@
       <w:r>
         <w:t xml:space="preserve">: </w:t>
       </w:r>
-      <w:hyperlink r:id="rId49" w:history="1">
+      <w:hyperlink r:id="rId51" w:history="1">
         <w:r>
           <w:rPr>
             <w:rStyle w:val="Hiperhivatkozs"/>
@@ -15597,7 +16210,7 @@
       <w:r>
         <w:t xml:space="preserve"> </w:t>
       </w:r>
-      <w:hyperlink r:id="rId50" w:history="1">
+      <w:hyperlink r:id="rId52" w:history="1">
         <w:r>
           <w:rPr>
             <w:rStyle w:val="Hiperhivatkozs"/>
@@ -15650,7 +16263,7 @@
       <w:r>
         <w:t xml:space="preserve">: </w:t>
       </w:r>
-      <w:hyperlink r:id="rId51" w:history="1">
+      <w:hyperlink r:id="rId53" w:history="1">
         <w:r>
           <w:rPr>
             <w:rStyle w:val="Hiperhivatkozs"/>
@@ -15778,7 +16391,7 @@
       <w:r>
         <w:t xml:space="preserve"> </w:t>
       </w:r>
-      <w:hyperlink r:id="rId52" w:history="1">
+      <w:hyperlink r:id="rId54" w:history="1">
         <w:r>
           <w:rPr>
             <w:rStyle w:val="Hiperhivatkozs"/>
@@ -15877,7 +16490,7 @@
         <w:pStyle w:val="Listaszerbekezds"/>
         <w:ind w:left="567"/>
       </w:pPr>
-      <w:hyperlink r:id="rId53" w:history="1">
+      <w:hyperlink r:id="rId55" w:history="1">
         <w:r>
           <w:rPr>
             <w:rStyle w:val="Hiperhivatkozs"/>
@@ -15918,7 +16531,7 @@
       </w:pPr>
     </w:p>
     <w:sectPr>
-      <w:footerReference w:type="default" r:id="rId54"/>
+      <w:footerReference w:type="default" r:id="rId56"/>
       <w:pgSz w:w="11906" w:h="16838"/>
       <w:pgMar w:top="1418" w:right="1418" w:bottom="1418" w:left="1418" w:header="709" w:footer="709" w:gutter="0"/>
       <w:cols w:space="708"/>
@@ -15930,7 +16543,7 @@
 
 <file path=word/comments.xml><?xml version="1.0" encoding="utf-8"?>
 <w:comments xmlns:wpc="http://schemas.microsoft.com/office/word/2010/wordprocessingCanvas" xmlns:cx="http://schemas.microsoft.com/office/drawing/2014/chartex" xmlns:cx1="http://schemas.microsoft.com/office/drawing/2015/9/8/chartex" xmlns:cx2="http://schemas.microsoft.com/office/drawing/2015/10/21/chartex" xmlns:cx3="http://schemas.microsoft.com/office/drawing/2016/5/9/chartex" xmlns:cx4="http://schemas.microsoft.com/office/drawing/2016/5/10/chartex" xmlns:cx5="http://schemas.microsoft.com/office/drawing/2016/5/11/chartex" xmlns:cx6="http://schemas.microsoft.com/office/drawing/2016/5/12/chartex" xmlns:cx7="http://schemas.microsoft.com/office/drawing/2016/5/13/chartex" xmlns:cx8="http://schemas.microsoft.com/office/drawing/2016/5/14/chartex" xmlns:mc="http://schemas.openxmlformats.org/markup-compatibility/2006" xmlns:aink="http://schemas.microsoft.com/office/drawing/2016/ink" xmlns:am3d="http://schemas.microsoft.com/office/drawing/2017/model3d" xmlns:o="urn:schemas-microsoft-com:office:office" xmlns:oel="http://schemas.microsoft.com/office/2019/extlst" xmlns:r="http://schemas.openxmlformats.org/officeDocument/2006/relationships" xmlns:m="http://schemas.openxmlformats.org/officeDocument/2006/math" xmlns:v="urn:schemas-microsoft-com:vml" xmlns:wp14="http://schemas.microsoft.com/office/word/2010/wordprocessingDrawing" xmlns:wp="http://schemas.openxmlformats.org/drawingml/2006/wordprocessingDrawing" xmlns:w10="urn:schemas-microsoft-com:office:word" xmlns:w="http://schemas.openxmlformats.org/wordprocessingml/2006/main" xmlns:w14="http://schemas.microsoft.com/office/word/2010/wordml" xmlns:w15="http://schemas.microsoft.com/office/word/2012/wordml" xmlns:w16cex="http://schemas.microsoft.com/office/word/2018/wordml/cex" xmlns:w16cid="http://schemas.microsoft.com/office/word/2016/wordml/cid" xmlns:w16="http://schemas.microsoft.com/office/word/2018/wordml" xmlns:w16du="http://schemas.microsoft.com/office/word/2023/wordml/word16du" xmlns:w16sdtdh="http://schemas.microsoft.com/office/word/2020/wordml/sdtdatahash" xmlns:w16sdtfl="http://schemas.microsoft.com/office/word/2024/wordml/sdtformatlock" xmlns:w16se="http://schemas.microsoft.com/office/word/2015/wordml/symex" xmlns:wpg="http://schemas.microsoft.com/office/word/2010/wordprocessingGroup" xmlns:wpi="http://schemas.microsoft.com/office/word/2010/wordprocessingInk" xmlns:wne="http://schemas.microsoft.com/office/word/2006/wordml" xmlns:wps="http://schemas.microsoft.com/office/word/2010/wordprocessingShape" mc:Ignorable="w14 w15 w16se w16cid w16 w16cex w16sdtdh w16sdtfl w16du wp14">
-  <w:comment w:id="9" w:author="Döme Vörös" w:date="2025-04-03T16:31:00Z" w:initials="DV">
+  <w:comment w:id="8" w:author="Döme Vörös" w:date="2025-04-09T18:09:00Z" w:initials="DV">
     <w:p>
       <w:pPr>
         <w:pStyle w:val="Jegyzetszveg"/>
@@ -15943,11 +16556,11 @@
         <w:annotationRef/>
       </w:r>
       <w:r>
-        <w:t>Bevezetést és Befejezést írni ennek</w:t>
+        <w:t>Meg kell írni hozzá a kódot</w:t>
       </w:r>
     </w:p>
   </w:comment>
-  <w:comment w:id="11" w:author="Döme Vörös" w:date="2025-04-03T16:32:00Z" w:initials="DV">
+  <w:comment w:id="10" w:author="Döme Vörös" w:date="2025-04-03T16:31:00Z" w:initials="DV">
     <w:p>
       <w:pPr>
         <w:pStyle w:val="Jegyzetszveg"/>
@@ -15960,11 +16573,11 @@
         <w:annotationRef/>
       </w:r>
       <w:r>
-        <w:t>Felületesek ezek a fejezetek</w:t>
+        <w:t>Bevezetést és Befejezést írni ennek</w:t>
       </w:r>
     </w:p>
   </w:comment>
-  <w:comment w:id="23" w:author="Döme Vörös" w:date="2025-04-03T16:31:00Z" w:initials="DV">
+  <w:comment w:id="12" w:author="Döme Vörös" w:date="2025-04-03T16:32:00Z" w:initials="DV">
     <w:p>
       <w:pPr>
         <w:pStyle w:val="Jegyzetszveg"/>
@@ -15977,11 +16590,11 @@
         <w:annotationRef/>
       </w:r>
       <w:r>
-        <w:t>Térköz</w:t>
+        <w:t>Felületesek ezek a fejezetek</w:t>
       </w:r>
     </w:p>
   </w:comment>
-  <w:comment w:id="25" w:author="Döme Vörös" w:date="2025-04-03T16:31:00Z" w:initials="DV">
+  <w:comment w:id="24" w:author="Döme Vörös" w:date="2025-04-03T16:31:00Z" w:initials="DV">
     <w:p>
       <w:pPr>
         <w:pStyle w:val="Jegyzetszveg"/>
@@ -15994,11 +16607,11 @@
         <w:annotationRef/>
       </w:r>
       <w:r>
-        <w:t>Kitalálni mi lesz a zip fájl neve, lehet ez csak utolsó pillanatra marad</w:t>
+        <w:t>Térköz</w:t>
       </w:r>
     </w:p>
   </w:comment>
-  <w:comment w:id="28" w:author="Döme Vörös" w:date="2025-04-03T16:27:00Z" w:initials="DV">
+  <w:comment w:id="26" w:author="Döme Vörös" w:date="2025-04-03T16:31:00Z" w:initials="DV">
     <w:p>
       <w:pPr>
         <w:pStyle w:val="Jegyzetszveg"/>
@@ -16011,11 +16624,11 @@
         <w:annotationRef/>
       </w:r>
       <w:r>
-        <w:t>Új külső könyvtárakat felvenni ide</w:t>
+        <w:t>Kitalálni mi lesz a zip fájl neve, lehet ez csak utolsó pillanatra marad</w:t>
       </w:r>
     </w:p>
   </w:comment>
-  <w:comment w:id="33" w:author="Döme Vörös" w:date="2025-04-03T16:25:00Z" w:initials="DV">
+  <w:comment w:id="29" w:author="Döme Vörös" w:date="2025-04-03T16:27:00Z" w:initials="DV">
     <w:p>
       <w:pPr>
         <w:pStyle w:val="Jegyzetszveg"/>
@@ -16028,11 +16641,11 @@
         <w:annotationRef/>
       </w:r>
       <w:r>
-        <w:t>Bevezetést és Befejezést írni ennek</w:t>
+        <w:t>Új külső könyvtárakat felvenni ide</w:t>
       </w:r>
     </w:p>
   </w:comment>
-  <w:comment w:id="35" w:author="Döme Vörös" w:date="2025-04-03T16:24:00Z" w:initials="DV">
+  <w:comment w:id="34" w:author="Döme Vörös" w:date="2025-04-03T16:25:00Z" w:initials="DV">
     <w:p>
       <w:pPr>
         <w:pStyle w:val="Jegyzetszveg"/>
@@ -16045,11 +16658,11 @@
         <w:annotationRef/>
       </w:r>
       <w:r>
-        <w:t>Kicsit átfogalmazni</w:t>
+        <w:t>Bevezetést és Befejezést írni ennek</w:t>
       </w:r>
     </w:p>
   </w:comment>
-  <w:comment w:id="37" w:author="Döme Vörös" w:date="2025-04-03T16:23:00Z" w:initials="DV">
+  <w:comment w:id="36" w:author="Döme Vörös" w:date="2025-04-03T16:24:00Z" w:initials="DV">
     <w:p>
       <w:pPr>
         <w:pStyle w:val="Jegyzetszveg"/>
@@ -16062,11 +16675,11 @@
         <w:annotationRef/>
       </w:r>
       <w:r>
-        <w:t>Kicist átírni, esetleg kicsit több info?</w:t>
+        <w:t>Kicsit átfogalmazni</w:t>
       </w:r>
     </w:p>
   </w:comment>
-  <w:comment w:id="39" w:author="Döme Vörös" w:date="2025-04-03T16:21:00Z" w:initials="DV">
+  <w:comment w:id="38" w:author="Döme Vörös" w:date="2025-04-03T16:23:00Z" w:initials="DV">
     <w:p>
       <w:pPr>
         <w:pStyle w:val="Jegyzetszveg"/>
@@ -16079,11 +16692,11 @@
         <w:annotationRef/>
       </w:r>
       <w:r>
-        <w:t>topográfia hiányzik</w:t>
+        <w:t>Kicist átírni, esetleg kicsit több info?</w:t>
       </w:r>
     </w:p>
   </w:comment>
-  <w:comment w:id="42" w:author="Döme Vörös" w:date="2025-04-03T16:20:00Z" w:initials="DV">
+  <w:comment w:id="40" w:author="Döme Vörös" w:date="2025-04-03T16:21:00Z" w:initials="DV">
     <w:p>
       <w:pPr>
         <w:pStyle w:val="Jegyzetszveg"/>
@@ -16096,11 +16709,11 @@
         <w:annotationRef/>
       </w:r>
       <w:r>
-        <w:t>Felületes</w:t>
+        <w:t>topográfia hiányzik</w:t>
       </w:r>
     </w:p>
   </w:comment>
-  <w:comment w:id="51" w:author="Döme Vörös" w:date="2025-04-03T16:18:00Z" w:initials="DV">
+  <w:comment w:id="43" w:author="Döme Vörös" w:date="2025-04-03T16:20:00Z" w:initials="DV">
     <w:p>
       <w:pPr>
         <w:pStyle w:val="Jegyzetszveg"/>
@@ -16113,11 +16726,11 @@
         <w:annotationRef/>
       </w:r>
       <w:r>
-        <w:t>sok todo, azokat meg kell csinálni</w:t>
+        <w:t>Felületes</w:t>
       </w:r>
     </w:p>
   </w:comment>
-  <w:comment w:id="53" w:author="Döme Vörös" w:date="2025-04-03T12:32:00Z" w:initials="DV">
+  <w:comment w:id="52" w:author="Döme Vörös" w:date="2025-04-03T16:18:00Z" w:initials="DV">
     <w:p>
       <w:pPr>
         <w:pStyle w:val="Jegyzetszveg"/>
@@ -16130,11 +16743,11 @@
         <w:annotationRef/>
       </w:r>
       <w:r>
-        <w:t>Tesztelés kódok megírása utána csinálom meg a 3.9-3.10 fejezeteket</w:t>
+        <w:t>sok todo, azokat meg kell csinálni</w:t>
       </w:r>
     </w:p>
   </w:comment>
-  <w:comment w:id="61" w:author="Döme Vörös" w:date="2025-04-03T12:32:00Z" w:initials="DV">
+  <w:comment w:id="54" w:author="Döme Vörös" w:date="2025-04-03T12:32:00Z" w:initials="DV">
     <w:p>
       <w:pPr>
         <w:pStyle w:val="Jegyzetszveg"/>
@@ -16147,11 +16760,11 @@
         <w:annotationRef/>
       </w:r>
       <w:r>
-        <w:t>Túl egyben van a szöveg, fix pls</w:t>
+        <w:t>Tesztelés kódok megírása utána csinálom meg a 3.9-3.10 fejezeteket</w:t>
       </w:r>
     </w:p>
   </w:comment>
-  <w:comment w:id="66" w:author="Döme Vörös" w:date="2025-04-03T12:32:00Z" w:initials="DV">
+  <w:comment w:id="62" w:author="Döme Vörös" w:date="2025-04-03T12:32:00Z" w:initials="DV">
     <w:p>
       <w:pPr>
         <w:pStyle w:val="Jegyzetszveg"/>
@@ -16164,11 +16777,28 @@
         <w:annotationRef/>
       </w:r>
       <w:r>
+        <w:t>Túl egyben van a szöveg, fix pls</w:t>
+      </w:r>
+    </w:p>
+  </w:comment>
+  <w:comment w:id="67" w:author="Döme Vörös" w:date="2025-04-03T12:32:00Z" w:initials="DV">
+    <w:p>
+      <w:pPr>
+        <w:pStyle w:val="Jegyzetszveg"/>
+        <w:jc w:val="left"/>
+      </w:pPr>
+      <w:r>
+        <w:rPr>
+          <w:rStyle w:val="Jegyzethivatkozs"/>
+        </w:rPr>
+        <w:annotationRef/>
+      </w:r>
+      <w:r>
         <w:t>Még extra szöveg? Lehet nem kell</w:t>
       </w:r>
     </w:p>
   </w:comment>
-  <w:comment w:id="68" w:author="Döme Vörös" w:date="2025-04-03T12:31:00Z" w:initials="DV">
+  <w:comment w:id="69" w:author="Döme Vörös" w:date="2025-04-03T12:31:00Z" w:initials="DV">
     <w:p>
       <w:pPr>
         <w:pStyle w:val="Jegyzetszveg"/>
@@ -16190,6 +16820,7 @@
 
 <file path=word/commentsExtended.xml><?xml version="1.0" encoding="utf-8"?>
 <w15:commentsEx xmlns:wpc="http://schemas.microsoft.com/office/word/2010/wordprocessingCanvas" xmlns:cx="http://schemas.microsoft.com/office/drawing/2014/chartex" xmlns:cx1="http://schemas.microsoft.com/office/drawing/2015/9/8/chartex" xmlns:cx2="http://schemas.microsoft.com/office/drawing/2015/10/21/chartex" xmlns:cx3="http://schemas.microsoft.com/office/drawing/2016/5/9/chartex" xmlns:cx4="http://schemas.microsoft.com/office/drawing/2016/5/10/chartex" xmlns:cx5="http://schemas.microsoft.com/office/drawing/2016/5/11/chartex" xmlns:cx6="http://schemas.microsoft.com/office/drawing/2016/5/12/chartex" xmlns:cx7="http://schemas.microsoft.com/office/drawing/2016/5/13/chartex" xmlns:cx8="http://schemas.microsoft.com/office/drawing/2016/5/14/chartex" xmlns:mc="http://schemas.openxmlformats.org/markup-compatibility/2006" xmlns:aink="http://schemas.microsoft.com/office/drawing/2016/ink" xmlns:am3d="http://schemas.microsoft.com/office/drawing/2017/model3d" xmlns:o="urn:schemas-microsoft-com:office:office" xmlns:oel="http://schemas.microsoft.com/office/2019/extlst" xmlns:r="http://schemas.openxmlformats.org/officeDocument/2006/relationships" xmlns:m="http://schemas.openxmlformats.org/officeDocument/2006/math" xmlns:v="urn:schemas-microsoft-com:vml" xmlns:wp14="http://schemas.microsoft.com/office/word/2010/wordprocessingDrawing" xmlns:wp="http://schemas.openxmlformats.org/drawingml/2006/wordprocessingDrawing" xmlns:w10="urn:schemas-microsoft-com:office:word" xmlns:w="http://schemas.openxmlformats.org/wordprocessingml/2006/main" xmlns:w14="http://schemas.microsoft.com/office/word/2010/wordml" xmlns:w15="http://schemas.microsoft.com/office/word/2012/wordml" xmlns:w16cex="http://schemas.microsoft.com/office/word/2018/wordml/cex" xmlns:w16cid="http://schemas.microsoft.com/office/word/2016/wordml/cid" xmlns:w16="http://schemas.microsoft.com/office/word/2018/wordml" xmlns:w16du="http://schemas.microsoft.com/office/word/2023/wordml/word16du" xmlns:w16sdtdh="http://schemas.microsoft.com/office/word/2020/wordml/sdtdatahash" xmlns:w16sdtfl="http://schemas.microsoft.com/office/word/2024/wordml/sdtformatlock" xmlns:w16se="http://schemas.microsoft.com/office/word/2015/wordml/symex" xmlns:wpg="http://schemas.microsoft.com/office/word/2010/wordprocessingGroup" xmlns:wpi="http://schemas.microsoft.com/office/word/2010/wordprocessingInk" xmlns:wne="http://schemas.microsoft.com/office/word/2006/wordml" xmlns:wps="http://schemas.microsoft.com/office/word/2010/wordprocessingShape" mc:Ignorable="w14 w15 w16se w16cid w16 w16cex w16sdtdh w16sdtfl w16du wp14">
+  <w15:commentEx w15:paraId="5B98A130" w15:done="0"/>
   <w15:commentEx w15:paraId="057B4F6B" w15:done="0"/>
   <w15:commentEx w15:paraId="6C786317" w15:done="0"/>
   <w15:commentEx w15:paraId="6F41C708" w15:done="0"/>
@@ -16210,6 +16841,7 @@
 
 <file path=word/commentsExtensible.xml><?xml version="1.0" encoding="utf-8"?>
 <w16cex:commentsExtensible xmlns:wpc="http://schemas.microsoft.com/office/word/2010/wordprocessingCanvas" xmlns:cx="http://schemas.microsoft.com/office/drawing/2014/chartex" xmlns:cx1="http://schemas.microsoft.com/office/drawing/2015/9/8/chartex" xmlns:cx2="http://schemas.microsoft.com/office/drawing/2015/10/21/chartex" xmlns:cx3="http://schemas.microsoft.com/office/drawing/2016/5/9/chartex" xmlns:cx4="http://schemas.microsoft.com/office/drawing/2016/5/10/chartex" xmlns:cx5="http://schemas.microsoft.com/office/drawing/2016/5/11/chartex" xmlns:cx6="http://schemas.microsoft.com/office/drawing/2016/5/12/chartex" xmlns:cx7="http://schemas.microsoft.com/office/drawing/2016/5/13/chartex" xmlns:cx8="http://schemas.microsoft.com/office/drawing/2016/5/14/chartex" xmlns:cr="http://schemas.microsoft.com/office/comments/2020/reactions" xmlns:mc="http://schemas.openxmlformats.org/markup-compatibility/2006" xmlns:aink="http://schemas.microsoft.com/office/drawing/2016/ink" xmlns:am3d="http://schemas.microsoft.com/office/drawing/2017/model3d" xmlns:o="urn:schemas-microsoft-com:office:office" xmlns:oel="http://schemas.microsoft.com/office/2019/extlst" xmlns:r="http://schemas.openxmlformats.org/officeDocument/2006/relationships" xmlns:m="http://schemas.openxmlformats.org/officeDocument/2006/math" xmlns:v="urn:schemas-microsoft-com:vml" xmlns:wp14="http://schemas.microsoft.com/office/word/2010/wordprocessingDrawing" xmlns:wp="http://schemas.openxmlformats.org/drawingml/2006/wordprocessingDrawing" xmlns:w10="urn:schemas-microsoft-com:office:word" xmlns:w="http://schemas.openxmlformats.org/wordprocessingml/2006/main" xmlns:w14="http://schemas.microsoft.com/office/word/2010/wordml" xmlns:w15="http://schemas.microsoft.com/office/word/2012/wordml" xmlns:w16cex="http://schemas.microsoft.com/office/word/2018/wordml/cex" xmlns:w16cid="http://schemas.microsoft.com/office/word/2016/wordml/cid" xmlns:w16="http://schemas.microsoft.com/office/word/2018/wordml" xmlns:w16du="http://schemas.microsoft.com/office/word/2023/wordml/word16du" xmlns:w16sdtdh="http://schemas.microsoft.com/office/word/2020/wordml/sdtdatahash" xmlns:w16sdtfl="http://schemas.microsoft.com/office/word/2024/wordml/sdtformatlock" xmlns:w16se="http://schemas.microsoft.com/office/word/2015/wordml/symex" xmlns:wpg="http://schemas.microsoft.com/office/word/2010/wordprocessingGroup" xmlns:wpi="http://schemas.microsoft.com/office/word/2010/wordprocessingInk" xmlns:wne="http://schemas.microsoft.com/office/word/2006/wordml" xmlns:wps="http://schemas.microsoft.com/office/word/2010/wordprocessingShape" mc:Ignorable="w14 w15 w16se w16cid w16 w16cex w16sdtdh w16sdtfl cr w16du wp14">
+  <w16cex:commentExtensible w16cex:durableId="77A91855" w16cex:dateUtc="2025-04-09T16:09:00Z"/>
   <w16cex:commentExtensible w16cex:durableId="0971C270" w16cex:dateUtc="2025-04-03T14:31:00Z"/>
   <w16cex:commentExtensible w16cex:durableId="7F356BA6" w16cex:dateUtc="2025-04-03T14:32:00Z"/>
   <w16cex:commentExtensible w16cex:durableId="6ACBE31C" w16cex:dateUtc="2025-04-03T14:31:00Z"/>
@@ -16230,6 +16862,7 @@
 
 <file path=word/commentsIds.xml><?xml version="1.0" encoding="utf-8"?>
 <w16cid:commentsIds xmlns:wpc="http://schemas.microsoft.com/office/word/2010/wordprocessingCanvas" xmlns:cx="http://schemas.microsoft.com/office/drawing/2014/chartex" xmlns:cx1="http://schemas.microsoft.com/office/drawing/2015/9/8/chartex" xmlns:cx2="http://schemas.microsoft.com/office/drawing/2015/10/21/chartex" xmlns:cx3="http://schemas.microsoft.com/office/drawing/2016/5/9/chartex" xmlns:cx4="http://schemas.microsoft.com/office/drawing/2016/5/10/chartex" xmlns:cx5="http://schemas.microsoft.com/office/drawing/2016/5/11/chartex" xmlns:cx6="http://schemas.microsoft.com/office/drawing/2016/5/12/chartex" xmlns:cx7="http://schemas.microsoft.com/office/drawing/2016/5/13/chartex" xmlns:cx8="http://schemas.microsoft.com/office/drawing/2016/5/14/chartex" xmlns:mc="http://schemas.openxmlformats.org/markup-compatibility/2006" xmlns:aink="http://schemas.microsoft.com/office/drawing/2016/ink" xmlns:am3d="http://schemas.microsoft.com/office/drawing/2017/model3d" xmlns:o="urn:schemas-microsoft-com:office:office" xmlns:oel="http://schemas.microsoft.com/office/2019/extlst" xmlns:r="http://schemas.openxmlformats.org/officeDocument/2006/relationships" xmlns:m="http://schemas.openxmlformats.org/officeDocument/2006/math" xmlns:v="urn:schemas-microsoft-com:vml" xmlns:wp14="http://schemas.microsoft.com/office/word/2010/wordprocessingDrawing" xmlns:wp="http://schemas.openxmlformats.org/drawingml/2006/wordprocessingDrawing" xmlns:w10="urn:schemas-microsoft-com:office:word" xmlns:w="http://schemas.openxmlformats.org/wordprocessingml/2006/main" xmlns:w14="http://schemas.microsoft.com/office/word/2010/wordml" xmlns:w15="http://schemas.microsoft.com/office/word/2012/wordml" xmlns:w16cex="http://schemas.microsoft.com/office/word/2018/wordml/cex" xmlns:w16cid="http://schemas.microsoft.com/office/word/2016/wordml/cid" xmlns:w16="http://schemas.microsoft.com/office/word/2018/wordml" xmlns:w16du="http://schemas.microsoft.com/office/word/2023/wordml/word16du" xmlns:w16sdtdh="http://schemas.microsoft.com/office/word/2020/wordml/sdtdatahash" xmlns:w16sdtfl="http://schemas.microsoft.com/office/word/2024/wordml/sdtformatlock" xmlns:w16se="http://schemas.microsoft.com/office/word/2015/wordml/symex" xmlns:wpg="http://schemas.microsoft.com/office/word/2010/wordprocessingGroup" xmlns:wpi="http://schemas.microsoft.com/office/word/2010/wordprocessingInk" xmlns:wne="http://schemas.microsoft.com/office/word/2006/wordml" xmlns:wps="http://schemas.microsoft.com/office/word/2010/wordprocessingShape" mc:Ignorable="w14 w15 w16se w16cid w16 w16cex w16sdtdh w16sdtfl w16du wp14">
+  <w16cid:commentId w16cid:paraId="5B98A130" w16cid:durableId="77A91855"/>
   <w16cid:commentId w16cid:paraId="057B4F6B" w16cid:durableId="0971C270"/>
   <w16cid:commentId w16cid:paraId="6C786317" w16cid:durableId="7F356BA6"/>
   <w16cid:commentId w16cid:paraId="6F41C708" w16cid:durableId="6ACBE31C"/>
@@ -20551,10 +21184,6 @@
 </file>
 
 <file path=customXml/item1.xml><?xml version="1.0" encoding="utf-8"?>
-<b:Sources xmlns:b="http://schemas.openxmlformats.org/officeDocument/2006/bibliography" xmlns="http://schemas.openxmlformats.org/officeDocument/2006/bibliography" SelectedStyle="\APASixthEditionOfficeOnline.xsl" StyleName="APA" Version="6"/>
-</file>
-
-<file path=customXml/item2.xml><?xml version="1.0" encoding="utf-8"?>
 <ct:contentTypeSchema xmlns:ct="http://schemas.microsoft.com/office/2006/metadata/contentType" xmlns:ma="http://schemas.microsoft.com/office/2006/metadata/properties/metaAttributes" ct:_="" ma:_="" ma:contentTypeName="Document" ma:contentTypeID="0x01010057D746A6CC7228419059D1F304ECB892" ma:contentTypeVersion="6" ma:contentTypeDescription="Create a new document." ma:contentTypeScope="" ma:versionID="230bd601e8ab138a3182c21189d57f93">
   <xsd:schema xmlns:xsd="http://www.w3.org/2001/XMLSchema" xmlns:xs="http://www.w3.org/2001/XMLSchema" xmlns:p="http://schemas.microsoft.com/office/2006/metadata/properties" xmlns:ns2="23369ae5-05ef-4c7c-a662-deac929baaef" targetNamespace="http://schemas.microsoft.com/office/2006/metadata/properties" ma:root="true" ma:fieldsID="ed8cacf55a6d923cbbf7f604d05b507d" ns2:_="">
     <xsd:import namespace="23369ae5-05ef-4c7c-a662-deac929baaef"/>
@@ -20712,7 +21341,7 @@
 </ct:contentTypeSchema>
 </file>
 
-<file path=customXml/item3.xml><?xml version="1.0" encoding="utf-8"?>
+<file path=customXml/item2.xml><?xml version="1.0" encoding="utf-8"?>
 <?mso-contentType ?>
 <FormTemplates xmlns="http://schemas.microsoft.com/sharepoint/v3/contenttype/forms">
   <Display>DocumentLibraryForm</Display>
@@ -20721,15 +21350,11 @@
 </FormTemplates>
 </file>
 
-<file path=customXml/itemProps1.xml><?xml version="1.0" encoding="utf-8"?>
-<ds:datastoreItem xmlns:ds="http://schemas.openxmlformats.org/officeDocument/2006/customXml" ds:itemID="{E9F6CDE2-636C-4043-AFFC-7CB0CE5DF55A}">
-  <ds:schemaRefs>
-    <ds:schemaRef ds:uri="http://schemas.openxmlformats.org/officeDocument/2006/bibliography"/>
-  </ds:schemaRefs>
-</ds:datastoreItem>
+<file path=customXml/item3.xml><?xml version="1.0" encoding="utf-8"?>
+<b:Sources xmlns:b="http://schemas.openxmlformats.org/officeDocument/2006/bibliography" xmlns="http://schemas.openxmlformats.org/officeDocument/2006/bibliography" SelectedStyle="\APASixthEditionOfficeOnline.xsl" StyleName="APA" Version="6"/>
 </file>
 
-<file path=customXml/itemProps2.xml><?xml version="1.0" encoding="utf-8"?>
+<file path=customXml/itemProps1.xml><?xml version="1.0" encoding="utf-8"?>
 <ds:datastoreItem xmlns:ds="http://schemas.openxmlformats.org/officeDocument/2006/customXml" ds:itemID="{E0E361D0-270A-43DD-B744-DC4991A38C53}">
   <ds:schemaRefs>
     <ds:schemaRef ds:uri="http://schemas.microsoft.com/office/2006/metadata/contentType"/>
@@ -20747,10 +21372,18 @@
 </ds:datastoreItem>
 </file>
 
-<file path=customXml/itemProps3.xml><?xml version="1.0" encoding="utf-8"?>
+<file path=customXml/itemProps2.xml><?xml version="1.0" encoding="utf-8"?>
 <ds:datastoreItem xmlns:ds="http://schemas.openxmlformats.org/officeDocument/2006/customXml" ds:itemID="{79D0F40F-646A-4DBF-9119-0FC598DFBBBB}">
   <ds:schemaRefs>
     <ds:schemaRef ds:uri="http://schemas.microsoft.com/sharepoint/v3/contenttype/forms"/>
   </ds:schemaRefs>
 </ds:datastoreItem>
+</file>
+
+<file path=customXml/itemProps3.xml><?xml version="1.0" encoding="utf-8"?>
+<ds:datastoreItem xmlns:ds="http://schemas.openxmlformats.org/officeDocument/2006/customXml" ds:itemID="{E9F6CDE2-636C-4043-AFFC-7CB0CE5DF55A}">
+  <ds:schemaRefs>
+    <ds:schemaRef ds:uri="http://schemas.openxmlformats.org/officeDocument/2006/bibliography"/>
+  </ds:schemaRefs>
+</ds:datastoreItem>
 </file>
</xml_diff>

<commit_message>
2.4 intro added, 3 intro modified
</commit_message>
<xml_diff>
--- a/thesis/QK8IUC_Thesis.docx
+++ b/thesis/QK8IUC_Thesis.docx
@@ -5406,7 +5406,7 @@
           <w:noProof/>
         </w:rPr>
         <w:drawing>
-          <wp:inline distT="0" distB="0" distL="0" distR="0" wp14:anchorId="11A30B87" wp14:editId="1E801A15">
+          <wp:inline distT="0" distB="0" distL="0" distR="0" wp14:anchorId="11A30B87" wp14:editId="3A917D96">
             <wp:extent cx="4738989" cy="3574472"/>
             <wp:effectExtent l="0" t="0" r="5080" b="6985"/>
             <wp:docPr id="264633551" name="Kép 1"/>
@@ -6838,7 +6838,39 @@
                 <w:i/>
                 <w:iCs/>
               </w:rPr>
-              <w:t xml:space="preserve"> docker run hello-</w:t>
+              <w:t xml:space="preserve"> </w:t>
+            </w:r>
+            <w:proofErr w:type="spellStart"/>
+            <w:r>
+              <w:rPr>
+                <w:i/>
+                <w:iCs/>
+              </w:rPr>
+              <w:t>docker</w:t>
+            </w:r>
+            <w:proofErr w:type="spellEnd"/>
+            <w:r>
+              <w:rPr>
+                <w:i/>
+                <w:iCs/>
+              </w:rPr>
+              <w:t xml:space="preserve"> </w:t>
+            </w:r>
+            <w:proofErr w:type="spellStart"/>
+            <w:r>
+              <w:rPr>
+                <w:i/>
+                <w:iCs/>
+              </w:rPr>
+              <w:t>run</w:t>
+            </w:r>
+            <w:proofErr w:type="spellEnd"/>
+            <w:r>
+              <w:rPr>
+                <w:i/>
+                <w:iCs/>
+              </w:rPr>
+              <w:t xml:space="preserve"> hello-</w:t>
             </w:r>
             <w:proofErr w:type="spellStart"/>
             <w:r>
@@ -7895,21 +7927,7 @@
                 <w:i/>
                 <w:iCs/>
               </w:rPr>
-              <w:t>./</w:t>
-            </w:r>
-            <w:r>
-              <w:rPr>
-                <w:i/>
-                <w:iCs/>
-              </w:rPr>
-              <w:t>stop</w:t>
-            </w:r>
-            <w:r>
-              <w:rPr>
-                <w:i/>
-                <w:iCs/>
-              </w:rPr>
-              <w:t>.sh</w:t>
+              <w:t>./stop.sh</w:t>
             </w:r>
           </w:p>
         </w:tc>
@@ -8095,28 +8113,16 @@
           <w:szCs w:val="24"/>
           <w:u w:val="single"/>
         </w:rPr>
-        <w:t xml:space="preserve">Program </w:t>
-      </w:r>
-      <w:r>
-        <w:rPr>
-          <w:b/>
-          <w:bCs/>
-          <w:sz w:val="24"/>
-          <w:szCs w:val="24"/>
-          <w:u w:val="single"/>
-        </w:rPr>
-        <w:t>törlése</w:t>
+        <w:t>Program törlése</w:t>
       </w:r>
     </w:p>
     <w:p>
       <w:r>
         <w:t xml:space="preserve">A program törlése olyan </w:t>
       </w:r>
-      <w:proofErr w:type="gramStart"/>
-      <w:r>
-        <w:t>egyszerű</w:t>
-      </w:r>
-      <w:proofErr w:type="gramEnd"/>
+      <w:r>
+        <w:t>egyszerű,</w:t>
+      </w:r>
       <w:r>
         <w:t xml:space="preserve"> mint a leállítása:</w:t>
       </w:r>
@@ -8286,25 +8292,7 @@
           <w:sz w:val="20"/>
           <w:szCs w:val="18"/>
         </w:rPr>
-        <w:t xml:space="preserve">Sikeres </w:t>
-      </w:r>
-      <w:r>
-        <w:rPr>
-          <w:i/>
-          <w:iCs/>
-          <w:sz w:val="20"/>
-          <w:szCs w:val="18"/>
-        </w:rPr>
-        <w:t>törlése</w:t>
-      </w:r>
-      <w:r>
-        <w:rPr>
-          <w:i/>
-          <w:iCs/>
-          <w:sz w:val="20"/>
-          <w:szCs w:val="18"/>
-        </w:rPr>
-        <w:t xml:space="preserve"> a programnak</w:t>
+        <w:t>Sikeres törlése a programnak</w:t>
       </w:r>
     </w:p>
     <w:p>
@@ -8352,6 +8340,17 @@
           <w:rFonts w:asciiTheme="minorHAnsi" w:eastAsiaTheme="minorHAnsi" w:hAnsiTheme="minorHAnsi" w:cstheme="minorBidi"/>
         </w:rPr>
         <w:commentReference w:id="10"/>
+      </w:r>
+    </w:p>
+    <w:p>
+      <w:r>
+        <w:t xml:space="preserve">A következő fejezetben szeretném </w:t>
+      </w:r>
+      <w:r>
+        <w:t xml:space="preserve">részletesen </w:t>
+      </w:r>
+      <w:r>
+        <w:t>bemutatni, hogy a felhasználó milyen funkciókat fog tudni használni a programban és azon kívül.</w:t>
       </w:r>
     </w:p>
     <w:p>
@@ -10562,7 +10561,7 @@
           <w:bCs/>
           <w:sz w:val="44"/>
           <w:szCs w:val="44"/>
-          <w:highlight w:val="yellow"/>
+          <w:highlight w:val="green"/>
           <w:u w:val="single"/>
         </w:rPr>
       </w:pPr>
@@ -10574,44 +10573,46 @@
           <w:bCs/>
           <w:sz w:val="44"/>
           <w:szCs w:val="44"/>
-          <w:highlight w:val="yellow"/>
+          <w:highlight w:val="green"/>
           <w:u w:val="single"/>
         </w:rPr>
         <w:lastRenderedPageBreak/>
-        <w:t>Fejlesztői dokumentáci</w:t>
-      </w:r>
-      <w:commentRangeStart w:id="24"/>
-      <w:r>
-        <w:rPr>
-          <w:rFonts w:asciiTheme="minorHAnsi" w:hAnsiTheme="minorHAnsi" w:cstheme="minorHAnsi"/>
-          <w:b/>
-          <w:bCs/>
-          <w:sz w:val="44"/>
-          <w:szCs w:val="44"/>
-          <w:highlight w:val="yellow"/>
-          <w:u w:val="single"/>
-        </w:rPr>
-        <w:t>ó</w:t>
+        <w:t>Fejlesztői dokumentáció</w:t>
       </w:r>
       <w:bookmarkEnd w:id="23"/>
-      <w:commentRangeEnd w:id="24"/>
-      <w:r>
-        <w:rPr>
-          <w:rStyle w:val="Jegyzethivatkozs"/>
-          <w:rFonts w:asciiTheme="minorHAnsi" w:eastAsiaTheme="minorHAnsi" w:hAnsiTheme="minorHAnsi" w:cstheme="minorBidi"/>
-        </w:rPr>
-        <w:commentReference w:id="24"/>
-      </w:r>
-    </w:p>
-    <w:p>
-      <w:pPr>
-        <w:spacing w:after="160" w:line="259" w:lineRule="auto"/>
+    </w:p>
+    <w:p>
+      <w:pPr>
+        <w:spacing w:after="160"/>
       </w:pPr>
       <w:r>
         <w:t>A fejlesztői dokumentációban megismerhetjük a forráskód felépítését, a függőségeket, amelyek a program működéséhez elengedhetetlenek</w:t>
       </w:r>
       <w:r>
-        <w:t>. Ezen felül bemutatom a fejlesztői és tesztelési környezet beállítását és helyes használatát.</w:t>
+        <w:t xml:space="preserve">, illetve a programnak a belső működéseibe belemegy részletesebben a dolgozat, mint például a </w:t>
+      </w:r>
+      <w:proofErr w:type="spellStart"/>
+      <w:r>
+        <w:t>logolás</w:t>
+      </w:r>
+      <w:proofErr w:type="spellEnd"/>
+      <w:r>
+        <w:t xml:space="preserve"> vagy a konfigurálás</w:t>
+      </w:r>
+      <w:r>
+        <w:t>. Ezen felül bemutatom a fejlesztői és tesztelési környezet beállítását és helyes használatát</w:t>
+      </w:r>
+      <w:r>
+        <w:t>, a szoftver követelmény-specifikációját</w:t>
+      </w:r>
+      <w:r>
+        <w:t>, és a dolgozat verziókezelésé</w:t>
+      </w:r>
+      <w:r>
+        <w:t>t</w:t>
+      </w:r>
+      <w:r>
+        <w:t>.</w:t>
       </w:r>
     </w:p>
     <w:p>
@@ -10628,7 +10629,7 @@
           <w:u w:val="single"/>
         </w:rPr>
       </w:pPr>
-      <w:bookmarkStart w:id="25" w:name="_Toc194436006"/>
+      <w:bookmarkStart w:id="24" w:name="_Toc194436006"/>
       <w:r>
         <w:rPr>
           <w:rFonts w:asciiTheme="minorHAnsi" w:hAnsiTheme="minorHAnsi" w:cstheme="minorHAnsi"/>
@@ -10639,7 +10640,7 @@
         </w:rPr>
         <w:t>3.1. Forráskód beszerzés</w:t>
       </w:r>
-      <w:commentRangeStart w:id="26"/>
+      <w:commentRangeStart w:id="25"/>
       <w:r>
         <w:rPr>
           <w:rFonts w:asciiTheme="minorHAnsi" w:hAnsiTheme="minorHAnsi" w:cstheme="minorHAnsi"/>
@@ -10650,14 +10651,14 @@
         </w:rPr>
         <w:t>e</w:t>
       </w:r>
-      <w:bookmarkEnd w:id="25"/>
-      <w:commentRangeEnd w:id="26"/>
+      <w:bookmarkEnd w:id="24"/>
+      <w:commentRangeEnd w:id="25"/>
       <w:r>
         <w:rPr>
           <w:rStyle w:val="Jegyzethivatkozs"/>
           <w:rFonts w:asciiTheme="minorHAnsi" w:eastAsiaTheme="minorHAnsi" w:hAnsiTheme="minorHAnsi" w:cstheme="minorBidi"/>
         </w:rPr>
-        <w:commentReference w:id="26"/>
+        <w:commentReference w:id="25"/>
       </w:r>
     </w:p>
     <w:p>
@@ -10830,7 +10831,7 @@
           <w:u w:val="single"/>
         </w:rPr>
       </w:pPr>
-      <w:bookmarkStart w:id="27" w:name="_Toc194436007"/>
+      <w:bookmarkStart w:id="26" w:name="_Toc194436007"/>
       <w:r>
         <w:rPr>
           <w:rFonts w:asciiTheme="minorHAnsi" w:hAnsiTheme="minorHAnsi" w:cstheme="minorHAnsi"/>
@@ -10876,7 +10877,7 @@
         </w:rPr>
         <w:t>A forrás könyvtárszerkezete</w:t>
       </w:r>
-      <w:bookmarkEnd w:id="27"/>
+      <w:bookmarkEnd w:id="26"/>
     </w:p>
     <w:p>
       <w:r>
@@ -10961,7 +10962,11 @@
       </w:r>
       <w:proofErr w:type="spellEnd"/>
       <w:r>
-        <w:t xml:space="preserve"> és világa beállítását végzi el. A fájlban létrehozzuk a megfelelő könyvtárakat, amelyeket a környezet </w:t>
+        <w:t xml:space="preserve"> és világa beállítását végzi el. A </w:t>
+      </w:r>
+      <w:r>
+        <w:lastRenderedPageBreak/>
+        <w:t xml:space="preserve">fájlban létrehozzuk a megfelelő könyvtárakat, amelyeket a környezet </w:t>
       </w:r>
       <w:r>
         <w:t>felállításához</w:t>
@@ -10975,11 +10980,7 @@
       </w:r>
       <w:proofErr w:type="spellEnd"/>
       <w:r>
-        <w:t xml:space="preserve">. Ezeket a lépéseket ellenőrizzük is, ezáltal biztosítva, hogy megfelelően létrejöttek. Ezután létrehozzuk a turtlebot3 robotot, amelynek </w:t>
-      </w:r>
-      <w:r>
-        <w:lastRenderedPageBreak/>
-        <w:t>tulajdonságokat és logikát adunk. Ezután a világnak az adatait tudjuk megadni, milyen talajon működjön, milyen világítás</w:t>
+        <w:t>. Ezeket a lépéseket ellenőrizzük is, ezáltal biztosítva, hogy megfelelően létrejöttek. Ezután létrehozzuk a turtlebot3 robotot, amelynek tulajdonságokat és logikát adunk. Ezután a világnak az adatait tudjuk megadni, milyen talajon működjön, milyen világítás</w:t>
       </w:r>
       <w:r>
         <w:t>ok</w:t>
@@ -11201,7 +11202,7 @@
           <w:u w:val="single"/>
         </w:rPr>
       </w:pPr>
-      <w:bookmarkStart w:id="28" w:name="_Toc194436008"/>
+      <w:bookmarkStart w:id="27" w:name="_Toc194436008"/>
       <w:r>
         <w:rPr>
           <w:rFonts w:asciiTheme="minorHAnsi" w:hAnsiTheme="minorHAnsi" w:cstheme="minorHAnsi"/>
@@ -11212,7 +11213,7 @@
         </w:rPr>
         <w:t>3.3. Függősége</w:t>
       </w:r>
-      <w:commentRangeStart w:id="29"/>
+      <w:commentRangeStart w:id="28"/>
       <w:r>
         <w:rPr>
           <w:rFonts w:asciiTheme="minorHAnsi" w:hAnsiTheme="minorHAnsi" w:cstheme="minorHAnsi"/>
@@ -11223,14 +11224,14 @@
         </w:rPr>
         <w:t>k</w:t>
       </w:r>
-      <w:bookmarkEnd w:id="28"/>
-      <w:commentRangeEnd w:id="29"/>
+      <w:bookmarkEnd w:id="27"/>
+      <w:commentRangeEnd w:id="28"/>
       <w:r>
         <w:rPr>
           <w:rStyle w:val="Jegyzethivatkozs"/>
           <w:rFonts w:asciiTheme="minorHAnsi" w:eastAsiaTheme="minorHAnsi" w:hAnsiTheme="minorHAnsi" w:cstheme="minorBidi"/>
         </w:rPr>
-        <w:commentReference w:id="29"/>
+        <w:commentReference w:id="28"/>
       </w:r>
     </w:p>
     <w:p>
@@ -11291,7 +11292,11 @@
       </w:r>
       <w:proofErr w:type="spellEnd"/>
       <w:r>
-        <w:t xml:space="preserve"> könyvtár, amely megerősítéses tanulási algoritmusokat tartalmaz. Célja, hogy egyszerűsítse a tanulási algoritmusok használatát és fejlesztését. Több fajta algoritmus támogat, mint </w:t>
+        <w:t xml:space="preserve"> könyvtár, amely megerősítéses tanulási algoritmusokat tartalmaz. Célja, hogy egyszerűsítse a tanulási algoritmusok használatát és fejlesztését. </w:t>
+      </w:r>
+      <w:r>
+        <w:lastRenderedPageBreak/>
+        <w:t xml:space="preserve">Több fajta algoritmus támogat, mint </w:t>
       </w:r>
       <w:r>
         <w:t>például</w:t>
@@ -11386,11 +11391,7 @@
         <w:t xml:space="preserve"> System)</w:t>
       </w:r>
       <w:r>
-        <w:t xml:space="preserve">: Nyílt forráskódú keretrendszer, amelyet olyan alkalmazások fejlesztésére használnak, ahol robotokat alkalmazunk. Habár a nevéből </w:t>
-      </w:r>
-      <w:r>
-        <w:lastRenderedPageBreak/>
-        <w:t>arra gondolnánk, hogy ez egy operációs rendszer, ez valójában eszközök és könyvtárak gyűjteménye, amelyek a robot</w:t>
+        <w:t>: Nyílt forráskódú keretrendszer, amelyet olyan alkalmazások fejlesztésére használnak, ahol robotokat alkalmazunk. Habár a nevéből arra gondolnánk, hogy ez egy operációs rendszer, ez valójában eszközök és könyvtárak gyűjteménye, amelyek a robot</w:t>
       </w:r>
       <w:r>
         <w:t>ok</w:t>
@@ -11454,8 +11455,8 @@
           <w:u w:val="single"/>
         </w:rPr>
       </w:pPr>
-      <w:bookmarkStart w:id="30" w:name="_Toc91692779"/>
-      <w:bookmarkStart w:id="31" w:name="_Toc194436009"/>
+      <w:bookmarkStart w:id="29" w:name="_Toc91692779"/>
+      <w:bookmarkStart w:id="30" w:name="_Toc194436009"/>
       <w:r>
         <w:rPr>
           <w:b/>
@@ -11467,7 +11468,7 @@
         </w:rPr>
         <w:t>3.3.1. A</w:t>
       </w:r>
-      <w:bookmarkEnd w:id="30"/>
+      <w:bookmarkEnd w:id="29"/>
       <w:r>
         <w:rPr>
           <w:b/>
@@ -11479,7 +11480,7 @@
         </w:rPr>
         <w:t xml:space="preserve"> függőségek beszerzése</w:t>
       </w:r>
-      <w:bookmarkEnd w:id="31"/>
+      <w:bookmarkEnd w:id="30"/>
     </w:p>
     <w:p>
       <w:r>
@@ -11512,7 +11513,7 @@
           <w:u w:val="single"/>
         </w:rPr>
       </w:pPr>
-      <w:bookmarkStart w:id="32" w:name="_Toc194436010"/>
+      <w:bookmarkStart w:id="31" w:name="_Toc194436010"/>
       <w:r>
         <w:rPr>
           <w:b/>
@@ -11524,7 +11525,7 @@
         </w:rPr>
         <w:t>3.3.2. A függőségek frissítése</w:t>
       </w:r>
-      <w:bookmarkEnd w:id="32"/>
+      <w:bookmarkEnd w:id="31"/>
     </w:p>
     <w:p>
       <w:r>
@@ -11554,7 +11555,7 @@
           <w:u w:val="single"/>
         </w:rPr>
       </w:pPr>
-      <w:bookmarkStart w:id="33" w:name="_Toc194436011"/>
+      <w:bookmarkStart w:id="32" w:name="_Toc194436011"/>
       <w:r>
         <w:rPr>
           <w:rFonts w:asciiTheme="minorHAnsi" w:hAnsiTheme="minorHAnsi" w:cstheme="minorHAnsi"/>
@@ -11595,7 +11596,7 @@
         </w:rPr>
         <w:t>A forrásmappa felépítés</w:t>
       </w:r>
-      <w:commentRangeStart w:id="34"/>
+      <w:commentRangeStart w:id="33"/>
       <w:r>
         <w:rPr>
           <w:rFonts w:asciiTheme="minorHAnsi" w:hAnsiTheme="minorHAnsi" w:cstheme="minorHAnsi"/>
@@ -11606,14 +11607,14 @@
         </w:rPr>
         <w:t>e</w:t>
       </w:r>
-      <w:bookmarkEnd w:id="33"/>
-      <w:commentRangeEnd w:id="34"/>
+      <w:bookmarkEnd w:id="32"/>
+      <w:commentRangeEnd w:id="33"/>
       <w:r>
         <w:rPr>
           <w:rStyle w:val="Jegyzethivatkozs"/>
           <w:rFonts w:asciiTheme="minorHAnsi" w:eastAsiaTheme="minorHAnsi" w:hAnsiTheme="minorHAnsi" w:cstheme="minorBidi"/>
         </w:rPr>
-        <w:commentReference w:id="34"/>
+        <w:commentReference w:id="33"/>
       </w:r>
     </w:p>
     <w:p>
@@ -11633,7 +11634,7 @@
           <w:u w:val="single"/>
         </w:rPr>
       </w:pPr>
-      <w:bookmarkStart w:id="35" w:name="_Toc194436012"/>
+      <w:bookmarkStart w:id="34" w:name="_Toc194436012"/>
       <w:r>
         <w:rPr>
           <w:b/>
@@ -11645,7 +11646,7 @@
         </w:rPr>
         <w:t>3.4.1. Fejlesztői konténer felépítés</w:t>
       </w:r>
-      <w:commentRangeStart w:id="36"/>
+      <w:commentRangeStart w:id="35"/>
       <w:r>
         <w:rPr>
           <w:b/>
@@ -11657,14 +11658,14 @@
         </w:rPr>
         <w:t>e</w:t>
       </w:r>
-      <w:bookmarkEnd w:id="35"/>
-      <w:commentRangeEnd w:id="36"/>
+      <w:bookmarkEnd w:id="34"/>
+      <w:commentRangeEnd w:id="35"/>
       <w:r>
         <w:rPr>
           <w:rStyle w:val="Jegyzethivatkozs"/>
           <w:rFonts w:asciiTheme="minorHAnsi" w:eastAsiaTheme="minorHAnsi" w:hAnsiTheme="minorHAnsi" w:cstheme="minorBidi"/>
         </w:rPr>
-        <w:commentReference w:id="36"/>
+        <w:commentReference w:id="35"/>
       </w:r>
     </w:p>
     <w:p/>
@@ -11673,6 +11674,7 @@
         <w:rPr>
           <w:noProof/>
         </w:rPr>
+        <w:lastRenderedPageBreak/>
         <w:drawing>
           <wp:inline distT="0" distB="0" distL="0" distR="0" wp14:anchorId="4EF2AE12" wp14:editId="7561EEB4">
             <wp:extent cx="5755005" cy="3240405"/>
@@ -11728,7 +11730,6 @@
         <w:jc w:val="center"/>
       </w:pPr>
       <w:r>
-        <w:lastRenderedPageBreak/>
         <w:t>TODO. ábra: Fejlesztői konténer működés közben</w:t>
       </w:r>
     </w:p>
@@ -11878,7 +11879,7 @@
           <w:u w:val="single"/>
         </w:rPr>
       </w:pPr>
-      <w:bookmarkStart w:id="37" w:name="_Toc194436013"/>
+      <w:bookmarkStart w:id="36" w:name="_Toc194436013"/>
       <w:r>
         <w:rPr>
           <w:b/>
@@ -11914,7 +11915,7 @@
         </w:rPr>
         <w:t xml:space="preserve"> konténer felépítés</w:t>
       </w:r>
-      <w:commentRangeStart w:id="38"/>
+      <w:commentRangeStart w:id="37"/>
       <w:r>
         <w:rPr>
           <w:b/>
@@ -11926,14 +11927,14 @@
         </w:rPr>
         <w:t>e</w:t>
       </w:r>
-      <w:bookmarkEnd w:id="37"/>
-      <w:commentRangeEnd w:id="38"/>
+      <w:bookmarkEnd w:id="36"/>
+      <w:commentRangeEnd w:id="37"/>
       <w:r>
         <w:rPr>
           <w:rStyle w:val="Jegyzethivatkozs"/>
           <w:rFonts w:asciiTheme="minorHAnsi" w:eastAsiaTheme="minorHAnsi" w:hAnsiTheme="minorHAnsi" w:cstheme="minorBidi"/>
         </w:rPr>
-        <w:commentReference w:id="38"/>
+        <w:commentReference w:id="37"/>
       </w:r>
     </w:p>
     <w:p>
@@ -12032,7 +12033,11 @@
       </w:r>
       <w:proofErr w:type="spellEnd"/>
       <w:r>
-        <w:t xml:space="preserve">, vagy a turtlebot3-nak a használt modelljét. Utána telepíteni fogjuk a megfelelő csomagokat. A program legvégén beállítunk még extra beállításokat és utána megadjuk az </w:t>
+        <w:t xml:space="preserve">, vagy a turtlebot3-nak a használt modelljét. Utána telepíteni fogjuk a megfelelő csomagokat. A program legvégén </w:t>
+      </w:r>
+      <w:r>
+        <w:lastRenderedPageBreak/>
+        <w:t xml:space="preserve">beállítunk még extra beállításokat és utána megadjuk az </w:t>
       </w:r>
       <w:proofErr w:type="spellStart"/>
       <w:r>
@@ -12051,7 +12056,6 @@
         <w:rPr>
           <w:noProof/>
         </w:rPr>
-        <w:lastRenderedPageBreak/>
         <w:drawing>
           <wp:inline distT="0" distB="0" distL="0" distR="0" wp14:anchorId="641113D2" wp14:editId="340755E4">
             <wp:extent cx="4527982" cy="6639340"/>
@@ -12127,7 +12131,7 @@
           <w:u w:val="single"/>
         </w:rPr>
       </w:pPr>
-      <w:bookmarkStart w:id="39" w:name="_Toc194436014"/>
+      <w:bookmarkStart w:id="38" w:name="_Toc194436014"/>
       <w:r>
         <w:rPr>
           <w:b/>
@@ -12139,7 +12143,7 @@
         </w:rPr>
         <w:t>3.4.3. Környezet felépítés</w:t>
       </w:r>
-      <w:commentRangeStart w:id="40"/>
+      <w:commentRangeStart w:id="39"/>
       <w:r>
         <w:rPr>
           <w:b/>
@@ -12151,19 +12155,20 @@
         </w:rPr>
         <w:t>e</w:t>
       </w:r>
-      <w:bookmarkEnd w:id="39"/>
-      <w:commentRangeEnd w:id="40"/>
+      <w:bookmarkEnd w:id="38"/>
+      <w:commentRangeEnd w:id="39"/>
       <w:r>
         <w:rPr>
           <w:rStyle w:val="Jegyzethivatkozs"/>
           <w:rFonts w:asciiTheme="minorHAnsi" w:eastAsiaTheme="minorHAnsi" w:hAnsiTheme="minorHAnsi" w:cstheme="minorBidi"/>
         </w:rPr>
-        <w:commentReference w:id="40"/>
+        <w:commentReference w:id="39"/>
       </w:r>
     </w:p>
     <w:p/>
     <w:p>
       <w:r>
+        <w:lastRenderedPageBreak/>
         <w:t xml:space="preserve">A szakdolgozat egyik legnehezebb feladata a saját környezet létrehozása volt, és ennek felépítése. </w:t>
       </w:r>
       <w:r>
@@ -12204,11 +12209,7 @@
       </w:r>
       <w:proofErr w:type="spellEnd"/>
       <w:r>
-        <w:t xml:space="preserve">, mielőtt feliratkozunk a különböző </w:t>
-      </w:r>
-      <w:r>
-        <w:lastRenderedPageBreak/>
-        <w:t>szenzorokra.</w:t>
+        <w:t>, mielőtt feliratkozunk a különböző szenzorokra.</w:t>
       </w:r>
       <w:r>
         <w:t xml:space="preserve"> Az </w:t>
@@ -12406,12 +12407,12 @@
         <w:jc w:val="center"/>
       </w:pPr>
       <w:r>
+        <w:lastRenderedPageBreak/>
         <w:t>TODO. ábra: A lépés függvénynek definiálása</w:t>
       </w:r>
     </w:p>
     <w:p>
       <w:r>
-        <w:lastRenderedPageBreak/>
         <w:t>A második fontos függvény</w:t>
       </w:r>
       <w:r>
@@ -12601,7 +12602,7 @@
           <w:u w:val="single"/>
         </w:rPr>
       </w:pPr>
-      <w:bookmarkStart w:id="41" w:name="_Toc194436015"/>
+      <w:bookmarkStart w:id="40" w:name="_Toc194436015"/>
       <w:r>
         <w:rPr>
           <w:b/>
@@ -12636,7 +12637,7 @@
         </w:rPr>
         <w:t>. Robot és a környezet kapcsolata, kommunikációja</w:t>
       </w:r>
-      <w:bookmarkEnd w:id="41"/>
+      <w:bookmarkEnd w:id="40"/>
     </w:p>
     <w:p>
       <w:r>
@@ -12738,7 +12739,7 @@
           <w:u w:val="single"/>
         </w:rPr>
       </w:pPr>
-      <w:bookmarkStart w:id="42" w:name="_Toc194436016"/>
+      <w:bookmarkStart w:id="41" w:name="_Toc194436016"/>
       <w:r>
         <w:rPr>
           <w:b/>
@@ -12796,7 +12797,7 @@
         </w:rPr>
         <w:t xml:space="preserve"> felépítés</w:t>
       </w:r>
-      <w:commentRangeStart w:id="43"/>
+      <w:commentRangeStart w:id="42"/>
       <w:r>
         <w:rPr>
           <w:b/>
@@ -12808,14 +12809,14 @@
         </w:rPr>
         <w:t>e</w:t>
       </w:r>
-      <w:bookmarkEnd w:id="42"/>
-      <w:commentRangeEnd w:id="43"/>
+      <w:bookmarkEnd w:id="41"/>
+      <w:commentRangeEnd w:id="42"/>
       <w:r>
         <w:rPr>
           <w:rStyle w:val="Jegyzethivatkozs"/>
           <w:rFonts w:asciiTheme="minorHAnsi" w:eastAsiaTheme="minorHAnsi" w:hAnsiTheme="minorHAnsi" w:cstheme="minorBidi"/>
         </w:rPr>
-        <w:commentReference w:id="43"/>
+        <w:commentReference w:id="42"/>
       </w:r>
     </w:p>
     <w:p>
@@ -12876,7 +12877,7 @@
           <w:u w:val="single"/>
         </w:rPr>
       </w:pPr>
-      <w:bookmarkStart w:id="44" w:name="_Toc194436017"/>
+      <w:bookmarkStart w:id="43" w:name="_Toc194436017"/>
       <w:r>
         <w:rPr>
           <w:rFonts w:asciiTheme="minorHAnsi" w:hAnsiTheme="minorHAnsi" w:cstheme="minorHAnsi"/>
@@ -12907,7 +12908,7 @@
         </w:rPr>
         <w:t>. Követelmény-specifikáció</w:t>
       </w:r>
-      <w:bookmarkEnd w:id="44"/>
+      <w:bookmarkEnd w:id="43"/>
     </w:p>
     <w:p>
       <w:pPr>
@@ -12926,7 +12927,7 @@
           <w:u w:val="single"/>
         </w:rPr>
       </w:pPr>
-      <w:bookmarkStart w:id="45" w:name="_Toc194436018"/>
+      <w:bookmarkStart w:id="44" w:name="_Toc194436018"/>
       <w:r>
         <w:rPr>
           <w:b/>
@@ -12982,7 +12983,7 @@
         </w:rPr>
         <w:t>. Követelményelemzés</w:t>
       </w:r>
-      <w:bookmarkEnd w:id="45"/>
+      <w:bookmarkEnd w:id="44"/>
     </w:p>
     <w:p>
       <w:r>
@@ -13171,7 +13172,7 @@
           <w:u w:val="single"/>
         </w:rPr>
       </w:pPr>
-      <w:bookmarkStart w:id="46" w:name="_Toc194436019"/>
+      <w:bookmarkStart w:id="45" w:name="_Toc194436019"/>
       <w:r>
         <w:rPr>
           <w:b/>
@@ -13183,7 +13184,7 @@
         </w:rPr>
         <w:t>3.5.2. Megvalósíthatósági terv</w:t>
       </w:r>
-      <w:bookmarkEnd w:id="46"/>
+      <w:bookmarkEnd w:id="45"/>
     </w:p>
     <w:p>
       <w:pPr>
@@ -13289,7 +13290,7 @@
           <w:u w:val="single"/>
         </w:rPr>
       </w:pPr>
-      <w:bookmarkStart w:id="47" w:name="_Toc194436020"/>
+      <w:bookmarkStart w:id="46" w:name="_Toc194436020"/>
       <w:r>
         <w:rPr>
           <w:b/>
@@ -13345,7 +13346,7 @@
         </w:rPr>
         <w:t>övetelmények</w:t>
       </w:r>
-      <w:bookmarkEnd w:id="47"/>
+      <w:bookmarkEnd w:id="46"/>
     </w:p>
     <w:p>
       <w:pPr>
@@ -13430,7 +13431,7 @@
           <w:u w:val="single"/>
         </w:rPr>
       </w:pPr>
-      <w:bookmarkStart w:id="48" w:name="_Toc194436021"/>
+      <w:bookmarkStart w:id="47" w:name="_Toc194436021"/>
       <w:r>
         <w:rPr>
           <w:b/>
@@ -13464,7 +13465,7 @@
         </w:rPr>
         <w:t>övetelmények</w:t>
       </w:r>
-      <w:bookmarkEnd w:id="48"/>
+      <w:bookmarkEnd w:id="47"/>
     </w:p>
     <w:p>
       <w:r>
@@ -13589,7 +13590,7 @@
           <w:u w:val="single"/>
         </w:rPr>
       </w:pPr>
-      <w:bookmarkStart w:id="49" w:name="_Toc194436022"/>
+      <w:bookmarkStart w:id="48" w:name="_Toc194436022"/>
       <w:r>
         <w:rPr>
           <w:rFonts w:asciiTheme="minorHAnsi" w:hAnsiTheme="minorHAnsi" w:cstheme="minorHAnsi"/>
@@ -13664,7 +13665,7 @@
         </w:rPr>
         <w:t>-k</w:t>
       </w:r>
-      <w:bookmarkEnd w:id="49"/>
+      <w:bookmarkEnd w:id="48"/>
     </w:p>
     <w:p>
       <w:r>
@@ -13723,7 +13724,7 @@
           <w:u w:val="single"/>
         </w:rPr>
       </w:pPr>
-      <w:bookmarkStart w:id="50" w:name="_Toc194436023"/>
+      <w:bookmarkStart w:id="49" w:name="_Toc194436023"/>
       <w:r>
         <w:rPr>
           <w:rFonts w:asciiTheme="minorHAnsi" w:hAnsiTheme="minorHAnsi" w:cstheme="minorHAnsi"/>
@@ -13754,7 +13755,7 @@
         </w:rPr>
         <w:t>. Rendszerterv</w:t>
       </w:r>
-      <w:bookmarkEnd w:id="50"/>
+      <w:bookmarkEnd w:id="49"/>
     </w:p>
     <w:p>
       <w:pPr>
@@ -13771,7 +13772,7 @@
           <w:u w:val="single"/>
         </w:rPr>
       </w:pPr>
-      <w:bookmarkStart w:id="51" w:name="_Toc194436024"/>
+      <w:bookmarkStart w:id="50" w:name="_Toc194436024"/>
       <w:r>
         <w:rPr>
           <w:rFonts w:asciiTheme="minorHAnsi" w:hAnsiTheme="minorHAnsi" w:cstheme="minorHAnsi"/>
@@ -13802,7 +13803,7 @@
         </w:rPr>
         <w:t>. A fejlesztői környeze</w:t>
       </w:r>
-      <w:commentRangeStart w:id="52"/>
+      <w:commentRangeStart w:id="51"/>
       <w:r>
         <w:rPr>
           <w:rFonts w:asciiTheme="minorHAnsi" w:hAnsiTheme="minorHAnsi" w:cstheme="minorHAnsi"/>
@@ -13813,14 +13814,14 @@
         </w:rPr>
         <w:t>t</w:t>
       </w:r>
-      <w:bookmarkEnd w:id="51"/>
-      <w:commentRangeEnd w:id="52"/>
+      <w:bookmarkEnd w:id="50"/>
+      <w:commentRangeEnd w:id="51"/>
       <w:r>
         <w:rPr>
           <w:rStyle w:val="Jegyzethivatkozs"/>
           <w:rFonts w:asciiTheme="minorHAnsi" w:eastAsiaTheme="minorHAnsi" w:hAnsiTheme="minorHAnsi" w:cstheme="minorBidi"/>
         </w:rPr>
-        <w:commentReference w:id="52"/>
+        <w:commentReference w:id="51"/>
       </w:r>
     </w:p>
     <w:p>
@@ -14016,7 +14017,7 @@
           <w:u w:val="single"/>
         </w:rPr>
       </w:pPr>
-      <w:bookmarkStart w:id="53" w:name="_Toc194436025"/>
+      <w:bookmarkStart w:id="52" w:name="_Toc194436025"/>
       <w:r>
         <w:rPr>
           <w:rFonts w:asciiTheme="minorHAnsi" w:hAnsiTheme="minorHAnsi" w:cstheme="minorHAnsi"/>
@@ -14047,7 +14048,7 @@
         </w:rPr>
         <w:t>. Tesztkörnyeze</w:t>
       </w:r>
-      <w:commentRangeStart w:id="54"/>
+      <w:commentRangeStart w:id="53"/>
       <w:r>
         <w:rPr>
           <w:rFonts w:asciiTheme="minorHAnsi" w:hAnsiTheme="minorHAnsi" w:cstheme="minorHAnsi"/>
@@ -14058,14 +14059,14 @@
         </w:rPr>
         <w:t>t</w:t>
       </w:r>
-      <w:bookmarkEnd w:id="53"/>
-      <w:commentRangeEnd w:id="54"/>
+      <w:bookmarkEnd w:id="52"/>
+      <w:commentRangeEnd w:id="53"/>
       <w:r>
         <w:rPr>
           <w:rStyle w:val="Jegyzethivatkozs"/>
           <w:rFonts w:asciiTheme="minorHAnsi" w:eastAsiaTheme="minorHAnsi" w:hAnsiTheme="minorHAnsi" w:cstheme="minorBidi"/>
         </w:rPr>
-        <w:commentReference w:id="54"/>
+        <w:commentReference w:id="53"/>
       </w:r>
     </w:p>
     <w:p>
@@ -14110,7 +14111,7 @@
           <w:u w:val="single"/>
         </w:rPr>
       </w:pPr>
-      <w:bookmarkStart w:id="55" w:name="_Toc194436026"/>
+      <w:bookmarkStart w:id="54" w:name="_Toc194436026"/>
       <w:r>
         <w:rPr>
           <w:rFonts w:asciiTheme="minorHAnsi" w:hAnsiTheme="minorHAnsi" w:cstheme="minorHAnsi"/>
@@ -14141,7 +14142,7 @@
         </w:rPr>
         <w:t>. A tesztelési terv</w:t>
       </w:r>
-      <w:bookmarkEnd w:id="55"/>
+      <w:bookmarkEnd w:id="54"/>
     </w:p>
     <w:p>
       <w:r>
@@ -14164,7 +14165,7 @@
           <w:u w:val="single"/>
         </w:rPr>
       </w:pPr>
-      <w:bookmarkStart w:id="56" w:name="_Toc194436027"/>
+      <w:bookmarkStart w:id="55" w:name="_Toc194436027"/>
       <w:r>
         <w:rPr>
           <w:b/>
@@ -14176,7 +14177,7 @@
         </w:rPr>
         <w:t>3.10.1. Manuális tesztelés</w:t>
       </w:r>
-      <w:bookmarkEnd w:id="56"/>
+      <w:bookmarkEnd w:id="55"/>
     </w:p>
     <w:p>
       <w:r>
@@ -14267,7 +14268,7 @@
           <w:u w:val="single"/>
         </w:rPr>
       </w:pPr>
-      <w:bookmarkStart w:id="57" w:name="_Toc194436028"/>
+      <w:bookmarkStart w:id="56" w:name="_Toc194436028"/>
       <w:r>
         <w:rPr>
           <w:b/>
@@ -14279,7 +14280,7 @@
         </w:rPr>
         <w:t>3.10.2. Automatikus tesztelés</w:t>
       </w:r>
-      <w:bookmarkEnd w:id="57"/>
+      <w:bookmarkEnd w:id="56"/>
     </w:p>
     <w:p>
       <w:r>
@@ -14647,7 +14648,7 @@
           <w:u w:val="single"/>
         </w:rPr>
       </w:pPr>
-      <w:bookmarkStart w:id="58" w:name="_Toc194436029"/>
+      <w:bookmarkStart w:id="57" w:name="_Toc194436029"/>
       <w:r>
         <w:rPr>
           <w:b/>
@@ -14659,7 +14660,7 @@
         </w:rPr>
         <w:t>3.10.3. Tesztelési eredmények</w:t>
       </w:r>
-      <w:bookmarkEnd w:id="58"/>
+      <w:bookmarkEnd w:id="57"/>
     </w:p>
     <w:p>
       <w:r>
@@ -14758,7 +14759,7 @@
           <w:u w:val="single"/>
         </w:rPr>
       </w:pPr>
-      <w:bookmarkStart w:id="59" w:name="_Toc194436030"/>
+      <w:bookmarkStart w:id="58" w:name="_Toc194436030"/>
       <w:r>
         <w:rPr>
           <w:b/>
@@ -14781,7 +14782,7 @@
         </w:rPr>
         <w:t>Tesztek részletes leírása</w:t>
       </w:r>
-      <w:bookmarkEnd w:id="59"/>
+      <w:bookmarkEnd w:id="58"/>
     </w:p>
     <w:p>
       <w:r>
@@ -14804,7 +14805,7 @@
           <w:u w:val="single"/>
         </w:rPr>
       </w:pPr>
-      <w:bookmarkStart w:id="60" w:name="_Toc194436031"/>
+      <w:bookmarkStart w:id="59" w:name="_Toc194436031"/>
       <w:r>
         <w:rPr>
           <w:rFonts w:asciiTheme="minorHAnsi" w:hAnsiTheme="minorHAnsi" w:cstheme="minorHAnsi"/>
@@ -14835,7 +14836,7 @@
         </w:rPr>
         <w:t>. Verziókezelés</w:t>
       </w:r>
-      <w:bookmarkEnd w:id="60"/>
+      <w:bookmarkEnd w:id="59"/>
     </w:p>
     <w:p>
       <w:r>
@@ -15082,7 +15083,7 @@
           <w:u w:val="single"/>
         </w:rPr>
       </w:pPr>
-      <w:bookmarkStart w:id="61" w:name="_Toc194436032"/>
+      <w:bookmarkStart w:id="60" w:name="_Toc194436032"/>
       <w:r>
         <w:rPr>
           <w:rFonts w:asciiTheme="minorHAnsi" w:hAnsiTheme="minorHAnsi" w:cstheme="minorHAnsi"/>
@@ -15104,7 +15105,7 @@
         </w:rPr>
         <w:t>logolás</w:t>
       </w:r>
-      <w:commentRangeStart w:id="62"/>
+      <w:commentRangeStart w:id="61"/>
       <w:r>
         <w:rPr>
           <w:rFonts w:asciiTheme="minorHAnsi" w:hAnsiTheme="minorHAnsi" w:cstheme="minorHAnsi"/>
@@ -15115,15 +15116,15 @@
         </w:rPr>
         <w:t>a</w:t>
       </w:r>
-      <w:bookmarkEnd w:id="61"/>
-      <w:commentRangeEnd w:id="62"/>
+      <w:bookmarkEnd w:id="60"/>
+      <w:commentRangeEnd w:id="61"/>
       <w:proofErr w:type="spellEnd"/>
       <w:r>
         <w:rPr>
           <w:rStyle w:val="Jegyzethivatkozs"/>
           <w:rFonts w:asciiTheme="minorHAnsi" w:eastAsiaTheme="minorHAnsi" w:hAnsiTheme="minorHAnsi" w:cstheme="minorBidi"/>
         </w:rPr>
-        <w:commentReference w:id="62"/>
+        <w:commentReference w:id="61"/>
       </w:r>
     </w:p>
     <w:p>
@@ -15323,7 +15324,7 @@
           <w:u w:val="single"/>
         </w:rPr>
       </w:pPr>
-      <w:bookmarkStart w:id="63" w:name="_Toc194436033"/>
+      <w:bookmarkStart w:id="62" w:name="_Toc194436033"/>
       <w:r>
         <w:rPr>
           <w:rFonts w:asciiTheme="minorHAnsi" w:hAnsiTheme="minorHAnsi" w:cstheme="minorHAnsi"/>
@@ -15345,7 +15346,7 @@
         </w:rPr>
         <w:t>konfigolása</w:t>
       </w:r>
-      <w:bookmarkEnd w:id="63"/>
+      <w:bookmarkEnd w:id="62"/>
       <w:proofErr w:type="spellEnd"/>
     </w:p>
     <w:p>
@@ -15378,7 +15379,7 @@
           <w:u w:val="single"/>
         </w:rPr>
       </w:pPr>
-      <w:bookmarkStart w:id="64" w:name="_Toc194436034"/>
+      <w:bookmarkStart w:id="63" w:name="_Toc194436034"/>
       <w:r>
         <w:rPr>
           <w:rFonts w:asciiTheme="minorHAnsi" w:hAnsiTheme="minorHAnsi" w:cstheme="minorHAnsi"/>
@@ -15389,7 +15390,7 @@
         </w:rPr>
         <w:t>3.14. Tanítási módszerek és annak különbségei</w:t>
       </w:r>
-      <w:bookmarkEnd w:id="64"/>
+      <w:bookmarkEnd w:id="63"/>
     </w:p>
     <w:p>
       <w:pPr>
@@ -15415,7 +15416,7 @@
           <w:u w:val="single"/>
         </w:rPr>
       </w:pPr>
-      <w:bookmarkStart w:id="65" w:name="_Toc194436035"/>
+      <w:bookmarkStart w:id="64" w:name="_Toc194436035"/>
       <w:r>
         <w:rPr>
           <w:rFonts w:asciiTheme="minorHAnsi" w:hAnsiTheme="minorHAnsi" w:cstheme="minorHAnsi"/>
@@ -15478,7 +15479,7 @@
         </w:rPr>
         <w:t xml:space="preserve"> mappában létrejött adatok részletes leírása</w:t>
       </w:r>
-      <w:bookmarkEnd w:id="65"/>
+      <w:bookmarkEnd w:id="64"/>
     </w:p>
     <w:p>
       <w:pPr>
@@ -15526,7 +15527,7 @@
           <w:u w:val="single"/>
         </w:rPr>
       </w:pPr>
-      <w:bookmarkStart w:id="66" w:name="_Toc194436036"/>
+      <w:bookmarkStart w:id="65" w:name="_Toc194436036"/>
       <w:r>
         <w:rPr>
           <w:rFonts w:asciiTheme="minorHAnsi" w:hAnsiTheme="minorHAnsi" w:cstheme="minorHAnsi"/>
@@ -15540,7 +15541,7 @@
         <w:lastRenderedPageBreak/>
         <w:t>Összefoglalá</w:t>
       </w:r>
-      <w:commentRangeStart w:id="67"/>
+      <w:commentRangeStart w:id="66"/>
       <w:r>
         <w:rPr>
           <w:rFonts w:asciiTheme="minorHAnsi" w:hAnsiTheme="minorHAnsi" w:cstheme="minorHAnsi"/>
@@ -15553,14 +15554,14 @@
         </w:rPr>
         <w:t>s</w:t>
       </w:r>
-      <w:bookmarkEnd w:id="66"/>
-      <w:commentRangeEnd w:id="67"/>
+      <w:bookmarkEnd w:id="65"/>
+      <w:commentRangeEnd w:id="66"/>
       <w:r>
         <w:rPr>
           <w:rStyle w:val="Jegyzethivatkozs"/>
           <w:rFonts w:asciiTheme="minorHAnsi" w:eastAsiaTheme="minorHAnsi" w:hAnsiTheme="minorHAnsi" w:cstheme="minorBidi"/>
         </w:rPr>
-        <w:commentReference w:id="67"/>
+        <w:commentReference w:id="66"/>
       </w:r>
     </w:p>
     <w:p>
@@ -15606,7 +15607,7 @@
           <w:u w:val="single"/>
         </w:rPr>
       </w:pPr>
-      <w:bookmarkStart w:id="68" w:name="_Toc194436037"/>
+      <w:bookmarkStart w:id="67" w:name="_Toc194436037"/>
       <w:r>
         <w:rPr>
           <w:rFonts w:asciiTheme="minorHAnsi" w:hAnsiTheme="minorHAnsi" w:cstheme="minorHAnsi"/>
@@ -15617,7 +15618,7 @@
         </w:rPr>
         <w:t>4.1. További fejlesztési lehetősége</w:t>
       </w:r>
-      <w:commentRangeStart w:id="69"/>
+      <w:commentRangeStart w:id="68"/>
       <w:r>
         <w:rPr>
           <w:rFonts w:asciiTheme="minorHAnsi" w:hAnsiTheme="minorHAnsi" w:cstheme="minorHAnsi"/>
@@ -15628,14 +15629,14 @@
         </w:rPr>
         <w:t>k</w:t>
       </w:r>
-      <w:bookmarkEnd w:id="68"/>
-      <w:commentRangeEnd w:id="69"/>
+      <w:bookmarkEnd w:id="67"/>
+      <w:commentRangeEnd w:id="68"/>
       <w:r>
         <w:rPr>
           <w:rStyle w:val="Jegyzethivatkozs"/>
           <w:rFonts w:asciiTheme="minorHAnsi" w:eastAsiaTheme="minorHAnsi" w:hAnsiTheme="minorHAnsi" w:cstheme="minorBidi"/>
         </w:rPr>
-        <w:commentReference w:id="69"/>
+        <w:commentReference w:id="68"/>
       </w:r>
     </w:p>
     <w:p>
@@ -15692,7 +15693,7 @@
           <w:u w:val="single"/>
         </w:rPr>
       </w:pPr>
-      <w:bookmarkStart w:id="70" w:name="_Toc194436038"/>
+      <w:bookmarkStart w:id="69" w:name="_Toc194436038"/>
       <w:r>
         <w:rPr>
           <w:rFonts w:asciiTheme="minorHAnsi" w:hAnsiTheme="minorHAnsi" w:cstheme="minorHAnsi"/>
@@ -15706,7 +15707,7 @@
         <w:lastRenderedPageBreak/>
         <w:t>Irodalomjegyzék</w:t>
       </w:r>
-      <w:bookmarkEnd w:id="70"/>
+      <w:bookmarkEnd w:id="69"/>
     </w:p>
     <w:p>
       <w:pPr>
@@ -16594,7 +16595,7 @@
       </w:r>
     </w:p>
   </w:comment>
-  <w:comment w:id="24" w:author="Döme Vörös" w:date="2025-04-03T16:31:00Z" w:initials="DV">
+  <w:comment w:id="25" w:author="Döme Vörös" w:date="2025-04-03T16:31:00Z" w:initials="DV">
     <w:p>
       <w:pPr>
         <w:pStyle w:val="Jegyzetszveg"/>
@@ -16607,11 +16608,11 @@
         <w:annotationRef/>
       </w:r>
       <w:r>
-        <w:t>Térköz</w:t>
+        <w:t>Kitalálni mi lesz a zip fájl neve, lehet ez csak utolsó pillanatra marad</w:t>
       </w:r>
     </w:p>
   </w:comment>
-  <w:comment w:id="26" w:author="Döme Vörös" w:date="2025-04-03T16:31:00Z" w:initials="DV">
+  <w:comment w:id="28" w:author="Döme Vörös" w:date="2025-04-03T16:27:00Z" w:initials="DV">
     <w:p>
       <w:pPr>
         <w:pStyle w:val="Jegyzetszveg"/>
@@ -16624,11 +16625,11 @@
         <w:annotationRef/>
       </w:r>
       <w:r>
-        <w:t>Kitalálni mi lesz a zip fájl neve, lehet ez csak utolsó pillanatra marad</w:t>
+        <w:t>Új külső könyvtárakat felvenni ide</w:t>
       </w:r>
     </w:p>
   </w:comment>
-  <w:comment w:id="29" w:author="Döme Vörös" w:date="2025-04-03T16:27:00Z" w:initials="DV">
+  <w:comment w:id="33" w:author="Döme Vörös" w:date="2025-04-03T16:25:00Z" w:initials="DV">
     <w:p>
       <w:pPr>
         <w:pStyle w:val="Jegyzetszveg"/>
@@ -16641,11 +16642,11 @@
         <w:annotationRef/>
       </w:r>
       <w:r>
-        <w:t>Új külső könyvtárakat felvenni ide</w:t>
+        <w:t>Bevezetést és Befejezést írni ennek</w:t>
       </w:r>
     </w:p>
   </w:comment>
-  <w:comment w:id="34" w:author="Döme Vörös" w:date="2025-04-03T16:25:00Z" w:initials="DV">
+  <w:comment w:id="35" w:author="Döme Vörös" w:date="2025-04-03T16:24:00Z" w:initials="DV">
     <w:p>
       <w:pPr>
         <w:pStyle w:val="Jegyzetszveg"/>
@@ -16658,11 +16659,11 @@
         <w:annotationRef/>
       </w:r>
       <w:r>
-        <w:t>Bevezetést és Befejezést írni ennek</w:t>
+        <w:t>Kicsit átfogalmazni</w:t>
       </w:r>
     </w:p>
   </w:comment>
-  <w:comment w:id="36" w:author="Döme Vörös" w:date="2025-04-03T16:24:00Z" w:initials="DV">
+  <w:comment w:id="37" w:author="Döme Vörös" w:date="2025-04-03T16:23:00Z" w:initials="DV">
     <w:p>
       <w:pPr>
         <w:pStyle w:val="Jegyzetszveg"/>
@@ -16675,11 +16676,11 @@
         <w:annotationRef/>
       </w:r>
       <w:r>
-        <w:t>Kicsit átfogalmazni</w:t>
+        <w:t>Kicist átírni, esetleg kicsit több info?</w:t>
       </w:r>
     </w:p>
   </w:comment>
-  <w:comment w:id="38" w:author="Döme Vörös" w:date="2025-04-03T16:23:00Z" w:initials="DV">
+  <w:comment w:id="39" w:author="Döme Vörös" w:date="2025-04-03T16:21:00Z" w:initials="DV">
     <w:p>
       <w:pPr>
         <w:pStyle w:val="Jegyzetszveg"/>
@@ -16692,11 +16693,11 @@
         <w:annotationRef/>
       </w:r>
       <w:r>
-        <w:t>Kicist átírni, esetleg kicsit több info?</w:t>
+        <w:t>topográfia hiányzik</w:t>
       </w:r>
     </w:p>
   </w:comment>
-  <w:comment w:id="40" w:author="Döme Vörös" w:date="2025-04-03T16:21:00Z" w:initials="DV">
+  <w:comment w:id="42" w:author="Döme Vörös" w:date="2025-04-03T16:20:00Z" w:initials="DV">
     <w:p>
       <w:pPr>
         <w:pStyle w:val="Jegyzetszveg"/>
@@ -16709,11 +16710,11 @@
         <w:annotationRef/>
       </w:r>
       <w:r>
-        <w:t>topográfia hiányzik</w:t>
+        <w:t>Felületes</w:t>
       </w:r>
     </w:p>
   </w:comment>
-  <w:comment w:id="43" w:author="Döme Vörös" w:date="2025-04-03T16:20:00Z" w:initials="DV">
+  <w:comment w:id="51" w:author="Döme Vörös" w:date="2025-04-03T16:18:00Z" w:initials="DV">
     <w:p>
       <w:pPr>
         <w:pStyle w:val="Jegyzetszveg"/>
@@ -16726,11 +16727,11 @@
         <w:annotationRef/>
       </w:r>
       <w:r>
-        <w:t>Felületes</w:t>
+        <w:t>sok todo, azokat meg kell csinálni</w:t>
       </w:r>
     </w:p>
   </w:comment>
-  <w:comment w:id="52" w:author="Döme Vörös" w:date="2025-04-03T16:18:00Z" w:initials="DV">
+  <w:comment w:id="53" w:author="Döme Vörös" w:date="2025-04-03T12:32:00Z" w:initials="DV">
     <w:p>
       <w:pPr>
         <w:pStyle w:val="Jegyzetszveg"/>
@@ -16743,11 +16744,11 @@
         <w:annotationRef/>
       </w:r>
       <w:r>
-        <w:t>sok todo, azokat meg kell csinálni</w:t>
+        <w:t>Tesztelés kódok megírása utána csinálom meg a 3.9-3.10 fejezeteket</w:t>
       </w:r>
     </w:p>
   </w:comment>
-  <w:comment w:id="54" w:author="Döme Vörös" w:date="2025-04-03T12:32:00Z" w:initials="DV">
+  <w:comment w:id="61" w:author="Döme Vörös" w:date="2025-04-03T12:32:00Z" w:initials="DV">
     <w:p>
       <w:pPr>
         <w:pStyle w:val="Jegyzetszveg"/>
@@ -16760,11 +16761,11 @@
         <w:annotationRef/>
       </w:r>
       <w:r>
-        <w:t>Tesztelés kódok megírása utána csinálom meg a 3.9-3.10 fejezeteket</w:t>
+        <w:t>Túl egyben van a szöveg, fix pls</w:t>
       </w:r>
     </w:p>
   </w:comment>
-  <w:comment w:id="62" w:author="Döme Vörös" w:date="2025-04-03T12:32:00Z" w:initials="DV">
+  <w:comment w:id="66" w:author="Döme Vörös" w:date="2025-04-03T12:32:00Z" w:initials="DV">
     <w:p>
       <w:pPr>
         <w:pStyle w:val="Jegyzetszveg"/>
@@ -16777,28 +16778,11 @@
         <w:annotationRef/>
       </w:r>
       <w:r>
-        <w:t>Túl egyben van a szöveg, fix pls</w:t>
+        <w:t>Még extra szöveg? Lehet nem kell</w:t>
       </w:r>
     </w:p>
   </w:comment>
-  <w:comment w:id="67" w:author="Döme Vörös" w:date="2025-04-03T12:32:00Z" w:initials="DV">
-    <w:p>
-      <w:pPr>
-        <w:pStyle w:val="Jegyzetszveg"/>
-        <w:jc w:val="left"/>
-      </w:pPr>
-      <w:r>
-        <w:rPr>
-          <w:rStyle w:val="Jegyzethivatkozs"/>
-        </w:rPr>
-        <w:annotationRef/>
-      </w:r>
-      <w:r>
-        <w:t>Még extra szöveg? Lehet nem kell</w:t>
-      </w:r>
-    </w:p>
-  </w:comment>
-  <w:comment w:id="69" w:author="Döme Vörös" w:date="2025-04-03T12:31:00Z" w:initials="DV">
+  <w:comment w:id="68" w:author="Döme Vörös" w:date="2025-04-03T12:31:00Z" w:initials="DV">
     <w:p>
       <w:pPr>
         <w:pStyle w:val="Jegyzetszveg"/>
@@ -16823,7 +16807,6 @@
   <w15:commentEx w15:paraId="5B98A130" w15:done="0"/>
   <w15:commentEx w15:paraId="057B4F6B" w15:done="0"/>
   <w15:commentEx w15:paraId="6C786317" w15:done="0"/>
-  <w15:commentEx w15:paraId="6F41C708" w15:done="0"/>
   <w15:commentEx w15:paraId="52E419FC" w15:done="0"/>
   <w15:commentEx w15:paraId="2F89CD64" w15:done="0"/>
   <w15:commentEx w15:paraId="158F06E9" w15:done="0"/>
@@ -16844,7 +16827,6 @@
   <w16cex:commentExtensible w16cex:durableId="77A91855" w16cex:dateUtc="2025-04-09T16:09:00Z"/>
   <w16cex:commentExtensible w16cex:durableId="0971C270" w16cex:dateUtc="2025-04-03T14:31:00Z"/>
   <w16cex:commentExtensible w16cex:durableId="7F356BA6" w16cex:dateUtc="2025-04-03T14:32:00Z"/>
-  <w16cex:commentExtensible w16cex:durableId="6ACBE31C" w16cex:dateUtc="2025-04-03T14:31:00Z"/>
   <w16cex:commentExtensible w16cex:durableId="06388EBD" w16cex:dateUtc="2025-04-03T14:31:00Z"/>
   <w16cex:commentExtensible w16cex:durableId="4C07890A" w16cex:dateUtc="2025-04-03T14:27:00Z"/>
   <w16cex:commentExtensible w16cex:durableId="08A4A83E" w16cex:dateUtc="2025-04-03T14:25:00Z"/>
@@ -16865,7 +16847,6 @@
   <w16cid:commentId w16cid:paraId="5B98A130" w16cid:durableId="77A91855"/>
   <w16cid:commentId w16cid:paraId="057B4F6B" w16cid:durableId="0971C270"/>
   <w16cid:commentId w16cid:paraId="6C786317" w16cid:durableId="7F356BA6"/>
-  <w16cid:commentId w16cid:paraId="6F41C708" w16cid:durableId="6ACBE31C"/>
   <w16cid:commentId w16cid:paraId="52E419FC" w16cid:durableId="06388EBD"/>
   <w16cid:commentId w16cid:paraId="2F89CD64" w16cid:durableId="4C07890A"/>
   <w16cid:commentId w16cid:paraId="158F06E9" w16cid:durableId="08A4A83E"/>
@@ -21184,6 +21165,10 @@
 </file>
 
 <file path=customXml/item1.xml><?xml version="1.0" encoding="utf-8"?>
+<b:Sources xmlns:b="http://schemas.openxmlformats.org/officeDocument/2006/bibliography" xmlns="http://schemas.openxmlformats.org/officeDocument/2006/bibliography" SelectedStyle="\APASixthEditionOfficeOnline.xsl" StyleName="APA" Version="6"/>
+</file>
+
+<file path=customXml/item2.xml><?xml version="1.0" encoding="utf-8"?>
 <ct:contentTypeSchema xmlns:ct="http://schemas.microsoft.com/office/2006/metadata/contentType" xmlns:ma="http://schemas.microsoft.com/office/2006/metadata/properties/metaAttributes" ct:_="" ma:_="" ma:contentTypeName="Document" ma:contentTypeID="0x01010057D746A6CC7228419059D1F304ECB892" ma:contentTypeVersion="6" ma:contentTypeDescription="Create a new document." ma:contentTypeScope="" ma:versionID="230bd601e8ab138a3182c21189d57f93">
   <xsd:schema xmlns:xsd="http://www.w3.org/2001/XMLSchema" xmlns:xs="http://www.w3.org/2001/XMLSchema" xmlns:p="http://schemas.microsoft.com/office/2006/metadata/properties" xmlns:ns2="23369ae5-05ef-4c7c-a662-deac929baaef" targetNamespace="http://schemas.microsoft.com/office/2006/metadata/properties" ma:root="true" ma:fieldsID="ed8cacf55a6d923cbbf7f604d05b507d" ns2:_="">
     <xsd:import namespace="23369ae5-05ef-4c7c-a662-deac929baaef"/>
@@ -21341,7 +21326,7 @@
 </ct:contentTypeSchema>
 </file>
 
-<file path=customXml/item2.xml><?xml version="1.0" encoding="utf-8"?>
+<file path=customXml/item3.xml><?xml version="1.0" encoding="utf-8"?>
 <?mso-contentType ?>
 <FormTemplates xmlns="http://schemas.microsoft.com/sharepoint/v3/contenttype/forms">
   <Display>DocumentLibraryForm</Display>
@@ -21350,11 +21335,15 @@
 </FormTemplates>
 </file>
 
-<file path=customXml/item3.xml><?xml version="1.0" encoding="utf-8"?>
-<b:Sources xmlns:b="http://schemas.openxmlformats.org/officeDocument/2006/bibliography" xmlns="http://schemas.openxmlformats.org/officeDocument/2006/bibliography" SelectedStyle="\APASixthEditionOfficeOnline.xsl" StyleName="APA" Version="6"/>
+<file path=customXml/itemProps1.xml><?xml version="1.0" encoding="utf-8"?>
+<ds:datastoreItem xmlns:ds="http://schemas.openxmlformats.org/officeDocument/2006/customXml" ds:itemID="{E9F6CDE2-636C-4043-AFFC-7CB0CE5DF55A}">
+  <ds:schemaRefs>
+    <ds:schemaRef ds:uri="http://schemas.openxmlformats.org/officeDocument/2006/bibliography"/>
+  </ds:schemaRefs>
+</ds:datastoreItem>
 </file>
 
-<file path=customXml/itemProps1.xml><?xml version="1.0" encoding="utf-8"?>
+<file path=customXml/itemProps2.xml><?xml version="1.0" encoding="utf-8"?>
 <ds:datastoreItem xmlns:ds="http://schemas.openxmlformats.org/officeDocument/2006/customXml" ds:itemID="{E0E361D0-270A-43DD-B744-DC4991A38C53}">
   <ds:schemaRefs>
     <ds:schemaRef ds:uri="http://schemas.microsoft.com/office/2006/metadata/contentType"/>
@@ -21372,18 +21361,10 @@
 </ds:datastoreItem>
 </file>
 
-<file path=customXml/itemProps2.xml><?xml version="1.0" encoding="utf-8"?>
+<file path=customXml/itemProps3.xml><?xml version="1.0" encoding="utf-8"?>
 <ds:datastoreItem xmlns:ds="http://schemas.openxmlformats.org/officeDocument/2006/customXml" ds:itemID="{79D0F40F-646A-4DBF-9119-0FC598DFBBBB}">
   <ds:schemaRefs>
     <ds:schemaRef ds:uri="http://schemas.microsoft.com/sharepoint/v3/contenttype/forms"/>
   </ds:schemaRefs>
 </ds:datastoreItem>
-</file>
-
-<file path=customXml/itemProps3.xml><?xml version="1.0" encoding="utf-8"?>
-<ds:datastoreItem xmlns:ds="http://schemas.openxmlformats.org/officeDocument/2006/customXml" ds:itemID="{E9F6CDE2-636C-4043-AFFC-7CB0CE5DF55A}">
-  <ds:schemaRefs>
-    <ds:schemaRef ds:uri="http://schemas.openxmlformats.org/officeDocument/2006/bibliography"/>
-  </ds:schemaRefs>
-</ds:datastoreItem>
 </file>
</xml_diff>

<commit_message>
3.3 added new libraries
</commit_message>
<xml_diff>
--- a/thesis/QK8IUC_Thesis.docx
+++ b/thesis/QK8IUC_Thesis.docx
@@ -5406,7 +5406,7 @@
           <w:noProof/>
         </w:rPr>
         <w:drawing>
-          <wp:inline distT="0" distB="0" distL="0" distR="0" wp14:anchorId="11A30B87" wp14:editId="2E9D297F">
+          <wp:inline distT="0" distB="0" distL="0" distR="0" wp14:anchorId="11A30B87" wp14:editId="0B562769">
             <wp:extent cx="4738989" cy="3574472"/>
             <wp:effectExtent l="0" t="0" r="5080" b="6985"/>
             <wp:docPr id="264633551" name="Kép 1"/>
@@ -11332,31 +11332,12 @@
           <w:rFonts w:asciiTheme="minorHAnsi" w:hAnsiTheme="minorHAnsi" w:cstheme="minorHAnsi"/>
           <w:b/>
           <w:bCs/>
-          <w:highlight w:val="yellow"/>
-          <w:u w:val="single"/>
-        </w:rPr>
-        <w:t>3.3. Függősége</w:t>
-      </w:r>
-      <w:commentRangeStart w:id="27"/>
-      <w:r>
-        <w:rPr>
-          <w:rFonts w:asciiTheme="minorHAnsi" w:hAnsiTheme="minorHAnsi" w:cstheme="minorHAnsi"/>
-          <w:b/>
-          <w:bCs/>
-          <w:highlight w:val="yellow"/>
-          <w:u w:val="single"/>
-        </w:rPr>
-        <w:t>k</w:t>
+          <w:highlight w:val="green"/>
+          <w:u w:val="single"/>
+        </w:rPr>
+        <w:t>3.3. Függőségek</w:t>
       </w:r>
       <w:bookmarkEnd w:id="26"/>
-      <w:commentRangeEnd w:id="27"/>
-      <w:r>
-        <w:rPr>
-          <w:rStyle w:val="Jegyzethivatkozs"/>
-          <w:rFonts w:asciiTheme="minorHAnsi" w:eastAsiaTheme="minorHAnsi" w:hAnsiTheme="minorHAnsi" w:cstheme="minorBidi"/>
-        </w:rPr>
-        <w:commentReference w:id="27"/>
-      </w:r>
     </w:p>
     <w:p>
       <w:r>
@@ -11556,7 +11537,128 @@
       </w:r>
       <w:proofErr w:type="spellEnd"/>
       <w:r>
-        <w:t>, együtt gyakran használják a robotika világában.</w:t>
+        <w:t xml:space="preserve">, </w:t>
+      </w:r>
+      <w:r>
+        <w:t>gyakran</w:t>
+      </w:r>
+      <w:r>
+        <w:t xml:space="preserve"> használják</w:t>
+      </w:r>
+      <w:r>
+        <w:t xml:space="preserve"> </w:t>
+      </w:r>
+      <w:r>
+        <w:t>együtt</w:t>
+      </w:r>
+      <w:r>
+        <w:t xml:space="preserve"> </w:t>
+      </w:r>
+      <w:r>
+        <w:t>őket</w:t>
+      </w:r>
+      <w:r>
+        <w:t xml:space="preserve"> a robotika világában.</w:t>
+      </w:r>
+    </w:p>
+    <w:p>
+      <w:pPr>
+        <w:pStyle w:val="Listaszerbekezds"/>
+        <w:numPr>
+          <w:ilvl w:val="0"/>
+          <w:numId w:val="22"/>
+        </w:numPr>
+      </w:pPr>
+      <w:proofErr w:type="spellStart"/>
+      <w:r>
+        <w:rPr>
+          <w:b/>
+          <w:bCs/>
+          <w:u w:val="single"/>
+        </w:rPr>
+        <w:t>Tensorflow</w:t>
+      </w:r>
+      <w:proofErr w:type="spellEnd"/>
+      <w:r>
+        <w:t>:</w:t>
+      </w:r>
+      <w:r>
+        <w:t xml:space="preserve"> </w:t>
+      </w:r>
+      <w:r>
+        <w:t xml:space="preserve">A Google </w:t>
+      </w:r>
+      <w:proofErr w:type="spellStart"/>
+      <w:r>
+        <w:t>Brain</w:t>
+      </w:r>
+      <w:proofErr w:type="spellEnd"/>
+      <w:r>
+        <w:t xml:space="preserve"> Team által fejlesztett könyvtár, amely számos gépi tanulás és mesterséges intelligenciával kapcsolatos feladathoz használható. </w:t>
+      </w:r>
+      <w:r>
+        <w:t xml:space="preserve">Az egyik legnépszerűbb mélytanulási </w:t>
+      </w:r>
+      <w:r>
+        <w:t>keretrendszer,</w:t>
+      </w:r>
+      <w:r>
+        <w:t xml:space="preserve"> amely elérhető manapság.</w:t>
+      </w:r>
+    </w:p>
+    <w:p>
+      <w:pPr>
+        <w:pStyle w:val="Listaszerbekezds"/>
+        <w:numPr>
+          <w:ilvl w:val="0"/>
+          <w:numId w:val="22"/>
+        </w:numPr>
+      </w:pPr>
+      <w:proofErr w:type="spellStart"/>
+      <w:r>
+        <w:rPr>
+          <w:b/>
+          <w:bCs/>
+          <w:u w:val="single"/>
+        </w:rPr>
+        <w:t>Loguru</w:t>
+      </w:r>
+      <w:proofErr w:type="spellEnd"/>
+      <w:r>
+        <w:t>:</w:t>
+      </w:r>
+      <w:r>
+        <w:t xml:space="preserve"> </w:t>
+      </w:r>
+      <w:r>
+        <w:t xml:space="preserve">A </w:t>
+      </w:r>
+      <w:proofErr w:type="spellStart"/>
+      <w:r>
+        <w:t>python</w:t>
+      </w:r>
+      <w:proofErr w:type="spellEnd"/>
+      <w:r>
+        <w:t xml:space="preserve"> alap</w:t>
+      </w:r>
+      <w:r>
+        <w:t xml:space="preserve">vető </w:t>
+      </w:r>
+      <w:proofErr w:type="spellStart"/>
+      <w:r>
+        <w:t>logolásának</w:t>
+      </w:r>
+      <w:proofErr w:type="spellEnd"/>
+      <w:r>
+        <w:t xml:space="preserve"> újragondolása, a meglévő funkciók mellett még többet tesz bele a készítő és egyszerűbb használatával a projektben könnyebben lehet konzisztens </w:t>
+      </w:r>
+      <w:proofErr w:type="spellStart"/>
+      <w:r>
+        <w:t>logolást</w:t>
+      </w:r>
+      <w:proofErr w:type="spellEnd"/>
+      <w:r>
+        <w:t xml:space="preserve"> biztosítani.</w:t>
       </w:r>
     </w:p>
     <w:p>
@@ -11576,8 +11678,8 @@
           <w:u w:val="single"/>
         </w:rPr>
       </w:pPr>
-      <w:bookmarkStart w:id="28" w:name="_Toc91692779"/>
-      <w:bookmarkStart w:id="29" w:name="_Toc194436009"/>
+      <w:bookmarkStart w:id="27" w:name="_Toc91692779"/>
+      <w:bookmarkStart w:id="28" w:name="_Toc194436009"/>
       <w:r>
         <w:rPr>
           <w:b/>
@@ -11589,7 +11691,7 @@
         </w:rPr>
         <w:t>3.3.1. A</w:t>
       </w:r>
-      <w:bookmarkEnd w:id="28"/>
+      <w:bookmarkEnd w:id="27"/>
       <w:r>
         <w:rPr>
           <w:b/>
@@ -11601,7 +11703,7 @@
         </w:rPr>
         <w:t xml:space="preserve"> függőségek beszerzése</w:t>
       </w:r>
-      <w:bookmarkEnd w:id="29"/>
+      <w:bookmarkEnd w:id="28"/>
     </w:p>
     <w:p>
       <w:r>
@@ -11634,7 +11736,7 @@
           <w:u w:val="single"/>
         </w:rPr>
       </w:pPr>
-      <w:bookmarkStart w:id="30" w:name="_Toc194436010"/>
+      <w:bookmarkStart w:id="29" w:name="_Toc194436010"/>
       <w:r>
         <w:rPr>
           <w:b/>
@@ -11646,7 +11748,7 @@
         </w:rPr>
         <w:t>3.3.2. A függőségek frissítése</w:t>
       </w:r>
-      <w:bookmarkEnd w:id="30"/>
+      <w:bookmarkEnd w:id="29"/>
     </w:p>
     <w:p>
       <w:r>
@@ -11676,7 +11778,7 @@
           <w:u w:val="single"/>
         </w:rPr>
       </w:pPr>
-      <w:bookmarkStart w:id="31" w:name="_Toc194436011"/>
+      <w:bookmarkStart w:id="30" w:name="_Toc194436011"/>
       <w:r>
         <w:rPr>
           <w:rFonts w:asciiTheme="minorHAnsi" w:hAnsiTheme="minorHAnsi" w:cstheme="minorHAnsi"/>
@@ -11717,7 +11819,7 @@
         </w:rPr>
         <w:t>A forrásmappa felépítés</w:t>
       </w:r>
-      <w:commentRangeStart w:id="32"/>
+      <w:commentRangeStart w:id="31"/>
       <w:r>
         <w:rPr>
           <w:rFonts w:asciiTheme="minorHAnsi" w:hAnsiTheme="minorHAnsi" w:cstheme="minorHAnsi"/>
@@ -11728,14 +11830,14 @@
         </w:rPr>
         <w:t>e</w:t>
       </w:r>
-      <w:bookmarkEnd w:id="31"/>
-      <w:commentRangeEnd w:id="32"/>
+      <w:bookmarkEnd w:id="30"/>
+      <w:commentRangeEnd w:id="31"/>
       <w:r>
         <w:rPr>
           <w:rStyle w:val="Jegyzethivatkozs"/>
           <w:rFonts w:asciiTheme="minorHAnsi" w:eastAsiaTheme="minorHAnsi" w:hAnsiTheme="minorHAnsi" w:cstheme="minorBidi"/>
         </w:rPr>
-        <w:commentReference w:id="32"/>
+        <w:commentReference w:id="31"/>
       </w:r>
     </w:p>
     <w:p>
@@ -11755,7 +11857,7 @@
           <w:u w:val="single"/>
         </w:rPr>
       </w:pPr>
-      <w:bookmarkStart w:id="33" w:name="_Toc194436012"/>
+      <w:bookmarkStart w:id="32" w:name="_Toc194436012"/>
       <w:r>
         <w:rPr>
           <w:b/>
@@ -11767,7 +11869,7 @@
         </w:rPr>
         <w:t>3.4.1. Fejlesztői konténer felépítés</w:t>
       </w:r>
-      <w:commentRangeStart w:id="34"/>
+      <w:commentRangeStart w:id="33"/>
       <w:r>
         <w:rPr>
           <w:b/>
@@ -11779,14 +11881,14 @@
         </w:rPr>
         <w:t>e</w:t>
       </w:r>
-      <w:bookmarkEnd w:id="33"/>
-      <w:commentRangeEnd w:id="34"/>
+      <w:bookmarkEnd w:id="32"/>
+      <w:commentRangeEnd w:id="33"/>
       <w:r>
         <w:rPr>
           <w:rStyle w:val="Jegyzethivatkozs"/>
           <w:rFonts w:asciiTheme="minorHAnsi" w:eastAsiaTheme="minorHAnsi" w:hAnsiTheme="minorHAnsi" w:cstheme="minorBidi"/>
         </w:rPr>
-        <w:commentReference w:id="34"/>
+        <w:commentReference w:id="33"/>
       </w:r>
     </w:p>
     <w:p/>
@@ -12000,7 +12102,7 @@
           <w:u w:val="single"/>
         </w:rPr>
       </w:pPr>
-      <w:bookmarkStart w:id="35" w:name="_Toc194436013"/>
+      <w:bookmarkStart w:id="34" w:name="_Toc194436013"/>
       <w:r>
         <w:rPr>
           <w:b/>
@@ -12036,7 +12138,7 @@
         </w:rPr>
         <w:t xml:space="preserve"> konténer felépítés</w:t>
       </w:r>
-      <w:commentRangeStart w:id="36"/>
+      <w:commentRangeStart w:id="35"/>
       <w:r>
         <w:rPr>
           <w:b/>
@@ -12048,14 +12150,14 @@
         </w:rPr>
         <w:t>e</w:t>
       </w:r>
-      <w:bookmarkEnd w:id="35"/>
-      <w:commentRangeEnd w:id="36"/>
+      <w:bookmarkEnd w:id="34"/>
+      <w:commentRangeEnd w:id="35"/>
       <w:r>
         <w:rPr>
           <w:rStyle w:val="Jegyzethivatkozs"/>
           <w:rFonts w:asciiTheme="minorHAnsi" w:eastAsiaTheme="minorHAnsi" w:hAnsiTheme="minorHAnsi" w:cstheme="minorBidi"/>
         </w:rPr>
-        <w:commentReference w:id="36"/>
+        <w:commentReference w:id="35"/>
       </w:r>
     </w:p>
     <w:p>
@@ -12252,7 +12354,7 @@
           <w:u w:val="single"/>
         </w:rPr>
       </w:pPr>
-      <w:bookmarkStart w:id="37" w:name="_Toc194436014"/>
+      <w:bookmarkStart w:id="36" w:name="_Toc194436014"/>
       <w:r>
         <w:rPr>
           <w:b/>
@@ -12264,7 +12366,7 @@
         </w:rPr>
         <w:t>3.4.3. Környezet felépítés</w:t>
       </w:r>
-      <w:commentRangeStart w:id="38"/>
+      <w:commentRangeStart w:id="37"/>
       <w:r>
         <w:rPr>
           <w:b/>
@@ -12276,14 +12378,14 @@
         </w:rPr>
         <w:t>e</w:t>
       </w:r>
-      <w:bookmarkEnd w:id="37"/>
-      <w:commentRangeEnd w:id="38"/>
+      <w:bookmarkEnd w:id="36"/>
+      <w:commentRangeEnd w:id="37"/>
       <w:r>
         <w:rPr>
           <w:rStyle w:val="Jegyzethivatkozs"/>
           <w:rFonts w:asciiTheme="minorHAnsi" w:eastAsiaTheme="minorHAnsi" w:hAnsiTheme="minorHAnsi" w:cstheme="minorBidi"/>
         </w:rPr>
-        <w:commentReference w:id="38"/>
+        <w:commentReference w:id="37"/>
       </w:r>
     </w:p>
     <w:p/>
@@ -12723,7 +12825,7 @@
           <w:u w:val="single"/>
         </w:rPr>
       </w:pPr>
-      <w:bookmarkStart w:id="39" w:name="_Toc194436015"/>
+      <w:bookmarkStart w:id="38" w:name="_Toc194436015"/>
       <w:r>
         <w:rPr>
           <w:b/>
@@ -12758,7 +12860,7 @@
         </w:rPr>
         <w:t>. Robot és a környezet kapcsolata, kommunikációja</w:t>
       </w:r>
-      <w:bookmarkEnd w:id="39"/>
+      <w:bookmarkEnd w:id="38"/>
     </w:p>
     <w:p>
       <w:r>
@@ -12860,7 +12962,7 @@
           <w:u w:val="single"/>
         </w:rPr>
       </w:pPr>
-      <w:bookmarkStart w:id="40" w:name="_Toc194436016"/>
+      <w:bookmarkStart w:id="39" w:name="_Toc194436016"/>
       <w:r>
         <w:rPr>
           <w:b/>
@@ -12918,7 +13020,7 @@
         </w:rPr>
         <w:t xml:space="preserve"> felépítés</w:t>
       </w:r>
-      <w:commentRangeStart w:id="41"/>
+      <w:commentRangeStart w:id="40"/>
       <w:r>
         <w:rPr>
           <w:b/>
@@ -12930,14 +13032,14 @@
         </w:rPr>
         <w:t>e</w:t>
       </w:r>
-      <w:bookmarkEnd w:id="40"/>
-      <w:commentRangeEnd w:id="41"/>
+      <w:bookmarkEnd w:id="39"/>
+      <w:commentRangeEnd w:id="40"/>
       <w:r>
         <w:rPr>
           <w:rStyle w:val="Jegyzethivatkozs"/>
           <w:rFonts w:asciiTheme="minorHAnsi" w:eastAsiaTheme="minorHAnsi" w:hAnsiTheme="minorHAnsi" w:cstheme="minorBidi"/>
         </w:rPr>
-        <w:commentReference w:id="41"/>
+        <w:commentReference w:id="40"/>
       </w:r>
     </w:p>
     <w:p>
@@ -12998,7 +13100,7 @@
           <w:u w:val="single"/>
         </w:rPr>
       </w:pPr>
-      <w:bookmarkStart w:id="42" w:name="_Toc194436017"/>
+      <w:bookmarkStart w:id="41" w:name="_Toc194436017"/>
       <w:r>
         <w:rPr>
           <w:rFonts w:asciiTheme="minorHAnsi" w:hAnsiTheme="minorHAnsi" w:cstheme="minorHAnsi"/>
@@ -13029,7 +13131,7 @@
         </w:rPr>
         <w:t>. Követelmény-specifikáció</w:t>
       </w:r>
-      <w:bookmarkEnd w:id="42"/>
+      <w:bookmarkEnd w:id="41"/>
     </w:p>
     <w:p>
       <w:pPr>
@@ -13048,7 +13150,7 @@
           <w:u w:val="single"/>
         </w:rPr>
       </w:pPr>
-      <w:bookmarkStart w:id="43" w:name="_Toc194436018"/>
+      <w:bookmarkStart w:id="42" w:name="_Toc194436018"/>
       <w:r>
         <w:rPr>
           <w:b/>
@@ -13104,7 +13206,7 @@
         </w:rPr>
         <w:t>. Követelményelemzés</w:t>
       </w:r>
-      <w:bookmarkEnd w:id="43"/>
+      <w:bookmarkEnd w:id="42"/>
     </w:p>
     <w:p>
       <w:r>
@@ -13293,7 +13395,7 @@
           <w:u w:val="single"/>
         </w:rPr>
       </w:pPr>
-      <w:bookmarkStart w:id="44" w:name="_Toc194436019"/>
+      <w:bookmarkStart w:id="43" w:name="_Toc194436019"/>
       <w:r>
         <w:rPr>
           <w:b/>
@@ -13305,7 +13407,7 @@
         </w:rPr>
         <w:t>3.5.2. Megvalósíthatósági terv</w:t>
       </w:r>
-      <w:bookmarkEnd w:id="44"/>
+      <w:bookmarkEnd w:id="43"/>
     </w:p>
     <w:p>
       <w:pPr>
@@ -13411,7 +13513,7 @@
           <w:u w:val="single"/>
         </w:rPr>
       </w:pPr>
-      <w:bookmarkStart w:id="45" w:name="_Toc194436020"/>
+      <w:bookmarkStart w:id="44" w:name="_Toc194436020"/>
       <w:r>
         <w:rPr>
           <w:b/>
@@ -13467,7 +13569,7 @@
         </w:rPr>
         <w:t>övetelmények</w:t>
       </w:r>
-      <w:bookmarkEnd w:id="45"/>
+      <w:bookmarkEnd w:id="44"/>
     </w:p>
     <w:p>
       <w:pPr>
@@ -13552,7 +13654,7 @@
           <w:u w:val="single"/>
         </w:rPr>
       </w:pPr>
-      <w:bookmarkStart w:id="46" w:name="_Toc194436021"/>
+      <w:bookmarkStart w:id="45" w:name="_Toc194436021"/>
       <w:r>
         <w:rPr>
           <w:b/>
@@ -13586,7 +13688,7 @@
         </w:rPr>
         <w:t>övetelmények</w:t>
       </w:r>
-      <w:bookmarkEnd w:id="46"/>
+      <w:bookmarkEnd w:id="45"/>
     </w:p>
     <w:p>
       <w:r>
@@ -13711,7 +13813,7 @@
           <w:u w:val="single"/>
         </w:rPr>
       </w:pPr>
-      <w:bookmarkStart w:id="47" w:name="_Toc194436022"/>
+      <w:bookmarkStart w:id="46" w:name="_Toc194436022"/>
       <w:r>
         <w:rPr>
           <w:rFonts w:asciiTheme="minorHAnsi" w:hAnsiTheme="minorHAnsi" w:cstheme="minorHAnsi"/>
@@ -13786,7 +13888,7 @@
         </w:rPr>
         <w:t>-k</w:t>
       </w:r>
-      <w:bookmarkEnd w:id="47"/>
+      <w:bookmarkEnd w:id="46"/>
     </w:p>
     <w:p>
       <w:r>
@@ -13845,7 +13947,7 @@
           <w:u w:val="single"/>
         </w:rPr>
       </w:pPr>
-      <w:bookmarkStart w:id="48" w:name="_Toc194436023"/>
+      <w:bookmarkStart w:id="47" w:name="_Toc194436023"/>
       <w:r>
         <w:rPr>
           <w:rFonts w:asciiTheme="minorHAnsi" w:hAnsiTheme="minorHAnsi" w:cstheme="minorHAnsi"/>
@@ -13876,7 +13978,7 @@
         </w:rPr>
         <w:t>. Rendszerterv</w:t>
       </w:r>
-      <w:bookmarkEnd w:id="48"/>
+      <w:bookmarkEnd w:id="47"/>
     </w:p>
     <w:p>
       <w:pPr>
@@ -13893,7 +13995,7 @@
           <w:u w:val="single"/>
         </w:rPr>
       </w:pPr>
-      <w:bookmarkStart w:id="49" w:name="_Toc194436024"/>
+      <w:bookmarkStart w:id="48" w:name="_Toc194436024"/>
       <w:r>
         <w:rPr>
           <w:rFonts w:asciiTheme="minorHAnsi" w:hAnsiTheme="minorHAnsi" w:cstheme="minorHAnsi"/>
@@ -13924,7 +14026,7 @@
         </w:rPr>
         <w:t>. A fejlesztői környeze</w:t>
       </w:r>
-      <w:commentRangeStart w:id="50"/>
+      <w:commentRangeStart w:id="49"/>
       <w:r>
         <w:rPr>
           <w:rFonts w:asciiTheme="minorHAnsi" w:hAnsiTheme="minorHAnsi" w:cstheme="minorHAnsi"/>
@@ -13935,14 +14037,14 @@
         </w:rPr>
         <w:t>t</w:t>
       </w:r>
-      <w:bookmarkEnd w:id="49"/>
-      <w:commentRangeEnd w:id="50"/>
+      <w:bookmarkEnd w:id="48"/>
+      <w:commentRangeEnd w:id="49"/>
       <w:r>
         <w:rPr>
           <w:rStyle w:val="Jegyzethivatkozs"/>
           <w:rFonts w:asciiTheme="minorHAnsi" w:eastAsiaTheme="minorHAnsi" w:hAnsiTheme="minorHAnsi" w:cstheme="minorBidi"/>
         </w:rPr>
-        <w:commentReference w:id="50"/>
+        <w:commentReference w:id="49"/>
       </w:r>
     </w:p>
     <w:p>
@@ -14138,7 +14240,7 @@
           <w:u w:val="single"/>
         </w:rPr>
       </w:pPr>
-      <w:bookmarkStart w:id="51" w:name="_Toc194436025"/>
+      <w:bookmarkStart w:id="50" w:name="_Toc194436025"/>
       <w:r>
         <w:rPr>
           <w:rFonts w:asciiTheme="minorHAnsi" w:hAnsiTheme="minorHAnsi" w:cstheme="minorHAnsi"/>
@@ -14169,7 +14271,7 @@
         </w:rPr>
         <w:t>. Tesztkörnyeze</w:t>
       </w:r>
-      <w:commentRangeStart w:id="52"/>
+      <w:commentRangeStart w:id="51"/>
       <w:r>
         <w:rPr>
           <w:rFonts w:asciiTheme="minorHAnsi" w:hAnsiTheme="minorHAnsi" w:cstheme="minorHAnsi"/>
@@ -14180,14 +14282,14 @@
         </w:rPr>
         <w:t>t</w:t>
       </w:r>
-      <w:bookmarkEnd w:id="51"/>
-      <w:commentRangeEnd w:id="52"/>
+      <w:bookmarkEnd w:id="50"/>
+      <w:commentRangeEnd w:id="51"/>
       <w:r>
         <w:rPr>
           <w:rStyle w:val="Jegyzethivatkozs"/>
           <w:rFonts w:asciiTheme="minorHAnsi" w:eastAsiaTheme="minorHAnsi" w:hAnsiTheme="minorHAnsi" w:cstheme="minorBidi"/>
         </w:rPr>
-        <w:commentReference w:id="52"/>
+        <w:commentReference w:id="51"/>
       </w:r>
     </w:p>
     <w:p>
@@ -14232,7 +14334,7 @@
           <w:u w:val="single"/>
         </w:rPr>
       </w:pPr>
-      <w:bookmarkStart w:id="53" w:name="_Toc194436026"/>
+      <w:bookmarkStart w:id="52" w:name="_Toc194436026"/>
       <w:r>
         <w:rPr>
           <w:rFonts w:asciiTheme="minorHAnsi" w:hAnsiTheme="minorHAnsi" w:cstheme="minorHAnsi"/>
@@ -14263,7 +14365,7 @@
         </w:rPr>
         <w:t>. A tesztelési terv</w:t>
       </w:r>
-      <w:bookmarkEnd w:id="53"/>
+      <w:bookmarkEnd w:id="52"/>
     </w:p>
     <w:p>
       <w:r>
@@ -14286,7 +14388,7 @@
           <w:u w:val="single"/>
         </w:rPr>
       </w:pPr>
-      <w:bookmarkStart w:id="54" w:name="_Toc194436027"/>
+      <w:bookmarkStart w:id="53" w:name="_Toc194436027"/>
       <w:r>
         <w:rPr>
           <w:b/>
@@ -14298,7 +14400,7 @@
         </w:rPr>
         <w:t>3.10.1. Manuális tesztelés</w:t>
       </w:r>
-      <w:bookmarkEnd w:id="54"/>
+      <w:bookmarkEnd w:id="53"/>
     </w:p>
     <w:p>
       <w:r>
@@ -14389,7 +14491,7 @@
           <w:u w:val="single"/>
         </w:rPr>
       </w:pPr>
-      <w:bookmarkStart w:id="55" w:name="_Toc194436028"/>
+      <w:bookmarkStart w:id="54" w:name="_Toc194436028"/>
       <w:r>
         <w:rPr>
           <w:b/>
@@ -14401,7 +14503,7 @@
         </w:rPr>
         <w:t>3.10.2. Automatikus tesztelés</w:t>
       </w:r>
-      <w:bookmarkEnd w:id="55"/>
+      <w:bookmarkEnd w:id="54"/>
     </w:p>
     <w:p>
       <w:r>
@@ -14769,7 +14871,7 @@
           <w:u w:val="single"/>
         </w:rPr>
       </w:pPr>
-      <w:bookmarkStart w:id="56" w:name="_Toc194436029"/>
+      <w:bookmarkStart w:id="55" w:name="_Toc194436029"/>
       <w:r>
         <w:rPr>
           <w:b/>
@@ -14781,7 +14883,7 @@
         </w:rPr>
         <w:t>3.10.3. Tesztelési eredmények</w:t>
       </w:r>
-      <w:bookmarkEnd w:id="56"/>
+      <w:bookmarkEnd w:id="55"/>
     </w:p>
     <w:p>
       <w:r>
@@ -14880,7 +14982,7 @@
           <w:u w:val="single"/>
         </w:rPr>
       </w:pPr>
-      <w:bookmarkStart w:id="57" w:name="_Toc194436030"/>
+      <w:bookmarkStart w:id="56" w:name="_Toc194436030"/>
       <w:r>
         <w:rPr>
           <w:b/>
@@ -14903,7 +15005,7 @@
         </w:rPr>
         <w:t>Tesztek részletes leírása</w:t>
       </w:r>
-      <w:bookmarkEnd w:id="57"/>
+      <w:bookmarkEnd w:id="56"/>
     </w:p>
     <w:p>
       <w:r>
@@ -14926,7 +15028,7 @@
           <w:u w:val="single"/>
         </w:rPr>
       </w:pPr>
-      <w:bookmarkStart w:id="58" w:name="_Toc194436031"/>
+      <w:bookmarkStart w:id="57" w:name="_Toc194436031"/>
       <w:r>
         <w:rPr>
           <w:rFonts w:asciiTheme="minorHAnsi" w:hAnsiTheme="minorHAnsi" w:cstheme="minorHAnsi"/>
@@ -14957,7 +15059,7 @@
         </w:rPr>
         <w:t>. Verziókezelés</w:t>
       </w:r>
-      <w:bookmarkEnd w:id="58"/>
+      <w:bookmarkEnd w:id="57"/>
     </w:p>
     <w:p>
       <w:r>
@@ -15204,7 +15306,7 @@
           <w:u w:val="single"/>
         </w:rPr>
       </w:pPr>
-      <w:bookmarkStart w:id="59" w:name="_Toc194436032"/>
+      <w:bookmarkStart w:id="58" w:name="_Toc194436032"/>
       <w:r>
         <w:rPr>
           <w:rFonts w:asciiTheme="minorHAnsi" w:hAnsiTheme="minorHAnsi" w:cstheme="minorHAnsi"/>
@@ -15226,7 +15328,7 @@
         </w:rPr>
         <w:t>logolás</w:t>
       </w:r>
-      <w:commentRangeStart w:id="60"/>
+      <w:commentRangeStart w:id="59"/>
       <w:r>
         <w:rPr>
           <w:rFonts w:asciiTheme="minorHAnsi" w:hAnsiTheme="minorHAnsi" w:cstheme="minorHAnsi"/>
@@ -15237,15 +15339,15 @@
         </w:rPr>
         <w:t>a</w:t>
       </w:r>
-      <w:bookmarkEnd w:id="59"/>
-      <w:commentRangeEnd w:id="60"/>
+      <w:bookmarkEnd w:id="58"/>
+      <w:commentRangeEnd w:id="59"/>
       <w:proofErr w:type="spellEnd"/>
       <w:r>
         <w:rPr>
           <w:rStyle w:val="Jegyzethivatkozs"/>
           <w:rFonts w:asciiTheme="minorHAnsi" w:eastAsiaTheme="minorHAnsi" w:hAnsiTheme="minorHAnsi" w:cstheme="minorBidi"/>
         </w:rPr>
-        <w:commentReference w:id="60"/>
+        <w:commentReference w:id="59"/>
       </w:r>
     </w:p>
     <w:p>
@@ -15445,7 +15547,7 @@
           <w:u w:val="single"/>
         </w:rPr>
       </w:pPr>
-      <w:bookmarkStart w:id="61" w:name="_Toc194436033"/>
+      <w:bookmarkStart w:id="60" w:name="_Toc194436033"/>
       <w:r>
         <w:rPr>
           <w:rFonts w:asciiTheme="minorHAnsi" w:hAnsiTheme="minorHAnsi" w:cstheme="minorHAnsi"/>
@@ -15467,7 +15569,7 @@
         </w:rPr>
         <w:t>konfigolása</w:t>
       </w:r>
-      <w:bookmarkEnd w:id="61"/>
+      <w:bookmarkEnd w:id="60"/>
       <w:proofErr w:type="spellEnd"/>
     </w:p>
     <w:p>
@@ -15500,7 +15602,7 @@
           <w:u w:val="single"/>
         </w:rPr>
       </w:pPr>
-      <w:bookmarkStart w:id="62" w:name="_Toc194436034"/>
+      <w:bookmarkStart w:id="61" w:name="_Toc194436034"/>
       <w:r>
         <w:rPr>
           <w:rFonts w:asciiTheme="minorHAnsi" w:hAnsiTheme="minorHAnsi" w:cstheme="minorHAnsi"/>
@@ -15511,7 +15613,7 @@
         </w:rPr>
         <w:t>3.14. Tanítási módszerek és annak különbségei</w:t>
       </w:r>
-      <w:bookmarkEnd w:id="62"/>
+      <w:bookmarkEnd w:id="61"/>
     </w:p>
     <w:p>
       <w:pPr>
@@ -15537,7 +15639,7 @@
           <w:u w:val="single"/>
         </w:rPr>
       </w:pPr>
-      <w:bookmarkStart w:id="63" w:name="_Toc194436035"/>
+      <w:bookmarkStart w:id="62" w:name="_Toc194436035"/>
       <w:r>
         <w:rPr>
           <w:rFonts w:asciiTheme="minorHAnsi" w:hAnsiTheme="minorHAnsi" w:cstheme="minorHAnsi"/>
@@ -15600,7 +15702,7 @@
         </w:rPr>
         <w:t xml:space="preserve"> mappában létrejött adatok részletes leírása</w:t>
       </w:r>
-      <w:bookmarkEnd w:id="63"/>
+      <w:bookmarkEnd w:id="62"/>
     </w:p>
     <w:p>
       <w:pPr>
@@ -15648,7 +15750,7 @@
           <w:u w:val="single"/>
         </w:rPr>
       </w:pPr>
-      <w:bookmarkStart w:id="64" w:name="_Toc194436036"/>
+      <w:bookmarkStart w:id="63" w:name="_Toc194436036"/>
       <w:r>
         <w:rPr>
           <w:rFonts w:asciiTheme="minorHAnsi" w:hAnsiTheme="minorHAnsi" w:cstheme="minorHAnsi"/>
@@ -15662,7 +15764,7 @@
         <w:lastRenderedPageBreak/>
         <w:t>Összefoglalá</w:t>
       </w:r>
-      <w:commentRangeStart w:id="65"/>
+      <w:commentRangeStart w:id="64"/>
       <w:r>
         <w:rPr>
           <w:rFonts w:asciiTheme="minorHAnsi" w:hAnsiTheme="minorHAnsi" w:cstheme="minorHAnsi"/>
@@ -15675,14 +15777,14 @@
         </w:rPr>
         <w:t>s</w:t>
       </w:r>
-      <w:bookmarkEnd w:id="64"/>
-      <w:commentRangeEnd w:id="65"/>
+      <w:bookmarkEnd w:id="63"/>
+      <w:commentRangeEnd w:id="64"/>
       <w:r>
         <w:rPr>
           <w:rStyle w:val="Jegyzethivatkozs"/>
           <w:rFonts w:asciiTheme="minorHAnsi" w:eastAsiaTheme="minorHAnsi" w:hAnsiTheme="minorHAnsi" w:cstheme="minorBidi"/>
         </w:rPr>
-        <w:commentReference w:id="65"/>
+        <w:commentReference w:id="64"/>
       </w:r>
     </w:p>
     <w:p>
@@ -15728,7 +15830,7 @@
           <w:u w:val="single"/>
         </w:rPr>
       </w:pPr>
-      <w:bookmarkStart w:id="66" w:name="_Toc194436037"/>
+      <w:bookmarkStart w:id="65" w:name="_Toc194436037"/>
       <w:r>
         <w:rPr>
           <w:rFonts w:asciiTheme="minorHAnsi" w:hAnsiTheme="minorHAnsi" w:cstheme="minorHAnsi"/>
@@ -15739,7 +15841,7 @@
         </w:rPr>
         <w:t>4.1. További fejlesztési lehetősége</w:t>
       </w:r>
-      <w:commentRangeStart w:id="67"/>
+      <w:commentRangeStart w:id="66"/>
       <w:r>
         <w:rPr>
           <w:rFonts w:asciiTheme="minorHAnsi" w:hAnsiTheme="minorHAnsi" w:cstheme="minorHAnsi"/>
@@ -15750,14 +15852,14 @@
         </w:rPr>
         <w:t>k</w:t>
       </w:r>
-      <w:bookmarkEnd w:id="66"/>
-      <w:commentRangeEnd w:id="67"/>
+      <w:bookmarkEnd w:id="65"/>
+      <w:commentRangeEnd w:id="66"/>
       <w:r>
         <w:rPr>
           <w:rStyle w:val="Jegyzethivatkozs"/>
           <w:rFonts w:asciiTheme="minorHAnsi" w:eastAsiaTheme="minorHAnsi" w:hAnsiTheme="minorHAnsi" w:cstheme="minorBidi"/>
         </w:rPr>
-        <w:commentReference w:id="67"/>
+        <w:commentReference w:id="66"/>
       </w:r>
     </w:p>
     <w:p>
@@ -15814,7 +15916,7 @@
           <w:u w:val="single"/>
         </w:rPr>
       </w:pPr>
-      <w:bookmarkStart w:id="68" w:name="_Toc194436038"/>
+      <w:bookmarkStart w:id="67" w:name="_Toc194436038"/>
       <w:r>
         <w:rPr>
           <w:rFonts w:asciiTheme="minorHAnsi" w:hAnsiTheme="minorHAnsi" w:cstheme="minorHAnsi"/>
@@ -15828,7 +15930,7 @@
         <w:lastRenderedPageBreak/>
         <w:t>Irodalomjegyzék</w:t>
       </w:r>
-      <w:bookmarkEnd w:id="68"/>
+      <w:bookmarkEnd w:id="67"/>
     </w:p>
     <w:p>
       <w:pPr>
@@ -16716,7 +16818,7 @@
       </w:r>
     </w:p>
   </w:comment>
-  <w:comment w:id="27" w:author="Döme Vörös" w:date="2025-04-03T16:27:00Z" w:initials="DV">
+  <w:comment w:id="31" w:author="Döme Vörös" w:date="2025-04-03T16:25:00Z" w:initials="DV">
     <w:p>
       <w:pPr>
         <w:pStyle w:val="Jegyzetszveg"/>
@@ -16729,11 +16831,11 @@
         <w:annotationRef/>
       </w:r>
       <w:r>
-        <w:t>Új külső könyvtárakat felvenni ide</w:t>
+        <w:t>Bevezetést és Befejezést írni ennek</w:t>
       </w:r>
     </w:p>
   </w:comment>
-  <w:comment w:id="32" w:author="Döme Vörös" w:date="2025-04-03T16:25:00Z" w:initials="DV">
+  <w:comment w:id="33" w:author="Döme Vörös" w:date="2025-04-03T16:24:00Z" w:initials="DV">
     <w:p>
       <w:pPr>
         <w:pStyle w:val="Jegyzetszveg"/>
@@ -16746,11 +16848,11 @@
         <w:annotationRef/>
       </w:r>
       <w:r>
-        <w:t>Bevezetést és Befejezést írni ennek</w:t>
+        <w:t>Kicsit átfogalmazni</w:t>
       </w:r>
     </w:p>
   </w:comment>
-  <w:comment w:id="34" w:author="Döme Vörös" w:date="2025-04-03T16:24:00Z" w:initials="DV">
+  <w:comment w:id="35" w:author="Döme Vörös" w:date="2025-04-03T16:23:00Z" w:initials="DV">
     <w:p>
       <w:pPr>
         <w:pStyle w:val="Jegyzetszveg"/>
@@ -16763,11 +16865,11 @@
         <w:annotationRef/>
       </w:r>
       <w:r>
-        <w:t>Kicsit átfogalmazni</w:t>
+        <w:t>Kicist átírni, esetleg kicsit több info?</w:t>
       </w:r>
     </w:p>
   </w:comment>
-  <w:comment w:id="36" w:author="Döme Vörös" w:date="2025-04-03T16:23:00Z" w:initials="DV">
+  <w:comment w:id="37" w:author="Döme Vörös" w:date="2025-04-03T16:21:00Z" w:initials="DV">
     <w:p>
       <w:pPr>
         <w:pStyle w:val="Jegyzetszveg"/>
@@ -16780,11 +16882,11 @@
         <w:annotationRef/>
       </w:r>
       <w:r>
-        <w:t>Kicist átírni, esetleg kicsit több info?</w:t>
+        <w:t>topográfia hiányzik</w:t>
       </w:r>
     </w:p>
   </w:comment>
-  <w:comment w:id="38" w:author="Döme Vörös" w:date="2025-04-03T16:21:00Z" w:initials="DV">
+  <w:comment w:id="40" w:author="Döme Vörös" w:date="2025-04-03T16:20:00Z" w:initials="DV">
     <w:p>
       <w:pPr>
         <w:pStyle w:val="Jegyzetszveg"/>
@@ -16797,11 +16899,11 @@
         <w:annotationRef/>
       </w:r>
       <w:r>
-        <w:t>topográfia hiányzik</w:t>
+        <w:t>Felületes</w:t>
       </w:r>
     </w:p>
   </w:comment>
-  <w:comment w:id="41" w:author="Döme Vörös" w:date="2025-04-03T16:20:00Z" w:initials="DV">
+  <w:comment w:id="49" w:author="Döme Vörös" w:date="2025-04-03T16:18:00Z" w:initials="DV">
     <w:p>
       <w:pPr>
         <w:pStyle w:val="Jegyzetszveg"/>
@@ -16814,11 +16916,11 @@
         <w:annotationRef/>
       </w:r>
       <w:r>
-        <w:t>Felületes</w:t>
+        <w:t>sok todo, azokat meg kell csinálni</w:t>
       </w:r>
     </w:p>
   </w:comment>
-  <w:comment w:id="50" w:author="Döme Vörös" w:date="2025-04-03T16:18:00Z" w:initials="DV">
+  <w:comment w:id="51" w:author="Döme Vörös" w:date="2025-04-03T12:32:00Z" w:initials="DV">
     <w:p>
       <w:pPr>
         <w:pStyle w:val="Jegyzetszveg"/>
@@ -16831,11 +16933,11 @@
         <w:annotationRef/>
       </w:r>
       <w:r>
-        <w:t>sok todo, azokat meg kell csinálni</w:t>
+        <w:t>Tesztelés kódok megírása utána csinálom meg a 3.9-3.10 fejezeteket</w:t>
       </w:r>
     </w:p>
   </w:comment>
-  <w:comment w:id="52" w:author="Döme Vörös" w:date="2025-04-03T12:32:00Z" w:initials="DV">
+  <w:comment w:id="59" w:author="Döme Vörös" w:date="2025-04-03T12:32:00Z" w:initials="DV">
     <w:p>
       <w:pPr>
         <w:pStyle w:val="Jegyzetszveg"/>
@@ -16848,11 +16950,11 @@
         <w:annotationRef/>
       </w:r>
       <w:r>
-        <w:t>Tesztelés kódok megírása utána csinálom meg a 3.9-3.10 fejezeteket</w:t>
+        <w:t>Túl egyben van a szöveg, fix pls</w:t>
       </w:r>
     </w:p>
   </w:comment>
-  <w:comment w:id="60" w:author="Döme Vörös" w:date="2025-04-03T12:32:00Z" w:initials="DV">
+  <w:comment w:id="64" w:author="Döme Vörös" w:date="2025-04-03T12:32:00Z" w:initials="DV">
     <w:p>
       <w:pPr>
         <w:pStyle w:val="Jegyzetszveg"/>
@@ -16865,28 +16967,11 @@
         <w:annotationRef/>
       </w:r>
       <w:r>
-        <w:t>Túl egyben van a szöveg, fix pls</w:t>
+        <w:t>Még extra szöveg? Lehet nem kell</w:t>
       </w:r>
     </w:p>
   </w:comment>
-  <w:comment w:id="65" w:author="Döme Vörös" w:date="2025-04-03T12:32:00Z" w:initials="DV">
-    <w:p>
-      <w:pPr>
-        <w:pStyle w:val="Jegyzetszveg"/>
-        <w:jc w:val="left"/>
-      </w:pPr>
-      <w:r>
-        <w:rPr>
-          <w:rStyle w:val="Jegyzethivatkozs"/>
-        </w:rPr>
-        <w:annotationRef/>
-      </w:r>
-      <w:r>
-        <w:t>Még extra szöveg? Lehet nem kell</w:t>
-      </w:r>
-    </w:p>
-  </w:comment>
-  <w:comment w:id="67" w:author="Döme Vörös" w:date="2025-04-03T12:31:00Z" w:initials="DV">
+  <w:comment w:id="66" w:author="Döme Vörös" w:date="2025-04-03T12:31:00Z" w:initials="DV">
     <w:p>
       <w:pPr>
         <w:pStyle w:val="Jegyzetszveg"/>
@@ -16911,7 +16996,6 @@
   <w15:commentEx w15:paraId="5B98A130" w15:done="0"/>
   <w15:commentEx w15:paraId="057B4F6B" w15:done="0"/>
   <w15:commentEx w15:paraId="6C786317" w15:done="0"/>
-  <w15:commentEx w15:paraId="2F89CD64" w15:done="0"/>
   <w15:commentEx w15:paraId="158F06E9" w15:done="0"/>
   <w15:commentEx w15:paraId="0BFCE46A" w15:done="0"/>
   <w15:commentEx w15:paraId="119A1EE3" w15:done="0"/>
@@ -16930,7 +17014,6 @@
   <w16cex:commentExtensible w16cex:durableId="77A91855" w16cex:dateUtc="2025-04-09T16:09:00Z"/>
   <w16cex:commentExtensible w16cex:durableId="0971C270" w16cex:dateUtc="2025-04-03T14:31:00Z"/>
   <w16cex:commentExtensible w16cex:durableId="7F356BA6" w16cex:dateUtc="2025-04-03T14:32:00Z"/>
-  <w16cex:commentExtensible w16cex:durableId="4C07890A" w16cex:dateUtc="2025-04-03T14:27:00Z"/>
   <w16cex:commentExtensible w16cex:durableId="08A4A83E" w16cex:dateUtc="2025-04-03T14:25:00Z"/>
   <w16cex:commentExtensible w16cex:durableId="39B8AB93" w16cex:dateUtc="2025-04-03T14:24:00Z"/>
   <w16cex:commentExtensible w16cex:durableId="3FB0EF1A" w16cex:dateUtc="2025-04-03T14:23:00Z"/>
@@ -16949,7 +17032,6 @@
   <w16cid:commentId w16cid:paraId="5B98A130" w16cid:durableId="77A91855"/>
   <w16cid:commentId w16cid:paraId="057B4F6B" w16cid:durableId="0971C270"/>
   <w16cid:commentId w16cid:paraId="6C786317" w16cid:durableId="7F356BA6"/>
-  <w16cid:commentId w16cid:paraId="2F89CD64" w16cid:durableId="4C07890A"/>
   <w16cid:commentId w16cid:paraId="158F06E9" w16cid:durableId="08A4A83E"/>
   <w16cid:commentId w16cid:paraId="0BFCE46A" w16cid:durableId="39B8AB93"/>
   <w16cid:commentId w16cid:paraId="119A1EE3" w16cid:durableId="3FB0EF1A"/>
@@ -21266,6 +21348,10 @@
 </file>
 
 <file path=customXml/item1.xml><?xml version="1.0" encoding="utf-8"?>
+<b:Sources xmlns:b="http://schemas.openxmlformats.org/officeDocument/2006/bibliography" xmlns="http://schemas.openxmlformats.org/officeDocument/2006/bibliography" SelectedStyle="\APASixthEditionOfficeOnline.xsl" StyleName="APA" Version="6"/>
+</file>
+
+<file path=customXml/item2.xml><?xml version="1.0" encoding="utf-8"?>
 <ct:contentTypeSchema xmlns:ct="http://schemas.microsoft.com/office/2006/metadata/contentType" xmlns:ma="http://schemas.microsoft.com/office/2006/metadata/properties/metaAttributes" ct:_="" ma:_="" ma:contentTypeName="Document" ma:contentTypeID="0x01010057D746A6CC7228419059D1F304ECB892" ma:contentTypeVersion="6" ma:contentTypeDescription="Create a new document." ma:contentTypeScope="" ma:versionID="230bd601e8ab138a3182c21189d57f93">
   <xsd:schema xmlns:xsd="http://www.w3.org/2001/XMLSchema" xmlns:xs="http://www.w3.org/2001/XMLSchema" xmlns:p="http://schemas.microsoft.com/office/2006/metadata/properties" xmlns:ns2="23369ae5-05ef-4c7c-a662-deac929baaef" targetNamespace="http://schemas.microsoft.com/office/2006/metadata/properties" ma:root="true" ma:fieldsID="ed8cacf55a6d923cbbf7f604d05b507d" ns2:_="">
     <xsd:import namespace="23369ae5-05ef-4c7c-a662-deac929baaef"/>
@@ -21423,7 +21509,7 @@
 </ct:contentTypeSchema>
 </file>
 
-<file path=customXml/item2.xml><?xml version="1.0" encoding="utf-8"?>
+<file path=customXml/item3.xml><?xml version="1.0" encoding="utf-8"?>
 <?mso-contentType ?>
 <FormTemplates xmlns="http://schemas.microsoft.com/sharepoint/v3/contenttype/forms">
   <Display>DocumentLibraryForm</Display>
@@ -21432,11 +21518,15 @@
 </FormTemplates>
 </file>
 
-<file path=customXml/item3.xml><?xml version="1.0" encoding="utf-8"?>
-<b:Sources xmlns:b="http://schemas.openxmlformats.org/officeDocument/2006/bibliography" xmlns="http://schemas.openxmlformats.org/officeDocument/2006/bibliography" SelectedStyle="\APASixthEditionOfficeOnline.xsl" StyleName="APA" Version="6"/>
+<file path=customXml/itemProps1.xml><?xml version="1.0" encoding="utf-8"?>
+<ds:datastoreItem xmlns:ds="http://schemas.openxmlformats.org/officeDocument/2006/customXml" ds:itemID="{E9F6CDE2-636C-4043-AFFC-7CB0CE5DF55A}">
+  <ds:schemaRefs>
+    <ds:schemaRef ds:uri="http://schemas.openxmlformats.org/officeDocument/2006/bibliography"/>
+  </ds:schemaRefs>
+</ds:datastoreItem>
 </file>
 
-<file path=customXml/itemProps1.xml><?xml version="1.0" encoding="utf-8"?>
+<file path=customXml/itemProps2.xml><?xml version="1.0" encoding="utf-8"?>
 <ds:datastoreItem xmlns:ds="http://schemas.openxmlformats.org/officeDocument/2006/customXml" ds:itemID="{E0E361D0-270A-43DD-B744-DC4991A38C53}">
   <ds:schemaRefs>
     <ds:schemaRef ds:uri="http://schemas.microsoft.com/office/2006/metadata/contentType"/>
@@ -21454,18 +21544,10 @@
 </ds:datastoreItem>
 </file>
 
-<file path=customXml/itemProps2.xml><?xml version="1.0" encoding="utf-8"?>
+<file path=customXml/itemProps3.xml><?xml version="1.0" encoding="utf-8"?>
 <ds:datastoreItem xmlns:ds="http://schemas.openxmlformats.org/officeDocument/2006/customXml" ds:itemID="{79D0F40F-646A-4DBF-9119-0FC598DFBBBB}">
   <ds:schemaRefs>
     <ds:schemaRef ds:uri="http://schemas.microsoft.com/sharepoint/v3/contenttype/forms"/>
   </ds:schemaRefs>
 </ds:datastoreItem>
-</file>
-
-<file path=customXml/itemProps3.xml><?xml version="1.0" encoding="utf-8"?>
-<ds:datastoreItem xmlns:ds="http://schemas.openxmlformats.org/officeDocument/2006/customXml" ds:itemID="{E9F6CDE2-636C-4043-AFFC-7CB0CE5DF55A}">
-  <ds:schemaRefs>
-    <ds:schemaRef ds:uri="http://schemas.openxmlformats.org/officeDocument/2006/bibliography"/>
-  </ds:schemaRefs>
-</ds:datastoreItem>
 </file>
</xml_diff>